<commit_message>
updated formatting tfrmt tables description
</commit_message>
<xml_diff>
--- a/tables-book/reports/flextable-title-01.docx
+++ b/tables-book/reports/flextable-title-01.docx
@@ -27,7 +27,7 @@
       </w:tblGrid>
       <w:tr>
         <w:trPr>
-          <w:trHeight w:val="473" w:hRule="auto"/>
+          <w:trHeight w:val="470" w:hRule="auto"/>
           <w:tblHeader/>
         </w:trPr>
         header1
@@ -64,7 +64,7 @@
             </w:pPr>
             <w:r>
               <w:rPr>
-                <w:rFonts w:ascii="Helvetica" w:hAnsi="Helvetica" w:eastAsia="Helvetica" w:cs="Helvetica"/>
+                <w:rFonts w:ascii="Arial" w:hAnsi="Arial" w:eastAsia="Arial" w:cs="Arial"/>
                 <w:i w:val="false"/>
                 <w:b w:val="true"/>
                 <w:u w:val="none"/>
@@ -76,7 +76,7 @@
             </w:r>
             <w:r>
               <w:rPr>
-                <w:rFonts w:ascii="Helvetica" w:hAnsi="Helvetica" w:eastAsia="Helvetica" w:cs="Helvetica"/>
+                <w:rFonts w:ascii="Arial" w:hAnsi="Arial" w:eastAsia="Arial" w:cs="Arial"/>
                 <w:i w:val="false"/>
                 <w:b w:val="true"/>
                 <w:u w:val="none"/>
@@ -88,7 +88,7 @@
             </w:r>
             <w:r>
               <w:rPr>
-                <w:rFonts w:ascii="Helvetica" w:hAnsi="Helvetica" w:eastAsia="Helvetica" w:cs="Helvetica"/>
+                <w:rFonts w:ascii="Arial" w:hAnsi="Arial" w:eastAsia="Arial" w:cs="Arial"/>
                 <w:i w:val="false"/>
                 <w:b w:val="true"/>
                 <w:u w:val="none"/>
@@ -100,7 +100,7 @@
             </w:r>
             <w:r>
               <w:rPr>
-                <w:rFonts w:ascii="Helvetica" w:hAnsi="Helvetica" w:eastAsia="Helvetica" w:cs="Helvetica"/>
+                <w:rFonts w:ascii="Arial" w:hAnsi="Arial" w:eastAsia="Arial" w:cs="Arial"/>
                 <w:i w:val="false"/>
                 <w:b w:val="true"/>
                 <w:u w:val="none"/>
@@ -112,7 +112,7 @@
             </w:r>
             <w:r>
               <w:rPr>
-                <w:rFonts w:ascii="Helvetica" w:hAnsi="Helvetica" w:eastAsia="Helvetica" w:cs="Helvetica"/>
+                <w:rFonts w:ascii="Arial" w:hAnsi="Arial" w:eastAsia="Arial" w:cs="Arial"/>
                 <w:i w:val="false"/>
                 <w:b w:val="true"/>
                 <w:u w:val="none"/>
@@ -124,7 +124,7 @@
             </w:r>
             <w:r>
               <w:rPr>
-                <w:rFonts w:ascii="Helvetica" w:hAnsi="Helvetica" w:eastAsia="Helvetica" w:cs="Helvetica"/>
+                <w:rFonts w:ascii="Arial" w:hAnsi="Arial" w:eastAsia="Arial" w:cs="Arial"/>
                 <w:i w:val="false"/>
                 <w:b w:val="true"/>
                 <w:u w:val="none"/>
@@ -133,6 +133,321 @@
                 <w:color w:val="000000"/>
               </w:rPr>
               <w:t xml:space="preserve">hello world</w:t>
+            </w:r>
+          </w:p>
+        </w:tc>
+      </w:tr>
+      <w:tr>
+        <w:trPr>
+          <w:trHeight w:val="470" w:hRule="auto"/>
+          <w:tblHeader/>
+        </w:trPr>
+        header2
+        <w:tc>
+          <w:tcPr>
+            <w:tcBorders>
+              <w:bottom w:val="single" w:sz="16" w:space="0" w:color="666666"/>
+              <w:top w:val="single" w:sz="4" w:space="0" w:color="666666"/>
+              <w:left w:val="none" w:sz="0" w:space="0" w:color="000000"/>
+              <w:right w:val="none" w:sz="0" w:space="0" w:color="000000"/>
+            </w:tcBorders>
+            <w:shd w:val="clear" w:color="auto" w:fill="FFFFFF"/>
+            <w:tcMar>
+              <w:top w:w="0" w:type="dxa"/>
+              <w:bottom w:w="0" w:type="dxa"/>
+              <w:left w:w="0" w:type="dxa"/>
+              <w:right w:w="0" w:type="dxa"/>
+            </w:tcMar>
+            <w:vAlign w:val="bottom"/>
+          </w:tcPr>
+          <w:p>
+            <w:pPr>
+              <w:pStyle w:val="Normal"/>
+              <w:jc w:val="left"/>
+              <w:pBdr>
+                <w:bottom w:val="none" w:sz="0" w:space="0" w:color="000000"/>
+                <w:top w:val="none" w:sz="0" w:space="0" w:color="000000"/>
+                <w:left w:val="none" w:sz="0" w:space="0" w:color="000000"/>
+                <w:right w:val="none" w:sz="0" w:space="0" w:color="000000"/>
+              </w:pBdr>
+              <w:spacing w:after="100" w:before="100" w:line="240"/>
+              <w:ind w:firstLine="0" w:left="100" w:right="100"/>
+            </w:pPr>
+            <w:r>
+              <w:rPr>
+                <w:rFonts w:ascii="Arial" w:hAnsi="Arial" w:eastAsia="Arial" w:cs="Arial"/>
+                <w:i w:val="false"/>
+                <w:b w:val="true"/>
+                <w:u w:val="none"/>
+                <w:sz w:val="22"/>
+                <w:szCs w:val="22"/>
+                <w:color w:val="000000"/>
+              </w:rPr>
+              <w:t xml:space="preserve">SEX</w:t>
+            </w:r>
+          </w:p>
+        </w:tc>
+        <w:tc>
+          <w:tcPr>
+            <w:tcBorders>
+              <w:bottom w:val="single" w:sz="16" w:space="0" w:color="666666"/>
+              <w:top w:val="single" w:sz="4" w:space="0" w:color="666666"/>
+              <w:left w:val="none" w:sz="0" w:space="0" w:color="000000"/>
+              <w:right w:val="none" w:sz="0" w:space="0" w:color="000000"/>
+            </w:tcBorders>
+            <w:shd w:val="clear" w:color="auto" w:fill="FFFFFF"/>
+            <w:tcMar>
+              <w:top w:w="0" w:type="dxa"/>
+              <w:bottom w:w="0" w:type="dxa"/>
+              <w:left w:w="0" w:type="dxa"/>
+              <w:right w:w="0" w:type="dxa"/>
+            </w:tcMar>
+            <w:vAlign w:val="center"/>
+          </w:tcPr>
+          <w:p>
+            <w:pPr>
+              <w:pStyle w:val="Normal"/>
+              <w:jc w:val="left"/>
+              <w:pBdr>
+                <w:bottom w:val="none" w:sz="0" w:space="0" w:color="000000"/>
+                <w:top w:val="none" w:sz="0" w:space="0" w:color="000000"/>
+                <w:left w:val="none" w:sz="0" w:space="0" w:color="000000"/>
+                <w:right w:val="none" w:sz="0" w:space="0" w:color="000000"/>
+              </w:pBdr>
+              <w:spacing w:after="0" w:before="0" w:line="240"/>
+              <w:ind w:firstLine="0" w:left="0" w:right="0"/>
+            </w:pPr>
+            <w:r>
+              <w:rPr>
+                <w:rFonts w:ascii="Arial" w:hAnsi="Arial" w:eastAsia="Arial" w:cs="Arial"/>
+                <w:i w:val="false"/>
+                <w:b w:val="false"/>
+                <w:u w:val="none"/>
+                <w:sz w:val="22"/>
+                <w:szCs w:val="22"/>
+                <w:color w:val="000000"/>
+              </w:rPr>
+              <w:t xml:space="preserve"/>
+            </w:r>
+          </w:p>
+        </w:tc>
+        <w:tc>
+          <w:tcPr>
+            <w:tcBorders>
+              <w:bottom w:val="single" w:sz="16" w:space="0" w:color="666666"/>
+              <w:top w:val="single" w:sz="4" w:space="0" w:color="666666"/>
+              <w:left w:val="none" w:sz="0" w:space="0" w:color="000000"/>
+              <w:right w:val="none" w:sz="0" w:space="0" w:color="000000"/>
+            </w:tcBorders>
+            <w:shd w:val="clear" w:color="auto" w:fill="FFFFFF"/>
+            <w:tcMar>
+              <w:top w:w="0" w:type="dxa"/>
+              <w:bottom w:w="0" w:type="dxa"/>
+              <w:left w:w="0" w:type="dxa"/>
+              <w:right w:w="0" w:type="dxa"/>
+            </w:tcMar>
+            <w:vAlign w:val="center"/>
+          </w:tcPr>
+          <w:p>
+            <w:pPr>
+              <w:pStyle w:val="Normal"/>
+              <w:jc w:val="left"/>
+              <w:pBdr>
+                <w:bottom w:val="none" w:sz="0" w:space="0" w:color="000000"/>
+                <w:top w:val="none" w:sz="0" w:space="0" w:color="000000"/>
+                <w:left w:val="none" w:sz="0" w:space="0" w:color="000000"/>
+                <w:right w:val="none" w:sz="0" w:space="0" w:color="000000"/>
+              </w:pBdr>
+              <w:spacing w:after="100" w:before="100" w:line="240"/>
+              <w:ind w:firstLine="0" w:left="100" w:right="100"/>
+            </w:pPr>
+            <w:r>
+              <w:rPr>
+                <w:rFonts w:ascii="Arial" w:hAnsi="Arial" w:eastAsia="Arial" w:cs="Arial"/>
+                <w:i w:val="false"/>
+                <w:b w:val="true"/>
+                <w:u w:val="none"/>
+                <w:sz w:val="22"/>
+                <w:szCs w:val="22"/>
+                <w:color w:val="000000"/>
+              </w:rPr>
+              <w:t xml:space="preserve">A: Drug X</w:t>
+            </w:r>
+          </w:p>
+        </w:tc>
+        <w:tc>
+          <w:tcPr>
+            <w:tcBorders>
+              <w:bottom w:val="single" w:sz="16" w:space="0" w:color="666666"/>
+              <w:top w:val="single" w:sz="4" w:space="0" w:color="666666"/>
+              <w:left w:val="none" w:sz="0" w:space="0" w:color="000000"/>
+              <w:right w:val="none" w:sz="0" w:space="0" w:color="000000"/>
+            </w:tcBorders>
+            <w:shd w:val="clear" w:color="auto" w:fill="FFFFFF"/>
+            <w:tcMar>
+              <w:top w:w="0" w:type="dxa"/>
+              <w:bottom w:w="0" w:type="dxa"/>
+              <w:left w:w="0" w:type="dxa"/>
+              <w:right w:w="0" w:type="dxa"/>
+            </w:tcMar>
+            <w:vAlign w:val="center"/>
+          </w:tcPr>
+          <w:p>
+            <w:pPr>
+              <w:pStyle w:val="Normal"/>
+              <w:jc w:val="left"/>
+              <w:pBdr>
+                <w:bottom w:val="none" w:sz="0" w:space="0" w:color="000000"/>
+                <w:top w:val="none" w:sz="0" w:space="0" w:color="000000"/>
+                <w:left w:val="none" w:sz="0" w:space="0" w:color="000000"/>
+                <w:right w:val="none" w:sz="0" w:space="0" w:color="000000"/>
+              </w:pBdr>
+              <w:spacing w:after="0" w:before="0" w:line="240"/>
+              <w:ind w:firstLine="0" w:left="0" w:right="0"/>
+            </w:pPr>
+            <w:r>
+              <w:rPr>
+                <w:rFonts w:ascii="Arial" w:hAnsi="Arial" w:eastAsia="Arial" w:cs="Arial"/>
+                <w:i w:val="false"/>
+                <w:b w:val="false"/>
+                <w:u w:val="none"/>
+                <w:sz w:val="22"/>
+                <w:szCs w:val="22"/>
+                <w:color w:val="000000"/>
+              </w:rPr>
+              <w:t xml:space="preserve"/>
+            </w:r>
+          </w:p>
+        </w:tc>
+        <w:tc>
+          <w:tcPr>
+            <w:tcBorders>
+              <w:bottom w:val="single" w:sz="16" w:space="0" w:color="666666"/>
+              <w:top w:val="single" w:sz="4" w:space="0" w:color="666666"/>
+              <w:left w:val="none" w:sz="0" w:space="0" w:color="000000"/>
+              <w:right w:val="none" w:sz="0" w:space="0" w:color="000000"/>
+            </w:tcBorders>
+            <w:shd w:val="clear" w:color="auto" w:fill="FFFFFF"/>
+            <w:tcMar>
+              <w:top w:w="0" w:type="dxa"/>
+              <w:bottom w:w="0" w:type="dxa"/>
+              <w:left w:w="0" w:type="dxa"/>
+              <w:right w:w="0" w:type="dxa"/>
+            </w:tcMar>
+            <w:vAlign w:val="center"/>
+          </w:tcPr>
+          <w:p>
+            <w:pPr>
+              <w:pStyle w:val="Normal"/>
+              <w:jc w:val="left"/>
+              <w:pBdr>
+                <w:bottom w:val="none" w:sz="0" w:space="0" w:color="000000"/>
+                <w:top w:val="none" w:sz="0" w:space="0" w:color="000000"/>
+                <w:left w:val="none" w:sz="0" w:space="0" w:color="000000"/>
+                <w:right w:val="none" w:sz="0" w:space="0" w:color="000000"/>
+              </w:pBdr>
+              <w:spacing w:after="100" w:before="100" w:line="240"/>
+              <w:ind w:firstLine="0" w:left="100" w:right="100"/>
+            </w:pPr>
+            <w:r>
+              <w:rPr>
+                <w:rFonts w:ascii="Arial" w:hAnsi="Arial" w:eastAsia="Arial" w:cs="Arial"/>
+                <w:i w:val="false"/>
+                <w:b w:val="true"/>
+                <w:u w:val="none"/>
+                <w:sz w:val="22"/>
+                <w:szCs w:val="22"/>
+                <w:color w:val="000000"/>
+              </w:rPr>
+              <w:t xml:space="preserve">B: Placebo</w:t>
+            </w:r>
+          </w:p>
+        </w:tc>
+        <w:tc>
+          <w:tcPr>
+            <w:tcBorders>
+              <w:bottom w:val="single" w:sz="16" w:space="0" w:color="666666"/>
+              <w:top w:val="single" w:sz="4" w:space="0" w:color="666666"/>
+              <w:left w:val="none" w:sz="0" w:space="0" w:color="000000"/>
+              <w:right w:val="none" w:sz="0" w:space="0" w:color="000000"/>
+            </w:tcBorders>
+            <w:shd w:val="clear" w:color="auto" w:fill="FFFFFF"/>
+            <w:tcMar>
+              <w:top w:w="0" w:type="dxa"/>
+              <w:bottom w:w="0" w:type="dxa"/>
+              <w:left w:w="0" w:type="dxa"/>
+              <w:right w:w="0" w:type="dxa"/>
+            </w:tcMar>
+            <w:vAlign w:val="center"/>
+          </w:tcPr>
+          <w:p>
+            <w:pPr>
+              <w:pStyle w:val="Normal"/>
+              <w:jc w:val="left"/>
+              <w:pBdr>
+                <w:bottom w:val="none" w:sz="0" w:space="0" w:color="000000"/>
+                <w:top w:val="none" w:sz="0" w:space="0" w:color="000000"/>
+                <w:left w:val="none" w:sz="0" w:space="0" w:color="000000"/>
+                <w:right w:val="none" w:sz="0" w:space="0" w:color="000000"/>
+              </w:pBdr>
+              <w:spacing w:after="0" w:before="0" w:line="240"/>
+              <w:ind w:firstLine="0" w:left="0" w:right="0"/>
+            </w:pPr>
+            <w:r>
+              <w:rPr>
+                <w:rFonts w:ascii="Arial" w:hAnsi="Arial" w:eastAsia="Arial" w:cs="Arial"/>
+                <w:i w:val="false"/>
+                <w:b w:val="false"/>
+                <w:u w:val="none"/>
+                <w:sz w:val="22"/>
+                <w:szCs w:val="22"/>
+                <w:color w:val="000000"/>
+              </w:rPr>
+              <w:t xml:space="preserve"/>
+            </w:r>
+          </w:p>
+        </w:tc>
+        <w:tc>
+          <w:tcPr>
+            <w:tcBorders>
+              <w:bottom w:val="single" w:sz="16" w:space="0" w:color="666666"/>
+              <w:top w:val="single" w:sz="4" w:space="0" w:color="666666"/>
+              <w:left w:val="none" w:sz="0" w:space="0" w:color="000000"/>
+              <w:right w:val="none" w:sz="0" w:space="0" w:color="000000"/>
+            </w:tcBorders>
+            <w:shd w:val="clear" w:color="auto" w:fill="FFFFFF"/>
+            <w:tcMar>
+              <w:top w:w="0" w:type="dxa"/>
+              <w:bottom w:w="0" w:type="dxa"/>
+              <w:left w:w="0" w:type="dxa"/>
+              <w:right w:w="0" w:type="dxa"/>
+            </w:tcMar>
+            <w:vAlign w:val="center"/>
+          </w:tcPr>
+          <w:p>
+            <w:pPr>
+              <w:pStyle w:val="Normal"/>
+              <w:jc w:val="left"/>
+              <w:pBdr>
+                <w:bottom w:val="none" w:sz="0" w:space="0" w:color="000000"/>
+                <w:top w:val="none" w:sz="0" w:space="0" w:color="000000"/>
+                <w:left w:val="none" w:sz="0" w:space="0" w:color="000000"/>
+                <w:right w:val="none" w:sz="0" w:space="0" w:color="000000"/>
+              </w:pBdr>
+              <w:spacing w:after="100" w:before="100" w:line="240"/>
+              <w:ind w:firstLine="0" w:left="100" w:right="100"/>
+            </w:pPr>
+            <w:r>
+              <w:rPr>
+                <w:rFonts w:ascii="Arial" w:hAnsi="Arial" w:eastAsia="Arial" w:cs="Arial"/>
+                <w:i w:val="false"/>
+                <w:b w:val="true"/>
+                <w:u w:val="none"/>
+                <w:sz w:val="22"/>
+                <w:szCs w:val="22"/>
+                <w:color w:val="000000"/>
+              </w:rPr>
+              <w:t xml:space="preserve">C: Combination</w:t>
             </w:r>
           </w:p>
         </w:tc>
@@ -140,25 +455,24 @@
       <w:tr>
         <w:trPr>
           <w:trHeight w:val="473" w:hRule="auto"/>
-          <w:tblHeader/>
         </w:trPr>
-        header2
-        <w:tc>
-          <w:tcPr>
-            <w:tcBorders>
-              <w:bottom w:val="single" w:sz="16" w:space="0" w:color="666666"/>
-              <w:top w:val="single" w:sz="4" w:space="0" w:color="666666"/>
-              <w:left w:val="none" w:sz="0" w:space="0" w:color="000000"/>
-              <w:right w:val="none" w:sz="0" w:space="0" w:color="000000"/>
-            </w:tcBorders>
-            <w:shd w:val="clear" w:color="auto" w:fill="FFFFFF"/>
-            <w:tcMar>
-              <w:top w:w="0" w:type="dxa"/>
-              <w:bottom w:w="0" w:type="dxa"/>
-              <w:left w:w="0" w:type="dxa"/>
-              <w:right w:w="0" w:type="dxa"/>
-            </w:tcMar>
-            <w:vAlign w:val="bottom"/>
+        body1
+        <w:tc>
+          <w:tcPr>
+            <w:tcBorders>
+              <w:bottom w:val="single" w:sz="4" w:space="0" w:color="666666"/>
+              <w:top w:val="single" w:sz="16" w:space="0" w:color="666666"/>
+              <w:left w:val="none" w:sz="0" w:space="0" w:color="000000"/>
+              <w:right w:val="none" w:sz="0" w:space="0" w:color="000000"/>
+            </w:tcBorders>
+            <w:shd w:val="clear" w:color="auto" w:fill="FFFFFF"/>
+            <w:tcMar>
+              <w:top w:w="0" w:type="dxa"/>
+              <w:bottom w:w="0" w:type="dxa"/>
+              <w:left w:w="0" w:type="dxa"/>
+              <w:right w:w="0" w:type="dxa"/>
+            </w:tcMar>
+            <w:vAlign w:val="top"/>
           </w:tcPr>
           <w:p>
             <w:pPr>
@@ -175,34 +489,34 @@
             </w:pPr>
             <w:r>
               <w:rPr>
-                <w:rFonts w:ascii="Helvetica" w:hAnsi="Helvetica" w:eastAsia="Helvetica" w:cs="Helvetica"/>
-                <w:i w:val="false"/>
-                <w:b w:val="true"/>
-                <w:u w:val="none"/>
-                <w:sz w:val="22"/>
-                <w:szCs w:val="22"/>
-                <w:color w:val="000000"/>
-              </w:rPr>
-              <w:t xml:space="preserve">SEX</w:t>
-            </w:r>
-          </w:p>
-        </w:tc>
-        <w:tc>
-          <w:tcPr>
-            <w:tcBorders>
-              <w:bottom w:val="single" w:sz="16" w:space="0" w:color="666666"/>
-              <w:top w:val="single" w:sz="4" w:space="0" w:color="666666"/>
-              <w:left w:val="none" w:sz="0" w:space="0" w:color="000000"/>
-              <w:right w:val="none" w:sz="0" w:space="0" w:color="000000"/>
-            </w:tcBorders>
-            <w:shd w:val="clear" w:color="auto" w:fill="FFFFFF"/>
-            <w:tcMar>
-              <w:top w:w="0" w:type="dxa"/>
-              <w:bottom w:w="0" w:type="dxa"/>
-              <w:left w:w="0" w:type="dxa"/>
-              <w:right w:w="0" w:type="dxa"/>
-            </w:tcMar>
-            <w:vAlign w:val="center"/>
+                <w:rFonts w:ascii="Arial" w:hAnsi="Arial" w:eastAsia="Arial" w:cs="Arial"/>
+                <w:i w:val="false"/>
+                <w:b w:val="false"/>
+                <w:u w:val="none"/>
+                <w:sz w:val="22"/>
+                <w:szCs w:val="22"/>
+                <w:color w:val="000000"/>
+              </w:rPr>
+              <w:t xml:space="preserve">F</w:t>
+            </w:r>
+          </w:p>
+        </w:tc>
+        <w:tc>
+          <w:tcPr>
+            <w:tcBorders>
+              <w:bottom w:val="single" w:sz="4" w:space="0" w:color="666666"/>
+              <w:top w:val="single" w:sz="16" w:space="0" w:color="666666"/>
+              <w:left w:val="none" w:sz="0" w:space="0" w:color="000000"/>
+              <w:right w:val="none" w:sz="0" w:space="0" w:color="000000"/>
+            </w:tcBorders>
+            <w:shd w:val="clear" w:color="auto" w:fill="FFFFFF"/>
+            <w:tcMar>
+              <w:top w:w="0" w:type="dxa"/>
+              <w:bottom w:w="0" w:type="dxa"/>
+              <w:left w:w="0" w:type="dxa"/>
+              <w:right w:w="0" w:type="dxa"/>
+            </w:tcMar>
+            <w:vAlign w:val="top"/>
           </w:tcPr>
           <w:p>
             <w:pPr>
@@ -219,7 +533,7 @@
             </w:pPr>
             <w:r>
               <w:rPr>
-                <w:rFonts w:ascii="Helvetica" w:hAnsi="Helvetica" w:eastAsia="Helvetica" w:cs="Helvetica"/>
+                <w:rFonts w:ascii="Arial" w:hAnsi="Arial" w:eastAsia="Arial" w:cs="Arial"/>
                 <w:i w:val="false"/>
                 <w:b w:val="false"/>
                 <w:u w:val="none"/>
@@ -234,19 +548,19 @@
         <w:tc>
           <w:tcPr>
             <w:tcBorders>
-              <w:bottom w:val="single" w:sz="16" w:space="0" w:color="666666"/>
-              <w:top w:val="single" w:sz="4" w:space="0" w:color="666666"/>
-              <w:left w:val="none" w:sz="0" w:space="0" w:color="000000"/>
-              <w:right w:val="none" w:sz="0" w:space="0" w:color="000000"/>
-            </w:tcBorders>
-            <w:shd w:val="clear" w:color="auto" w:fill="FFFFFF"/>
-            <w:tcMar>
-              <w:top w:w="0" w:type="dxa"/>
-              <w:bottom w:w="0" w:type="dxa"/>
-              <w:left w:w="0" w:type="dxa"/>
-              <w:right w:w="0" w:type="dxa"/>
-            </w:tcMar>
-            <w:vAlign w:val="center"/>
+              <w:bottom w:val="single" w:sz="4" w:space="0" w:color="666666"/>
+              <w:top w:val="single" w:sz="16" w:space="0" w:color="666666"/>
+              <w:left w:val="none" w:sz="0" w:space="0" w:color="000000"/>
+              <w:right w:val="none" w:sz="0" w:space="0" w:color="000000"/>
+            </w:tcBorders>
+            <w:shd w:val="clear" w:color="auto" w:fill="FFFFFF"/>
+            <w:tcMar>
+              <w:top w:w="0" w:type="dxa"/>
+              <w:bottom w:w="0" w:type="dxa"/>
+              <w:left w:w="0" w:type="dxa"/>
+              <w:right w:w="0" w:type="dxa"/>
+            </w:tcMar>
+            <w:vAlign w:val="top"/>
           </w:tcPr>
           <w:p>
             <w:pPr>
@@ -263,34 +577,70 @@
             </w:pPr>
             <w:r>
               <w:rPr>
-                <w:rFonts w:ascii="Helvetica" w:hAnsi="Helvetica" w:eastAsia="Helvetica" w:cs="Helvetica"/>
-                <w:i w:val="false"/>
-                <w:b w:val="true"/>
-                <w:u w:val="none"/>
-                <w:sz w:val="22"/>
-                <w:szCs w:val="22"/>
-                <w:color w:val="000000"/>
-              </w:rPr>
-              <w:t xml:space="preserve">A: Drug X</w:t>
-            </w:r>
-          </w:p>
-        </w:tc>
-        <w:tc>
-          <w:tcPr>
-            <w:tcBorders>
-              <w:bottom w:val="single" w:sz="16" w:space="0" w:color="666666"/>
-              <w:top w:val="single" w:sz="4" w:space="0" w:color="666666"/>
-              <w:left w:val="none" w:sz="0" w:space="0" w:color="000000"/>
-              <w:right w:val="none" w:sz="0" w:space="0" w:color="000000"/>
-            </w:tcBorders>
-            <w:shd w:val="clear" w:color="auto" w:fill="FFFFFF"/>
-            <w:tcMar>
-              <w:top w:w="0" w:type="dxa"/>
-              <w:bottom w:w="0" w:type="dxa"/>
-              <w:left w:w="0" w:type="dxa"/>
-              <w:right w:w="0" w:type="dxa"/>
-            </w:tcMar>
-            <w:vAlign w:val="center"/>
+                <w:rFonts w:ascii="Arial" w:hAnsi="Arial" w:eastAsia="Arial" w:cs="Arial"/>
+                <w:i w:val="false"/>
+                <w:b w:val="false"/>
+                <w:u w:val="none"/>
+                <w:sz w:val="22"/>
+                <w:szCs w:val="22"/>
+                <w:color w:val="000000"/>
+              </w:rPr>
+              <w:t xml:space="preserve">32.8</w:t>
+            </w:r>
+            <w:r>
+              <w:rPr>
+                <w:rFonts w:ascii="Arial" w:hAnsi="Arial" w:eastAsia="Arial" w:cs="Arial"/>
+                <w:i w:val="false"/>
+                <w:b w:val="false"/>
+                <w:u w:val="none"/>
+                <w:sz w:val="22"/>
+                <w:szCs w:val="22"/>
+                <w:color w:val="000000"/>
+              </w:rPr>
+              <w:t xml:space="preserve"> (</w:t>
+            </w:r>
+            <w:r>
+              <w:rPr>
+                <w:rFonts w:ascii="Arial" w:hAnsi="Arial" w:eastAsia="Arial" w:cs="Arial"/>
+                <w:i w:val="false"/>
+                <w:b w:val="false"/>
+                <w:u w:val="none"/>
+                <w:sz w:val="22"/>
+                <w:szCs w:val="22"/>
+                <w:color w:val="000000"/>
+              </w:rPr>
+              <w:t xml:space="preserve">6.1</w:t>
+            </w:r>
+            <w:r>
+              <w:rPr>
+                <w:rFonts w:ascii="Arial" w:hAnsi="Arial" w:eastAsia="Arial" w:cs="Arial"/>
+                <w:i w:val="false"/>
+                <w:b w:val="false"/>
+                <w:u w:val="none"/>
+                <w:sz w:val="22"/>
+                <w:szCs w:val="22"/>
+                <w:color w:val="000000"/>
+              </w:rPr>
+              <w:t xml:space="preserve">)</w:t>
+            </w:r>
+          </w:p>
+        </w:tc>
+        <w:tc>
+          <w:tcPr>
+            <w:tcBorders>
+              <w:bottom w:val="single" w:sz="4" w:space="0" w:color="666666"/>
+              <w:top w:val="single" w:sz="16" w:space="0" w:color="666666"/>
+              <w:left w:val="none" w:sz="0" w:space="0" w:color="000000"/>
+              <w:right w:val="none" w:sz="0" w:space="0" w:color="000000"/>
+            </w:tcBorders>
+            <w:shd w:val="clear" w:color="auto" w:fill="FFFFFF"/>
+            <w:tcMar>
+              <w:top w:w="0" w:type="dxa"/>
+              <w:bottom w:w="0" w:type="dxa"/>
+              <w:left w:w="0" w:type="dxa"/>
+              <w:right w:w="0" w:type="dxa"/>
+            </w:tcMar>
+            <w:vAlign w:val="top"/>
           </w:tcPr>
           <w:p>
             <w:pPr>
@@ -307,7 +657,7 @@
             </w:pPr>
             <w:r>
               <w:rPr>
-                <w:rFonts w:ascii="Helvetica" w:hAnsi="Helvetica" w:eastAsia="Helvetica" w:cs="Helvetica"/>
+                <w:rFonts w:ascii="Arial" w:hAnsi="Arial" w:eastAsia="Arial" w:cs="Arial"/>
                 <w:i w:val="false"/>
                 <w:b w:val="false"/>
                 <w:u w:val="none"/>
@@ -322,19 +672,19 @@
         <w:tc>
           <w:tcPr>
             <w:tcBorders>
-              <w:bottom w:val="single" w:sz="16" w:space="0" w:color="666666"/>
-              <w:top w:val="single" w:sz="4" w:space="0" w:color="666666"/>
-              <w:left w:val="none" w:sz="0" w:space="0" w:color="000000"/>
-              <w:right w:val="none" w:sz="0" w:space="0" w:color="000000"/>
-            </w:tcBorders>
-            <w:shd w:val="clear" w:color="auto" w:fill="FFFFFF"/>
-            <w:tcMar>
-              <w:top w:w="0" w:type="dxa"/>
-              <w:bottom w:w="0" w:type="dxa"/>
-              <w:left w:w="0" w:type="dxa"/>
-              <w:right w:w="0" w:type="dxa"/>
-            </w:tcMar>
-            <w:vAlign w:val="center"/>
+              <w:bottom w:val="single" w:sz="4" w:space="0" w:color="666666"/>
+              <w:top w:val="single" w:sz="16" w:space="0" w:color="666666"/>
+              <w:left w:val="none" w:sz="0" w:space="0" w:color="000000"/>
+              <w:right w:val="none" w:sz="0" w:space="0" w:color="000000"/>
+            </w:tcBorders>
+            <w:shd w:val="clear" w:color="auto" w:fill="FFFFFF"/>
+            <w:tcMar>
+              <w:top w:w="0" w:type="dxa"/>
+              <w:bottom w:w="0" w:type="dxa"/>
+              <w:left w:w="0" w:type="dxa"/>
+              <w:right w:w="0" w:type="dxa"/>
+            </w:tcMar>
+            <w:vAlign w:val="top"/>
           </w:tcPr>
           <w:p>
             <w:pPr>
@@ -351,34 +701,70 @@
             </w:pPr>
             <w:r>
               <w:rPr>
-                <w:rFonts w:ascii="Helvetica" w:hAnsi="Helvetica" w:eastAsia="Helvetica" w:cs="Helvetica"/>
-                <w:i w:val="false"/>
-                <w:b w:val="true"/>
-                <w:u w:val="none"/>
-                <w:sz w:val="22"/>
-                <w:szCs w:val="22"/>
-                <w:color w:val="000000"/>
-              </w:rPr>
-              <w:t xml:space="preserve">B: Placebo</w:t>
-            </w:r>
-          </w:p>
-        </w:tc>
-        <w:tc>
-          <w:tcPr>
-            <w:tcBorders>
-              <w:bottom w:val="single" w:sz="16" w:space="0" w:color="666666"/>
-              <w:top w:val="single" w:sz="4" w:space="0" w:color="666666"/>
-              <w:left w:val="none" w:sz="0" w:space="0" w:color="000000"/>
-              <w:right w:val="none" w:sz="0" w:space="0" w:color="000000"/>
-            </w:tcBorders>
-            <w:shd w:val="clear" w:color="auto" w:fill="FFFFFF"/>
-            <w:tcMar>
-              <w:top w:w="0" w:type="dxa"/>
-              <w:bottom w:w="0" w:type="dxa"/>
-              <w:left w:w="0" w:type="dxa"/>
-              <w:right w:w="0" w:type="dxa"/>
-            </w:tcMar>
-            <w:vAlign w:val="center"/>
+                <w:rFonts w:ascii="Arial" w:hAnsi="Arial" w:eastAsia="Arial" w:cs="Arial"/>
+                <w:i w:val="false"/>
+                <w:b w:val="false"/>
+                <w:u w:val="none"/>
+                <w:sz w:val="22"/>
+                <w:szCs w:val="22"/>
+                <w:color w:val="000000"/>
+              </w:rPr>
+              <w:t xml:space="preserve">34.2</w:t>
+            </w:r>
+            <w:r>
+              <w:rPr>
+                <w:rFonts w:ascii="Arial" w:hAnsi="Arial" w:eastAsia="Arial" w:cs="Arial"/>
+                <w:i w:val="false"/>
+                <w:b w:val="false"/>
+                <w:u w:val="none"/>
+                <w:sz w:val="22"/>
+                <w:szCs w:val="22"/>
+                <w:color w:val="000000"/>
+              </w:rPr>
+              <w:t xml:space="preserve"> (</w:t>
+            </w:r>
+            <w:r>
+              <w:rPr>
+                <w:rFonts w:ascii="Arial" w:hAnsi="Arial" w:eastAsia="Arial" w:cs="Arial"/>
+                <w:i w:val="false"/>
+                <w:b w:val="false"/>
+                <w:u w:val="none"/>
+                <w:sz w:val="22"/>
+                <w:szCs w:val="22"/>
+                <w:color w:val="000000"/>
+              </w:rPr>
+              <w:t xml:space="preserve">7.0</w:t>
+            </w:r>
+            <w:r>
+              <w:rPr>
+                <w:rFonts w:ascii="Arial" w:hAnsi="Arial" w:eastAsia="Arial" w:cs="Arial"/>
+                <w:i w:val="false"/>
+                <w:b w:val="false"/>
+                <w:u w:val="none"/>
+                <w:sz w:val="22"/>
+                <w:szCs w:val="22"/>
+                <w:color w:val="000000"/>
+              </w:rPr>
+              <w:t xml:space="preserve">)</w:t>
+            </w:r>
+          </w:p>
+        </w:tc>
+        <w:tc>
+          <w:tcPr>
+            <w:tcBorders>
+              <w:bottom w:val="single" w:sz="4" w:space="0" w:color="666666"/>
+              <w:top w:val="single" w:sz="16" w:space="0" w:color="666666"/>
+              <w:left w:val="none" w:sz="0" w:space="0" w:color="000000"/>
+              <w:right w:val="none" w:sz="0" w:space="0" w:color="000000"/>
+            </w:tcBorders>
+            <w:shd w:val="clear" w:color="auto" w:fill="FFFFFF"/>
+            <w:tcMar>
+              <w:top w:w="0" w:type="dxa"/>
+              <w:bottom w:w="0" w:type="dxa"/>
+              <w:left w:w="0" w:type="dxa"/>
+              <w:right w:w="0" w:type="dxa"/>
+            </w:tcMar>
+            <w:vAlign w:val="top"/>
           </w:tcPr>
           <w:p>
             <w:pPr>
@@ -395,7 +781,7 @@
             </w:pPr>
             <w:r>
               <w:rPr>
-                <w:rFonts w:ascii="Helvetica" w:hAnsi="Helvetica" w:eastAsia="Helvetica" w:cs="Helvetica"/>
+                <w:rFonts w:ascii="Arial" w:hAnsi="Arial" w:eastAsia="Arial" w:cs="Arial"/>
                 <w:i w:val="false"/>
                 <w:b w:val="false"/>
                 <w:u w:val="none"/>
@@ -410,19 +796,19 @@
         <w:tc>
           <w:tcPr>
             <w:tcBorders>
-              <w:bottom w:val="single" w:sz="16" w:space="0" w:color="666666"/>
-              <w:top w:val="single" w:sz="4" w:space="0" w:color="666666"/>
-              <w:left w:val="none" w:sz="0" w:space="0" w:color="000000"/>
-              <w:right w:val="none" w:sz="0" w:space="0" w:color="000000"/>
-            </w:tcBorders>
-            <w:shd w:val="clear" w:color="auto" w:fill="FFFFFF"/>
-            <w:tcMar>
-              <w:top w:w="0" w:type="dxa"/>
-              <w:bottom w:w="0" w:type="dxa"/>
-              <w:left w:w="0" w:type="dxa"/>
-              <w:right w:w="0" w:type="dxa"/>
-            </w:tcMar>
-            <w:vAlign w:val="center"/>
+              <w:bottom w:val="single" w:sz="4" w:space="0" w:color="666666"/>
+              <w:top w:val="single" w:sz="16" w:space="0" w:color="666666"/>
+              <w:left w:val="none" w:sz="0" w:space="0" w:color="000000"/>
+              <w:right w:val="none" w:sz="0" w:space="0" w:color="000000"/>
+            </w:tcBorders>
+            <w:shd w:val="clear" w:color="auto" w:fill="FFFFFF"/>
+            <w:tcMar>
+              <w:top w:w="0" w:type="dxa"/>
+              <w:bottom w:w="0" w:type="dxa"/>
+              <w:left w:w="0" w:type="dxa"/>
+              <w:right w:w="0" w:type="dxa"/>
+            </w:tcMar>
+            <w:vAlign w:val="top"/>
           </w:tcPr>
           <w:p>
             <w:pPr>
@@ -439,29 +825,65 @@
             </w:pPr>
             <w:r>
               <w:rPr>
-                <w:rFonts w:ascii="Helvetica" w:hAnsi="Helvetica" w:eastAsia="Helvetica" w:cs="Helvetica"/>
-                <w:i w:val="false"/>
-                <w:b w:val="true"/>
-                <w:u w:val="none"/>
-                <w:sz w:val="22"/>
-                <w:szCs w:val="22"/>
-                <w:color w:val="000000"/>
-              </w:rPr>
-              <w:t xml:space="preserve">C: Combination</w:t>
+                <w:rFonts w:ascii="Arial" w:hAnsi="Arial" w:eastAsia="Arial" w:cs="Arial"/>
+                <w:i w:val="false"/>
+                <w:b w:val="false"/>
+                <w:u w:val="none"/>
+                <w:sz w:val="22"/>
+                <w:szCs w:val="22"/>
+                <w:color w:val="000000"/>
+              </w:rPr>
+              <w:t xml:space="preserve">35.2</w:t>
+            </w:r>
+            <w:r>
+              <w:rPr>
+                <w:rFonts w:ascii="Arial" w:hAnsi="Arial" w:eastAsia="Arial" w:cs="Arial"/>
+                <w:i w:val="false"/>
+                <w:b w:val="false"/>
+                <w:u w:val="none"/>
+                <w:sz w:val="22"/>
+                <w:szCs w:val="22"/>
+                <w:color w:val="000000"/>
+              </w:rPr>
+              <w:t xml:space="preserve"> (</w:t>
+            </w:r>
+            <w:r>
+              <w:rPr>
+                <w:rFonts w:ascii="Arial" w:hAnsi="Arial" w:eastAsia="Arial" w:cs="Arial"/>
+                <w:i w:val="false"/>
+                <w:b w:val="false"/>
+                <w:u w:val="none"/>
+                <w:sz w:val="22"/>
+                <w:szCs w:val="22"/>
+                <w:color w:val="000000"/>
+              </w:rPr>
+              <w:t xml:space="preserve">7.4</w:t>
+            </w:r>
+            <w:r>
+              <w:rPr>
+                <w:rFonts w:ascii="Arial" w:hAnsi="Arial" w:eastAsia="Arial" w:cs="Arial"/>
+                <w:i w:val="false"/>
+                <w:b w:val="false"/>
+                <w:u w:val="none"/>
+                <w:sz w:val="22"/>
+                <w:szCs w:val="22"/>
+                <w:color w:val="000000"/>
+              </w:rPr>
+              <w:t xml:space="preserve">)</w:t>
             </w:r>
           </w:p>
         </w:tc>
       </w:tr>
       <w:tr>
         <w:trPr>
-          <w:trHeight w:val="472" w:hRule="auto"/>
+          <w:trHeight w:val="473" w:hRule="auto"/>
         </w:trPr>
-        body1
-        <w:tc>
-          <w:tcPr>
-            <w:tcBorders>
-              <w:bottom w:val="single" w:sz="4" w:space="0" w:color="666666"/>
-              <w:top w:val="single" w:sz="16" w:space="0" w:color="666666"/>
+        body2
+        <w:tc>
+          <w:tcPr>
+            <w:tcBorders>
+              <w:bottom w:val="single" w:sz="16" w:space="0" w:color="666666"/>
+              <w:top w:val="single" w:sz="4" w:space="0" w:color="666666"/>
               <w:left w:val="none" w:sz="0" w:space="0" w:color="000000"/>
               <w:right w:val="none" w:sz="0" w:space="0" w:color="000000"/>
             </w:tcBorders>
@@ -489,23 +911,23 @@
             </w:pPr>
             <w:r>
               <w:rPr>
-                <w:rFonts w:ascii="Helvetica" w:hAnsi="Helvetica" w:eastAsia="Helvetica" w:cs="Helvetica"/>
-                <w:i w:val="false"/>
-                <w:b w:val="false"/>
-                <w:u w:val="none"/>
-                <w:sz w:val="22"/>
-                <w:szCs w:val="22"/>
-                <w:color w:val="000000"/>
-              </w:rPr>
-              <w:t xml:space="preserve">F</w:t>
-            </w:r>
-          </w:p>
-        </w:tc>
-        <w:tc>
-          <w:tcPr>
-            <w:tcBorders>
-              <w:bottom w:val="single" w:sz="4" w:space="0" w:color="666666"/>
-              <w:top w:val="single" w:sz="16" w:space="0" w:color="666666"/>
+                <w:rFonts w:ascii="Arial" w:hAnsi="Arial" w:eastAsia="Arial" w:cs="Arial"/>
+                <w:i w:val="false"/>
+                <w:b w:val="false"/>
+                <w:u w:val="none"/>
+                <w:sz w:val="22"/>
+                <w:szCs w:val="22"/>
+                <w:color w:val="000000"/>
+              </w:rPr>
+              <w:t xml:space="preserve">M</w:t>
+            </w:r>
+          </w:p>
+        </w:tc>
+        <w:tc>
+          <w:tcPr>
+            <w:tcBorders>
+              <w:bottom w:val="single" w:sz="16" w:space="0" w:color="666666"/>
+              <w:top w:val="single" w:sz="4" w:space="0" w:color="666666"/>
               <w:left w:val="none" w:sz="0" w:space="0" w:color="000000"/>
               <w:right w:val="none" w:sz="0" w:space="0" w:color="000000"/>
             </w:tcBorders>
@@ -533,7 +955,7 @@
             </w:pPr>
             <w:r>
               <w:rPr>
-                <w:rFonts w:ascii="Helvetica" w:hAnsi="Helvetica" w:eastAsia="Helvetica" w:cs="Helvetica"/>
+                <w:rFonts w:ascii="Arial" w:hAnsi="Arial" w:eastAsia="Arial" w:cs="Arial"/>
                 <w:i w:val="false"/>
                 <w:b w:val="false"/>
                 <w:u w:val="none"/>
@@ -548,8 +970,8 @@
         <w:tc>
           <w:tcPr>
             <w:tcBorders>
-              <w:bottom w:val="single" w:sz="4" w:space="0" w:color="666666"/>
-              <w:top w:val="single" w:sz="16" w:space="0" w:color="666666"/>
+              <w:bottom w:val="single" w:sz="16" w:space="0" w:color="666666"/>
+              <w:top w:val="single" w:sz="4" w:space="0" w:color="666666"/>
               <w:left w:val="none" w:sz="0" w:space="0" w:color="000000"/>
               <w:right w:val="none" w:sz="0" w:space="0" w:color="000000"/>
             </w:tcBorders>
@@ -577,19 +999,19 @@
             </w:pPr>
             <w:r>
               <w:rPr>
-                <w:rFonts w:ascii="Helvetica" w:hAnsi="Helvetica" w:eastAsia="Helvetica" w:cs="Helvetica"/>
-                <w:i w:val="false"/>
-                <w:b w:val="false"/>
-                <w:u w:val="none"/>
-                <w:sz w:val="22"/>
-                <w:szCs w:val="22"/>
-                <w:color w:val="000000"/>
-              </w:rPr>
-              <w:t xml:space="preserve">32.8</w:t>
-            </w:r>
-            <w:r>
-              <w:rPr>
-                <w:rFonts w:ascii="Helvetica" w:hAnsi="Helvetica" w:eastAsia="Helvetica" w:cs="Helvetica"/>
+                <w:rFonts w:ascii="Arial" w:hAnsi="Arial" w:eastAsia="Arial" w:cs="Arial"/>
+                <w:i w:val="false"/>
+                <w:b w:val="false"/>
+                <w:u w:val="none"/>
+                <w:sz w:val="22"/>
+                <w:szCs w:val="22"/>
+                <w:color w:val="000000"/>
+              </w:rPr>
+              <w:t xml:space="preserve">35.2</w:t>
+            </w:r>
+            <w:r>
+              <w:rPr>
+                <w:rFonts w:ascii="Arial" w:hAnsi="Arial" w:eastAsia="Arial" w:cs="Arial"/>
                 <w:i w:val="false"/>
                 <w:b w:val="false"/>
                 <w:u w:val="none"/>
@@ -601,19 +1023,19 @@
             </w:r>
             <w:r>
               <w:rPr>
-                <w:rFonts w:ascii="Helvetica" w:hAnsi="Helvetica" w:eastAsia="Helvetica" w:cs="Helvetica"/>
-                <w:i w:val="false"/>
-                <w:b w:val="false"/>
-                <w:u w:val="none"/>
-                <w:sz w:val="22"/>
-                <w:szCs w:val="22"/>
-                <w:color w:val="000000"/>
-              </w:rPr>
-              <w:t xml:space="preserve">6.1</w:t>
-            </w:r>
-            <w:r>
-              <w:rPr>
-                <w:rFonts w:ascii="Helvetica" w:hAnsi="Helvetica" w:eastAsia="Helvetica" w:cs="Helvetica"/>
+                <w:rFonts w:ascii="Arial" w:hAnsi="Arial" w:eastAsia="Arial" w:cs="Arial"/>
+                <w:i w:val="false"/>
+                <w:b w:val="false"/>
+                <w:u w:val="none"/>
+                <w:sz w:val="22"/>
+                <w:szCs w:val="22"/>
+                <w:color w:val="000000"/>
+              </w:rPr>
+              <w:t xml:space="preserve">7.0</w:t>
+            </w:r>
+            <w:r>
+              <w:rPr>
+                <w:rFonts w:ascii="Arial" w:hAnsi="Arial" w:eastAsia="Arial" w:cs="Arial"/>
                 <w:i w:val="false"/>
                 <w:b w:val="false"/>
                 <w:u w:val="none"/>
@@ -628,8 +1050,8 @@
         <w:tc>
           <w:tcPr>
             <w:tcBorders>
-              <w:bottom w:val="single" w:sz="4" w:space="0" w:color="666666"/>
-              <w:top w:val="single" w:sz="16" w:space="0" w:color="666666"/>
+              <w:bottom w:val="single" w:sz="16" w:space="0" w:color="666666"/>
+              <w:top w:val="single" w:sz="4" w:space="0" w:color="666666"/>
               <w:left w:val="none" w:sz="0" w:space="0" w:color="000000"/>
               <w:right w:val="none" w:sz="0" w:space="0" w:color="000000"/>
             </w:tcBorders>
@@ -657,7 +1079,7 @@
             </w:pPr>
             <w:r>
               <w:rPr>
-                <w:rFonts w:ascii="Helvetica" w:hAnsi="Helvetica" w:eastAsia="Helvetica" w:cs="Helvetica"/>
+                <w:rFonts w:ascii="Arial" w:hAnsi="Arial" w:eastAsia="Arial" w:cs="Arial"/>
                 <w:i w:val="false"/>
                 <w:b w:val="false"/>
                 <w:u w:val="none"/>
@@ -672,8 +1094,8 @@
         <w:tc>
           <w:tcPr>
             <w:tcBorders>
-              <w:bottom w:val="single" w:sz="4" w:space="0" w:color="666666"/>
-              <w:top w:val="single" w:sz="16" w:space="0" w:color="666666"/>
+              <w:bottom w:val="single" w:sz="16" w:space="0" w:color="666666"/>
+              <w:top w:val="single" w:sz="4" w:space="0" w:color="666666"/>
               <w:left w:val="none" w:sz="0" w:space="0" w:color="000000"/>
               <w:right w:val="none" w:sz="0" w:space="0" w:color="000000"/>
             </w:tcBorders>
@@ -701,19 +1123,19 @@
             </w:pPr>
             <w:r>
               <w:rPr>
-                <w:rFonts w:ascii="Helvetica" w:hAnsi="Helvetica" w:eastAsia="Helvetica" w:cs="Helvetica"/>
-                <w:i w:val="false"/>
-                <w:b w:val="false"/>
-                <w:u w:val="none"/>
-                <w:sz w:val="22"/>
-                <w:szCs w:val="22"/>
-                <w:color w:val="000000"/>
-              </w:rPr>
-              <w:t xml:space="preserve">34.2</w:t>
-            </w:r>
-            <w:r>
-              <w:rPr>
-                <w:rFonts w:ascii="Helvetica" w:hAnsi="Helvetica" w:eastAsia="Helvetica" w:cs="Helvetica"/>
+                <w:rFonts w:ascii="Arial" w:hAnsi="Arial" w:eastAsia="Arial" w:cs="Arial"/>
+                <w:i w:val="false"/>
+                <w:b w:val="false"/>
+                <w:u w:val="none"/>
+                <w:sz w:val="22"/>
+                <w:szCs w:val="22"/>
+                <w:color w:val="000000"/>
+              </w:rPr>
+              <w:t xml:space="preserve">37.3</w:t>
+            </w:r>
+            <w:r>
+              <w:rPr>
+                <w:rFonts w:ascii="Arial" w:hAnsi="Arial" w:eastAsia="Arial" w:cs="Arial"/>
                 <w:i w:val="false"/>
                 <w:b w:val="false"/>
                 <w:u w:val="none"/>
@@ -725,19 +1147,19 @@
             </w:r>
             <w:r>
               <w:rPr>
-                <w:rFonts w:ascii="Helvetica" w:hAnsi="Helvetica" w:eastAsia="Helvetica" w:cs="Helvetica"/>
-                <w:i w:val="false"/>
-                <w:b w:val="false"/>
-                <w:u w:val="none"/>
-                <w:sz w:val="22"/>
-                <w:szCs w:val="22"/>
-                <w:color w:val="000000"/>
-              </w:rPr>
-              <w:t xml:space="preserve">7.0</w:t>
-            </w:r>
-            <w:r>
-              <w:rPr>
-                <w:rFonts w:ascii="Helvetica" w:hAnsi="Helvetica" w:eastAsia="Helvetica" w:cs="Helvetica"/>
+                <w:rFonts w:ascii="Arial" w:hAnsi="Arial" w:eastAsia="Arial" w:cs="Arial"/>
+                <w:i w:val="false"/>
+                <w:b w:val="false"/>
+                <w:u w:val="none"/>
+                <w:sz w:val="22"/>
+                <w:szCs w:val="22"/>
+                <w:color w:val="000000"/>
+              </w:rPr>
+              <w:t xml:space="preserve">8.9</w:t>
+            </w:r>
+            <w:r>
+              <w:rPr>
+                <w:rFonts w:ascii="Arial" w:hAnsi="Arial" w:eastAsia="Arial" w:cs="Arial"/>
                 <w:i w:val="false"/>
                 <w:b w:val="false"/>
                 <w:u w:val="none"/>
@@ -752,8 +1174,8 @@
         <w:tc>
           <w:tcPr>
             <w:tcBorders>
-              <w:bottom w:val="single" w:sz="4" w:space="0" w:color="666666"/>
-              <w:top w:val="single" w:sz="16" w:space="0" w:color="666666"/>
+              <w:bottom w:val="single" w:sz="16" w:space="0" w:color="666666"/>
+              <w:top w:val="single" w:sz="4" w:space="0" w:color="666666"/>
               <w:left w:val="none" w:sz="0" w:space="0" w:color="000000"/>
               <w:right w:val="none" w:sz="0" w:space="0" w:color="000000"/>
             </w:tcBorders>
@@ -781,7 +1203,7 @@
             </w:pPr>
             <w:r>
               <w:rPr>
-                <w:rFonts w:ascii="Helvetica" w:hAnsi="Helvetica" w:eastAsia="Helvetica" w:cs="Helvetica"/>
+                <w:rFonts w:ascii="Arial" w:hAnsi="Arial" w:eastAsia="Arial" w:cs="Arial"/>
                 <w:i w:val="false"/>
                 <w:b w:val="false"/>
                 <w:u w:val="none"/>
@@ -796,8 +1218,8 @@
         <w:tc>
           <w:tcPr>
             <w:tcBorders>
-              <w:bottom w:val="single" w:sz="4" w:space="0" w:color="666666"/>
-              <w:top w:val="single" w:sz="16" w:space="0" w:color="666666"/>
+              <w:bottom w:val="single" w:sz="16" w:space="0" w:color="666666"/>
+              <w:top w:val="single" w:sz="4" w:space="0" w:color="666666"/>
               <w:left w:val="none" w:sz="0" w:space="0" w:color="000000"/>
               <w:right w:val="none" w:sz="0" w:space="0" w:color="000000"/>
             </w:tcBorders>
@@ -825,19 +1247,19 @@
             </w:pPr>
             <w:r>
               <w:rPr>
-                <w:rFonts w:ascii="Helvetica" w:hAnsi="Helvetica" w:eastAsia="Helvetica" w:cs="Helvetica"/>
-                <w:i w:val="false"/>
-                <w:b w:val="false"/>
-                <w:u w:val="none"/>
-                <w:sz w:val="22"/>
-                <w:szCs w:val="22"/>
-                <w:color w:val="000000"/>
-              </w:rPr>
-              <w:t xml:space="preserve">35.2</w:t>
-            </w:r>
-            <w:r>
-              <w:rPr>
-                <w:rFonts w:ascii="Helvetica" w:hAnsi="Helvetica" w:eastAsia="Helvetica" w:cs="Helvetica"/>
+                <w:rFonts w:ascii="Arial" w:hAnsi="Arial" w:eastAsia="Arial" w:cs="Arial"/>
+                <w:i w:val="false"/>
+                <w:b w:val="false"/>
+                <w:u w:val="none"/>
+                <w:sz w:val="22"/>
+                <w:szCs w:val="22"/>
+                <w:color w:val="000000"/>
+              </w:rPr>
+              <w:t xml:space="preserve">35.7</w:t>
+            </w:r>
+            <w:r>
+              <w:rPr>
+                <w:rFonts w:ascii="Arial" w:hAnsi="Arial" w:eastAsia="Arial" w:cs="Arial"/>
                 <w:i w:val="false"/>
                 <w:b w:val="false"/>
                 <w:u w:val="none"/>
@@ -849,429 +1271,7 @@
             </w:r>
             <w:r>
               <w:rPr>
-                <w:rFonts w:ascii="Helvetica" w:hAnsi="Helvetica" w:eastAsia="Helvetica" w:cs="Helvetica"/>
-                <w:i w:val="false"/>
-                <w:b w:val="false"/>
-                <w:u w:val="none"/>
-                <w:sz w:val="22"/>
-                <w:szCs w:val="22"/>
-                <w:color w:val="000000"/>
-              </w:rPr>
-              <w:t xml:space="preserve">7.4</w:t>
-            </w:r>
-            <w:r>
-              <w:rPr>
-                <w:rFonts w:ascii="Helvetica" w:hAnsi="Helvetica" w:eastAsia="Helvetica" w:cs="Helvetica"/>
-                <w:i w:val="false"/>
-                <w:b w:val="false"/>
-                <w:u w:val="none"/>
-                <w:sz w:val="22"/>
-                <w:szCs w:val="22"/>
-                <w:color w:val="000000"/>
-              </w:rPr>
-              <w:t xml:space="preserve">)</w:t>
-            </w:r>
-          </w:p>
-        </w:tc>
-      </w:tr>
-      <w:tr>
-        <w:trPr>
-          <w:trHeight w:val="472" w:hRule="auto"/>
-        </w:trPr>
-        body2
-        <w:tc>
-          <w:tcPr>
-            <w:tcBorders>
-              <w:bottom w:val="single" w:sz="16" w:space="0" w:color="666666"/>
-              <w:top w:val="single" w:sz="4" w:space="0" w:color="666666"/>
-              <w:left w:val="none" w:sz="0" w:space="0" w:color="000000"/>
-              <w:right w:val="none" w:sz="0" w:space="0" w:color="000000"/>
-            </w:tcBorders>
-            <w:shd w:val="clear" w:color="auto" w:fill="FFFFFF"/>
-            <w:tcMar>
-              <w:top w:w="0" w:type="dxa"/>
-              <w:bottom w:w="0" w:type="dxa"/>
-              <w:left w:w="0" w:type="dxa"/>
-              <w:right w:w="0" w:type="dxa"/>
-            </w:tcMar>
-            <w:vAlign w:val="top"/>
-          </w:tcPr>
-          <w:p>
-            <w:pPr>
-              <w:pStyle w:val="Normal"/>
-              <w:jc w:val="left"/>
-              <w:pBdr>
-                <w:bottom w:val="none" w:sz="0" w:space="0" w:color="000000"/>
-                <w:top w:val="none" w:sz="0" w:space="0" w:color="000000"/>
-                <w:left w:val="none" w:sz="0" w:space="0" w:color="000000"/>
-                <w:right w:val="none" w:sz="0" w:space="0" w:color="000000"/>
-              </w:pBdr>
-              <w:spacing w:after="100" w:before="100" w:line="240"/>
-              <w:ind w:firstLine="0" w:left="100" w:right="100"/>
-            </w:pPr>
-            <w:r>
-              <w:rPr>
-                <w:rFonts w:ascii="Helvetica" w:hAnsi="Helvetica" w:eastAsia="Helvetica" w:cs="Helvetica"/>
-                <w:i w:val="false"/>
-                <w:b w:val="false"/>
-                <w:u w:val="none"/>
-                <w:sz w:val="22"/>
-                <w:szCs w:val="22"/>
-                <w:color w:val="000000"/>
-              </w:rPr>
-              <w:t xml:space="preserve">M</w:t>
-            </w:r>
-          </w:p>
-        </w:tc>
-        <w:tc>
-          <w:tcPr>
-            <w:tcBorders>
-              <w:bottom w:val="single" w:sz="16" w:space="0" w:color="666666"/>
-              <w:top w:val="single" w:sz="4" w:space="0" w:color="666666"/>
-              <w:left w:val="none" w:sz="0" w:space="0" w:color="000000"/>
-              <w:right w:val="none" w:sz="0" w:space="0" w:color="000000"/>
-            </w:tcBorders>
-            <w:shd w:val="clear" w:color="auto" w:fill="FFFFFF"/>
-            <w:tcMar>
-              <w:top w:w="0" w:type="dxa"/>
-              <w:bottom w:w="0" w:type="dxa"/>
-              <w:left w:w="0" w:type="dxa"/>
-              <w:right w:w="0" w:type="dxa"/>
-            </w:tcMar>
-            <w:vAlign w:val="top"/>
-          </w:tcPr>
-          <w:p>
-            <w:pPr>
-              <w:pStyle w:val="Normal"/>
-              <w:jc w:val="left"/>
-              <w:pBdr>
-                <w:bottom w:val="none" w:sz="0" w:space="0" w:color="000000"/>
-                <w:top w:val="none" w:sz="0" w:space="0" w:color="000000"/>
-                <w:left w:val="none" w:sz="0" w:space="0" w:color="000000"/>
-                <w:right w:val="none" w:sz="0" w:space="0" w:color="000000"/>
-              </w:pBdr>
-              <w:spacing w:after="0" w:before="0" w:line="240"/>
-              <w:ind w:firstLine="0" w:left="0" w:right="0"/>
-            </w:pPr>
-            <w:r>
-              <w:rPr>
-                <w:rFonts w:ascii="Helvetica" w:hAnsi="Helvetica" w:eastAsia="Helvetica" w:cs="Helvetica"/>
-                <w:i w:val="false"/>
-                <w:b w:val="false"/>
-                <w:u w:val="none"/>
-                <w:sz w:val="22"/>
-                <w:szCs w:val="22"/>
-                <w:color w:val="000000"/>
-              </w:rPr>
-              <w:t xml:space="preserve"/>
-            </w:r>
-          </w:p>
-        </w:tc>
-        <w:tc>
-          <w:tcPr>
-            <w:tcBorders>
-              <w:bottom w:val="single" w:sz="16" w:space="0" w:color="666666"/>
-              <w:top w:val="single" w:sz="4" w:space="0" w:color="666666"/>
-              <w:left w:val="none" w:sz="0" w:space="0" w:color="000000"/>
-              <w:right w:val="none" w:sz="0" w:space="0" w:color="000000"/>
-            </w:tcBorders>
-            <w:shd w:val="clear" w:color="auto" w:fill="FFFFFF"/>
-            <w:tcMar>
-              <w:top w:w="0" w:type="dxa"/>
-              <w:bottom w:w="0" w:type="dxa"/>
-              <w:left w:w="0" w:type="dxa"/>
-              <w:right w:w="0" w:type="dxa"/>
-            </w:tcMar>
-            <w:vAlign w:val="top"/>
-          </w:tcPr>
-          <w:p>
-            <w:pPr>
-              <w:pStyle w:val="Normal"/>
-              <w:jc w:val="left"/>
-              <w:pBdr>
-                <w:bottom w:val="none" w:sz="0" w:space="0" w:color="000000"/>
-                <w:top w:val="none" w:sz="0" w:space="0" w:color="000000"/>
-                <w:left w:val="none" w:sz="0" w:space="0" w:color="000000"/>
-                <w:right w:val="none" w:sz="0" w:space="0" w:color="000000"/>
-              </w:pBdr>
-              <w:spacing w:after="100" w:before="100" w:line="240"/>
-              <w:ind w:firstLine="0" w:left="100" w:right="100"/>
-            </w:pPr>
-            <w:r>
-              <w:rPr>
-                <w:rFonts w:ascii="Helvetica" w:hAnsi="Helvetica" w:eastAsia="Helvetica" w:cs="Helvetica"/>
-                <w:i w:val="false"/>
-                <w:b w:val="false"/>
-                <w:u w:val="none"/>
-                <w:sz w:val="22"/>
-                <w:szCs w:val="22"/>
-                <w:color w:val="000000"/>
-              </w:rPr>
-              <w:t xml:space="preserve">35.2</w:t>
-            </w:r>
-            <w:r>
-              <w:rPr>
-                <w:rFonts w:ascii="Helvetica" w:hAnsi="Helvetica" w:eastAsia="Helvetica" w:cs="Helvetica"/>
-                <w:i w:val="false"/>
-                <w:b w:val="false"/>
-                <w:u w:val="none"/>
-                <w:sz w:val="22"/>
-                <w:szCs w:val="22"/>
-                <w:color w:val="000000"/>
-              </w:rPr>
-              <w:t xml:space="preserve"> (</w:t>
-            </w:r>
-            <w:r>
-              <w:rPr>
-                <w:rFonts w:ascii="Helvetica" w:hAnsi="Helvetica" w:eastAsia="Helvetica" w:cs="Helvetica"/>
-                <w:i w:val="false"/>
-                <w:b w:val="false"/>
-                <w:u w:val="none"/>
-                <w:sz w:val="22"/>
-                <w:szCs w:val="22"/>
-                <w:color w:val="000000"/>
-              </w:rPr>
-              <w:t xml:space="preserve">7.0</w:t>
-            </w:r>
-            <w:r>
-              <w:rPr>
-                <w:rFonts w:ascii="Helvetica" w:hAnsi="Helvetica" w:eastAsia="Helvetica" w:cs="Helvetica"/>
-                <w:i w:val="false"/>
-                <w:b w:val="false"/>
-                <w:u w:val="none"/>
-                <w:sz w:val="22"/>
-                <w:szCs w:val="22"/>
-                <w:color w:val="000000"/>
-              </w:rPr>
-              <w:t xml:space="preserve">)</w:t>
-            </w:r>
-          </w:p>
-        </w:tc>
-        <w:tc>
-          <w:tcPr>
-            <w:tcBorders>
-              <w:bottom w:val="single" w:sz="16" w:space="0" w:color="666666"/>
-              <w:top w:val="single" w:sz="4" w:space="0" w:color="666666"/>
-              <w:left w:val="none" w:sz="0" w:space="0" w:color="000000"/>
-              <w:right w:val="none" w:sz="0" w:space="0" w:color="000000"/>
-            </w:tcBorders>
-            <w:shd w:val="clear" w:color="auto" w:fill="FFFFFF"/>
-            <w:tcMar>
-              <w:top w:w="0" w:type="dxa"/>
-              <w:bottom w:w="0" w:type="dxa"/>
-              <w:left w:w="0" w:type="dxa"/>
-              <w:right w:w="0" w:type="dxa"/>
-            </w:tcMar>
-            <w:vAlign w:val="top"/>
-          </w:tcPr>
-          <w:p>
-            <w:pPr>
-              <w:pStyle w:val="Normal"/>
-              <w:jc w:val="left"/>
-              <w:pBdr>
-                <w:bottom w:val="none" w:sz="0" w:space="0" w:color="000000"/>
-                <w:top w:val="none" w:sz="0" w:space="0" w:color="000000"/>
-                <w:left w:val="none" w:sz="0" w:space="0" w:color="000000"/>
-                <w:right w:val="none" w:sz="0" w:space="0" w:color="000000"/>
-              </w:pBdr>
-              <w:spacing w:after="0" w:before="0" w:line="240"/>
-              <w:ind w:firstLine="0" w:left="0" w:right="0"/>
-            </w:pPr>
-            <w:r>
-              <w:rPr>
-                <w:rFonts w:ascii="Helvetica" w:hAnsi="Helvetica" w:eastAsia="Helvetica" w:cs="Helvetica"/>
-                <w:i w:val="false"/>
-                <w:b w:val="false"/>
-                <w:u w:val="none"/>
-                <w:sz w:val="22"/>
-                <w:szCs w:val="22"/>
-                <w:color w:val="000000"/>
-              </w:rPr>
-              <w:t xml:space="preserve"/>
-            </w:r>
-          </w:p>
-        </w:tc>
-        <w:tc>
-          <w:tcPr>
-            <w:tcBorders>
-              <w:bottom w:val="single" w:sz="16" w:space="0" w:color="666666"/>
-              <w:top w:val="single" w:sz="4" w:space="0" w:color="666666"/>
-              <w:left w:val="none" w:sz="0" w:space="0" w:color="000000"/>
-              <w:right w:val="none" w:sz="0" w:space="0" w:color="000000"/>
-            </w:tcBorders>
-            <w:shd w:val="clear" w:color="auto" w:fill="FFFFFF"/>
-            <w:tcMar>
-              <w:top w:w="0" w:type="dxa"/>
-              <w:bottom w:w="0" w:type="dxa"/>
-              <w:left w:w="0" w:type="dxa"/>
-              <w:right w:w="0" w:type="dxa"/>
-            </w:tcMar>
-            <w:vAlign w:val="top"/>
-          </w:tcPr>
-          <w:p>
-            <w:pPr>
-              <w:pStyle w:val="Normal"/>
-              <w:jc w:val="left"/>
-              <w:pBdr>
-                <w:bottom w:val="none" w:sz="0" w:space="0" w:color="000000"/>
-                <w:top w:val="none" w:sz="0" w:space="0" w:color="000000"/>
-                <w:left w:val="none" w:sz="0" w:space="0" w:color="000000"/>
-                <w:right w:val="none" w:sz="0" w:space="0" w:color="000000"/>
-              </w:pBdr>
-              <w:spacing w:after="100" w:before="100" w:line="240"/>
-              <w:ind w:firstLine="0" w:left="100" w:right="100"/>
-            </w:pPr>
-            <w:r>
-              <w:rPr>
-                <w:rFonts w:ascii="Helvetica" w:hAnsi="Helvetica" w:eastAsia="Helvetica" w:cs="Helvetica"/>
-                <w:i w:val="false"/>
-                <w:b w:val="false"/>
-                <w:u w:val="none"/>
-                <w:sz w:val="22"/>
-                <w:szCs w:val="22"/>
-                <w:color w:val="000000"/>
-              </w:rPr>
-              <w:t xml:space="preserve">37.3</w:t>
-            </w:r>
-            <w:r>
-              <w:rPr>
-                <w:rFonts w:ascii="Helvetica" w:hAnsi="Helvetica" w:eastAsia="Helvetica" w:cs="Helvetica"/>
-                <w:i w:val="false"/>
-                <w:b w:val="false"/>
-                <w:u w:val="none"/>
-                <w:sz w:val="22"/>
-                <w:szCs w:val="22"/>
-                <w:color w:val="000000"/>
-              </w:rPr>
-              <w:t xml:space="preserve"> (</w:t>
-            </w:r>
-            <w:r>
-              <w:rPr>
-                <w:rFonts w:ascii="Helvetica" w:hAnsi="Helvetica" w:eastAsia="Helvetica" w:cs="Helvetica"/>
-                <w:i w:val="false"/>
-                <w:b w:val="false"/>
-                <w:u w:val="none"/>
-                <w:sz w:val="22"/>
-                <w:szCs w:val="22"/>
-                <w:color w:val="000000"/>
-              </w:rPr>
-              <w:t xml:space="preserve">8.9</w:t>
-            </w:r>
-            <w:r>
-              <w:rPr>
-                <w:rFonts w:ascii="Helvetica" w:hAnsi="Helvetica" w:eastAsia="Helvetica" w:cs="Helvetica"/>
-                <w:i w:val="false"/>
-                <w:b w:val="false"/>
-                <w:u w:val="none"/>
-                <w:sz w:val="22"/>
-                <w:szCs w:val="22"/>
-                <w:color w:val="000000"/>
-              </w:rPr>
-              <w:t xml:space="preserve">)</w:t>
-            </w:r>
-          </w:p>
-        </w:tc>
-        <w:tc>
-          <w:tcPr>
-            <w:tcBorders>
-              <w:bottom w:val="single" w:sz="16" w:space="0" w:color="666666"/>
-              <w:top w:val="single" w:sz="4" w:space="0" w:color="666666"/>
-              <w:left w:val="none" w:sz="0" w:space="0" w:color="000000"/>
-              <w:right w:val="none" w:sz="0" w:space="0" w:color="000000"/>
-            </w:tcBorders>
-            <w:shd w:val="clear" w:color="auto" w:fill="FFFFFF"/>
-            <w:tcMar>
-              <w:top w:w="0" w:type="dxa"/>
-              <w:bottom w:w="0" w:type="dxa"/>
-              <w:left w:w="0" w:type="dxa"/>
-              <w:right w:w="0" w:type="dxa"/>
-            </w:tcMar>
-            <w:vAlign w:val="top"/>
-          </w:tcPr>
-          <w:p>
-            <w:pPr>
-              <w:pStyle w:val="Normal"/>
-              <w:jc w:val="left"/>
-              <w:pBdr>
-                <w:bottom w:val="none" w:sz="0" w:space="0" w:color="000000"/>
-                <w:top w:val="none" w:sz="0" w:space="0" w:color="000000"/>
-                <w:left w:val="none" w:sz="0" w:space="0" w:color="000000"/>
-                <w:right w:val="none" w:sz="0" w:space="0" w:color="000000"/>
-              </w:pBdr>
-              <w:spacing w:after="0" w:before="0" w:line="240"/>
-              <w:ind w:firstLine="0" w:left="0" w:right="0"/>
-            </w:pPr>
-            <w:r>
-              <w:rPr>
-                <w:rFonts w:ascii="Helvetica" w:hAnsi="Helvetica" w:eastAsia="Helvetica" w:cs="Helvetica"/>
-                <w:i w:val="false"/>
-                <w:b w:val="false"/>
-                <w:u w:val="none"/>
-                <w:sz w:val="22"/>
-                <w:szCs w:val="22"/>
-                <w:color w:val="000000"/>
-              </w:rPr>
-              <w:t xml:space="preserve"/>
-            </w:r>
-          </w:p>
-        </w:tc>
-        <w:tc>
-          <w:tcPr>
-            <w:tcBorders>
-              <w:bottom w:val="single" w:sz="16" w:space="0" w:color="666666"/>
-              <w:top w:val="single" w:sz="4" w:space="0" w:color="666666"/>
-              <w:left w:val="none" w:sz="0" w:space="0" w:color="000000"/>
-              <w:right w:val="none" w:sz="0" w:space="0" w:color="000000"/>
-            </w:tcBorders>
-            <w:shd w:val="clear" w:color="auto" w:fill="FFFFFF"/>
-            <w:tcMar>
-              <w:top w:w="0" w:type="dxa"/>
-              <w:bottom w:w="0" w:type="dxa"/>
-              <w:left w:w="0" w:type="dxa"/>
-              <w:right w:w="0" w:type="dxa"/>
-            </w:tcMar>
-            <w:vAlign w:val="top"/>
-          </w:tcPr>
-          <w:p>
-            <w:pPr>
-              <w:pStyle w:val="Normal"/>
-              <w:jc w:val="left"/>
-              <w:pBdr>
-                <w:bottom w:val="none" w:sz="0" w:space="0" w:color="000000"/>
-                <w:top w:val="none" w:sz="0" w:space="0" w:color="000000"/>
-                <w:left w:val="none" w:sz="0" w:space="0" w:color="000000"/>
-                <w:right w:val="none" w:sz="0" w:space="0" w:color="000000"/>
-              </w:pBdr>
-              <w:spacing w:after="100" w:before="100" w:line="240"/>
-              <w:ind w:firstLine="0" w:left="100" w:right="100"/>
-            </w:pPr>
-            <w:r>
-              <w:rPr>
-                <w:rFonts w:ascii="Helvetica" w:hAnsi="Helvetica" w:eastAsia="Helvetica" w:cs="Helvetica"/>
-                <w:i w:val="false"/>
-                <w:b w:val="false"/>
-                <w:u w:val="none"/>
-                <w:sz w:val="22"/>
-                <w:szCs w:val="22"/>
-                <w:color w:val="000000"/>
-              </w:rPr>
-              <w:t xml:space="preserve">35.7</w:t>
-            </w:r>
-            <w:r>
-              <w:rPr>
-                <w:rFonts w:ascii="Helvetica" w:hAnsi="Helvetica" w:eastAsia="Helvetica" w:cs="Helvetica"/>
-                <w:i w:val="false"/>
-                <w:b w:val="false"/>
-                <w:u w:val="none"/>
-                <w:sz w:val="22"/>
-                <w:szCs w:val="22"/>
-                <w:color w:val="000000"/>
-              </w:rPr>
-              <w:t xml:space="preserve"> (</w:t>
-            </w:r>
-            <w:r>
-              <w:rPr>
-                <w:rFonts w:ascii="Helvetica" w:hAnsi="Helvetica" w:eastAsia="Helvetica" w:cs="Helvetica"/>
+                <w:rFonts w:ascii="Arial" w:hAnsi="Arial" w:eastAsia="Arial" w:cs="Arial"/>
                 <w:i w:val="false"/>
                 <w:b w:val="false"/>
                 <w:u w:val="none"/>
@@ -1283,7 +1283,7 @@
             </w:r>
             <w:r>
               <w:rPr>
-                <w:rFonts w:ascii="Helvetica" w:hAnsi="Helvetica" w:eastAsia="Helvetica" w:cs="Helvetica"/>
+                <w:rFonts w:ascii="Arial" w:hAnsi="Arial" w:eastAsia="Arial" w:cs="Arial"/>
                 <w:i w:val="false"/>
                 <w:b w:val="false"/>
                 <w:u w:val="none"/>
@@ -1334,7 +1334,7 @@
             </w:pPr>
             <w:r>
               <w:rPr>
-                <w:rFonts w:ascii="Helvetica" w:hAnsi="Helvetica" w:eastAsia="Helvetica" w:cs="Helvetica"/>
+                <w:rFonts w:ascii="Arial" w:hAnsi="Arial" w:eastAsia="Arial" w:cs="Arial"/>
                 <w:i w:val="false"/>
                 <w:b w:val="false"/>
                 <w:u w:val="none"/>
@@ -1373,7 +1373,7 @@
       </w:tblGrid>
       <w:tr>
         <w:trPr>
-          <w:trHeight w:val="473" w:hRule="auto"/>
+          <w:trHeight w:val="470" w:hRule="auto"/>
           <w:tblHeader/>
         </w:trPr>
         header1
@@ -1410,7 +1410,7 @@
             </w:pPr>
             <w:r>
               <w:rPr>
-                <w:rFonts w:ascii="Helvetica" w:hAnsi="Helvetica" w:eastAsia="Helvetica" w:cs="Helvetica"/>
+                <w:rFonts w:ascii="Arial" w:hAnsi="Arial" w:eastAsia="Arial" w:cs="Arial"/>
                 <w:i w:val="false"/>
                 <w:b w:val="true"/>
                 <w:u w:val="none"/>
@@ -1422,7 +1422,7 @@
             </w:r>
             <w:r>
               <w:rPr>
-                <w:rFonts w:ascii="Helvetica" w:hAnsi="Helvetica" w:eastAsia="Helvetica" w:cs="Helvetica"/>
+                <w:rFonts w:ascii="Arial" w:hAnsi="Arial" w:eastAsia="Arial" w:cs="Arial"/>
                 <w:i w:val="false"/>
                 <w:b w:val="true"/>
                 <w:u w:val="none"/>
@@ -1434,7 +1434,7 @@
             </w:r>
             <w:r>
               <w:rPr>
-                <w:rFonts w:ascii="Helvetica" w:hAnsi="Helvetica" w:eastAsia="Helvetica" w:cs="Helvetica"/>
+                <w:rFonts w:ascii="Arial" w:hAnsi="Arial" w:eastAsia="Arial" w:cs="Arial"/>
                 <w:i w:val="false"/>
                 <w:b w:val="true"/>
                 <w:u w:val="none"/>
@@ -1446,7 +1446,7 @@
             </w:r>
             <w:r>
               <w:rPr>
-                <w:rFonts w:ascii="Helvetica" w:hAnsi="Helvetica" w:eastAsia="Helvetica" w:cs="Helvetica"/>
+                <w:rFonts w:ascii="Arial" w:hAnsi="Arial" w:eastAsia="Arial" w:cs="Arial"/>
                 <w:i w:val="false"/>
                 <w:b w:val="true"/>
                 <w:u w:val="none"/>
@@ -1458,7 +1458,7 @@
             </w:r>
             <w:r>
               <w:rPr>
-                <w:rFonts w:ascii="Helvetica" w:hAnsi="Helvetica" w:eastAsia="Helvetica" w:cs="Helvetica"/>
+                <w:rFonts w:ascii="Arial" w:hAnsi="Arial" w:eastAsia="Arial" w:cs="Arial"/>
                 <w:i w:val="false"/>
                 <w:b w:val="true"/>
                 <w:u w:val="none"/>
@@ -1470,7 +1470,7 @@
             </w:r>
             <w:r>
               <w:rPr>
-                <w:rFonts w:ascii="Helvetica" w:hAnsi="Helvetica" w:eastAsia="Helvetica" w:cs="Helvetica"/>
+                <w:rFonts w:ascii="Arial" w:hAnsi="Arial" w:eastAsia="Arial" w:cs="Arial"/>
                 <w:i w:val="false"/>
                 <w:b w:val="true"/>
                 <w:u w:val="none"/>
@@ -1479,6 +1479,321 @@
                 <w:color w:val="000000"/>
               </w:rPr>
               <w:t xml:space="preserve">hello world</w:t>
+            </w:r>
+          </w:p>
+        </w:tc>
+      </w:tr>
+      <w:tr>
+        <w:trPr>
+          <w:trHeight w:val="470" w:hRule="auto"/>
+          <w:tblHeader/>
+        </w:trPr>
+        header2
+        <w:tc>
+          <w:tcPr>
+            <w:tcBorders>
+              <w:bottom w:val="single" w:sz="16" w:space="0" w:color="666666"/>
+              <w:top w:val="single" w:sz="4" w:space="0" w:color="666666"/>
+              <w:left w:val="none" w:sz="0" w:space="0" w:color="000000"/>
+              <w:right w:val="none" w:sz="0" w:space="0" w:color="000000"/>
+            </w:tcBorders>
+            <w:shd w:val="clear" w:color="auto" w:fill="FFFFFF"/>
+            <w:tcMar>
+              <w:top w:w="0" w:type="dxa"/>
+              <w:bottom w:w="0" w:type="dxa"/>
+              <w:left w:w="0" w:type="dxa"/>
+              <w:right w:w="0" w:type="dxa"/>
+            </w:tcMar>
+            <w:vAlign w:val="bottom"/>
+          </w:tcPr>
+          <w:p>
+            <w:pPr>
+              <w:pStyle w:val="Normal"/>
+              <w:jc w:val="left"/>
+              <w:pBdr>
+                <w:bottom w:val="none" w:sz="0" w:space="0" w:color="000000"/>
+                <w:top w:val="none" w:sz="0" w:space="0" w:color="000000"/>
+                <w:left w:val="none" w:sz="0" w:space="0" w:color="000000"/>
+                <w:right w:val="none" w:sz="0" w:space="0" w:color="000000"/>
+              </w:pBdr>
+              <w:spacing w:after="100" w:before="100" w:line="240"/>
+              <w:ind w:firstLine="0" w:left="100" w:right="100"/>
+            </w:pPr>
+            <w:r>
+              <w:rPr>
+                <w:rFonts w:ascii="Arial" w:hAnsi="Arial" w:eastAsia="Arial" w:cs="Arial"/>
+                <w:i w:val="false"/>
+                <w:b w:val="true"/>
+                <w:u w:val="none"/>
+                <w:sz w:val="22"/>
+                <w:szCs w:val="22"/>
+                <w:color w:val="000000"/>
+              </w:rPr>
+              <w:t xml:space="preserve">SEX</w:t>
+            </w:r>
+          </w:p>
+        </w:tc>
+        <w:tc>
+          <w:tcPr>
+            <w:tcBorders>
+              <w:bottom w:val="single" w:sz="16" w:space="0" w:color="666666"/>
+              <w:top w:val="single" w:sz="4" w:space="0" w:color="666666"/>
+              <w:left w:val="none" w:sz="0" w:space="0" w:color="000000"/>
+              <w:right w:val="none" w:sz="0" w:space="0" w:color="000000"/>
+            </w:tcBorders>
+            <w:shd w:val="clear" w:color="auto" w:fill="FFFFFF"/>
+            <w:tcMar>
+              <w:top w:w="0" w:type="dxa"/>
+              <w:bottom w:w="0" w:type="dxa"/>
+              <w:left w:w="0" w:type="dxa"/>
+              <w:right w:w="0" w:type="dxa"/>
+            </w:tcMar>
+            <w:vAlign w:val="center"/>
+          </w:tcPr>
+          <w:p>
+            <w:pPr>
+              <w:pStyle w:val="Normal"/>
+              <w:jc w:val="left"/>
+              <w:pBdr>
+                <w:bottom w:val="none" w:sz="0" w:space="0" w:color="000000"/>
+                <w:top w:val="none" w:sz="0" w:space="0" w:color="000000"/>
+                <w:left w:val="none" w:sz="0" w:space="0" w:color="000000"/>
+                <w:right w:val="none" w:sz="0" w:space="0" w:color="000000"/>
+              </w:pBdr>
+              <w:spacing w:after="0" w:before="0" w:line="240"/>
+              <w:ind w:firstLine="0" w:left="0" w:right="0"/>
+            </w:pPr>
+            <w:r>
+              <w:rPr>
+                <w:rFonts w:ascii="Arial" w:hAnsi="Arial" w:eastAsia="Arial" w:cs="Arial"/>
+                <w:i w:val="false"/>
+                <w:b w:val="false"/>
+                <w:u w:val="none"/>
+                <w:sz w:val="22"/>
+                <w:szCs w:val="22"/>
+                <w:color w:val="000000"/>
+              </w:rPr>
+              <w:t xml:space="preserve"/>
+            </w:r>
+          </w:p>
+        </w:tc>
+        <w:tc>
+          <w:tcPr>
+            <w:tcBorders>
+              <w:bottom w:val="single" w:sz="16" w:space="0" w:color="666666"/>
+              <w:top w:val="single" w:sz="4" w:space="0" w:color="666666"/>
+              <w:left w:val="none" w:sz="0" w:space="0" w:color="000000"/>
+              <w:right w:val="none" w:sz="0" w:space="0" w:color="000000"/>
+            </w:tcBorders>
+            <w:shd w:val="clear" w:color="auto" w:fill="FFFFFF"/>
+            <w:tcMar>
+              <w:top w:w="0" w:type="dxa"/>
+              <w:bottom w:w="0" w:type="dxa"/>
+              <w:left w:w="0" w:type="dxa"/>
+              <w:right w:w="0" w:type="dxa"/>
+            </w:tcMar>
+            <w:vAlign w:val="center"/>
+          </w:tcPr>
+          <w:p>
+            <w:pPr>
+              <w:pStyle w:val="Normal"/>
+              <w:jc w:val="left"/>
+              <w:pBdr>
+                <w:bottom w:val="none" w:sz="0" w:space="0" w:color="000000"/>
+                <w:top w:val="none" w:sz="0" w:space="0" w:color="000000"/>
+                <w:left w:val="none" w:sz="0" w:space="0" w:color="000000"/>
+                <w:right w:val="none" w:sz="0" w:space="0" w:color="000000"/>
+              </w:pBdr>
+              <w:spacing w:after="100" w:before="100" w:line="240"/>
+              <w:ind w:firstLine="0" w:left="100" w:right="100"/>
+            </w:pPr>
+            <w:r>
+              <w:rPr>
+                <w:rFonts w:ascii="Arial" w:hAnsi="Arial" w:eastAsia="Arial" w:cs="Arial"/>
+                <w:i w:val="false"/>
+                <w:b w:val="true"/>
+                <w:u w:val="none"/>
+                <w:sz w:val="22"/>
+                <w:szCs w:val="22"/>
+                <w:color w:val="000000"/>
+              </w:rPr>
+              <w:t xml:space="preserve">A: Drug X</w:t>
+            </w:r>
+          </w:p>
+        </w:tc>
+        <w:tc>
+          <w:tcPr>
+            <w:tcBorders>
+              <w:bottom w:val="single" w:sz="16" w:space="0" w:color="666666"/>
+              <w:top w:val="single" w:sz="4" w:space="0" w:color="666666"/>
+              <w:left w:val="none" w:sz="0" w:space="0" w:color="000000"/>
+              <w:right w:val="none" w:sz="0" w:space="0" w:color="000000"/>
+            </w:tcBorders>
+            <w:shd w:val="clear" w:color="auto" w:fill="FFFFFF"/>
+            <w:tcMar>
+              <w:top w:w="0" w:type="dxa"/>
+              <w:bottom w:w="0" w:type="dxa"/>
+              <w:left w:w="0" w:type="dxa"/>
+              <w:right w:w="0" w:type="dxa"/>
+            </w:tcMar>
+            <w:vAlign w:val="center"/>
+          </w:tcPr>
+          <w:p>
+            <w:pPr>
+              <w:pStyle w:val="Normal"/>
+              <w:jc w:val="left"/>
+              <w:pBdr>
+                <w:bottom w:val="none" w:sz="0" w:space="0" w:color="000000"/>
+                <w:top w:val="none" w:sz="0" w:space="0" w:color="000000"/>
+                <w:left w:val="none" w:sz="0" w:space="0" w:color="000000"/>
+                <w:right w:val="none" w:sz="0" w:space="0" w:color="000000"/>
+              </w:pBdr>
+              <w:spacing w:after="0" w:before="0" w:line="240"/>
+              <w:ind w:firstLine="0" w:left="0" w:right="0"/>
+            </w:pPr>
+            <w:r>
+              <w:rPr>
+                <w:rFonts w:ascii="Arial" w:hAnsi="Arial" w:eastAsia="Arial" w:cs="Arial"/>
+                <w:i w:val="false"/>
+                <w:b w:val="false"/>
+                <w:u w:val="none"/>
+                <w:sz w:val="22"/>
+                <w:szCs w:val="22"/>
+                <w:color w:val="000000"/>
+              </w:rPr>
+              <w:t xml:space="preserve"/>
+            </w:r>
+          </w:p>
+        </w:tc>
+        <w:tc>
+          <w:tcPr>
+            <w:tcBorders>
+              <w:bottom w:val="single" w:sz="16" w:space="0" w:color="666666"/>
+              <w:top w:val="single" w:sz="4" w:space="0" w:color="666666"/>
+              <w:left w:val="none" w:sz="0" w:space="0" w:color="000000"/>
+              <w:right w:val="none" w:sz="0" w:space="0" w:color="000000"/>
+            </w:tcBorders>
+            <w:shd w:val="clear" w:color="auto" w:fill="FFFFFF"/>
+            <w:tcMar>
+              <w:top w:w="0" w:type="dxa"/>
+              <w:bottom w:w="0" w:type="dxa"/>
+              <w:left w:w="0" w:type="dxa"/>
+              <w:right w:w="0" w:type="dxa"/>
+            </w:tcMar>
+            <w:vAlign w:val="center"/>
+          </w:tcPr>
+          <w:p>
+            <w:pPr>
+              <w:pStyle w:val="Normal"/>
+              <w:jc w:val="left"/>
+              <w:pBdr>
+                <w:bottom w:val="none" w:sz="0" w:space="0" w:color="000000"/>
+                <w:top w:val="none" w:sz="0" w:space="0" w:color="000000"/>
+                <w:left w:val="none" w:sz="0" w:space="0" w:color="000000"/>
+                <w:right w:val="none" w:sz="0" w:space="0" w:color="000000"/>
+              </w:pBdr>
+              <w:spacing w:after="100" w:before="100" w:line="240"/>
+              <w:ind w:firstLine="0" w:left="100" w:right="100"/>
+            </w:pPr>
+            <w:r>
+              <w:rPr>
+                <w:rFonts w:ascii="Arial" w:hAnsi="Arial" w:eastAsia="Arial" w:cs="Arial"/>
+                <w:i w:val="false"/>
+                <w:b w:val="true"/>
+                <w:u w:val="none"/>
+                <w:sz w:val="22"/>
+                <w:szCs w:val="22"/>
+                <w:color w:val="000000"/>
+              </w:rPr>
+              <w:t xml:space="preserve">B: Placebo</w:t>
+            </w:r>
+          </w:p>
+        </w:tc>
+        <w:tc>
+          <w:tcPr>
+            <w:tcBorders>
+              <w:bottom w:val="single" w:sz="16" w:space="0" w:color="666666"/>
+              <w:top w:val="single" w:sz="4" w:space="0" w:color="666666"/>
+              <w:left w:val="none" w:sz="0" w:space="0" w:color="000000"/>
+              <w:right w:val="none" w:sz="0" w:space="0" w:color="000000"/>
+            </w:tcBorders>
+            <w:shd w:val="clear" w:color="auto" w:fill="FFFFFF"/>
+            <w:tcMar>
+              <w:top w:w="0" w:type="dxa"/>
+              <w:bottom w:w="0" w:type="dxa"/>
+              <w:left w:w="0" w:type="dxa"/>
+              <w:right w:w="0" w:type="dxa"/>
+            </w:tcMar>
+            <w:vAlign w:val="center"/>
+          </w:tcPr>
+          <w:p>
+            <w:pPr>
+              <w:pStyle w:val="Normal"/>
+              <w:jc w:val="left"/>
+              <w:pBdr>
+                <w:bottom w:val="none" w:sz="0" w:space="0" w:color="000000"/>
+                <w:top w:val="none" w:sz="0" w:space="0" w:color="000000"/>
+                <w:left w:val="none" w:sz="0" w:space="0" w:color="000000"/>
+                <w:right w:val="none" w:sz="0" w:space="0" w:color="000000"/>
+              </w:pBdr>
+              <w:spacing w:after="0" w:before="0" w:line="240"/>
+              <w:ind w:firstLine="0" w:left="0" w:right="0"/>
+            </w:pPr>
+            <w:r>
+              <w:rPr>
+                <w:rFonts w:ascii="Arial" w:hAnsi="Arial" w:eastAsia="Arial" w:cs="Arial"/>
+                <w:i w:val="false"/>
+                <w:b w:val="false"/>
+                <w:u w:val="none"/>
+                <w:sz w:val="22"/>
+                <w:szCs w:val="22"/>
+                <w:color w:val="000000"/>
+              </w:rPr>
+              <w:t xml:space="preserve"/>
+            </w:r>
+          </w:p>
+        </w:tc>
+        <w:tc>
+          <w:tcPr>
+            <w:tcBorders>
+              <w:bottom w:val="single" w:sz="16" w:space="0" w:color="666666"/>
+              <w:top w:val="single" w:sz="4" w:space="0" w:color="666666"/>
+              <w:left w:val="none" w:sz="0" w:space="0" w:color="000000"/>
+              <w:right w:val="none" w:sz="0" w:space="0" w:color="000000"/>
+            </w:tcBorders>
+            <w:shd w:val="clear" w:color="auto" w:fill="FFFFFF"/>
+            <w:tcMar>
+              <w:top w:w="0" w:type="dxa"/>
+              <w:bottom w:w="0" w:type="dxa"/>
+              <w:left w:w="0" w:type="dxa"/>
+              <w:right w:w="0" w:type="dxa"/>
+            </w:tcMar>
+            <w:vAlign w:val="center"/>
+          </w:tcPr>
+          <w:p>
+            <w:pPr>
+              <w:pStyle w:val="Normal"/>
+              <w:jc w:val="left"/>
+              <w:pBdr>
+                <w:bottom w:val="none" w:sz="0" w:space="0" w:color="000000"/>
+                <w:top w:val="none" w:sz="0" w:space="0" w:color="000000"/>
+                <w:left w:val="none" w:sz="0" w:space="0" w:color="000000"/>
+                <w:right w:val="none" w:sz="0" w:space="0" w:color="000000"/>
+              </w:pBdr>
+              <w:spacing w:after="100" w:before="100" w:line="240"/>
+              <w:ind w:firstLine="0" w:left="100" w:right="100"/>
+            </w:pPr>
+            <w:r>
+              <w:rPr>
+                <w:rFonts w:ascii="Arial" w:hAnsi="Arial" w:eastAsia="Arial" w:cs="Arial"/>
+                <w:i w:val="false"/>
+                <w:b w:val="true"/>
+                <w:u w:val="none"/>
+                <w:sz w:val="22"/>
+                <w:szCs w:val="22"/>
+                <w:color w:val="000000"/>
+              </w:rPr>
+              <w:t xml:space="preserve">C: Combination</w:t>
             </w:r>
           </w:p>
         </w:tc>
@@ -1486,25 +1801,24 @@
       <w:tr>
         <w:trPr>
           <w:trHeight w:val="473" w:hRule="auto"/>
-          <w:tblHeader/>
         </w:trPr>
-        header2
-        <w:tc>
-          <w:tcPr>
-            <w:tcBorders>
-              <w:bottom w:val="single" w:sz="16" w:space="0" w:color="666666"/>
-              <w:top w:val="single" w:sz="4" w:space="0" w:color="666666"/>
-              <w:left w:val="none" w:sz="0" w:space="0" w:color="000000"/>
-              <w:right w:val="none" w:sz="0" w:space="0" w:color="000000"/>
-            </w:tcBorders>
-            <w:shd w:val="clear" w:color="auto" w:fill="FFFFFF"/>
-            <w:tcMar>
-              <w:top w:w="0" w:type="dxa"/>
-              <w:bottom w:w="0" w:type="dxa"/>
-              <w:left w:w="0" w:type="dxa"/>
-              <w:right w:w="0" w:type="dxa"/>
-            </w:tcMar>
-            <w:vAlign w:val="bottom"/>
+        body1
+        <w:tc>
+          <w:tcPr>
+            <w:tcBorders>
+              <w:bottom w:val="single" w:sz="4" w:space="0" w:color="666666"/>
+              <w:top w:val="single" w:sz="16" w:space="0" w:color="666666"/>
+              <w:left w:val="none" w:sz="0" w:space="0" w:color="000000"/>
+              <w:right w:val="none" w:sz="0" w:space="0" w:color="000000"/>
+            </w:tcBorders>
+            <w:shd w:val="clear" w:color="auto" w:fill="FFFFFF"/>
+            <w:tcMar>
+              <w:top w:w="0" w:type="dxa"/>
+              <w:bottom w:w="0" w:type="dxa"/>
+              <w:left w:w="0" w:type="dxa"/>
+              <w:right w:w="0" w:type="dxa"/>
+            </w:tcMar>
+            <w:vAlign w:val="top"/>
           </w:tcPr>
           <w:p>
             <w:pPr>
@@ -1521,34 +1835,34 @@
             </w:pPr>
             <w:r>
               <w:rPr>
-                <w:rFonts w:ascii="Helvetica" w:hAnsi="Helvetica" w:eastAsia="Helvetica" w:cs="Helvetica"/>
-                <w:i w:val="false"/>
-                <w:b w:val="true"/>
-                <w:u w:val="none"/>
-                <w:sz w:val="22"/>
-                <w:szCs w:val="22"/>
-                <w:color w:val="000000"/>
-              </w:rPr>
-              <w:t xml:space="preserve">SEX</w:t>
-            </w:r>
-          </w:p>
-        </w:tc>
-        <w:tc>
-          <w:tcPr>
-            <w:tcBorders>
-              <w:bottom w:val="single" w:sz="16" w:space="0" w:color="666666"/>
-              <w:top w:val="single" w:sz="4" w:space="0" w:color="666666"/>
-              <w:left w:val="none" w:sz="0" w:space="0" w:color="000000"/>
-              <w:right w:val="none" w:sz="0" w:space="0" w:color="000000"/>
-            </w:tcBorders>
-            <w:shd w:val="clear" w:color="auto" w:fill="FFFFFF"/>
-            <w:tcMar>
-              <w:top w:w="0" w:type="dxa"/>
-              <w:bottom w:w="0" w:type="dxa"/>
-              <w:left w:w="0" w:type="dxa"/>
-              <w:right w:w="0" w:type="dxa"/>
-            </w:tcMar>
-            <w:vAlign w:val="center"/>
+                <w:rFonts w:ascii="Arial" w:hAnsi="Arial" w:eastAsia="Arial" w:cs="Arial"/>
+                <w:i w:val="false"/>
+                <w:b w:val="false"/>
+                <w:u w:val="none"/>
+                <w:sz w:val="22"/>
+                <w:szCs w:val="22"/>
+                <w:color w:val="000000"/>
+              </w:rPr>
+              <w:t xml:space="preserve">F</w:t>
+            </w:r>
+          </w:p>
+        </w:tc>
+        <w:tc>
+          <w:tcPr>
+            <w:tcBorders>
+              <w:bottom w:val="single" w:sz="4" w:space="0" w:color="666666"/>
+              <w:top w:val="single" w:sz="16" w:space="0" w:color="666666"/>
+              <w:left w:val="none" w:sz="0" w:space="0" w:color="000000"/>
+              <w:right w:val="none" w:sz="0" w:space="0" w:color="000000"/>
+            </w:tcBorders>
+            <w:shd w:val="clear" w:color="auto" w:fill="FFFFFF"/>
+            <w:tcMar>
+              <w:top w:w="0" w:type="dxa"/>
+              <w:bottom w:w="0" w:type="dxa"/>
+              <w:left w:w="0" w:type="dxa"/>
+              <w:right w:w="0" w:type="dxa"/>
+            </w:tcMar>
+            <w:vAlign w:val="top"/>
           </w:tcPr>
           <w:p>
             <w:pPr>
@@ -1565,7 +1879,7 @@
             </w:pPr>
             <w:r>
               <w:rPr>
-                <w:rFonts w:ascii="Helvetica" w:hAnsi="Helvetica" w:eastAsia="Helvetica" w:cs="Helvetica"/>
+                <w:rFonts w:ascii="Arial" w:hAnsi="Arial" w:eastAsia="Arial" w:cs="Arial"/>
                 <w:i w:val="false"/>
                 <w:b w:val="false"/>
                 <w:u w:val="none"/>
@@ -1580,19 +1894,19 @@
         <w:tc>
           <w:tcPr>
             <w:tcBorders>
-              <w:bottom w:val="single" w:sz="16" w:space="0" w:color="666666"/>
-              <w:top w:val="single" w:sz="4" w:space="0" w:color="666666"/>
-              <w:left w:val="none" w:sz="0" w:space="0" w:color="000000"/>
-              <w:right w:val="none" w:sz="0" w:space="0" w:color="000000"/>
-            </w:tcBorders>
-            <w:shd w:val="clear" w:color="auto" w:fill="FFFFFF"/>
-            <w:tcMar>
-              <w:top w:w="0" w:type="dxa"/>
-              <w:bottom w:w="0" w:type="dxa"/>
-              <w:left w:w="0" w:type="dxa"/>
-              <w:right w:w="0" w:type="dxa"/>
-            </w:tcMar>
-            <w:vAlign w:val="center"/>
+              <w:bottom w:val="single" w:sz="4" w:space="0" w:color="666666"/>
+              <w:top w:val="single" w:sz="16" w:space="0" w:color="666666"/>
+              <w:left w:val="none" w:sz="0" w:space="0" w:color="000000"/>
+              <w:right w:val="none" w:sz="0" w:space="0" w:color="000000"/>
+            </w:tcBorders>
+            <w:shd w:val="clear" w:color="auto" w:fill="FFFFFF"/>
+            <w:tcMar>
+              <w:top w:w="0" w:type="dxa"/>
+              <w:bottom w:w="0" w:type="dxa"/>
+              <w:left w:w="0" w:type="dxa"/>
+              <w:right w:w="0" w:type="dxa"/>
+            </w:tcMar>
+            <w:vAlign w:val="top"/>
           </w:tcPr>
           <w:p>
             <w:pPr>
@@ -1609,34 +1923,70 @@
             </w:pPr>
             <w:r>
               <w:rPr>
-                <w:rFonts w:ascii="Helvetica" w:hAnsi="Helvetica" w:eastAsia="Helvetica" w:cs="Helvetica"/>
-                <w:i w:val="false"/>
-                <w:b w:val="true"/>
-                <w:u w:val="none"/>
-                <w:sz w:val="22"/>
-                <w:szCs w:val="22"/>
-                <w:color w:val="000000"/>
-              </w:rPr>
-              <w:t xml:space="preserve">A: Drug X</w:t>
-            </w:r>
-          </w:p>
-        </w:tc>
-        <w:tc>
-          <w:tcPr>
-            <w:tcBorders>
-              <w:bottom w:val="single" w:sz="16" w:space="0" w:color="666666"/>
-              <w:top w:val="single" w:sz="4" w:space="0" w:color="666666"/>
-              <w:left w:val="none" w:sz="0" w:space="0" w:color="000000"/>
-              <w:right w:val="none" w:sz="0" w:space="0" w:color="000000"/>
-            </w:tcBorders>
-            <w:shd w:val="clear" w:color="auto" w:fill="FFFFFF"/>
-            <w:tcMar>
-              <w:top w:w="0" w:type="dxa"/>
-              <w:bottom w:w="0" w:type="dxa"/>
-              <w:left w:w="0" w:type="dxa"/>
-              <w:right w:w="0" w:type="dxa"/>
-            </w:tcMar>
-            <w:vAlign w:val="center"/>
+                <w:rFonts w:ascii="Arial" w:hAnsi="Arial" w:eastAsia="Arial" w:cs="Arial"/>
+                <w:i w:val="false"/>
+                <w:b w:val="false"/>
+                <w:u w:val="none"/>
+                <w:sz w:val="22"/>
+                <w:szCs w:val="22"/>
+                <w:color w:val="000000"/>
+              </w:rPr>
+              <w:t xml:space="preserve">32.8</w:t>
+            </w:r>
+            <w:r>
+              <w:rPr>
+                <w:rFonts w:ascii="Arial" w:hAnsi="Arial" w:eastAsia="Arial" w:cs="Arial"/>
+                <w:i w:val="false"/>
+                <w:b w:val="false"/>
+                <w:u w:val="none"/>
+                <w:sz w:val="22"/>
+                <w:szCs w:val="22"/>
+                <w:color w:val="000000"/>
+              </w:rPr>
+              <w:t xml:space="preserve"> (</w:t>
+            </w:r>
+            <w:r>
+              <w:rPr>
+                <w:rFonts w:ascii="Arial" w:hAnsi="Arial" w:eastAsia="Arial" w:cs="Arial"/>
+                <w:i w:val="false"/>
+                <w:b w:val="false"/>
+                <w:u w:val="none"/>
+                <w:sz w:val="22"/>
+                <w:szCs w:val="22"/>
+                <w:color w:val="000000"/>
+              </w:rPr>
+              <w:t xml:space="preserve">6.1</w:t>
+            </w:r>
+            <w:r>
+              <w:rPr>
+                <w:rFonts w:ascii="Arial" w:hAnsi="Arial" w:eastAsia="Arial" w:cs="Arial"/>
+                <w:i w:val="false"/>
+                <w:b w:val="false"/>
+                <w:u w:val="none"/>
+                <w:sz w:val="22"/>
+                <w:szCs w:val="22"/>
+                <w:color w:val="000000"/>
+              </w:rPr>
+              <w:t xml:space="preserve">)</w:t>
+            </w:r>
+          </w:p>
+        </w:tc>
+        <w:tc>
+          <w:tcPr>
+            <w:tcBorders>
+              <w:bottom w:val="single" w:sz="4" w:space="0" w:color="666666"/>
+              <w:top w:val="single" w:sz="16" w:space="0" w:color="666666"/>
+              <w:left w:val="none" w:sz="0" w:space="0" w:color="000000"/>
+              <w:right w:val="none" w:sz="0" w:space="0" w:color="000000"/>
+            </w:tcBorders>
+            <w:shd w:val="clear" w:color="auto" w:fill="FFFFFF"/>
+            <w:tcMar>
+              <w:top w:w="0" w:type="dxa"/>
+              <w:bottom w:w="0" w:type="dxa"/>
+              <w:left w:w="0" w:type="dxa"/>
+              <w:right w:w="0" w:type="dxa"/>
+            </w:tcMar>
+            <w:vAlign w:val="top"/>
           </w:tcPr>
           <w:p>
             <w:pPr>
@@ -1653,7 +2003,7 @@
             </w:pPr>
             <w:r>
               <w:rPr>
-                <w:rFonts w:ascii="Helvetica" w:hAnsi="Helvetica" w:eastAsia="Helvetica" w:cs="Helvetica"/>
+                <w:rFonts w:ascii="Arial" w:hAnsi="Arial" w:eastAsia="Arial" w:cs="Arial"/>
                 <w:i w:val="false"/>
                 <w:b w:val="false"/>
                 <w:u w:val="none"/>
@@ -1668,19 +2018,19 @@
         <w:tc>
           <w:tcPr>
             <w:tcBorders>
-              <w:bottom w:val="single" w:sz="16" w:space="0" w:color="666666"/>
-              <w:top w:val="single" w:sz="4" w:space="0" w:color="666666"/>
-              <w:left w:val="none" w:sz="0" w:space="0" w:color="000000"/>
-              <w:right w:val="none" w:sz="0" w:space="0" w:color="000000"/>
-            </w:tcBorders>
-            <w:shd w:val="clear" w:color="auto" w:fill="FFFFFF"/>
-            <w:tcMar>
-              <w:top w:w="0" w:type="dxa"/>
-              <w:bottom w:w="0" w:type="dxa"/>
-              <w:left w:w="0" w:type="dxa"/>
-              <w:right w:w="0" w:type="dxa"/>
-            </w:tcMar>
-            <w:vAlign w:val="center"/>
+              <w:bottom w:val="single" w:sz="4" w:space="0" w:color="666666"/>
+              <w:top w:val="single" w:sz="16" w:space="0" w:color="666666"/>
+              <w:left w:val="none" w:sz="0" w:space="0" w:color="000000"/>
+              <w:right w:val="none" w:sz="0" w:space="0" w:color="000000"/>
+            </w:tcBorders>
+            <w:shd w:val="clear" w:color="auto" w:fill="FFFFFF"/>
+            <w:tcMar>
+              <w:top w:w="0" w:type="dxa"/>
+              <w:bottom w:w="0" w:type="dxa"/>
+              <w:left w:w="0" w:type="dxa"/>
+              <w:right w:w="0" w:type="dxa"/>
+            </w:tcMar>
+            <w:vAlign w:val="top"/>
           </w:tcPr>
           <w:p>
             <w:pPr>
@@ -1697,34 +2047,70 @@
             </w:pPr>
             <w:r>
               <w:rPr>
-                <w:rFonts w:ascii="Helvetica" w:hAnsi="Helvetica" w:eastAsia="Helvetica" w:cs="Helvetica"/>
-                <w:i w:val="false"/>
-                <w:b w:val="true"/>
-                <w:u w:val="none"/>
-                <w:sz w:val="22"/>
-                <w:szCs w:val="22"/>
-                <w:color w:val="000000"/>
-              </w:rPr>
-              <w:t xml:space="preserve">B: Placebo</w:t>
-            </w:r>
-          </w:p>
-        </w:tc>
-        <w:tc>
-          <w:tcPr>
-            <w:tcBorders>
-              <w:bottom w:val="single" w:sz="16" w:space="0" w:color="666666"/>
-              <w:top w:val="single" w:sz="4" w:space="0" w:color="666666"/>
-              <w:left w:val="none" w:sz="0" w:space="0" w:color="000000"/>
-              <w:right w:val="none" w:sz="0" w:space="0" w:color="000000"/>
-            </w:tcBorders>
-            <w:shd w:val="clear" w:color="auto" w:fill="FFFFFF"/>
-            <w:tcMar>
-              <w:top w:w="0" w:type="dxa"/>
-              <w:bottom w:w="0" w:type="dxa"/>
-              <w:left w:w="0" w:type="dxa"/>
-              <w:right w:w="0" w:type="dxa"/>
-            </w:tcMar>
-            <w:vAlign w:val="center"/>
+                <w:rFonts w:ascii="Arial" w:hAnsi="Arial" w:eastAsia="Arial" w:cs="Arial"/>
+                <w:i w:val="false"/>
+                <w:b w:val="false"/>
+                <w:u w:val="none"/>
+                <w:sz w:val="22"/>
+                <w:szCs w:val="22"/>
+                <w:color w:val="000000"/>
+              </w:rPr>
+              <w:t xml:space="preserve">34.2</w:t>
+            </w:r>
+            <w:r>
+              <w:rPr>
+                <w:rFonts w:ascii="Arial" w:hAnsi="Arial" w:eastAsia="Arial" w:cs="Arial"/>
+                <w:i w:val="false"/>
+                <w:b w:val="false"/>
+                <w:u w:val="none"/>
+                <w:sz w:val="22"/>
+                <w:szCs w:val="22"/>
+                <w:color w:val="000000"/>
+              </w:rPr>
+              <w:t xml:space="preserve"> (</w:t>
+            </w:r>
+            <w:r>
+              <w:rPr>
+                <w:rFonts w:ascii="Arial" w:hAnsi="Arial" w:eastAsia="Arial" w:cs="Arial"/>
+                <w:i w:val="false"/>
+                <w:b w:val="false"/>
+                <w:u w:val="none"/>
+                <w:sz w:val="22"/>
+                <w:szCs w:val="22"/>
+                <w:color w:val="000000"/>
+              </w:rPr>
+              <w:t xml:space="preserve">7.0</w:t>
+            </w:r>
+            <w:r>
+              <w:rPr>
+                <w:rFonts w:ascii="Arial" w:hAnsi="Arial" w:eastAsia="Arial" w:cs="Arial"/>
+                <w:i w:val="false"/>
+                <w:b w:val="false"/>
+                <w:u w:val="none"/>
+                <w:sz w:val="22"/>
+                <w:szCs w:val="22"/>
+                <w:color w:val="000000"/>
+              </w:rPr>
+              <w:t xml:space="preserve">)</w:t>
+            </w:r>
+          </w:p>
+        </w:tc>
+        <w:tc>
+          <w:tcPr>
+            <w:tcBorders>
+              <w:bottom w:val="single" w:sz="4" w:space="0" w:color="666666"/>
+              <w:top w:val="single" w:sz="16" w:space="0" w:color="666666"/>
+              <w:left w:val="none" w:sz="0" w:space="0" w:color="000000"/>
+              <w:right w:val="none" w:sz="0" w:space="0" w:color="000000"/>
+            </w:tcBorders>
+            <w:shd w:val="clear" w:color="auto" w:fill="FFFFFF"/>
+            <w:tcMar>
+              <w:top w:w="0" w:type="dxa"/>
+              <w:bottom w:w="0" w:type="dxa"/>
+              <w:left w:w="0" w:type="dxa"/>
+              <w:right w:w="0" w:type="dxa"/>
+            </w:tcMar>
+            <w:vAlign w:val="top"/>
           </w:tcPr>
           <w:p>
             <w:pPr>
@@ -1741,7 +2127,7 @@
             </w:pPr>
             <w:r>
               <w:rPr>
-                <w:rFonts w:ascii="Helvetica" w:hAnsi="Helvetica" w:eastAsia="Helvetica" w:cs="Helvetica"/>
+                <w:rFonts w:ascii="Arial" w:hAnsi="Arial" w:eastAsia="Arial" w:cs="Arial"/>
                 <w:i w:val="false"/>
                 <w:b w:val="false"/>
                 <w:u w:val="none"/>
@@ -1756,19 +2142,19 @@
         <w:tc>
           <w:tcPr>
             <w:tcBorders>
-              <w:bottom w:val="single" w:sz="16" w:space="0" w:color="666666"/>
-              <w:top w:val="single" w:sz="4" w:space="0" w:color="666666"/>
-              <w:left w:val="none" w:sz="0" w:space="0" w:color="000000"/>
-              <w:right w:val="none" w:sz="0" w:space="0" w:color="000000"/>
-            </w:tcBorders>
-            <w:shd w:val="clear" w:color="auto" w:fill="FFFFFF"/>
-            <w:tcMar>
-              <w:top w:w="0" w:type="dxa"/>
-              <w:bottom w:w="0" w:type="dxa"/>
-              <w:left w:w="0" w:type="dxa"/>
-              <w:right w:w="0" w:type="dxa"/>
-            </w:tcMar>
-            <w:vAlign w:val="center"/>
+              <w:bottom w:val="single" w:sz="4" w:space="0" w:color="666666"/>
+              <w:top w:val="single" w:sz="16" w:space="0" w:color="666666"/>
+              <w:left w:val="none" w:sz="0" w:space="0" w:color="000000"/>
+              <w:right w:val="none" w:sz="0" w:space="0" w:color="000000"/>
+            </w:tcBorders>
+            <w:shd w:val="clear" w:color="auto" w:fill="FFFFFF"/>
+            <w:tcMar>
+              <w:top w:w="0" w:type="dxa"/>
+              <w:bottom w:w="0" w:type="dxa"/>
+              <w:left w:w="0" w:type="dxa"/>
+              <w:right w:w="0" w:type="dxa"/>
+            </w:tcMar>
+            <w:vAlign w:val="top"/>
           </w:tcPr>
           <w:p>
             <w:pPr>
@@ -1785,29 +2171,65 @@
             </w:pPr>
             <w:r>
               <w:rPr>
-                <w:rFonts w:ascii="Helvetica" w:hAnsi="Helvetica" w:eastAsia="Helvetica" w:cs="Helvetica"/>
-                <w:i w:val="false"/>
-                <w:b w:val="true"/>
-                <w:u w:val="none"/>
-                <w:sz w:val="22"/>
-                <w:szCs w:val="22"/>
-                <w:color w:val="000000"/>
-              </w:rPr>
-              <w:t xml:space="preserve">C: Combination</w:t>
+                <w:rFonts w:ascii="Arial" w:hAnsi="Arial" w:eastAsia="Arial" w:cs="Arial"/>
+                <w:i w:val="false"/>
+                <w:b w:val="false"/>
+                <w:u w:val="none"/>
+                <w:sz w:val="22"/>
+                <w:szCs w:val="22"/>
+                <w:color w:val="000000"/>
+              </w:rPr>
+              <w:t xml:space="preserve">35.2</w:t>
+            </w:r>
+            <w:r>
+              <w:rPr>
+                <w:rFonts w:ascii="Arial" w:hAnsi="Arial" w:eastAsia="Arial" w:cs="Arial"/>
+                <w:i w:val="false"/>
+                <w:b w:val="false"/>
+                <w:u w:val="none"/>
+                <w:sz w:val="22"/>
+                <w:szCs w:val="22"/>
+                <w:color w:val="000000"/>
+              </w:rPr>
+              <w:t xml:space="preserve"> (</w:t>
+            </w:r>
+            <w:r>
+              <w:rPr>
+                <w:rFonts w:ascii="Arial" w:hAnsi="Arial" w:eastAsia="Arial" w:cs="Arial"/>
+                <w:i w:val="false"/>
+                <w:b w:val="false"/>
+                <w:u w:val="none"/>
+                <w:sz w:val="22"/>
+                <w:szCs w:val="22"/>
+                <w:color w:val="000000"/>
+              </w:rPr>
+              <w:t xml:space="preserve">7.4</w:t>
+            </w:r>
+            <w:r>
+              <w:rPr>
+                <w:rFonts w:ascii="Arial" w:hAnsi="Arial" w:eastAsia="Arial" w:cs="Arial"/>
+                <w:i w:val="false"/>
+                <w:b w:val="false"/>
+                <w:u w:val="none"/>
+                <w:sz w:val="22"/>
+                <w:szCs w:val="22"/>
+                <w:color w:val="000000"/>
+              </w:rPr>
+              <w:t xml:space="preserve">)</w:t>
             </w:r>
           </w:p>
         </w:tc>
       </w:tr>
       <w:tr>
         <w:trPr>
-          <w:trHeight w:val="472" w:hRule="auto"/>
+          <w:trHeight w:val="473" w:hRule="auto"/>
         </w:trPr>
-        body1
-        <w:tc>
-          <w:tcPr>
-            <w:tcBorders>
-              <w:bottom w:val="single" w:sz="4" w:space="0" w:color="666666"/>
-              <w:top w:val="single" w:sz="16" w:space="0" w:color="666666"/>
+        body2
+        <w:tc>
+          <w:tcPr>
+            <w:tcBorders>
+              <w:bottom w:val="single" w:sz="16" w:space="0" w:color="666666"/>
+              <w:top w:val="single" w:sz="4" w:space="0" w:color="666666"/>
               <w:left w:val="none" w:sz="0" w:space="0" w:color="000000"/>
               <w:right w:val="none" w:sz="0" w:space="0" w:color="000000"/>
             </w:tcBorders>
@@ -1835,23 +2257,23 @@
             </w:pPr>
             <w:r>
               <w:rPr>
-                <w:rFonts w:ascii="Helvetica" w:hAnsi="Helvetica" w:eastAsia="Helvetica" w:cs="Helvetica"/>
-                <w:i w:val="false"/>
-                <w:b w:val="false"/>
-                <w:u w:val="none"/>
-                <w:sz w:val="22"/>
-                <w:szCs w:val="22"/>
-                <w:color w:val="000000"/>
-              </w:rPr>
-              <w:t xml:space="preserve">F</w:t>
-            </w:r>
-          </w:p>
-        </w:tc>
-        <w:tc>
-          <w:tcPr>
-            <w:tcBorders>
-              <w:bottom w:val="single" w:sz="4" w:space="0" w:color="666666"/>
-              <w:top w:val="single" w:sz="16" w:space="0" w:color="666666"/>
+                <w:rFonts w:ascii="Arial" w:hAnsi="Arial" w:eastAsia="Arial" w:cs="Arial"/>
+                <w:i w:val="false"/>
+                <w:b w:val="false"/>
+                <w:u w:val="none"/>
+                <w:sz w:val="22"/>
+                <w:szCs w:val="22"/>
+                <w:color w:val="000000"/>
+              </w:rPr>
+              <w:t xml:space="preserve">M</w:t>
+            </w:r>
+          </w:p>
+        </w:tc>
+        <w:tc>
+          <w:tcPr>
+            <w:tcBorders>
+              <w:bottom w:val="single" w:sz="16" w:space="0" w:color="666666"/>
+              <w:top w:val="single" w:sz="4" w:space="0" w:color="666666"/>
               <w:left w:val="none" w:sz="0" w:space="0" w:color="000000"/>
               <w:right w:val="none" w:sz="0" w:space="0" w:color="000000"/>
             </w:tcBorders>
@@ -1879,7 +2301,7 @@
             </w:pPr>
             <w:r>
               <w:rPr>
-                <w:rFonts w:ascii="Helvetica" w:hAnsi="Helvetica" w:eastAsia="Helvetica" w:cs="Helvetica"/>
+                <w:rFonts w:ascii="Arial" w:hAnsi="Arial" w:eastAsia="Arial" w:cs="Arial"/>
                 <w:i w:val="false"/>
                 <w:b w:val="false"/>
                 <w:u w:val="none"/>
@@ -1894,8 +2316,8 @@
         <w:tc>
           <w:tcPr>
             <w:tcBorders>
-              <w:bottom w:val="single" w:sz="4" w:space="0" w:color="666666"/>
-              <w:top w:val="single" w:sz="16" w:space="0" w:color="666666"/>
+              <w:bottom w:val="single" w:sz="16" w:space="0" w:color="666666"/>
+              <w:top w:val="single" w:sz="4" w:space="0" w:color="666666"/>
               <w:left w:val="none" w:sz="0" w:space="0" w:color="000000"/>
               <w:right w:val="none" w:sz="0" w:space="0" w:color="000000"/>
             </w:tcBorders>
@@ -1923,19 +2345,19 @@
             </w:pPr>
             <w:r>
               <w:rPr>
-                <w:rFonts w:ascii="Helvetica" w:hAnsi="Helvetica" w:eastAsia="Helvetica" w:cs="Helvetica"/>
-                <w:i w:val="false"/>
-                <w:b w:val="false"/>
-                <w:u w:val="none"/>
-                <w:sz w:val="22"/>
-                <w:szCs w:val="22"/>
-                <w:color w:val="000000"/>
-              </w:rPr>
-              <w:t xml:space="preserve">32.8</w:t>
-            </w:r>
-            <w:r>
-              <w:rPr>
-                <w:rFonts w:ascii="Helvetica" w:hAnsi="Helvetica" w:eastAsia="Helvetica" w:cs="Helvetica"/>
+                <w:rFonts w:ascii="Arial" w:hAnsi="Arial" w:eastAsia="Arial" w:cs="Arial"/>
+                <w:i w:val="false"/>
+                <w:b w:val="false"/>
+                <w:u w:val="none"/>
+                <w:sz w:val="22"/>
+                <w:szCs w:val="22"/>
+                <w:color w:val="000000"/>
+              </w:rPr>
+              <w:t xml:space="preserve">35.2</w:t>
+            </w:r>
+            <w:r>
+              <w:rPr>
+                <w:rFonts w:ascii="Arial" w:hAnsi="Arial" w:eastAsia="Arial" w:cs="Arial"/>
                 <w:i w:val="false"/>
                 <w:b w:val="false"/>
                 <w:u w:val="none"/>
@@ -1947,19 +2369,19 @@
             </w:r>
             <w:r>
               <w:rPr>
-                <w:rFonts w:ascii="Helvetica" w:hAnsi="Helvetica" w:eastAsia="Helvetica" w:cs="Helvetica"/>
-                <w:i w:val="false"/>
-                <w:b w:val="false"/>
-                <w:u w:val="none"/>
-                <w:sz w:val="22"/>
-                <w:szCs w:val="22"/>
-                <w:color w:val="000000"/>
-              </w:rPr>
-              <w:t xml:space="preserve">6.1</w:t>
-            </w:r>
-            <w:r>
-              <w:rPr>
-                <w:rFonts w:ascii="Helvetica" w:hAnsi="Helvetica" w:eastAsia="Helvetica" w:cs="Helvetica"/>
+                <w:rFonts w:ascii="Arial" w:hAnsi="Arial" w:eastAsia="Arial" w:cs="Arial"/>
+                <w:i w:val="false"/>
+                <w:b w:val="false"/>
+                <w:u w:val="none"/>
+                <w:sz w:val="22"/>
+                <w:szCs w:val="22"/>
+                <w:color w:val="000000"/>
+              </w:rPr>
+              <w:t xml:space="preserve">7.0</w:t>
+            </w:r>
+            <w:r>
+              <w:rPr>
+                <w:rFonts w:ascii="Arial" w:hAnsi="Arial" w:eastAsia="Arial" w:cs="Arial"/>
                 <w:i w:val="false"/>
                 <w:b w:val="false"/>
                 <w:u w:val="none"/>
@@ -1974,8 +2396,8 @@
         <w:tc>
           <w:tcPr>
             <w:tcBorders>
-              <w:bottom w:val="single" w:sz="4" w:space="0" w:color="666666"/>
-              <w:top w:val="single" w:sz="16" w:space="0" w:color="666666"/>
+              <w:bottom w:val="single" w:sz="16" w:space="0" w:color="666666"/>
+              <w:top w:val="single" w:sz="4" w:space="0" w:color="666666"/>
               <w:left w:val="none" w:sz="0" w:space="0" w:color="000000"/>
               <w:right w:val="none" w:sz="0" w:space="0" w:color="000000"/>
             </w:tcBorders>
@@ -2003,7 +2425,7 @@
             </w:pPr>
             <w:r>
               <w:rPr>
-                <w:rFonts w:ascii="Helvetica" w:hAnsi="Helvetica" w:eastAsia="Helvetica" w:cs="Helvetica"/>
+                <w:rFonts w:ascii="Arial" w:hAnsi="Arial" w:eastAsia="Arial" w:cs="Arial"/>
                 <w:i w:val="false"/>
                 <w:b w:val="false"/>
                 <w:u w:val="none"/>
@@ -2018,8 +2440,8 @@
         <w:tc>
           <w:tcPr>
             <w:tcBorders>
-              <w:bottom w:val="single" w:sz="4" w:space="0" w:color="666666"/>
-              <w:top w:val="single" w:sz="16" w:space="0" w:color="666666"/>
+              <w:bottom w:val="single" w:sz="16" w:space="0" w:color="666666"/>
+              <w:top w:val="single" w:sz="4" w:space="0" w:color="666666"/>
               <w:left w:val="none" w:sz="0" w:space="0" w:color="000000"/>
               <w:right w:val="none" w:sz="0" w:space="0" w:color="000000"/>
             </w:tcBorders>
@@ -2047,19 +2469,19 @@
             </w:pPr>
             <w:r>
               <w:rPr>
-                <w:rFonts w:ascii="Helvetica" w:hAnsi="Helvetica" w:eastAsia="Helvetica" w:cs="Helvetica"/>
-                <w:i w:val="false"/>
-                <w:b w:val="false"/>
-                <w:u w:val="none"/>
-                <w:sz w:val="22"/>
-                <w:szCs w:val="22"/>
-                <w:color w:val="000000"/>
-              </w:rPr>
-              <w:t xml:space="preserve">34.2</w:t>
-            </w:r>
-            <w:r>
-              <w:rPr>
-                <w:rFonts w:ascii="Helvetica" w:hAnsi="Helvetica" w:eastAsia="Helvetica" w:cs="Helvetica"/>
+                <w:rFonts w:ascii="Arial" w:hAnsi="Arial" w:eastAsia="Arial" w:cs="Arial"/>
+                <w:i w:val="false"/>
+                <w:b w:val="false"/>
+                <w:u w:val="none"/>
+                <w:sz w:val="22"/>
+                <w:szCs w:val="22"/>
+                <w:color w:val="000000"/>
+              </w:rPr>
+              <w:t xml:space="preserve">37.3</w:t>
+            </w:r>
+            <w:r>
+              <w:rPr>
+                <w:rFonts w:ascii="Arial" w:hAnsi="Arial" w:eastAsia="Arial" w:cs="Arial"/>
                 <w:i w:val="false"/>
                 <w:b w:val="false"/>
                 <w:u w:val="none"/>
@@ -2071,19 +2493,19 @@
             </w:r>
             <w:r>
               <w:rPr>
-                <w:rFonts w:ascii="Helvetica" w:hAnsi="Helvetica" w:eastAsia="Helvetica" w:cs="Helvetica"/>
-                <w:i w:val="false"/>
-                <w:b w:val="false"/>
-                <w:u w:val="none"/>
-                <w:sz w:val="22"/>
-                <w:szCs w:val="22"/>
-                <w:color w:val="000000"/>
-              </w:rPr>
-              <w:t xml:space="preserve">7.0</w:t>
-            </w:r>
-            <w:r>
-              <w:rPr>
-                <w:rFonts w:ascii="Helvetica" w:hAnsi="Helvetica" w:eastAsia="Helvetica" w:cs="Helvetica"/>
+                <w:rFonts w:ascii="Arial" w:hAnsi="Arial" w:eastAsia="Arial" w:cs="Arial"/>
+                <w:i w:val="false"/>
+                <w:b w:val="false"/>
+                <w:u w:val="none"/>
+                <w:sz w:val="22"/>
+                <w:szCs w:val="22"/>
+                <w:color w:val="000000"/>
+              </w:rPr>
+              <w:t xml:space="preserve">8.9</w:t>
+            </w:r>
+            <w:r>
+              <w:rPr>
+                <w:rFonts w:ascii="Arial" w:hAnsi="Arial" w:eastAsia="Arial" w:cs="Arial"/>
                 <w:i w:val="false"/>
                 <w:b w:val="false"/>
                 <w:u w:val="none"/>
@@ -2098,8 +2520,8 @@
         <w:tc>
           <w:tcPr>
             <w:tcBorders>
-              <w:bottom w:val="single" w:sz="4" w:space="0" w:color="666666"/>
-              <w:top w:val="single" w:sz="16" w:space="0" w:color="666666"/>
+              <w:bottom w:val="single" w:sz="16" w:space="0" w:color="666666"/>
+              <w:top w:val="single" w:sz="4" w:space="0" w:color="666666"/>
               <w:left w:val="none" w:sz="0" w:space="0" w:color="000000"/>
               <w:right w:val="none" w:sz="0" w:space="0" w:color="000000"/>
             </w:tcBorders>
@@ -2127,7 +2549,7 @@
             </w:pPr>
             <w:r>
               <w:rPr>
-                <w:rFonts w:ascii="Helvetica" w:hAnsi="Helvetica" w:eastAsia="Helvetica" w:cs="Helvetica"/>
+                <w:rFonts w:ascii="Arial" w:hAnsi="Arial" w:eastAsia="Arial" w:cs="Arial"/>
                 <w:i w:val="false"/>
                 <w:b w:val="false"/>
                 <w:u w:val="none"/>
@@ -2142,8 +2564,8 @@
         <w:tc>
           <w:tcPr>
             <w:tcBorders>
-              <w:bottom w:val="single" w:sz="4" w:space="0" w:color="666666"/>
-              <w:top w:val="single" w:sz="16" w:space="0" w:color="666666"/>
+              <w:bottom w:val="single" w:sz="16" w:space="0" w:color="666666"/>
+              <w:top w:val="single" w:sz="4" w:space="0" w:color="666666"/>
               <w:left w:val="none" w:sz="0" w:space="0" w:color="000000"/>
               <w:right w:val="none" w:sz="0" w:space="0" w:color="000000"/>
             </w:tcBorders>
@@ -2171,19 +2593,19 @@
             </w:pPr>
             <w:r>
               <w:rPr>
-                <w:rFonts w:ascii="Helvetica" w:hAnsi="Helvetica" w:eastAsia="Helvetica" w:cs="Helvetica"/>
-                <w:i w:val="false"/>
-                <w:b w:val="false"/>
-                <w:u w:val="none"/>
-                <w:sz w:val="22"/>
-                <w:szCs w:val="22"/>
-                <w:color w:val="000000"/>
-              </w:rPr>
-              <w:t xml:space="preserve">35.2</w:t>
-            </w:r>
-            <w:r>
-              <w:rPr>
-                <w:rFonts w:ascii="Helvetica" w:hAnsi="Helvetica" w:eastAsia="Helvetica" w:cs="Helvetica"/>
+                <w:rFonts w:ascii="Arial" w:hAnsi="Arial" w:eastAsia="Arial" w:cs="Arial"/>
+                <w:i w:val="false"/>
+                <w:b w:val="false"/>
+                <w:u w:val="none"/>
+                <w:sz w:val="22"/>
+                <w:szCs w:val="22"/>
+                <w:color w:val="000000"/>
+              </w:rPr>
+              <w:t xml:space="preserve">35.7</w:t>
+            </w:r>
+            <w:r>
+              <w:rPr>
+                <w:rFonts w:ascii="Arial" w:hAnsi="Arial" w:eastAsia="Arial" w:cs="Arial"/>
                 <w:i w:val="false"/>
                 <w:b w:val="false"/>
                 <w:u w:val="none"/>
@@ -2195,429 +2617,7 @@
             </w:r>
             <w:r>
               <w:rPr>
-                <w:rFonts w:ascii="Helvetica" w:hAnsi="Helvetica" w:eastAsia="Helvetica" w:cs="Helvetica"/>
-                <w:i w:val="false"/>
-                <w:b w:val="false"/>
-                <w:u w:val="none"/>
-                <w:sz w:val="22"/>
-                <w:szCs w:val="22"/>
-                <w:color w:val="000000"/>
-              </w:rPr>
-              <w:t xml:space="preserve">7.4</w:t>
-            </w:r>
-            <w:r>
-              <w:rPr>
-                <w:rFonts w:ascii="Helvetica" w:hAnsi="Helvetica" w:eastAsia="Helvetica" w:cs="Helvetica"/>
-                <w:i w:val="false"/>
-                <w:b w:val="false"/>
-                <w:u w:val="none"/>
-                <w:sz w:val="22"/>
-                <w:szCs w:val="22"/>
-                <w:color w:val="000000"/>
-              </w:rPr>
-              <w:t xml:space="preserve">)</w:t>
-            </w:r>
-          </w:p>
-        </w:tc>
-      </w:tr>
-      <w:tr>
-        <w:trPr>
-          <w:trHeight w:val="472" w:hRule="auto"/>
-        </w:trPr>
-        body2
-        <w:tc>
-          <w:tcPr>
-            <w:tcBorders>
-              <w:bottom w:val="single" w:sz="16" w:space="0" w:color="666666"/>
-              <w:top w:val="single" w:sz="4" w:space="0" w:color="666666"/>
-              <w:left w:val="none" w:sz="0" w:space="0" w:color="000000"/>
-              <w:right w:val="none" w:sz="0" w:space="0" w:color="000000"/>
-            </w:tcBorders>
-            <w:shd w:val="clear" w:color="auto" w:fill="FFFFFF"/>
-            <w:tcMar>
-              <w:top w:w="0" w:type="dxa"/>
-              <w:bottom w:w="0" w:type="dxa"/>
-              <w:left w:w="0" w:type="dxa"/>
-              <w:right w:w="0" w:type="dxa"/>
-            </w:tcMar>
-            <w:vAlign w:val="top"/>
-          </w:tcPr>
-          <w:p>
-            <w:pPr>
-              <w:pStyle w:val="Normal"/>
-              <w:jc w:val="left"/>
-              <w:pBdr>
-                <w:bottom w:val="none" w:sz="0" w:space="0" w:color="000000"/>
-                <w:top w:val="none" w:sz="0" w:space="0" w:color="000000"/>
-                <w:left w:val="none" w:sz="0" w:space="0" w:color="000000"/>
-                <w:right w:val="none" w:sz="0" w:space="0" w:color="000000"/>
-              </w:pBdr>
-              <w:spacing w:after="100" w:before="100" w:line="240"/>
-              <w:ind w:firstLine="0" w:left="100" w:right="100"/>
-            </w:pPr>
-            <w:r>
-              <w:rPr>
-                <w:rFonts w:ascii="Helvetica" w:hAnsi="Helvetica" w:eastAsia="Helvetica" w:cs="Helvetica"/>
-                <w:i w:val="false"/>
-                <w:b w:val="false"/>
-                <w:u w:val="none"/>
-                <w:sz w:val="22"/>
-                <w:szCs w:val="22"/>
-                <w:color w:val="000000"/>
-              </w:rPr>
-              <w:t xml:space="preserve">M</w:t>
-            </w:r>
-          </w:p>
-        </w:tc>
-        <w:tc>
-          <w:tcPr>
-            <w:tcBorders>
-              <w:bottom w:val="single" w:sz="16" w:space="0" w:color="666666"/>
-              <w:top w:val="single" w:sz="4" w:space="0" w:color="666666"/>
-              <w:left w:val="none" w:sz="0" w:space="0" w:color="000000"/>
-              <w:right w:val="none" w:sz="0" w:space="0" w:color="000000"/>
-            </w:tcBorders>
-            <w:shd w:val="clear" w:color="auto" w:fill="FFFFFF"/>
-            <w:tcMar>
-              <w:top w:w="0" w:type="dxa"/>
-              <w:bottom w:w="0" w:type="dxa"/>
-              <w:left w:w="0" w:type="dxa"/>
-              <w:right w:w="0" w:type="dxa"/>
-            </w:tcMar>
-            <w:vAlign w:val="top"/>
-          </w:tcPr>
-          <w:p>
-            <w:pPr>
-              <w:pStyle w:val="Normal"/>
-              <w:jc w:val="left"/>
-              <w:pBdr>
-                <w:bottom w:val="none" w:sz="0" w:space="0" w:color="000000"/>
-                <w:top w:val="none" w:sz="0" w:space="0" w:color="000000"/>
-                <w:left w:val="none" w:sz="0" w:space="0" w:color="000000"/>
-                <w:right w:val="none" w:sz="0" w:space="0" w:color="000000"/>
-              </w:pBdr>
-              <w:spacing w:after="0" w:before="0" w:line="240"/>
-              <w:ind w:firstLine="0" w:left="0" w:right="0"/>
-            </w:pPr>
-            <w:r>
-              <w:rPr>
-                <w:rFonts w:ascii="Helvetica" w:hAnsi="Helvetica" w:eastAsia="Helvetica" w:cs="Helvetica"/>
-                <w:i w:val="false"/>
-                <w:b w:val="false"/>
-                <w:u w:val="none"/>
-                <w:sz w:val="22"/>
-                <w:szCs w:val="22"/>
-                <w:color w:val="000000"/>
-              </w:rPr>
-              <w:t xml:space="preserve"/>
-            </w:r>
-          </w:p>
-        </w:tc>
-        <w:tc>
-          <w:tcPr>
-            <w:tcBorders>
-              <w:bottom w:val="single" w:sz="16" w:space="0" w:color="666666"/>
-              <w:top w:val="single" w:sz="4" w:space="0" w:color="666666"/>
-              <w:left w:val="none" w:sz="0" w:space="0" w:color="000000"/>
-              <w:right w:val="none" w:sz="0" w:space="0" w:color="000000"/>
-            </w:tcBorders>
-            <w:shd w:val="clear" w:color="auto" w:fill="FFFFFF"/>
-            <w:tcMar>
-              <w:top w:w="0" w:type="dxa"/>
-              <w:bottom w:w="0" w:type="dxa"/>
-              <w:left w:w="0" w:type="dxa"/>
-              <w:right w:w="0" w:type="dxa"/>
-            </w:tcMar>
-            <w:vAlign w:val="top"/>
-          </w:tcPr>
-          <w:p>
-            <w:pPr>
-              <w:pStyle w:val="Normal"/>
-              <w:jc w:val="left"/>
-              <w:pBdr>
-                <w:bottom w:val="none" w:sz="0" w:space="0" w:color="000000"/>
-                <w:top w:val="none" w:sz="0" w:space="0" w:color="000000"/>
-                <w:left w:val="none" w:sz="0" w:space="0" w:color="000000"/>
-                <w:right w:val="none" w:sz="0" w:space="0" w:color="000000"/>
-              </w:pBdr>
-              <w:spacing w:after="100" w:before="100" w:line="240"/>
-              <w:ind w:firstLine="0" w:left="100" w:right="100"/>
-            </w:pPr>
-            <w:r>
-              <w:rPr>
-                <w:rFonts w:ascii="Helvetica" w:hAnsi="Helvetica" w:eastAsia="Helvetica" w:cs="Helvetica"/>
-                <w:i w:val="false"/>
-                <w:b w:val="false"/>
-                <w:u w:val="none"/>
-                <w:sz w:val="22"/>
-                <w:szCs w:val="22"/>
-                <w:color w:val="000000"/>
-              </w:rPr>
-              <w:t xml:space="preserve">35.2</w:t>
-            </w:r>
-            <w:r>
-              <w:rPr>
-                <w:rFonts w:ascii="Helvetica" w:hAnsi="Helvetica" w:eastAsia="Helvetica" w:cs="Helvetica"/>
-                <w:i w:val="false"/>
-                <w:b w:val="false"/>
-                <w:u w:val="none"/>
-                <w:sz w:val="22"/>
-                <w:szCs w:val="22"/>
-                <w:color w:val="000000"/>
-              </w:rPr>
-              <w:t xml:space="preserve"> (</w:t>
-            </w:r>
-            <w:r>
-              <w:rPr>
-                <w:rFonts w:ascii="Helvetica" w:hAnsi="Helvetica" w:eastAsia="Helvetica" w:cs="Helvetica"/>
-                <w:i w:val="false"/>
-                <w:b w:val="false"/>
-                <w:u w:val="none"/>
-                <w:sz w:val="22"/>
-                <w:szCs w:val="22"/>
-                <w:color w:val="000000"/>
-              </w:rPr>
-              <w:t xml:space="preserve">7.0</w:t>
-            </w:r>
-            <w:r>
-              <w:rPr>
-                <w:rFonts w:ascii="Helvetica" w:hAnsi="Helvetica" w:eastAsia="Helvetica" w:cs="Helvetica"/>
-                <w:i w:val="false"/>
-                <w:b w:val="false"/>
-                <w:u w:val="none"/>
-                <w:sz w:val="22"/>
-                <w:szCs w:val="22"/>
-                <w:color w:val="000000"/>
-              </w:rPr>
-              <w:t xml:space="preserve">)</w:t>
-            </w:r>
-          </w:p>
-        </w:tc>
-        <w:tc>
-          <w:tcPr>
-            <w:tcBorders>
-              <w:bottom w:val="single" w:sz="16" w:space="0" w:color="666666"/>
-              <w:top w:val="single" w:sz="4" w:space="0" w:color="666666"/>
-              <w:left w:val="none" w:sz="0" w:space="0" w:color="000000"/>
-              <w:right w:val="none" w:sz="0" w:space="0" w:color="000000"/>
-            </w:tcBorders>
-            <w:shd w:val="clear" w:color="auto" w:fill="FFFFFF"/>
-            <w:tcMar>
-              <w:top w:w="0" w:type="dxa"/>
-              <w:bottom w:w="0" w:type="dxa"/>
-              <w:left w:w="0" w:type="dxa"/>
-              <w:right w:w="0" w:type="dxa"/>
-            </w:tcMar>
-            <w:vAlign w:val="top"/>
-          </w:tcPr>
-          <w:p>
-            <w:pPr>
-              <w:pStyle w:val="Normal"/>
-              <w:jc w:val="left"/>
-              <w:pBdr>
-                <w:bottom w:val="none" w:sz="0" w:space="0" w:color="000000"/>
-                <w:top w:val="none" w:sz="0" w:space="0" w:color="000000"/>
-                <w:left w:val="none" w:sz="0" w:space="0" w:color="000000"/>
-                <w:right w:val="none" w:sz="0" w:space="0" w:color="000000"/>
-              </w:pBdr>
-              <w:spacing w:after="0" w:before="0" w:line="240"/>
-              <w:ind w:firstLine="0" w:left="0" w:right="0"/>
-            </w:pPr>
-            <w:r>
-              <w:rPr>
-                <w:rFonts w:ascii="Helvetica" w:hAnsi="Helvetica" w:eastAsia="Helvetica" w:cs="Helvetica"/>
-                <w:i w:val="false"/>
-                <w:b w:val="false"/>
-                <w:u w:val="none"/>
-                <w:sz w:val="22"/>
-                <w:szCs w:val="22"/>
-                <w:color w:val="000000"/>
-              </w:rPr>
-              <w:t xml:space="preserve"/>
-            </w:r>
-          </w:p>
-        </w:tc>
-        <w:tc>
-          <w:tcPr>
-            <w:tcBorders>
-              <w:bottom w:val="single" w:sz="16" w:space="0" w:color="666666"/>
-              <w:top w:val="single" w:sz="4" w:space="0" w:color="666666"/>
-              <w:left w:val="none" w:sz="0" w:space="0" w:color="000000"/>
-              <w:right w:val="none" w:sz="0" w:space="0" w:color="000000"/>
-            </w:tcBorders>
-            <w:shd w:val="clear" w:color="auto" w:fill="FFFFFF"/>
-            <w:tcMar>
-              <w:top w:w="0" w:type="dxa"/>
-              <w:bottom w:w="0" w:type="dxa"/>
-              <w:left w:w="0" w:type="dxa"/>
-              <w:right w:w="0" w:type="dxa"/>
-            </w:tcMar>
-            <w:vAlign w:val="top"/>
-          </w:tcPr>
-          <w:p>
-            <w:pPr>
-              <w:pStyle w:val="Normal"/>
-              <w:jc w:val="left"/>
-              <w:pBdr>
-                <w:bottom w:val="none" w:sz="0" w:space="0" w:color="000000"/>
-                <w:top w:val="none" w:sz="0" w:space="0" w:color="000000"/>
-                <w:left w:val="none" w:sz="0" w:space="0" w:color="000000"/>
-                <w:right w:val="none" w:sz="0" w:space="0" w:color="000000"/>
-              </w:pBdr>
-              <w:spacing w:after="100" w:before="100" w:line="240"/>
-              <w:ind w:firstLine="0" w:left="100" w:right="100"/>
-            </w:pPr>
-            <w:r>
-              <w:rPr>
-                <w:rFonts w:ascii="Helvetica" w:hAnsi="Helvetica" w:eastAsia="Helvetica" w:cs="Helvetica"/>
-                <w:i w:val="false"/>
-                <w:b w:val="false"/>
-                <w:u w:val="none"/>
-                <w:sz w:val="22"/>
-                <w:szCs w:val="22"/>
-                <w:color w:val="000000"/>
-              </w:rPr>
-              <w:t xml:space="preserve">37.3</w:t>
-            </w:r>
-            <w:r>
-              <w:rPr>
-                <w:rFonts w:ascii="Helvetica" w:hAnsi="Helvetica" w:eastAsia="Helvetica" w:cs="Helvetica"/>
-                <w:i w:val="false"/>
-                <w:b w:val="false"/>
-                <w:u w:val="none"/>
-                <w:sz w:val="22"/>
-                <w:szCs w:val="22"/>
-                <w:color w:val="000000"/>
-              </w:rPr>
-              <w:t xml:space="preserve"> (</w:t>
-            </w:r>
-            <w:r>
-              <w:rPr>
-                <w:rFonts w:ascii="Helvetica" w:hAnsi="Helvetica" w:eastAsia="Helvetica" w:cs="Helvetica"/>
-                <w:i w:val="false"/>
-                <w:b w:val="false"/>
-                <w:u w:val="none"/>
-                <w:sz w:val="22"/>
-                <w:szCs w:val="22"/>
-                <w:color w:val="000000"/>
-              </w:rPr>
-              <w:t xml:space="preserve">8.9</w:t>
-            </w:r>
-            <w:r>
-              <w:rPr>
-                <w:rFonts w:ascii="Helvetica" w:hAnsi="Helvetica" w:eastAsia="Helvetica" w:cs="Helvetica"/>
-                <w:i w:val="false"/>
-                <w:b w:val="false"/>
-                <w:u w:val="none"/>
-                <w:sz w:val="22"/>
-                <w:szCs w:val="22"/>
-                <w:color w:val="000000"/>
-              </w:rPr>
-              <w:t xml:space="preserve">)</w:t>
-            </w:r>
-          </w:p>
-        </w:tc>
-        <w:tc>
-          <w:tcPr>
-            <w:tcBorders>
-              <w:bottom w:val="single" w:sz="16" w:space="0" w:color="666666"/>
-              <w:top w:val="single" w:sz="4" w:space="0" w:color="666666"/>
-              <w:left w:val="none" w:sz="0" w:space="0" w:color="000000"/>
-              <w:right w:val="none" w:sz="0" w:space="0" w:color="000000"/>
-            </w:tcBorders>
-            <w:shd w:val="clear" w:color="auto" w:fill="FFFFFF"/>
-            <w:tcMar>
-              <w:top w:w="0" w:type="dxa"/>
-              <w:bottom w:w="0" w:type="dxa"/>
-              <w:left w:w="0" w:type="dxa"/>
-              <w:right w:w="0" w:type="dxa"/>
-            </w:tcMar>
-            <w:vAlign w:val="top"/>
-          </w:tcPr>
-          <w:p>
-            <w:pPr>
-              <w:pStyle w:val="Normal"/>
-              <w:jc w:val="left"/>
-              <w:pBdr>
-                <w:bottom w:val="none" w:sz="0" w:space="0" w:color="000000"/>
-                <w:top w:val="none" w:sz="0" w:space="0" w:color="000000"/>
-                <w:left w:val="none" w:sz="0" w:space="0" w:color="000000"/>
-                <w:right w:val="none" w:sz="0" w:space="0" w:color="000000"/>
-              </w:pBdr>
-              <w:spacing w:after="0" w:before="0" w:line="240"/>
-              <w:ind w:firstLine="0" w:left="0" w:right="0"/>
-            </w:pPr>
-            <w:r>
-              <w:rPr>
-                <w:rFonts w:ascii="Helvetica" w:hAnsi="Helvetica" w:eastAsia="Helvetica" w:cs="Helvetica"/>
-                <w:i w:val="false"/>
-                <w:b w:val="false"/>
-                <w:u w:val="none"/>
-                <w:sz w:val="22"/>
-                <w:szCs w:val="22"/>
-                <w:color w:val="000000"/>
-              </w:rPr>
-              <w:t xml:space="preserve"/>
-            </w:r>
-          </w:p>
-        </w:tc>
-        <w:tc>
-          <w:tcPr>
-            <w:tcBorders>
-              <w:bottom w:val="single" w:sz="16" w:space="0" w:color="666666"/>
-              <w:top w:val="single" w:sz="4" w:space="0" w:color="666666"/>
-              <w:left w:val="none" w:sz="0" w:space="0" w:color="000000"/>
-              <w:right w:val="none" w:sz="0" w:space="0" w:color="000000"/>
-            </w:tcBorders>
-            <w:shd w:val="clear" w:color="auto" w:fill="FFFFFF"/>
-            <w:tcMar>
-              <w:top w:w="0" w:type="dxa"/>
-              <w:bottom w:w="0" w:type="dxa"/>
-              <w:left w:w="0" w:type="dxa"/>
-              <w:right w:w="0" w:type="dxa"/>
-            </w:tcMar>
-            <w:vAlign w:val="top"/>
-          </w:tcPr>
-          <w:p>
-            <w:pPr>
-              <w:pStyle w:val="Normal"/>
-              <w:jc w:val="left"/>
-              <w:pBdr>
-                <w:bottom w:val="none" w:sz="0" w:space="0" w:color="000000"/>
-                <w:top w:val="none" w:sz="0" w:space="0" w:color="000000"/>
-                <w:left w:val="none" w:sz="0" w:space="0" w:color="000000"/>
-                <w:right w:val="none" w:sz="0" w:space="0" w:color="000000"/>
-              </w:pBdr>
-              <w:spacing w:after="100" w:before="100" w:line="240"/>
-              <w:ind w:firstLine="0" w:left="100" w:right="100"/>
-            </w:pPr>
-            <w:r>
-              <w:rPr>
-                <w:rFonts w:ascii="Helvetica" w:hAnsi="Helvetica" w:eastAsia="Helvetica" w:cs="Helvetica"/>
-                <w:i w:val="false"/>
-                <w:b w:val="false"/>
-                <w:u w:val="none"/>
-                <w:sz w:val="22"/>
-                <w:szCs w:val="22"/>
-                <w:color w:val="000000"/>
-              </w:rPr>
-              <w:t xml:space="preserve">35.7</w:t>
-            </w:r>
-            <w:r>
-              <w:rPr>
-                <w:rFonts w:ascii="Helvetica" w:hAnsi="Helvetica" w:eastAsia="Helvetica" w:cs="Helvetica"/>
-                <w:i w:val="false"/>
-                <w:b w:val="false"/>
-                <w:u w:val="none"/>
-                <w:sz w:val="22"/>
-                <w:szCs w:val="22"/>
-                <w:color w:val="000000"/>
-              </w:rPr>
-              <w:t xml:space="preserve"> (</w:t>
-            </w:r>
-            <w:r>
-              <w:rPr>
-                <w:rFonts w:ascii="Helvetica" w:hAnsi="Helvetica" w:eastAsia="Helvetica" w:cs="Helvetica"/>
+                <w:rFonts w:ascii="Arial" w:hAnsi="Arial" w:eastAsia="Arial" w:cs="Arial"/>
                 <w:i w:val="false"/>
                 <w:b w:val="false"/>
                 <w:u w:val="none"/>
@@ -2629,7 +2629,7 @@
             </w:r>
             <w:r>
               <w:rPr>
-                <w:rFonts w:ascii="Helvetica" w:hAnsi="Helvetica" w:eastAsia="Helvetica" w:cs="Helvetica"/>
+                <w:rFonts w:ascii="Arial" w:hAnsi="Arial" w:eastAsia="Arial" w:cs="Arial"/>
                 <w:i w:val="false"/>
                 <w:b w:val="false"/>
                 <w:u w:val="none"/>
@@ -2680,7 +2680,7 @@
             </w:pPr>
             <w:r>
               <w:rPr>
-                <w:rFonts w:ascii="Helvetica" w:hAnsi="Helvetica" w:eastAsia="Helvetica" w:cs="Helvetica"/>
+                <w:rFonts w:ascii="Arial" w:hAnsi="Arial" w:eastAsia="Arial" w:cs="Arial"/>
                 <w:i w:val="false"/>
                 <w:b w:val="false"/>
                 <w:u w:val="none"/>

</xml_diff>

<commit_message>
event table with {gt}
Added event table section for {gt}
</commit_message>
<xml_diff>
--- a/tables-book/reports/flextable-title-01.docx
+++ b/tables-book/reports/flextable-title-01.docx
@@ -27,7 +27,7 @@
       </w:tblGrid>
       <w:tr>
         <w:trPr>
-          <w:trHeight w:val="473" w:hRule="auto"/>
+          <w:trHeight w:val="470" w:hRule="auto"/>
           <w:tblHeader/>
         </w:trPr>
         header1
@@ -64,7 +64,7 @@
             </w:pPr>
             <w:r>
               <w:rPr>
-                <w:rFonts w:ascii="Helvetica" w:hAnsi="Helvetica" w:eastAsia="Helvetica" w:cs="Helvetica"/>
+                <w:rFonts w:ascii="Arial" w:hAnsi="Arial" w:eastAsia="Arial" w:cs="Arial"/>
                 <w:i w:val="false"/>
                 <w:b w:val="true"/>
                 <w:u w:val="none"/>
@@ -76,7 +76,7 @@
             </w:r>
             <w:r>
               <w:rPr>
-                <w:rFonts w:ascii="Helvetica" w:hAnsi="Helvetica" w:eastAsia="Helvetica" w:cs="Helvetica"/>
+                <w:rFonts w:ascii="Arial" w:hAnsi="Arial" w:eastAsia="Arial" w:cs="Arial"/>
                 <w:i w:val="false"/>
                 <w:b w:val="true"/>
                 <w:u w:val="none"/>
@@ -88,7 +88,7 @@
             </w:r>
             <w:r>
               <w:rPr>
-                <w:rFonts w:ascii="Helvetica" w:hAnsi="Helvetica" w:eastAsia="Helvetica" w:cs="Helvetica"/>
+                <w:rFonts w:ascii="Arial" w:hAnsi="Arial" w:eastAsia="Arial" w:cs="Arial"/>
                 <w:i w:val="false"/>
                 <w:b w:val="true"/>
                 <w:u w:val="none"/>
@@ -100,7 +100,7 @@
             </w:r>
             <w:r>
               <w:rPr>
-                <w:rFonts w:ascii="Helvetica" w:hAnsi="Helvetica" w:eastAsia="Helvetica" w:cs="Helvetica"/>
+                <w:rFonts w:ascii="Arial" w:hAnsi="Arial" w:eastAsia="Arial" w:cs="Arial"/>
                 <w:i w:val="false"/>
                 <w:b w:val="true"/>
                 <w:u w:val="none"/>
@@ -112,7 +112,7 @@
             </w:r>
             <w:r>
               <w:rPr>
-                <w:rFonts w:ascii="Helvetica" w:hAnsi="Helvetica" w:eastAsia="Helvetica" w:cs="Helvetica"/>
+                <w:rFonts w:ascii="Arial" w:hAnsi="Arial" w:eastAsia="Arial" w:cs="Arial"/>
                 <w:i w:val="false"/>
                 <w:b w:val="true"/>
                 <w:u w:val="none"/>
@@ -124,7 +124,7 @@
             </w:r>
             <w:r>
               <w:rPr>
-                <w:rFonts w:ascii="Helvetica" w:hAnsi="Helvetica" w:eastAsia="Helvetica" w:cs="Helvetica"/>
+                <w:rFonts w:ascii="Arial" w:hAnsi="Arial" w:eastAsia="Arial" w:cs="Arial"/>
                 <w:i w:val="false"/>
                 <w:b w:val="true"/>
                 <w:u w:val="none"/>
@@ -133,6 +133,321 @@
                 <w:color w:val="000000"/>
               </w:rPr>
               <w:t xml:space="preserve">hello world</w:t>
+            </w:r>
+          </w:p>
+        </w:tc>
+      </w:tr>
+      <w:tr>
+        <w:trPr>
+          <w:trHeight w:val="470" w:hRule="auto"/>
+          <w:tblHeader/>
+        </w:trPr>
+        header2
+        <w:tc>
+          <w:tcPr>
+            <w:tcBorders>
+              <w:bottom w:val="single" w:sz="16" w:space="0" w:color="666666"/>
+              <w:top w:val="single" w:sz="4" w:space="0" w:color="666666"/>
+              <w:left w:val="none" w:sz="0" w:space="0" w:color="000000"/>
+              <w:right w:val="none" w:sz="0" w:space="0" w:color="000000"/>
+            </w:tcBorders>
+            <w:shd w:val="clear" w:color="auto" w:fill="FFFFFF"/>
+            <w:tcMar>
+              <w:top w:w="0" w:type="dxa"/>
+              <w:bottom w:w="0" w:type="dxa"/>
+              <w:left w:w="0" w:type="dxa"/>
+              <w:right w:w="0" w:type="dxa"/>
+            </w:tcMar>
+            <w:vAlign w:val="bottom"/>
+          </w:tcPr>
+          <w:p>
+            <w:pPr>
+              <w:pStyle w:val="Normal"/>
+              <w:jc w:val="left"/>
+              <w:pBdr>
+                <w:bottom w:val="none" w:sz="0" w:space="0" w:color="000000"/>
+                <w:top w:val="none" w:sz="0" w:space="0" w:color="000000"/>
+                <w:left w:val="none" w:sz="0" w:space="0" w:color="000000"/>
+                <w:right w:val="none" w:sz="0" w:space="0" w:color="000000"/>
+              </w:pBdr>
+              <w:spacing w:after="100" w:before="100" w:line="240"/>
+              <w:ind w:firstLine="0" w:left="100" w:right="100"/>
+            </w:pPr>
+            <w:r>
+              <w:rPr>
+                <w:rFonts w:ascii="Arial" w:hAnsi="Arial" w:eastAsia="Arial" w:cs="Arial"/>
+                <w:i w:val="false"/>
+                <w:b w:val="true"/>
+                <w:u w:val="none"/>
+                <w:sz w:val="22"/>
+                <w:szCs w:val="22"/>
+                <w:color w:val="000000"/>
+              </w:rPr>
+              <w:t xml:space="preserve">SEX</w:t>
+            </w:r>
+          </w:p>
+        </w:tc>
+        <w:tc>
+          <w:tcPr>
+            <w:tcBorders>
+              <w:bottom w:val="single" w:sz="16" w:space="0" w:color="666666"/>
+              <w:top w:val="single" w:sz="4" w:space="0" w:color="666666"/>
+              <w:left w:val="none" w:sz="0" w:space="0" w:color="000000"/>
+              <w:right w:val="none" w:sz="0" w:space="0" w:color="000000"/>
+            </w:tcBorders>
+            <w:shd w:val="clear" w:color="auto" w:fill="FFFFFF"/>
+            <w:tcMar>
+              <w:top w:w="0" w:type="dxa"/>
+              <w:bottom w:w="0" w:type="dxa"/>
+              <w:left w:w="0" w:type="dxa"/>
+              <w:right w:w="0" w:type="dxa"/>
+            </w:tcMar>
+            <w:vAlign w:val="center"/>
+          </w:tcPr>
+          <w:p>
+            <w:pPr>
+              <w:pStyle w:val="Normal"/>
+              <w:jc w:val="left"/>
+              <w:pBdr>
+                <w:bottom w:val="none" w:sz="0" w:space="0" w:color="000000"/>
+                <w:top w:val="none" w:sz="0" w:space="0" w:color="000000"/>
+                <w:left w:val="none" w:sz="0" w:space="0" w:color="000000"/>
+                <w:right w:val="none" w:sz="0" w:space="0" w:color="000000"/>
+              </w:pBdr>
+              <w:spacing w:after="0" w:before="0" w:line="240"/>
+              <w:ind w:firstLine="0" w:left="0" w:right="0"/>
+            </w:pPr>
+            <w:r>
+              <w:rPr>
+                <w:rFonts w:ascii="Arial" w:hAnsi="Arial" w:eastAsia="Arial" w:cs="Arial"/>
+                <w:i w:val="false"/>
+                <w:b w:val="false"/>
+                <w:u w:val="none"/>
+                <w:sz w:val="22"/>
+                <w:szCs w:val="22"/>
+                <w:color w:val="000000"/>
+              </w:rPr>
+              <w:t xml:space="preserve"/>
+            </w:r>
+          </w:p>
+        </w:tc>
+        <w:tc>
+          <w:tcPr>
+            <w:tcBorders>
+              <w:bottom w:val="single" w:sz="16" w:space="0" w:color="666666"/>
+              <w:top w:val="single" w:sz="4" w:space="0" w:color="666666"/>
+              <w:left w:val="none" w:sz="0" w:space="0" w:color="000000"/>
+              <w:right w:val="none" w:sz="0" w:space="0" w:color="000000"/>
+            </w:tcBorders>
+            <w:shd w:val="clear" w:color="auto" w:fill="FFFFFF"/>
+            <w:tcMar>
+              <w:top w:w="0" w:type="dxa"/>
+              <w:bottom w:w="0" w:type="dxa"/>
+              <w:left w:w="0" w:type="dxa"/>
+              <w:right w:w="0" w:type="dxa"/>
+            </w:tcMar>
+            <w:vAlign w:val="center"/>
+          </w:tcPr>
+          <w:p>
+            <w:pPr>
+              <w:pStyle w:val="Normal"/>
+              <w:jc w:val="left"/>
+              <w:pBdr>
+                <w:bottom w:val="none" w:sz="0" w:space="0" w:color="000000"/>
+                <w:top w:val="none" w:sz="0" w:space="0" w:color="000000"/>
+                <w:left w:val="none" w:sz="0" w:space="0" w:color="000000"/>
+                <w:right w:val="none" w:sz="0" w:space="0" w:color="000000"/>
+              </w:pBdr>
+              <w:spacing w:after="100" w:before="100" w:line="240"/>
+              <w:ind w:firstLine="0" w:left="100" w:right="100"/>
+            </w:pPr>
+            <w:r>
+              <w:rPr>
+                <w:rFonts w:ascii="Arial" w:hAnsi="Arial" w:eastAsia="Arial" w:cs="Arial"/>
+                <w:i w:val="false"/>
+                <w:b w:val="true"/>
+                <w:u w:val="none"/>
+                <w:sz w:val="22"/>
+                <w:szCs w:val="22"/>
+                <w:color w:val="000000"/>
+              </w:rPr>
+              <w:t xml:space="preserve">A: Drug X</w:t>
+            </w:r>
+          </w:p>
+        </w:tc>
+        <w:tc>
+          <w:tcPr>
+            <w:tcBorders>
+              <w:bottom w:val="single" w:sz="16" w:space="0" w:color="666666"/>
+              <w:top w:val="single" w:sz="4" w:space="0" w:color="666666"/>
+              <w:left w:val="none" w:sz="0" w:space="0" w:color="000000"/>
+              <w:right w:val="none" w:sz="0" w:space="0" w:color="000000"/>
+            </w:tcBorders>
+            <w:shd w:val="clear" w:color="auto" w:fill="FFFFFF"/>
+            <w:tcMar>
+              <w:top w:w="0" w:type="dxa"/>
+              <w:bottom w:w="0" w:type="dxa"/>
+              <w:left w:w="0" w:type="dxa"/>
+              <w:right w:w="0" w:type="dxa"/>
+            </w:tcMar>
+            <w:vAlign w:val="center"/>
+          </w:tcPr>
+          <w:p>
+            <w:pPr>
+              <w:pStyle w:val="Normal"/>
+              <w:jc w:val="left"/>
+              <w:pBdr>
+                <w:bottom w:val="none" w:sz="0" w:space="0" w:color="000000"/>
+                <w:top w:val="none" w:sz="0" w:space="0" w:color="000000"/>
+                <w:left w:val="none" w:sz="0" w:space="0" w:color="000000"/>
+                <w:right w:val="none" w:sz="0" w:space="0" w:color="000000"/>
+              </w:pBdr>
+              <w:spacing w:after="0" w:before="0" w:line="240"/>
+              <w:ind w:firstLine="0" w:left="0" w:right="0"/>
+            </w:pPr>
+            <w:r>
+              <w:rPr>
+                <w:rFonts w:ascii="Arial" w:hAnsi="Arial" w:eastAsia="Arial" w:cs="Arial"/>
+                <w:i w:val="false"/>
+                <w:b w:val="false"/>
+                <w:u w:val="none"/>
+                <w:sz w:val="22"/>
+                <w:szCs w:val="22"/>
+                <w:color w:val="000000"/>
+              </w:rPr>
+              <w:t xml:space="preserve"/>
+            </w:r>
+          </w:p>
+        </w:tc>
+        <w:tc>
+          <w:tcPr>
+            <w:tcBorders>
+              <w:bottom w:val="single" w:sz="16" w:space="0" w:color="666666"/>
+              <w:top w:val="single" w:sz="4" w:space="0" w:color="666666"/>
+              <w:left w:val="none" w:sz="0" w:space="0" w:color="000000"/>
+              <w:right w:val="none" w:sz="0" w:space="0" w:color="000000"/>
+            </w:tcBorders>
+            <w:shd w:val="clear" w:color="auto" w:fill="FFFFFF"/>
+            <w:tcMar>
+              <w:top w:w="0" w:type="dxa"/>
+              <w:bottom w:w="0" w:type="dxa"/>
+              <w:left w:w="0" w:type="dxa"/>
+              <w:right w:w="0" w:type="dxa"/>
+            </w:tcMar>
+            <w:vAlign w:val="center"/>
+          </w:tcPr>
+          <w:p>
+            <w:pPr>
+              <w:pStyle w:val="Normal"/>
+              <w:jc w:val="left"/>
+              <w:pBdr>
+                <w:bottom w:val="none" w:sz="0" w:space="0" w:color="000000"/>
+                <w:top w:val="none" w:sz="0" w:space="0" w:color="000000"/>
+                <w:left w:val="none" w:sz="0" w:space="0" w:color="000000"/>
+                <w:right w:val="none" w:sz="0" w:space="0" w:color="000000"/>
+              </w:pBdr>
+              <w:spacing w:after="100" w:before="100" w:line="240"/>
+              <w:ind w:firstLine="0" w:left="100" w:right="100"/>
+            </w:pPr>
+            <w:r>
+              <w:rPr>
+                <w:rFonts w:ascii="Arial" w:hAnsi="Arial" w:eastAsia="Arial" w:cs="Arial"/>
+                <w:i w:val="false"/>
+                <w:b w:val="true"/>
+                <w:u w:val="none"/>
+                <w:sz w:val="22"/>
+                <w:szCs w:val="22"/>
+                <w:color w:val="000000"/>
+              </w:rPr>
+              <w:t xml:space="preserve">B: Placebo</w:t>
+            </w:r>
+          </w:p>
+        </w:tc>
+        <w:tc>
+          <w:tcPr>
+            <w:tcBorders>
+              <w:bottom w:val="single" w:sz="16" w:space="0" w:color="666666"/>
+              <w:top w:val="single" w:sz="4" w:space="0" w:color="666666"/>
+              <w:left w:val="none" w:sz="0" w:space="0" w:color="000000"/>
+              <w:right w:val="none" w:sz="0" w:space="0" w:color="000000"/>
+            </w:tcBorders>
+            <w:shd w:val="clear" w:color="auto" w:fill="FFFFFF"/>
+            <w:tcMar>
+              <w:top w:w="0" w:type="dxa"/>
+              <w:bottom w:w="0" w:type="dxa"/>
+              <w:left w:w="0" w:type="dxa"/>
+              <w:right w:w="0" w:type="dxa"/>
+            </w:tcMar>
+            <w:vAlign w:val="center"/>
+          </w:tcPr>
+          <w:p>
+            <w:pPr>
+              <w:pStyle w:val="Normal"/>
+              <w:jc w:val="left"/>
+              <w:pBdr>
+                <w:bottom w:val="none" w:sz="0" w:space="0" w:color="000000"/>
+                <w:top w:val="none" w:sz="0" w:space="0" w:color="000000"/>
+                <w:left w:val="none" w:sz="0" w:space="0" w:color="000000"/>
+                <w:right w:val="none" w:sz="0" w:space="0" w:color="000000"/>
+              </w:pBdr>
+              <w:spacing w:after="0" w:before="0" w:line="240"/>
+              <w:ind w:firstLine="0" w:left="0" w:right="0"/>
+            </w:pPr>
+            <w:r>
+              <w:rPr>
+                <w:rFonts w:ascii="Arial" w:hAnsi="Arial" w:eastAsia="Arial" w:cs="Arial"/>
+                <w:i w:val="false"/>
+                <w:b w:val="false"/>
+                <w:u w:val="none"/>
+                <w:sz w:val="22"/>
+                <w:szCs w:val="22"/>
+                <w:color w:val="000000"/>
+              </w:rPr>
+              <w:t xml:space="preserve"/>
+            </w:r>
+          </w:p>
+        </w:tc>
+        <w:tc>
+          <w:tcPr>
+            <w:tcBorders>
+              <w:bottom w:val="single" w:sz="16" w:space="0" w:color="666666"/>
+              <w:top w:val="single" w:sz="4" w:space="0" w:color="666666"/>
+              <w:left w:val="none" w:sz="0" w:space="0" w:color="000000"/>
+              <w:right w:val="none" w:sz="0" w:space="0" w:color="000000"/>
+            </w:tcBorders>
+            <w:shd w:val="clear" w:color="auto" w:fill="FFFFFF"/>
+            <w:tcMar>
+              <w:top w:w="0" w:type="dxa"/>
+              <w:bottom w:w="0" w:type="dxa"/>
+              <w:left w:w="0" w:type="dxa"/>
+              <w:right w:w="0" w:type="dxa"/>
+            </w:tcMar>
+            <w:vAlign w:val="center"/>
+          </w:tcPr>
+          <w:p>
+            <w:pPr>
+              <w:pStyle w:val="Normal"/>
+              <w:jc w:val="left"/>
+              <w:pBdr>
+                <w:bottom w:val="none" w:sz="0" w:space="0" w:color="000000"/>
+                <w:top w:val="none" w:sz="0" w:space="0" w:color="000000"/>
+                <w:left w:val="none" w:sz="0" w:space="0" w:color="000000"/>
+                <w:right w:val="none" w:sz="0" w:space="0" w:color="000000"/>
+              </w:pBdr>
+              <w:spacing w:after="100" w:before="100" w:line="240"/>
+              <w:ind w:firstLine="0" w:left="100" w:right="100"/>
+            </w:pPr>
+            <w:r>
+              <w:rPr>
+                <w:rFonts w:ascii="Arial" w:hAnsi="Arial" w:eastAsia="Arial" w:cs="Arial"/>
+                <w:i w:val="false"/>
+                <w:b w:val="true"/>
+                <w:u w:val="none"/>
+                <w:sz w:val="22"/>
+                <w:szCs w:val="22"/>
+                <w:color w:val="000000"/>
+              </w:rPr>
+              <w:t xml:space="preserve">C: Combination</w:t>
             </w:r>
           </w:p>
         </w:tc>
@@ -140,25 +455,24 @@
       <w:tr>
         <w:trPr>
           <w:trHeight w:val="473" w:hRule="auto"/>
-          <w:tblHeader/>
         </w:trPr>
-        header2
-        <w:tc>
-          <w:tcPr>
-            <w:tcBorders>
-              <w:bottom w:val="single" w:sz="16" w:space="0" w:color="666666"/>
-              <w:top w:val="single" w:sz="4" w:space="0" w:color="666666"/>
-              <w:left w:val="none" w:sz="0" w:space="0" w:color="000000"/>
-              <w:right w:val="none" w:sz="0" w:space="0" w:color="000000"/>
-            </w:tcBorders>
-            <w:shd w:val="clear" w:color="auto" w:fill="FFFFFF"/>
-            <w:tcMar>
-              <w:top w:w="0" w:type="dxa"/>
-              <w:bottom w:w="0" w:type="dxa"/>
-              <w:left w:w="0" w:type="dxa"/>
-              <w:right w:w="0" w:type="dxa"/>
-            </w:tcMar>
-            <w:vAlign w:val="bottom"/>
+        body1
+        <w:tc>
+          <w:tcPr>
+            <w:tcBorders>
+              <w:bottom w:val="single" w:sz="4" w:space="0" w:color="666666"/>
+              <w:top w:val="single" w:sz="16" w:space="0" w:color="666666"/>
+              <w:left w:val="none" w:sz="0" w:space="0" w:color="000000"/>
+              <w:right w:val="none" w:sz="0" w:space="0" w:color="000000"/>
+            </w:tcBorders>
+            <w:shd w:val="clear" w:color="auto" w:fill="FFFFFF"/>
+            <w:tcMar>
+              <w:top w:w="0" w:type="dxa"/>
+              <w:bottom w:w="0" w:type="dxa"/>
+              <w:left w:w="0" w:type="dxa"/>
+              <w:right w:w="0" w:type="dxa"/>
+            </w:tcMar>
+            <w:vAlign w:val="top"/>
           </w:tcPr>
           <w:p>
             <w:pPr>
@@ -175,34 +489,34 @@
             </w:pPr>
             <w:r>
               <w:rPr>
-                <w:rFonts w:ascii="Helvetica" w:hAnsi="Helvetica" w:eastAsia="Helvetica" w:cs="Helvetica"/>
-                <w:i w:val="false"/>
-                <w:b w:val="true"/>
-                <w:u w:val="none"/>
-                <w:sz w:val="22"/>
-                <w:szCs w:val="22"/>
-                <w:color w:val="000000"/>
-              </w:rPr>
-              <w:t xml:space="preserve">SEX</w:t>
-            </w:r>
-          </w:p>
-        </w:tc>
-        <w:tc>
-          <w:tcPr>
-            <w:tcBorders>
-              <w:bottom w:val="single" w:sz="16" w:space="0" w:color="666666"/>
-              <w:top w:val="single" w:sz="4" w:space="0" w:color="666666"/>
-              <w:left w:val="none" w:sz="0" w:space="0" w:color="000000"/>
-              <w:right w:val="none" w:sz="0" w:space="0" w:color="000000"/>
-            </w:tcBorders>
-            <w:shd w:val="clear" w:color="auto" w:fill="FFFFFF"/>
-            <w:tcMar>
-              <w:top w:w="0" w:type="dxa"/>
-              <w:bottom w:w="0" w:type="dxa"/>
-              <w:left w:w="0" w:type="dxa"/>
-              <w:right w:w="0" w:type="dxa"/>
-            </w:tcMar>
-            <w:vAlign w:val="center"/>
+                <w:rFonts w:ascii="Arial" w:hAnsi="Arial" w:eastAsia="Arial" w:cs="Arial"/>
+                <w:i w:val="false"/>
+                <w:b w:val="false"/>
+                <w:u w:val="none"/>
+                <w:sz w:val="22"/>
+                <w:szCs w:val="22"/>
+                <w:color w:val="000000"/>
+              </w:rPr>
+              <w:t xml:space="preserve">F</w:t>
+            </w:r>
+          </w:p>
+        </w:tc>
+        <w:tc>
+          <w:tcPr>
+            <w:tcBorders>
+              <w:bottom w:val="single" w:sz="4" w:space="0" w:color="666666"/>
+              <w:top w:val="single" w:sz="16" w:space="0" w:color="666666"/>
+              <w:left w:val="none" w:sz="0" w:space="0" w:color="000000"/>
+              <w:right w:val="none" w:sz="0" w:space="0" w:color="000000"/>
+            </w:tcBorders>
+            <w:shd w:val="clear" w:color="auto" w:fill="FFFFFF"/>
+            <w:tcMar>
+              <w:top w:w="0" w:type="dxa"/>
+              <w:bottom w:w="0" w:type="dxa"/>
+              <w:left w:w="0" w:type="dxa"/>
+              <w:right w:w="0" w:type="dxa"/>
+            </w:tcMar>
+            <w:vAlign w:val="top"/>
           </w:tcPr>
           <w:p>
             <w:pPr>
@@ -219,7 +533,7 @@
             </w:pPr>
             <w:r>
               <w:rPr>
-                <w:rFonts w:ascii="Helvetica" w:hAnsi="Helvetica" w:eastAsia="Helvetica" w:cs="Helvetica"/>
+                <w:rFonts w:ascii="Arial" w:hAnsi="Arial" w:eastAsia="Arial" w:cs="Arial"/>
                 <w:i w:val="false"/>
                 <w:b w:val="false"/>
                 <w:u w:val="none"/>
@@ -234,19 +548,19 @@
         <w:tc>
           <w:tcPr>
             <w:tcBorders>
-              <w:bottom w:val="single" w:sz="16" w:space="0" w:color="666666"/>
-              <w:top w:val="single" w:sz="4" w:space="0" w:color="666666"/>
-              <w:left w:val="none" w:sz="0" w:space="0" w:color="000000"/>
-              <w:right w:val="none" w:sz="0" w:space="0" w:color="000000"/>
-            </w:tcBorders>
-            <w:shd w:val="clear" w:color="auto" w:fill="FFFFFF"/>
-            <w:tcMar>
-              <w:top w:w="0" w:type="dxa"/>
-              <w:bottom w:w="0" w:type="dxa"/>
-              <w:left w:w="0" w:type="dxa"/>
-              <w:right w:w="0" w:type="dxa"/>
-            </w:tcMar>
-            <w:vAlign w:val="center"/>
+              <w:bottom w:val="single" w:sz="4" w:space="0" w:color="666666"/>
+              <w:top w:val="single" w:sz="16" w:space="0" w:color="666666"/>
+              <w:left w:val="none" w:sz="0" w:space="0" w:color="000000"/>
+              <w:right w:val="none" w:sz="0" w:space="0" w:color="000000"/>
+            </w:tcBorders>
+            <w:shd w:val="clear" w:color="auto" w:fill="FFFFFF"/>
+            <w:tcMar>
+              <w:top w:w="0" w:type="dxa"/>
+              <w:bottom w:w="0" w:type="dxa"/>
+              <w:left w:w="0" w:type="dxa"/>
+              <w:right w:w="0" w:type="dxa"/>
+            </w:tcMar>
+            <w:vAlign w:val="top"/>
           </w:tcPr>
           <w:p>
             <w:pPr>
@@ -263,34 +577,70 @@
             </w:pPr>
             <w:r>
               <w:rPr>
-                <w:rFonts w:ascii="Helvetica" w:hAnsi="Helvetica" w:eastAsia="Helvetica" w:cs="Helvetica"/>
-                <w:i w:val="false"/>
-                <w:b w:val="true"/>
-                <w:u w:val="none"/>
-                <w:sz w:val="22"/>
-                <w:szCs w:val="22"/>
-                <w:color w:val="000000"/>
-              </w:rPr>
-              <w:t xml:space="preserve">A: Drug X</w:t>
-            </w:r>
-          </w:p>
-        </w:tc>
-        <w:tc>
-          <w:tcPr>
-            <w:tcBorders>
-              <w:bottom w:val="single" w:sz="16" w:space="0" w:color="666666"/>
-              <w:top w:val="single" w:sz="4" w:space="0" w:color="666666"/>
-              <w:left w:val="none" w:sz="0" w:space="0" w:color="000000"/>
-              <w:right w:val="none" w:sz="0" w:space="0" w:color="000000"/>
-            </w:tcBorders>
-            <w:shd w:val="clear" w:color="auto" w:fill="FFFFFF"/>
-            <w:tcMar>
-              <w:top w:w="0" w:type="dxa"/>
-              <w:bottom w:w="0" w:type="dxa"/>
-              <w:left w:w="0" w:type="dxa"/>
-              <w:right w:w="0" w:type="dxa"/>
-            </w:tcMar>
-            <w:vAlign w:val="center"/>
+                <w:rFonts w:ascii="Arial" w:hAnsi="Arial" w:eastAsia="Arial" w:cs="Arial"/>
+                <w:i w:val="false"/>
+                <w:b w:val="false"/>
+                <w:u w:val="none"/>
+                <w:sz w:val="22"/>
+                <w:szCs w:val="22"/>
+                <w:color w:val="000000"/>
+              </w:rPr>
+              <w:t xml:space="preserve">32.8</w:t>
+            </w:r>
+            <w:r>
+              <w:rPr>
+                <w:rFonts w:ascii="Arial" w:hAnsi="Arial" w:eastAsia="Arial" w:cs="Arial"/>
+                <w:i w:val="false"/>
+                <w:b w:val="false"/>
+                <w:u w:val="none"/>
+                <w:sz w:val="22"/>
+                <w:szCs w:val="22"/>
+                <w:color w:val="000000"/>
+              </w:rPr>
+              <w:t xml:space="preserve"> (</w:t>
+            </w:r>
+            <w:r>
+              <w:rPr>
+                <w:rFonts w:ascii="Arial" w:hAnsi="Arial" w:eastAsia="Arial" w:cs="Arial"/>
+                <w:i w:val="false"/>
+                <w:b w:val="false"/>
+                <w:u w:val="none"/>
+                <w:sz w:val="22"/>
+                <w:szCs w:val="22"/>
+                <w:color w:val="000000"/>
+              </w:rPr>
+              <w:t xml:space="preserve">6.1</w:t>
+            </w:r>
+            <w:r>
+              <w:rPr>
+                <w:rFonts w:ascii="Arial" w:hAnsi="Arial" w:eastAsia="Arial" w:cs="Arial"/>
+                <w:i w:val="false"/>
+                <w:b w:val="false"/>
+                <w:u w:val="none"/>
+                <w:sz w:val="22"/>
+                <w:szCs w:val="22"/>
+                <w:color w:val="000000"/>
+              </w:rPr>
+              <w:t xml:space="preserve">)</w:t>
+            </w:r>
+          </w:p>
+        </w:tc>
+        <w:tc>
+          <w:tcPr>
+            <w:tcBorders>
+              <w:bottom w:val="single" w:sz="4" w:space="0" w:color="666666"/>
+              <w:top w:val="single" w:sz="16" w:space="0" w:color="666666"/>
+              <w:left w:val="none" w:sz="0" w:space="0" w:color="000000"/>
+              <w:right w:val="none" w:sz="0" w:space="0" w:color="000000"/>
+            </w:tcBorders>
+            <w:shd w:val="clear" w:color="auto" w:fill="FFFFFF"/>
+            <w:tcMar>
+              <w:top w:w="0" w:type="dxa"/>
+              <w:bottom w:w="0" w:type="dxa"/>
+              <w:left w:w="0" w:type="dxa"/>
+              <w:right w:w="0" w:type="dxa"/>
+            </w:tcMar>
+            <w:vAlign w:val="top"/>
           </w:tcPr>
           <w:p>
             <w:pPr>
@@ -307,7 +657,7 @@
             </w:pPr>
             <w:r>
               <w:rPr>
-                <w:rFonts w:ascii="Helvetica" w:hAnsi="Helvetica" w:eastAsia="Helvetica" w:cs="Helvetica"/>
+                <w:rFonts w:ascii="Arial" w:hAnsi="Arial" w:eastAsia="Arial" w:cs="Arial"/>
                 <w:i w:val="false"/>
                 <w:b w:val="false"/>
                 <w:u w:val="none"/>
@@ -322,19 +672,19 @@
         <w:tc>
           <w:tcPr>
             <w:tcBorders>
-              <w:bottom w:val="single" w:sz="16" w:space="0" w:color="666666"/>
-              <w:top w:val="single" w:sz="4" w:space="0" w:color="666666"/>
-              <w:left w:val="none" w:sz="0" w:space="0" w:color="000000"/>
-              <w:right w:val="none" w:sz="0" w:space="0" w:color="000000"/>
-            </w:tcBorders>
-            <w:shd w:val="clear" w:color="auto" w:fill="FFFFFF"/>
-            <w:tcMar>
-              <w:top w:w="0" w:type="dxa"/>
-              <w:bottom w:w="0" w:type="dxa"/>
-              <w:left w:w="0" w:type="dxa"/>
-              <w:right w:w="0" w:type="dxa"/>
-            </w:tcMar>
-            <w:vAlign w:val="center"/>
+              <w:bottom w:val="single" w:sz="4" w:space="0" w:color="666666"/>
+              <w:top w:val="single" w:sz="16" w:space="0" w:color="666666"/>
+              <w:left w:val="none" w:sz="0" w:space="0" w:color="000000"/>
+              <w:right w:val="none" w:sz="0" w:space="0" w:color="000000"/>
+            </w:tcBorders>
+            <w:shd w:val="clear" w:color="auto" w:fill="FFFFFF"/>
+            <w:tcMar>
+              <w:top w:w="0" w:type="dxa"/>
+              <w:bottom w:w="0" w:type="dxa"/>
+              <w:left w:w="0" w:type="dxa"/>
+              <w:right w:w="0" w:type="dxa"/>
+            </w:tcMar>
+            <w:vAlign w:val="top"/>
           </w:tcPr>
           <w:p>
             <w:pPr>
@@ -351,34 +701,70 @@
             </w:pPr>
             <w:r>
               <w:rPr>
-                <w:rFonts w:ascii="Helvetica" w:hAnsi="Helvetica" w:eastAsia="Helvetica" w:cs="Helvetica"/>
-                <w:i w:val="false"/>
-                <w:b w:val="true"/>
-                <w:u w:val="none"/>
-                <w:sz w:val="22"/>
-                <w:szCs w:val="22"/>
-                <w:color w:val="000000"/>
-              </w:rPr>
-              <w:t xml:space="preserve">B: Placebo</w:t>
-            </w:r>
-          </w:p>
-        </w:tc>
-        <w:tc>
-          <w:tcPr>
-            <w:tcBorders>
-              <w:bottom w:val="single" w:sz="16" w:space="0" w:color="666666"/>
-              <w:top w:val="single" w:sz="4" w:space="0" w:color="666666"/>
-              <w:left w:val="none" w:sz="0" w:space="0" w:color="000000"/>
-              <w:right w:val="none" w:sz="0" w:space="0" w:color="000000"/>
-            </w:tcBorders>
-            <w:shd w:val="clear" w:color="auto" w:fill="FFFFFF"/>
-            <w:tcMar>
-              <w:top w:w="0" w:type="dxa"/>
-              <w:bottom w:w="0" w:type="dxa"/>
-              <w:left w:w="0" w:type="dxa"/>
-              <w:right w:w="0" w:type="dxa"/>
-            </w:tcMar>
-            <w:vAlign w:val="center"/>
+                <w:rFonts w:ascii="Arial" w:hAnsi="Arial" w:eastAsia="Arial" w:cs="Arial"/>
+                <w:i w:val="false"/>
+                <w:b w:val="false"/>
+                <w:u w:val="none"/>
+                <w:sz w:val="22"/>
+                <w:szCs w:val="22"/>
+                <w:color w:val="000000"/>
+              </w:rPr>
+              <w:t xml:space="preserve">34.2</w:t>
+            </w:r>
+            <w:r>
+              <w:rPr>
+                <w:rFonts w:ascii="Arial" w:hAnsi="Arial" w:eastAsia="Arial" w:cs="Arial"/>
+                <w:i w:val="false"/>
+                <w:b w:val="false"/>
+                <w:u w:val="none"/>
+                <w:sz w:val="22"/>
+                <w:szCs w:val="22"/>
+                <w:color w:val="000000"/>
+              </w:rPr>
+              <w:t xml:space="preserve"> (</w:t>
+            </w:r>
+            <w:r>
+              <w:rPr>
+                <w:rFonts w:ascii="Arial" w:hAnsi="Arial" w:eastAsia="Arial" w:cs="Arial"/>
+                <w:i w:val="false"/>
+                <w:b w:val="false"/>
+                <w:u w:val="none"/>
+                <w:sz w:val="22"/>
+                <w:szCs w:val="22"/>
+                <w:color w:val="000000"/>
+              </w:rPr>
+              <w:t xml:space="preserve">7.0</w:t>
+            </w:r>
+            <w:r>
+              <w:rPr>
+                <w:rFonts w:ascii="Arial" w:hAnsi="Arial" w:eastAsia="Arial" w:cs="Arial"/>
+                <w:i w:val="false"/>
+                <w:b w:val="false"/>
+                <w:u w:val="none"/>
+                <w:sz w:val="22"/>
+                <w:szCs w:val="22"/>
+                <w:color w:val="000000"/>
+              </w:rPr>
+              <w:t xml:space="preserve">)</w:t>
+            </w:r>
+          </w:p>
+        </w:tc>
+        <w:tc>
+          <w:tcPr>
+            <w:tcBorders>
+              <w:bottom w:val="single" w:sz="4" w:space="0" w:color="666666"/>
+              <w:top w:val="single" w:sz="16" w:space="0" w:color="666666"/>
+              <w:left w:val="none" w:sz="0" w:space="0" w:color="000000"/>
+              <w:right w:val="none" w:sz="0" w:space="0" w:color="000000"/>
+            </w:tcBorders>
+            <w:shd w:val="clear" w:color="auto" w:fill="FFFFFF"/>
+            <w:tcMar>
+              <w:top w:w="0" w:type="dxa"/>
+              <w:bottom w:w="0" w:type="dxa"/>
+              <w:left w:w="0" w:type="dxa"/>
+              <w:right w:w="0" w:type="dxa"/>
+            </w:tcMar>
+            <w:vAlign w:val="top"/>
           </w:tcPr>
           <w:p>
             <w:pPr>
@@ -395,7 +781,7 @@
             </w:pPr>
             <w:r>
               <w:rPr>
-                <w:rFonts w:ascii="Helvetica" w:hAnsi="Helvetica" w:eastAsia="Helvetica" w:cs="Helvetica"/>
+                <w:rFonts w:ascii="Arial" w:hAnsi="Arial" w:eastAsia="Arial" w:cs="Arial"/>
                 <w:i w:val="false"/>
                 <w:b w:val="false"/>
                 <w:u w:val="none"/>
@@ -410,19 +796,19 @@
         <w:tc>
           <w:tcPr>
             <w:tcBorders>
-              <w:bottom w:val="single" w:sz="16" w:space="0" w:color="666666"/>
-              <w:top w:val="single" w:sz="4" w:space="0" w:color="666666"/>
-              <w:left w:val="none" w:sz="0" w:space="0" w:color="000000"/>
-              <w:right w:val="none" w:sz="0" w:space="0" w:color="000000"/>
-            </w:tcBorders>
-            <w:shd w:val="clear" w:color="auto" w:fill="FFFFFF"/>
-            <w:tcMar>
-              <w:top w:w="0" w:type="dxa"/>
-              <w:bottom w:w="0" w:type="dxa"/>
-              <w:left w:w="0" w:type="dxa"/>
-              <w:right w:w="0" w:type="dxa"/>
-            </w:tcMar>
-            <w:vAlign w:val="center"/>
+              <w:bottom w:val="single" w:sz="4" w:space="0" w:color="666666"/>
+              <w:top w:val="single" w:sz="16" w:space="0" w:color="666666"/>
+              <w:left w:val="none" w:sz="0" w:space="0" w:color="000000"/>
+              <w:right w:val="none" w:sz="0" w:space="0" w:color="000000"/>
+            </w:tcBorders>
+            <w:shd w:val="clear" w:color="auto" w:fill="FFFFFF"/>
+            <w:tcMar>
+              <w:top w:w="0" w:type="dxa"/>
+              <w:bottom w:w="0" w:type="dxa"/>
+              <w:left w:w="0" w:type="dxa"/>
+              <w:right w:w="0" w:type="dxa"/>
+            </w:tcMar>
+            <w:vAlign w:val="top"/>
           </w:tcPr>
           <w:p>
             <w:pPr>
@@ -439,29 +825,65 @@
             </w:pPr>
             <w:r>
               <w:rPr>
-                <w:rFonts w:ascii="Helvetica" w:hAnsi="Helvetica" w:eastAsia="Helvetica" w:cs="Helvetica"/>
-                <w:i w:val="false"/>
-                <w:b w:val="true"/>
-                <w:u w:val="none"/>
-                <w:sz w:val="22"/>
-                <w:szCs w:val="22"/>
-                <w:color w:val="000000"/>
-              </w:rPr>
-              <w:t xml:space="preserve">C: Combination</w:t>
+                <w:rFonts w:ascii="Arial" w:hAnsi="Arial" w:eastAsia="Arial" w:cs="Arial"/>
+                <w:i w:val="false"/>
+                <w:b w:val="false"/>
+                <w:u w:val="none"/>
+                <w:sz w:val="22"/>
+                <w:szCs w:val="22"/>
+                <w:color w:val="000000"/>
+              </w:rPr>
+              <w:t xml:space="preserve">35.2</w:t>
+            </w:r>
+            <w:r>
+              <w:rPr>
+                <w:rFonts w:ascii="Arial" w:hAnsi="Arial" w:eastAsia="Arial" w:cs="Arial"/>
+                <w:i w:val="false"/>
+                <w:b w:val="false"/>
+                <w:u w:val="none"/>
+                <w:sz w:val="22"/>
+                <w:szCs w:val="22"/>
+                <w:color w:val="000000"/>
+              </w:rPr>
+              <w:t xml:space="preserve"> (</w:t>
+            </w:r>
+            <w:r>
+              <w:rPr>
+                <w:rFonts w:ascii="Arial" w:hAnsi="Arial" w:eastAsia="Arial" w:cs="Arial"/>
+                <w:i w:val="false"/>
+                <w:b w:val="false"/>
+                <w:u w:val="none"/>
+                <w:sz w:val="22"/>
+                <w:szCs w:val="22"/>
+                <w:color w:val="000000"/>
+              </w:rPr>
+              <w:t xml:space="preserve">7.4</w:t>
+            </w:r>
+            <w:r>
+              <w:rPr>
+                <w:rFonts w:ascii="Arial" w:hAnsi="Arial" w:eastAsia="Arial" w:cs="Arial"/>
+                <w:i w:val="false"/>
+                <w:b w:val="false"/>
+                <w:u w:val="none"/>
+                <w:sz w:val="22"/>
+                <w:szCs w:val="22"/>
+                <w:color w:val="000000"/>
+              </w:rPr>
+              <w:t xml:space="preserve">)</w:t>
             </w:r>
           </w:p>
         </w:tc>
       </w:tr>
       <w:tr>
         <w:trPr>
-          <w:trHeight w:val="472" w:hRule="auto"/>
+          <w:trHeight w:val="473" w:hRule="auto"/>
         </w:trPr>
-        body1
-        <w:tc>
-          <w:tcPr>
-            <w:tcBorders>
-              <w:bottom w:val="single" w:sz="4" w:space="0" w:color="666666"/>
-              <w:top w:val="single" w:sz="16" w:space="0" w:color="666666"/>
+        body2
+        <w:tc>
+          <w:tcPr>
+            <w:tcBorders>
+              <w:bottom w:val="single" w:sz="16" w:space="0" w:color="666666"/>
+              <w:top w:val="single" w:sz="4" w:space="0" w:color="666666"/>
               <w:left w:val="none" w:sz="0" w:space="0" w:color="000000"/>
               <w:right w:val="none" w:sz="0" w:space="0" w:color="000000"/>
             </w:tcBorders>
@@ -489,23 +911,23 @@
             </w:pPr>
             <w:r>
               <w:rPr>
-                <w:rFonts w:ascii="Helvetica" w:hAnsi="Helvetica" w:eastAsia="Helvetica" w:cs="Helvetica"/>
-                <w:i w:val="false"/>
-                <w:b w:val="false"/>
-                <w:u w:val="none"/>
-                <w:sz w:val="22"/>
-                <w:szCs w:val="22"/>
-                <w:color w:val="000000"/>
-              </w:rPr>
-              <w:t xml:space="preserve">F</w:t>
-            </w:r>
-          </w:p>
-        </w:tc>
-        <w:tc>
-          <w:tcPr>
-            <w:tcBorders>
-              <w:bottom w:val="single" w:sz="4" w:space="0" w:color="666666"/>
-              <w:top w:val="single" w:sz="16" w:space="0" w:color="666666"/>
+                <w:rFonts w:ascii="Arial" w:hAnsi="Arial" w:eastAsia="Arial" w:cs="Arial"/>
+                <w:i w:val="false"/>
+                <w:b w:val="false"/>
+                <w:u w:val="none"/>
+                <w:sz w:val="22"/>
+                <w:szCs w:val="22"/>
+                <w:color w:val="000000"/>
+              </w:rPr>
+              <w:t xml:space="preserve">M</w:t>
+            </w:r>
+          </w:p>
+        </w:tc>
+        <w:tc>
+          <w:tcPr>
+            <w:tcBorders>
+              <w:bottom w:val="single" w:sz="16" w:space="0" w:color="666666"/>
+              <w:top w:val="single" w:sz="4" w:space="0" w:color="666666"/>
               <w:left w:val="none" w:sz="0" w:space="0" w:color="000000"/>
               <w:right w:val="none" w:sz="0" w:space="0" w:color="000000"/>
             </w:tcBorders>
@@ -533,7 +955,7 @@
             </w:pPr>
             <w:r>
               <w:rPr>
-                <w:rFonts w:ascii="Helvetica" w:hAnsi="Helvetica" w:eastAsia="Helvetica" w:cs="Helvetica"/>
+                <w:rFonts w:ascii="Arial" w:hAnsi="Arial" w:eastAsia="Arial" w:cs="Arial"/>
                 <w:i w:val="false"/>
                 <w:b w:val="false"/>
                 <w:u w:val="none"/>
@@ -548,8 +970,8 @@
         <w:tc>
           <w:tcPr>
             <w:tcBorders>
-              <w:bottom w:val="single" w:sz="4" w:space="0" w:color="666666"/>
-              <w:top w:val="single" w:sz="16" w:space="0" w:color="666666"/>
+              <w:bottom w:val="single" w:sz="16" w:space="0" w:color="666666"/>
+              <w:top w:val="single" w:sz="4" w:space="0" w:color="666666"/>
               <w:left w:val="none" w:sz="0" w:space="0" w:color="000000"/>
               <w:right w:val="none" w:sz="0" w:space="0" w:color="000000"/>
             </w:tcBorders>
@@ -577,19 +999,19 @@
             </w:pPr>
             <w:r>
               <w:rPr>
-                <w:rFonts w:ascii="Helvetica" w:hAnsi="Helvetica" w:eastAsia="Helvetica" w:cs="Helvetica"/>
-                <w:i w:val="false"/>
-                <w:b w:val="false"/>
-                <w:u w:val="none"/>
-                <w:sz w:val="22"/>
-                <w:szCs w:val="22"/>
-                <w:color w:val="000000"/>
-              </w:rPr>
-              <w:t xml:space="preserve">32.8</w:t>
-            </w:r>
-            <w:r>
-              <w:rPr>
-                <w:rFonts w:ascii="Helvetica" w:hAnsi="Helvetica" w:eastAsia="Helvetica" w:cs="Helvetica"/>
+                <w:rFonts w:ascii="Arial" w:hAnsi="Arial" w:eastAsia="Arial" w:cs="Arial"/>
+                <w:i w:val="false"/>
+                <w:b w:val="false"/>
+                <w:u w:val="none"/>
+                <w:sz w:val="22"/>
+                <w:szCs w:val="22"/>
+                <w:color w:val="000000"/>
+              </w:rPr>
+              <w:t xml:space="preserve">35.2</w:t>
+            </w:r>
+            <w:r>
+              <w:rPr>
+                <w:rFonts w:ascii="Arial" w:hAnsi="Arial" w:eastAsia="Arial" w:cs="Arial"/>
                 <w:i w:val="false"/>
                 <w:b w:val="false"/>
                 <w:u w:val="none"/>
@@ -601,19 +1023,19 @@
             </w:r>
             <w:r>
               <w:rPr>
-                <w:rFonts w:ascii="Helvetica" w:hAnsi="Helvetica" w:eastAsia="Helvetica" w:cs="Helvetica"/>
-                <w:i w:val="false"/>
-                <w:b w:val="false"/>
-                <w:u w:val="none"/>
-                <w:sz w:val="22"/>
-                <w:szCs w:val="22"/>
-                <w:color w:val="000000"/>
-              </w:rPr>
-              <w:t xml:space="preserve">6.1</w:t>
-            </w:r>
-            <w:r>
-              <w:rPr>
-                <w:rFonts w:ascii="Helvetica" w:hAnsi="Helvetica" w:eastAsia="Helvetica" w:cs="Helvetica"/>
+                <w:rFonts w:ascii="Arial" w:hAnsi="Arial" w:eastAsia="Arial" w:cs="Arial"/>
+                <w:i w:val="false"/>
+                <w:b w:val="false"/>
+                <w:u w:val="none"/>
+                <w:sz w:val="22"/>
+                <w:szCs w:val="22"/>
+                <w:color w:val="000000"/>
+              </w:rPr>
+              <w:t xml:space="preserve">7.0</w:t>
+            </w:r>
+            <w:r>
+              <w:rPr>
+                <w:rFonts w:ascii="Arial" w:hAnsi="Arial" w:eastAsia="Arial" w:cs="Arial"/>
                 <w:i w:val="false"/>
                 <w:b w:val="false"/>
                 <w:u w:val="none"/>
@@ -628,8 +1050,8 @@
         <w:tc>
           <w:tcPr>
             <w:tcBorders>
-              <w:bottom w:val="single" w:sz="4" w:space="0" w:color="666666"/>
-              <w:top w:val="single" w:sz="16" w:space="0" w:color="666666"/>
+              <w:bottom w:val="single" w:sz="16" w:space="0" w:color="666666"/>
+              <w:top w:val="single" w:sz="4" w:space="0" w:color="666666"/>
               <w:left w:val="none" w:sz="0" w:space="0" w:color="000000"/>
               <w:right w:val="none" w:sz="0" w:space="0" w:color="000000"/>
             </w:tcBorders>
@@ -657,7 +1079,7 @@
             </w:pPr>
             <w:r>
               <w:rPr>
-                <w:rFonts w:ascii="Helvetica" w:hAnsi="Helvetica" w:eastAsia="Helvetica" w:cs="Helvetica"/>
+                <w:rFonts w:ascii="Arial" w:hAnsi="Arial" w:eastAsia="Arial" w:cs="Arial"/>
                 <w:i w:val="false"/>
                 <w:b w:val="false"/>
                 <w:u w:val="none"/>
@@ -672,8 +1094,8 @@
         <w:tc>
           <w:tcPr>
             <w:tcBorders>
-              <w:bottom w:val="single" w:sz="4" w:space="0" w:color="666666"/>
-              <w:top w:val="single" w:sz="16" w:space="0" w:color="666666"/>
+              <w:bottom w:val="single" w:sz="16" w:space="0" w:color="666666"/>
+              <w:top w:val="single" w:sz="4" w:space="0" w:color="666666"/>
               <w:left w:val="none" w:sz="0" w:space="0" w:color="000000"/>
               <w:right w:val="none" w:sz="0" w:space="0" w:color="000000"/>
             </w:tcBorders>
@@ -701,19 +1123,19 @@
             </w:pPr>
             <w:r>
               <w:rPr>
-                <w:rFonts w:ascii="Helvetica" w:hAnsi="Helvetica" w:eastAsia="Helvetica" w:cs="Helvetica"/>
-                <w:i w:val="false"/>
-                <w:b w:val="false"/>
-                <w:u w:val="none"/>
-                <w:sz w:val="22"/>
-                <w:szCs w:val="22"/>
-                <w:color w:val="000000"/>
-              </w:rPr>
-              <w:t xml:space="preserve">34.2</w:t>
-            </w:r>
-            <w:r>
-              <w:rPr>
-                <w:rFonts w:ascii="Helvetica" w:hAnsi="Helvetica" w:eastAsia="Helvetica" w:cs="Helvetica"/>
+                <w:rFonts w:ascii="Arial" w:hAnsi="Arial" w:eastAsia="Arial" w:cs="Arial"/>
+                <w:i w:val="false"/>
+                <w:b w:val="false"/>
+                <w:u w:val="none"/>
+                <w:sz w:val="22"/>
+                <w:szCs w:val="22"/>
+                <w:color w:val="000000"/>
+              </w:rPr>
+              <w:t xml:space="preserve">37.3</w:t>
+            </w:r>
+            <w:r>
+              <w:rPr>
+                <w:rFonts w:ascii="Arial" w:hAnsi="Arial" w:eastAsia="Arial" w:cs="Arial"/>
                 <w:i w:val="false"/>
                 <w:b w:val="false"/>
                 <w:u w:val="none"/>
@@ -725,19 +1147,19 @@
             </w:r>
             <w:r>
               <w:rPr>
-                <w:rFonts w:ascii="Helvetica" w:hAnsi="Helvetica" w:eastAsia="Helvetica" w:cs="Helvetica"/>
-                <w:i w:val="false"/>
-                <w:b w:val="false"/>
-                <w:u w:val="none"/>
-                <w:sz w:val="22"/>
-                <w:szCs w:val="22"/>
-                <w:color w:val="000000"/>
-              </w:rPr>
-              <w:t xml:space="preserve">7.0</w:t>
-            </w:r>
-            <w:r>
-              <w:rPr>
-                <w:rFonts w:ascii="Helvetica" w:hAnsi="Helvetica" w:eastAsia="Helvetica" w:cs="Helvetica"/>
+                <w:rFonts w:ascii="Arial" w:hAnsi="Arial" w:eastAsia="Arial" w:cs="Arial"/>
+                <w:i w:val="false"/>
+                <w:b w:val="false"/>
+                <w:u w:val="none"/>
+                <w:sz w:val="22"/>
+                <w:szCs w:val="22"/>
+                <w:color w:val="000000"/>
+              </w:rPr>
+              <w:t xml:space="preserve">8.9</w:t>
+            </w:r>
+            <w:r>
+              <w:rPr>
+                <w:rFonts w:ascii="Arial" w:hAnsi="Arial" w:eastAsia="Arial" w:cs="Arial"/>
                 <w:i w:val="false"/>
                 <w:b w:val="false"/>
                 <w:u w:val="none"/>
@@ -752,8 +1174,8 @@
         <w:tc>
           <w:tcPr>
             <w:tcBorders>
-              <w:bottom w:val="single" w:sz="4" w:space="0" w:color="666666"/>
-              <w:top w:val="single" w:sz="16" w:space="0" w:color="666666"/>
+              <w:bottom w:val="single" w:sz="16" w:space="0" w:color="666666"/>
+              <w:top w:val="single" w:sz="4" w:space="0" w:color="666666"/>
               <w:left w:val="none" w:sz="0" w:space="0" w:color="000000"/>
               <w:right w:val="none" w:sz="0" w:space="0" w:color="000000"/>
             </w:tcBorders>
@@ -781,7 +1203,7 @@
             </w:pPr>
             <w:r>
               <w:rPr>
-                <w:rFonts w:ascii="Helvetica" w:hAnsi="Helvetica" w:eastAsia="Helvetica" w:cs="Helvetica"/>
+                <w:rFonts w:ascii="Arial" w:hAnsi="Arial" w:eastAsia="Arial" w:cs="Arial"/>
                 <w:i w:val="false"/>
                 <w:b w:val="false"/>
                 <w:u w:val="none"/>
@@ -796,8 +1218,8 @@
         <w:tc>
           <w:tcPr>
             <w:tcBorders>
-              <w:bottom w:val="single" w:sz="4" w:space="0" w:color="666666"/>
-              <w:top w:val="single" w:sz="16" w:space="0" w:color="666666"/>
+              <w:bottom w:val="single" w:sz="16" w:space="0" w:color="666666"/>
+              <w:top w:val="single" w:sz="4" w:space="0" w:color="666666"/>
               <w:left w:val="none" w:sz="0" w:space="0" w:color="000000"/>
               <w:right w:val="none" w:sz="0" w:space="0" w:color="000000"/>
             </w:tcBorders>
@@ -825,19 +1247,19 @@
             </w:pPr>
             <w:r>
               <w:rPr>
-                <w:rFonts w:ascii="Helvetica" w:hAnsi="Helvetica" w:eastAsia="Helvetica" w:cs="Helvetica"/>
-                <w:i w:val="false"/>
-                <w:b w:val="false"/>
-                <w:u w:val="none"/>
-                <w:sz w:val="22"/>
-                <w:szCs w:val="22"/>
-                <w:color w:val="000000"/>
-              </w:rPr>
-              <w:t xml:space="preserve">35.2</w:t>
-            </w:r>
-            <w:r>
-              <w:rPr>
-                <w:rFonts w:ascii="Helvetica" w:hAnsi="Helvetica" w:eastAsia="Helvetica" w:cs="Helvetica"/>
+                <w:rFonts w:ascii="Arial" w:hAnsi="Arial" w:eastAsia="Arial" w:cs="Arial"/>
+                <w:i w:val="false"/>
+                <w:b w:val="false"/>
+                <w:u w:val="none"/>
+                <w:sz w:val="22"/>
+                <w:szCs w:val="22"/>
+                <w:color w:val="000000"/>
+              </w:rPr>
+              <w:t xml:space="preserve">35.7</w:t>
+            </w:r>
+            <w:r>
+              <w:rPr>
+                <w:rFonts w:ascii="Arial" w:hAnsi="Arial" w:eastAsia="Arial" w:cs="Arial"/>
                 <w:i w:val="false"/>
                 <w:b w:val="false"/>
                 <w:u w:val="none"/>
@@ -849,429 +1271,7 @@
             </w:r>
             <w:r>
               <w:rPr>
-                <w:rFonts w:ascii="Helvetica" w:hAnsi="Helvetica" w:eastAsia="Helvetica" w:cs="Helvetica"/>
-                <w:i w:val="false"/>
-                <w:b w:val="false"/>
-                <w:u w:val="none"/>
-                <w:sz w:val="22"/>
-                <w:szCs w:val="22"/>
-                <w:color w:val="000000"/>
-              </w:rPr>
-              <w:t xml:space="preserve">7.4</w:t>
-            </w:r>
-            <w:r>
-              <w:rPr>
-                <w:rFonts w:ascii="Helvetica" w:hAnsi="Helvetica" w:eastAsia="Helvetica" w:cs="Helvetica"/>
-                <w:i w:val="false"/>
-                <w:b w:val="false"/>
-                <w:u w:val="none"/>
-                <w:sz w:val="22"/>
-                <w:szCs w:val="22"/>
-                <w:color w:val="000000"/>
-              </w:rPr>
-              <w:t xml:space="preserve">)</w:t>
-            </w:r>
-          </w:p>
-        </w:tc>
-      </w:tr>
-      <w:tr>
-        <w:trPr>
-          <w:trHeight w:val="472" w:hRule="auto"/>
-        </w:trPr>
-        body2
-        <w:tc>
-          <w:tcPr>
-            <w:tcBorders>
-              <w:bottom w:val="single" w:sz="16" w:space="0" w:color="666666"/>
-              <w:top w:val="single" w:sz="4" w:space="0" w:color="666666"/>
-              <w:left w:val="none" w:sz="0" w:space="0" w:color="000000"/>
-              <w:right w:val="none" w:sz="0" w:space="0" w:color="000000"/>
-            </w:tcBorders>
-            <w:shd w:val="clear" w:color="auto" w:fill="FFFFFF"/>
-            <w:tcMar>
-              <w:top w:w="0" w:type="dxa"/>
-              <w:bottom w:w="0" w:type="dxa"/>
-              <w:left w:w="0" w:type="dxa"/>
-              <w:right w:w="0" w:type="dxa"/>
-            </w:tcMar>
-            <w:vAlign w:val="top"/>
-          </w:tcPr>
-          <w:p>
-            <w:pPr>
-              <w:pStyle w:val="Normal"/>
-              <w:jc w:val="left"/>
-              <w:pBdr>
-                <w:bottom w:val="none" w:sz="0" w:space="0" w:color="000000"/>
-                <w:top w:val="none" w:sz="0" w:space="0" w:color="000000"/>
-                <w:left w:val="none" w:sz="0" w:space="0" w:color="000000"/>
-                <w:right w:val="none" w:sz="0" w:space="0" w:color="000000"/>
-              </w:pBdr>
-              <w:spacing w:after="100" w:before="100" w:line="240"/>
-              <w:ind w:firstLine="0" w:left="100" w:right="100"/>
-            </w:pPr>
-            <w:r>
-              <w:rPr>
-                <w:rFonts w:ascii="Helvetica" w:hAnsi="Helvetica" w:eastAsia="Helvetica" w:cs="Helvetica"/>
-                <w:i w:val="false"/>
-                <w:b w:val="false"/>
-                <w:u w:val="none"/>
-                <w:sz w:val="22"/>
-                <w:szCs w:val="22"/>
-                <w:color w:val="000000"/>
-              </w:rPr>
-              <w:t xml:space="preserve">M</w:t>
-            </w:r>
-          </w:p>
-        </w:tc>
-        <w:tc>
-          <w:tcPr>
-            <w:tcBorders>
-              <w:bottom w:val="single" w:sz="16" w:space="0" w:color="666666"/>
-              <w:top w:val="single" w:sz="4" w:space="0" w:color="666666"/>
-              <w:left w:val="none" w:sz="0" w:space="0" w:color="000000"/>
-              <w:right w:val="none" w:sz="0" w:space="0" w:color="000000"/>
-            </w:tcBorders>
-            <w:shd w:val="clear" w:color="auto" w:fill="FFFFFF"/>
-            <w:tcMar>
-              <w:top w:w="0" w:type="dxa"/>
-              <w:bottom w:w="0" w:type="dxa"/>
-              <w:left w:w="0" w:type="dxa"/>
-              <w:right w:w="0" w:type="dxa"/>
-            </w:tcMar>
-            <w:vAlign w:val="top"/>
-          </w:tcPr>
-          <w:p>
-            <w:pPr>
-              <w:pStyle w:val="Normal"/>
-              <w:jc w:val="left"/>
-              <w:pBdr>
-                <w:bottom w:val="none" w:sz="0" w:space="0" w:color="000000"/>
-                <w:top w:val="none" w:sz="0" w:space="0" w:color="000000"/>
-                <w:left w:val="none" w:sz="0" w:space="0" w:color="000000"/>
-                <w:right w:val="none" w:sz="0" w:space="0" w:color="000000"/>
-              </w:pBdr>
-              <w:spacing w:after="0" w:before="0" w:line="240"/>
-              <w:ind w:firstLine="0" w:left="0" w:right="0"/>
-            </w:pPr>
-            <w:r>
-              <w:rPr>
-                <w:rFonts w:ascii="Helvetica" w:hAnsi="Helvetica" w:eastAsia="Helvetica" w:cs="Helvetica"/>
-                <w:i w:val="false"/>
-                <w:b w:val="false"/>
-                <w:u w:val="none"/>
-                <w:sz w:val="22"/>
-                <w:szCs w:val="22"/>
-                <w:color w:val="000000"/>
-              </w:rPr>
-              <w:t xml:space="preserve"/>
-            </w:r>
-          </w:p>
-        </w:tc>
-        <w:tc>
-          <w:tcPr>
-            <w:tcBorders>
-              <w:bottom w:val="single" w:sz="16" w:space="0" w:color="666666"/>
-              <w:top w:val="single" w:sz="4" w:space="0" w:color="666666"/>
-              <w:left w:val="none" w:sz="0" w:space="0" w:color="000000"/>
-              <w:right w:val="none" w:sz="0" w:space="0" w:color="000000"/>
-            </w:tcBorders>
-            <w:shd w:val="clear" w:color="auto" w:fill="FFFFFF"/>
-            <w:tcMar>
-              <w:top w:w="0" w:type="dxa"/>
-              <w:bottom w:w="0" w:type="dxa"/>
-              <w:left w:w="0" w:type="dxa"/>
-              <w:right w:w="0" w:type="dxa"/>
-            </w:tcMar>
-            <w:vAlign w:val="top"/>
-          </w:tcPr>
-          <w:p>
-            <w:pPr>
-              <w:pStyle w:val="Normal"/>
-              <w:jc w:val="left"/>
-              <w:pBdr>
-                <w:bottom w:val="none" w:sz="0" w:space="0" w:color="000000"/>
-                <w:top w:val="none" w:sz="0" w:space="0" w:color="000000"/>
-                <w:left w:val="none" w:sz="0" w:space="0" w:color="000000"/>
-                <w:right w:val="none" w:sz="0" w:space="0" w:color="000000"/>
-              </w:pBdr>
-              <w:spacing w:after="100" w:before="100" w:line="240"/>
-              <w:ind w:firstLine="0" w:left="100" w:right="100"/>
-            </w:pPr>
-            <w:r>
-              <w:rPr>
-                <w:rFonts w:ascii="Helvetica" w:hAnsi="Helvetica" w:eastAsia="Helvetica" w:cs="Helvetica"/>
-                <w:i w:val="false"/>
-                <w:b w:val="false"/>
-                <w:u w:val="none"/>
-                <w:sz w:val="22"/>
-                <w:szCs w:val="22"/>
-                <w:color w:val="000000"/>
-              </w:rPr>
-              <w:t xml:space="preserve">35.2</w:t>
-            </w:r>
-            <w:r>
-              <w:rPr>
-                <w:rFonts w:ascii="Helvetica" w:hAnsi="Helvetica" w:eastAsia="Helvetica" w:cs="Helvetica"/>
-                <w:i w:val="false"/>
-                <w:b w:val="false"/>
-                <w:u w:val="none"/>
-                <w:sz w:val="22"/>
-                <w:szCs w:val="22"/>
-                <w:color w:val="000000"/>
-              </w:rPr>
-              <w:t xml:space="preserve"> (</w:t>
-            </w:r>
-            <w:r>
-              <w:rPr>
-                <w:rFonts w:ascii="Helvetica" w:hAnsi="Helvetica" w:eastAsia="Helvetica" w:cs="Helvetica"/>
-                <w:i w:val="false"/>
-                <w:b w:val="false"/>
-                <w:u w:val="none"/>
-                <w:sz w:val="22"/>
-                <w:szCs w:val="22"/>
-                <w:color w:val="000000"/>
-              </w:rPr>
-              <w:t xml:space="preserve">7.0</w:t>
-            </w:r>
-            <w:r>
-              <w:rPr>
-                <w:rFonts w:ascii="Helvetica" w:hAnsi="Helvetica" w:eastAsia="Helvetica" w:cs="Helvetica"/>
-                <w:i w:val="false"/>
-                <w:b w:val="false"/>
-                <w:u w:val="none"/>
-                <w:sz w:val="22"/>
-                <w:szCs w:val="22"/>
-                <w:color w:val="000000"/>
-              </w:rPr>
-              <w:t xml:space="preserve">)</w:t>
-            </w:r>
-          </w:p>
-        </w:tc>
-        <w:tc>
-          <w:tcPr>
-            <w:tcBorders>
-              <w:bottom w:val="single" w:sz="16" w:space="0" w:color="666666"/>
-              <w:top w:val="single" w:sz="4" w:space="0" w:color="666666"/>
-              <w:left w:val="none" w:sz="0" w:space="0" w:color="000000"/>
-              <w:right w:val="none" w:sz="0" w:space="0" w:color="000000"/>
-            </w:tcBorders>
-            <w:shd w:val="clear" w:color="auto" w:fill="FFFFFF"/>
-            <w:tcMar>
-              <w:top w:w="0" w:type="dxa"/>
-              <w:bottom w:w="0" w:type="dxa"/>
-              <w:left w:w="0" w:type="dxa"/>
-              <w:right w:w="0" w:type="dxa"/>
-            </w:tcMar>
-            <w:vAlign w:val="top"/>
-          </w:tcPr>
-          <w:p>
-            <w:pPr>
-              <w:pStyle w:val="Normal"/>
-              <w:jc w:val="left"/>
-              <w:pBdr>
-                <w:bottom w:val="none" w:sz="0" w:space="0" w:color="000000"/>
-                <w:top w:val="none" w:sz="0" w:space="0" w:color="000000"/>
-                <w:left w:val="none" w:sz="0" w:space="0" w:color="000000"/>
-                <w:right w:val="none" w:sz="0" w:space="0" w:color="000000"/>
-              </w:pBdr>
-              <w:spacing w:after="0" w:before="0" w:line="240"/>
-              <w:ind w:firstLine="0" w:left="0" w:right="0"/>
-            </w:pPr>
-            <w:r>
-              <w:rPr>
-                <w:rFonts w:ascii="Helvetica" w:hAnsi="Helvetica" w:eastAsia="Helvetica" w:cs="Helvetica"/>
-                <w:i w:val="false"/>
-                <w:b w:val="false"/>
-                <w:u w:val="none"/>
-                <w:sz w:val="22"/>
-                <w:szCs w:val="22"/>
-                <w:color w:val="000000"/>
-              </w:rPr>
-              <w:t xml:space="preserve"/>
-            </w:r>
-          </w:p>
-        </w:tc>
-        <w:tc>
-          <w:tcPr>
-            <w:tcBorders>
-              <w:bottom w:val="single" w:sz="16" w:space="0" w:color="666666"/>
-              <w:top w:val="single" w:sz="4" w:space="0" w:color="666666"/>
-              <w:left w:val="none" w:sz="0" w:space="0" w:color="000000"/>
-              <w:right w:val="none" w:sz="0" w:space="0" w:color="000000"/>
-            </w:tcBorders>
-            <w:shd w:val="clear" w:color="auto" w:fill="FFFFFF"/>
-            <w:tcMar>
-              <w:top w:w="0" w:type="dxa"/>
-              <w:bottom w:w="0" w:type="dxa"/>
-              <w:left w:w="0" w:type="dxa"/>
-              <w:right w:w="0" w:type="dxa"/>
-            </w:tcMar>
-            <w:vAlign w:val="top"/>
-          </w:tcPr>
-          <w:p>
-            <w:pPr>
-              <w:pStyle w:val="Normal"/>
-              <w:jc w:val="left"/>
-              <w:pBdr>
-                <w:bottom w:val="none" w:sz="0" w:space="0" w:color="000000"/>
-                <w:top w:val="none" w:sz="0" w:space="0" w:color="000000"/>
-                <w:left w:val="none" w:sz="0" w:space="0" w:color="000000"/>
-                <w:right w:val="none" w:sz="0" w:space="0" w:color="000000"/>
-              </w:pBdr>
-              <w:spacing w:after="100" w:before="100" w:line="240"/>
-              <w:ind w:firstLine="0" w:left="100" w:right="100"/>
-            </w:pPr>
-            <w:r>
-              <w:rPr>
-                <w:rFonts w:ascii="Helvetica" w:hAnsi="Helvetica" w:eastAsia="Helvetica" w:cs="Helvetica"/>
-                <w:i w:val="false"/>
-                <w:b w:val="false"/>
-                <w:u w:val="none"/>
-                <w:sz w:val="22"/>
-                <w:szCs w:val="22"/>
-                <w:color w:val="000000"/>
-              </w:rPr>
-              <w:t xml:space="preserve">37.3</w:t>
-            </w:r>
-            <w:r>
-              <w:rPr>
-                <w:rFonts w:ascii="Helvetica" w:hAnsi="Helvetica" w:eastAsia="Helvetica" w:cs="Helvetica"/>
-                <w:i w:val="false"/>
-                <w:b w:val="false"/>
-                <w:u w:val="none"/>
-                <w:sz w:val="22"/>
-                <w:szCs w:val="22"/>
-                <w:color w:val="000000"/>
-              </w:rPr>
-              <w:t xml:space="preserve"> (</w:t>
-            </w:r>
-            <w:r>
-              <w:rPr>
-                <w:rFonts w:ascii="Helvetica" w:hAnsi="Helvetica" w:eastAsia="Helvetica" w:cs="Helvetica"/>
-                <w:i w:val="false"/>
-                <w:b w:val="false"/>
-                <w:u w:val="none"/>
-                <w:sz w:val="22"/>
-                <w:szCs w:val="22"/>
-                <w:color w:val="000000"/>
-              </w:rPr>
-              <w:t xml:space="preserve">8.9</w:t>
-            </w:r>
-            <w:r>
-              <w:rPr>
-                <w:rFonts w:ascii="Helvetica" w:hAnsi="Helvetica" w:eastAsia="Helvetica" w:cs="Helvetica"/>
-                <w:i w:val="false"/>
-                <w:b w:val="false"/>
-                <w:u w:val="none"/>
-                <w:sz w:val="22"/>
-                <w:szCs w:val="22"/>
-                <w:color w:val="000000"/>
-              </w:rPr>
-              <w:t xml:space="preserve">)</w:t>
-            </w:r>
-          </w:p>
-        </w:tc>
-        <w:tc>
-          <w:tcPr>
-            <w:tcBorders>
-              <w:bottom w:val="single" w:sz="16" w:space="0" w:color="666666"/>
-              <w:top w:val="single" w:sz="4" w:space="0" w:color="666666"/>
-              <w:left w:val="none" w:sz="0" w:space="0" w:color="000000"/>
-              <w:right w:val="none" w:sz="0" w:space="0" w:color="000000"/>
-            </w:tcBorders>
-            <w:shd w:val="clear" w:color="auto" w:fill="FFFFFF"/>
-            <w:tcMar>
-              <w:top w:w="0" w:type="dxa"/>
-              <w:bottom w:w="0" w:type="dxa"/>
-              <w:left w:w="0" w:type="dxa"/>
-              <w:right w:w="0" w:type="dxa"/>
-            </w:tcMar>
-            <w:vAlign w:val="top"/>
-          </w:tcPr>
-          <w:p>
-            <w:pPr>
-              <w:pStyle w:val="Normal"/>
-              <w:jc w:val="left"/>
-              <w:pBdr>
-                <w:bottom w:val="none" w:sz="0" w:space="0" w:color="000000"/>
-                <w:top w:val="none" w:sz="0" w:space="0" w:color="000000"/>
-                <w:left w:val="none" w:sz="0" w:space="0" w:color="000000"/>
-                <w:right w:val="none" w:sz="0" w:space="0" w:color="000000"/>
-              </w:pBdr>
-              <w:spacing w:after="0" w:before="0" w:line="240"/>
-              <w:ind w:firstLine="0" w:left="0" w:right="0"/>
-            </w:pPr>
-            <w:r>
-              <w:rPr>
-                <w:rFonts w:ascii="Helvetica" w:hAnsi="Helvetica" w:eastAsia="Helvetica" w:cs="Helvetica"/>
-                <w:i w:val="false"/>
-                <w:b w:val="false"/>
-                <w:u w:val="none"/>
-                <w:sz w:val="22"/>
-                <w:szCs w:val="22"/>
-                <w:color w:val="000000"/>
-              </w:rPr>
-              <w:t xml:space="preserve"/>
-            </w:r>
-          </w:p>
-        </w:tc>
-        <w:tc>
-          <w:tcPr>
-            <w:tcBorders>
-              <w:bottom w:val="single" w:sz="16" w:space="0" w:color="666666"/>
-              <w:top w:val="single" w:sz="4" w:space="0" w:color="666666"/>
-              <w:left w:val="none" w:sz="0" w:space="0" w:color="000000"/>
-              <w:right w:val="none" w:sz="0" w:space="0" w:color="000000"/>
-            </w:tcBorders>
-            <w:shd w:val="clear" w:color="auto" w:fill="FFFFFF"/>
-            <w:tcMar>
-              <w:top w:w="0" w:type="dxa"/>
-              <w:bottom w:w="0" w:type="dxa"/>
-              <w:left w:w="0" w:type="dxa"/>
-              <w:right w:w="0" w:type="dxa"/>
-            </w:tcMar>
-            <w:vAlign w:val="top"/>
-          </w:tcPr>
-          <w:p>
-            <w:pPr>
-              <w:pStyle w:val="Normal"/>
-              <w:jc w:val="left"/>
-              <w:pBdr>
-                <w:bottom w:val="none" w:sz="0" w:space="0" w:color="000000"/>
-                <w:top w:val="none" w:sz="0" w:space="0" w:color="000000"/>
-                <w:left w:val="none" w:sz="0" w:space="0" w:color="000000"/>
-                <w:right w:val="none" w:sz="0" w:space="0" w:color="000000"/>
-              </w:pBdr>
-              <w:spacing w:after="100" w:before="100" w:line="240"/>
-              <w:ind w:firstLine="0" w:left="100" w:right="100"/>
-            </w:pPr>
-            <w:r>
-              <w:rPr>
-                <w:rFonts w:ascii="Helvetica" w:hAnsi="Helvetica" w:eastAsia="Helvetica" w:cs="Helvetica"/>
-                <w:i w:val="false"/>
-                <w:b w:val="false"/>
-                <w:u w:val="none"/>
-                <w:sz w:val="22"/>
-                <w:szCs w:val="22"/>
-                <w:color w:val="000000"/>
-              </w:rPr>
-              <w:t xml:space="preserve">35.7</w:t>
-            </w:r>
-            <w:r>
-              <w:rPr>
-                <w:rFonts w:ascii="Helvetica" w:hAnsi="Helvetica" w:eastAsia="Helvetica" w:cs="Helvetica"/>
-                <w:i w:val="false"/>
-                <w:b w:val="false"/>
-                <w:u w:val="none"/>
-                <w:sz w:val="22"/>
-                <w:szCs w:val="22"/>
-                <w:color w:val="000000"/>
-              </w:rPr>
-              <w:t xml:space="preserve"> (</w:t>
-            </w:r>
-            <w:r>
-              <w:rPr>
-                <w:rFonts w:ascii="Helvetica" w:hAnsi="Helvetica" w:eastAsia="Helvetica" w:cs="Helvetica"/>
+                <w:rFonts w:ascii="Arial" w:hAnsi="Arial" w:eastAsia="Arial" w:cs="Arial"/>
                 <w:i w:val="false"/>
                 <w:b w:val="false"/>
                 <w:u w:val="none"/>
@@ -1283,7 +1283,7 @@
             </w:r>
             <w:r>
               <w:rPr>
-                <w:rFonts w:ascii="Helvetica" w:hAnsi="Helvetica" w:eastAsia="Helvetica" w:cs="Helvetica"/>
+                <w:rFonts w:ascii="Arial" w:hAnsi="Arial" w:eastAsia="Arial" w:cs="Arial"/>
                 <w:i w:val="false"/>
                 <w:b w:val="false"/>
                 <w:u w:val="none"/>
@@ -1334,7 +1334,7 @@
             </w:pPr>
             <w:r>
               <w:rPr>
-                <w:rFonts w:ascii="Helvetica" w:hAnsi="Helvetica" w:eastAsia="Helvetica" w:cs="Helvetica"/>
+                <w:rFonts w:ascii="Arial" w:hAnsi="Arial" w:eastAsia="Arial" w:cs="Arial"/>
                 <w:i w:val="false"/>
                 <w:b w:val="false"/>
                 <w:u w:val="none"/>
@@ -1373,7 +1373,7 @@
       </w:tblGrid>
       <w:tr>
         <w:trPr>
-          <w:trHeight w:val="473" w:hRule="auto"/>
+          <w:trHeight w:val="470" w:hRule="auto"/>
           <w:tblHeader/>
         </w:trPr>
         header1
@@ -1410,7 +1410,7 @@
             </w:pPr>
             <w:r>
               <w:rPr>
-                <w:rFonts w:ascii="Helvetica" w:hAnsi="Helvetica" w:eastAsia="Helvetica" w:cs="Helvetica"/>
+                <w:rFonts w:ascii="Arial" w:hAnsi="Arial" w:eastAsia="Arial" w:cs="Arial"/>
                 <w:i w:val="false"/>
                 <w:b w:val="true"/>
                 <w:u w:val="none"/>
@@ -1422,7 +1422,7 @@
             </w:r>
             <w:r>
               <w:rPr>
-                <w:rFonts w:ascii="Helvetica" w:hAnsi="Helvetica" w:eastAsia="Helvetica" w:cs="Helvetica"/>
+                <w:rFonts w:ascii="Arial" w:hAnsi="Arial" w:eastAsia="Arial" w:cs="Arial"/>
                 <w:i w:val="false"/>
                 <w:b w:val="true"/>
                 <w:u w:val="none"/>
@@ -1434,7 +1434,7 @@
             </w:r>
             <w:r>
               <w:rPr>
-                <w:rFonts w:ascii="Helvetica" w:hAnsi="Helvetica" w:eastAsia="Helvetica" w:cs="Helvetica"/>
+                <w:rFonts w:ascii="Arial" w:hAnsi="Arial" w:eastAsia="Arial" w:cs="Arial"/>
                 <w:i w:val="false"/>
                 <w:b w:val="true"/>
                 <w:u w:val="none"/>
@@ -1446,7 +1446,7 @@
             </w:r>
             <w:r>
               <w:rPr>
-                <w:rFonts w:ascii="Helvetica" w:hAnsi="Helvetica" w:eastAsia="Helvetica" w:cs="Helvetica"/>
+                <w:rFonts w:ascii="Arial" w:hAnsi="Arial" w:eastAsia="Arial" w:cs="Arial"/>
                 <w:i w:val="false"/>
                 <w:b w:val="true"/>
                 <w:u w:val="none"/>
@@ -1458,7 +1458,7 @@
             </w:r>
             <w:r>
               <w:rPr>
-                <w:rFonts w:ascii="Helvetica" w:hAnsi="Helvetica" w:eastAsia="Helvetica" w:cs="Helvetica"/>
+                <w:rFonts w:ascii="Arial" w:hAnsi="Arial" w:eastAsia="Arial" w:cs="Arial"/>
                 <w:i w:val="false"/>
                 <w:b w:val="true"/>
                 <w:u w:val="none"/>
@@ -1470,7 +1470,7 @@
             </w:r>
             <w:r>
               <w:rPr>
-                <w:rFonts w:ascii="Helvetica" w:hAnsi="Helvetica" w:eastAsia="Helvetica" w:cs="Helvetica"/>
+                <w:rFonts w:ascii="Arial" w:hAnsi="Arial" w:eastAsia="Arial" w:cs="Arial"/>
                 <w:i w:val="false"/>
                 <w:b w:val="true"/>
                 <w:u w:val="none"/>
@@ -1479,6 +1479,321 @@
                 <w:color w:val="000000"/>
               </w:rPr>
               <w:t xml:space="preserve">hello world</w:t>
+            </w:r>
+          </w:p>
+        </w:tc>
+      </w:tr>
+      <w:tr>
+        <w:trPr>
+          <w:trHeight w:val="470" w:hRule="auto"/>
+          <w:tblHeader/>
+        </w:trPr>
+        header2
+        <w:tc>
+          <w:tcPr>
+            <w:tcBorders>
+              <w:bottom w:val="single" w:sz="16" w:space="0" w:color="666666"/>
+              <w:top w:val="single" w:sz="4" w:space="0" w:color="666666"/>
+              <w:left w:val="none" w:sz="0" w:space="0" w:color="000000"/>
+              <w:right w:val="none" w:sz="0" w:space="0" w:color="000000"/>
+            </w:tcBorders>
+            <w:shd w:val="clear" w:color="auto" w:fill="FFFFFF"/>
+            <w:tcMar>
+              <w:top w:w="0" w:type="dxa"/>
+              <w:bottom w:w="0" w:type="dxa"/>
+              <w:left w:w="0" w:type="dxa"/>
+              <w:right w:w="0" w:type="dxa"/>
+            </w:tcMar>
+            <w:vAlign w:val="bottom"/>
+          </w:tcPr>
+          <w:p>
+            <w:pPr>
+              <w:pStyle w:val="Normal"/>
+              <w:jc w:val="left"/>
+              <w:pBdr>
+                <w:bottom w:val="none" w:sz="0" w:space="0" w:color="000000"/>
+                <w:top w:val="none" w:sz="0" w:space="0" w:color="000000"/>
+                <w:left w:val="none" w:sz="0" w:space="0" w:color="000000"/>
+                <w:right w:val="none" w:sz="0" w:space="0" w:color="000000"/>
+              </w:pBdr>
+              <w:spacing w:after="100" w:before="100" w:line="240"/>
+              <w:ind w:firstLine="0" w:left="100" w:right="100"/>
+            </w:pPr>
+            <w:r>
+              <w:rPr>
+                <w:rFonts w:ascii="Arial" w:hAnsi="Arial" w:eastAsia="Arial" w:cs="Arial"/>
+                <w:i w:val="false"/>
+                <w:b w:val="true"/>
+                <w:u w:val="none"/>
+                <w:sz w:val="22"/>
+                <w:szCs w:val="22"/>
+                <w:color w:val="000000"/>
+              </w:rPr>
+              <w:t xml:space="preserve">SEX</w:t>
+            </w:r>
+          </w:p>
+        </w:tc>
+        <w:tc>
+          <w:tcPr>
+            <w:tcBorders>
+              <w:bottom w:val="single" w:sz="16" w:space="0" w:color="666666"/>
+              <w:top w:val="single" w:sz="4" w:space="0" w:color="666666"/>
+              <w:left w:val="none" w:sz="0" w:space="0" w:color="000000"/>
+              <w:right w:val="none" w:sz="0" w:space="0" w:color="000000"/>
+            </w:tcBorders>
+            <w:shd w:val="clear" w:color="auto" w:fill="FFFFFF"/>
+            <w:tcMar>
+              <w:top w:w="0" w:type="dxa"/>
+              <w:bottom w:w="0" w:type="dxa"/>
+              <w:left w:w="0" w:type="dxa"/>
+              <w:right w:w="0" w:type="dxa"/>
+            </w:tcMar>
+            <w:vAlign w:val="center"/>
+          </w:tcPr>
+          <w:p>
+            <w:pPr>
+              <w:pStyle w:val="Normal"/>
+              <w:jc w:val="left"/>
+              <w:pBdr>
+                <w:bottom w:val="none" w:sz="0" w:space="0" w:color="000000"/>
+                <w:top w:val="none" w:sz="0" w:space="0" w:color="000000"/>
+                <w:left w:val="none" w:sz="0" w:space="0" w:color="000000"/>
+                <w:right w:val="none" w:sz="0" w:space="0" w:color="000000"/>
+              </w:pBdr>
+              <w:spacing w:after="0" w:before="0" w:line="240"/>
+              <w:ind w:firstLine="0" w:left="0" w:right="0"/>
+            </w:pPr>
+            <w:r>
+              <w:rPr>
+                <w:rFonts w:ascii="Arial" w:hAnsi="Arial" w:eastAsia="Arial" w:cs="Arial"/>
+                <w:i w:val="false"/>
+                <w:b w:val="false"/>
+                <w:u w:val="none"/>
+                <w:sz w:val="22"/>
+                <w:szCs w:val="22"/>
+                <w:color w:val="000000"/>
+              </w:rPr>
+              <w:t xml:space="preserve"/>
+            </w:r>
+          </w:p>
+        </w:tc>
+        <w:tc>
+          <w:tcPr>
+            <w:tcBorders>
+              <w:bottom w:val="single" w:sz="16" w:space="0" w:color="666666"/>
+              <w:top w:val="single" w:sz="4" w:space="0" w:color="666666"/>
+              <w:left w:val="none" w:sz="0" w:space="0" w:color="000000"/>
+              <w:right w:val="none" w:sz="0" w:space="0" w:color="000000"/>
+            </w:tcBorders>
+            <w:shd w:val="clear" w:color="auto" w:fill="FFFFFF"/>
+            <w:tcMar>
+              <w:top w:w="0" w:type="dxa"/>
+              <w:bottom w:w="0" w:type="dxa"/>
+              <w:left w:w="0" w:type="dxa"/>
+              <w:right w:w="0" w:type="dxa"/>
+            </w:tcMar>
+            <w:vAlign w:val="center"/>
+          </w:tcPr>
+          <w:p>
+            <w:pPr>
+              <w:pStyle w:val="Normal"/>
+              <w:jc w:val="left"/>
+              <w:pBdr>
+                <w:bottom w:val="none" w:sz="0" w:space="0" w:color="000000"/>
+                <w:top w:val="none" w:sz="0" w:space="0" w:color="000000"/>
+                <w:left w:val="none" w:sz="0" w:space="0" w:color="000000"/>
+                <w:right w:val="none" w:sz="0" w:space="0" w:color="000000"/>
+              </w:pBdr>
+              <w:spacing w:after="100" w:before="100" w:line="240"/>
+              <w:ind w:firstLine="0" w:left="100" w:right="100"/>
+            </w:pPr>
+            <w:r>
+              <w:rPr>
+                <w:rFonts w:ascii="Arial" w:hAnsi="Arial" w:eastAsia="Arial" w:cs="Arial"/>
+                <w:i w:val="false"/>
+                <w:b w:val="true"/>
+                <w:u w:val="none"/>
+                <w:sz w:val="22"/>
+                <w:szCs w:val="22"/>
+                <w:color w:val="000000"/>
+              </w:rPr>
+              <w:t xml:space="preserve">A: Drug X</w:t>
+            </w:r>
+          </w:p>
+        </w:tc>
+        <w:tc>
+          <w:tcPr>
+            <w:tcBorders>
+              <w:bottom w:val="single" w:sz="16" w:space="0" w:color="666666"/>
+              <w:top w:val="single" w:sz="4" w:space="0" w:color="666666"/>
+              <w:left w:val="none" w:sz="0" w:space="0" w:color="000000"/>
+              <w:right w:val="none" w:sz="0" w:space="0" w:color="000000"/>
+            </w:tcBorders>
+            <w:shd w:val="clear" w:color="auto" w:fill="FFFFFF"/>
+            <w:tcMar>
+              <w:top w:w="0" w:type="dxa"/>
+              <w:bottom w:w="0" w:type="dxa"/>
+              <w:left w:w="0" w:type="dxa"/>
+              <w:right w:w="0" w:type="dxa"/>
+            </w:tcMar>
+            <w:vAlign w:val="center"/>
+          </w:tcPr>
+          <w:p>
+            <w:pPr>
+              <w:pStyle w:val="Normal"/>
+              <w:jc w:val="left"/>
+              <w:pBdr>
+                <w:bottom w:val="none" w:sz="0" w:space="0" w:color="000000"/>
+                <w:top w:val="none" w:sz="0" w:space="0" w:color="000000"/>
+                <w:left w:val="none" w:sz="0" w:space="0" w:color="000000"/>
+                <w:right w:val="none" w:sz="0" w:space="0" w:color="000000"/>
+              </w:pBdr>
+              <w:spacing w:after="0" w:before="0" w:line="240"/>
+              <w:ind w:firstLine="0" w:left="0" w:right="0"/>
+            </w:pPr>
+            <w:r>
+              <w:rPr>
+                <w:rFonts w:ascii="Arial" w:hAnsi="Arial" w:eastAsia="Arial" w:cs="Arial"/>
+                <w:i w:val="false"/>
+                <w:b w:val="false"/>
+                <w:u w:val="none"/>
+                <w:sz w:val="22"/>
+                <w:szCs w:val="22"/>
+                <w:color w:val="000000"/>
+              </w:rPr>
+              <w:t xml:space="preserve"/>
+            </w:r>
+          </w:p>
+        </w:tc>
+        <w:tc>
+          <w:tcPr>
+            <w:tcBorders>
+              <w:bottom w:val="single" w:sz="16" w:space="0" w:color="666666"/>
+              <w:top w:val="single" w:sz="4" w:space="0" w:color="666666"/>
+              <w:left w:val="none" w:sz="0" w:space="0" w:color="000000"/>
+              <w:right w:val="none" w:sz="0" w:space="0" w:color="000000"/>
+            </w:tcBorders>
+            <w:shd w:val="clear" w:color="auto" w:fill="FFFFFF"/>
+            <w:tcMar>
+              <w:top w:w="0" w:type="dxa"/>
+              <w:bottom w:w="0" w:type="dxa"/>
+              <w:left w:w="0" w:type="dxa"/>
+              <w:right w:w="0" w:type="dxa"/>
+            </w:tcMar>
+            <w:vAlign w:val="center"/>
+          </w:tcPr>
+          <w:p>
+            <w:pPr>
+              <w:pStyle w:val="Normal"/>
+              <w:jc w:val="left"/>
+              <w:pBdr>
+                <w:bottom w:val="none" w:sz="0" w:space="0" w:color="000000"/>
+                <w:top w:val="none" w:sz="0" w:space="0" w:color="000000"/>
+                <w:left w:val="none" w:sz="0" w:space="0" w:color="000000"/>
+                <w:right w:val="none" w:sz="0" w:space="0" w:color="000000"/>
+              </w:pBdr>
+              <w:spacing w:after="100" w:before="100" w:line="240"/>
+              <w:ind w:firstLine="0" w:left="100" w:right="100"/>
+            </w:pPr>
+            <w:r>
+              <w:rPr>
+                <w:rFonts w:ascii="Arial" w:hAnsi="Arial" w:eastAsia="Arial" w:cs="Arial"/>
+                <w:i w:val="false"/>
+                <w:b w:val="true"/>
+                <w:u w:val="none"/>
+                <w:sz w:val="22"/>
+                <w:szCs w:val="22"/>
+                <w:color w:val="000000"/>
+              </w:rPr>
+              <w:t xml:space="preserve">B: Placebo</w:t>
+            </w:r>
+          </w:p>
+        </w:tc>
+        <w:tc>
+          <w:tcPr>
+            <w:tcBorders>
+              <w:bottom w:val="single" w:sz="16" w:space="0" w:color="666666"/>
+              <w:top w:val="single" w:sz="4" w:space="0" w:color="666666"/>
+              <w:left w:val="none" w:sz="0" w:space="0" w:color="000000"/>
+              <w:right w:val="none" w:sz="0" w:space="0" w:color="000000"/>
+            </w:tcBorders>
+            <w:shd w:val="clear" w:color="auto" w:fill="FFFFFF"/>
+            <w:tcMar>
+              <w:top w:w="0" w:type="dxa"/>
+              <w:bottom w:w="0" w:type="dxa"/>
+              <w:left w:w="0" w:type="dxa"/>
+              <w:right w:w="0" w:type="dxa"/>
+            </w:tcMar>
+            <w:vAlign w:val="center"/>
+          </w:tcPr>
+          <w:p>
+            <w:pPr>
+              <w:pStyle w:val="Normal"/>
+              <w:jc w:val="left"/>
+              <w:pBdr>
+                <w:bottom w:val="none" w:sz="0" w:space="0" w:color="000000"/>
+                <w:top w:val="none" w:sz="0" w:space="0" w:color="000000"/>
+                <w:left w:val="none" w:sz="0" w:space="0" w:color="000000"/>
+                <w:right w:val="none" w:sz="0" w:space="0" w:color="000000"/>
+              </w:pBdr>
+              <w:spacing w:after="0" w:before="0" w:line="240"/>
+              <w:ind w:firstLine="0" w:left="0" w:right="0"/>
+            </w:pPr>
+            <w:r>
+              <w:rPr>
+                <w:rFonts w:ascii="Arial" w:hAnsi="Arial" w:eastAsia="Arial" w:cs="Arial"/>
+                <w:i w:val="false"/>
+                <w:b w:val="false"/>
+                <w:u w:val="none"/>
+                <w:sz w:val="22"/>
+                <w:szCs w:val="22"/>
+                <w:color w:val="000000"/>
+              </w:rPr>
+              <w:t xml:space="preserve"/>
+            </w:r>
+          </w:p>
+        </w:tc>
+        <w:tc>
+          <w:tcPr>
+            <w:tcBorders>
+              <w:bottom w:val="single" w:sz="16" w:space="0" w:color="666666"/>
+              <w:top w:val="single" w:sz="4" w:space="0" w:color="666666"/>
+              <w:left w:val="none" w:sz="0" w:space="0" w:color="000000"/>
+              <w:right w:val="none" w:sz="0" w:space="0" w:color="000000"/>
+            </w:tcBorders>
+            <w:shd w:val="clear" w:color="auto" w:fill="FFFFFF"/>
+            <w:tcMar>
+              <w:top w:w="0" w:type="dxa"/>
+              <w:bottom w:w="0" w:type="dxa"/>
+              <w:left w:w="0" w:type="dxa"/>
+              <w:right w:w="0" w:type="dxa"/>
+            </w:tcMar>
+            <w:vAlign w:val="center"/>
+          </w:tcPr>
+          <w:p>
+            <w:pPr>
+              <w:pStyle w:val="Normal"/>
+              <w:jc w:val="left"/>
+              <w:pBdr>
+                <w:bottom w:val="none" w:sz="0" w:space="0" w:color="000000"/>
+                <w:top w:val="none" w:sz="0" w:space="0" w:color="000000"/>
+                <w:left w:val="none" w:sz="0" w:space="0" w:color="000000"/>
+                <w:right w:val="none" w:sz="0" w:space="0" w:color="000000"/>
+              </w:pBdr>
+              <w:spacing w:after="100" w:before="100" w:line="240"/>
+              <w:ind w:firstLine="0" w:left="100" w:right="100"/>
+            </w:pPr>
+            <w:r>
+              <w:rPr>
+                <w:rFonts w:ascii="Arial" w:hAnsi="Arial" w:eastAsia="Arial" w:cs="Arial"/>
+                <w:i w:val="false"/>
+                <w:b w:val="true"/>
+                <w:u w:val="none"/>
+                <w:sz w:val="22"/>
+                <w:szCs w:val="22"/>
+                <w:color w:val="000000"/>
+              </w:rPr>
+              <w:t xml:space="preserve">C: Combination</w:t>
             </w:r>
           </w:p>
         </w:tc>
@@ -1486,25 +1801,24 @@
       <w:tr>
         <w:trPr>
           <w:trHeight w:val="473" w:hRule="auto"/>
-          <w:tblHeader/>
         </w:trPr>
-        header2
-        <w:tc>
-          <w:tcPr>
-            <w:tcBorders>
-              <w:bottom w:val="single" w:sz="16" w:space="0" w:color="666666"/>
-              <w:top w:val="single" w:sz="4" w:space="0" w:color="666666"/>
-              <w:left w:val="none" w:sz="0" w:space="0" w:color="000000"/>
-              <w:right w:val="none" w:sz="0" w:space="0" w:color="000000"/>
-            </w:tcBorders>
-            <w:shd w:val="clear" w:color="auto" w:fill="FFFFFF"/>
-            <w:tcMar>
-              <w:top w:w="0" w:type="dxa"/>
-              <w:bottom w:w="0" w:type="dxa"/>
-              <w:left w:w="0" w:type="dxa"/>
-              <w:right w:w="0" w:type="dxa"/>
-            </w:tcMar>
-            <w:vAlign w:val="bottom"/>
+        body1
+        <w:tc>
+          <w:tcPr>
+            <w:tcBorders>
+              <w:bottom w:val="single" w:sz="4" w:space="0" w:color="666666"/>
+              <w:top w:val="single" w:sz="16" w:space="0" w:color="666666"/>
+              <w:left w:val="none" w:sz="0" w:space="0" w:color="000000"/>
+              <w:right w:val="none" w:sz="0" w:space="0" w:color="000000"/>
+            </w:tcBorders>
+            <w:shd w:val="clear" w:color="auto" w:fill="FFFFFF"/>
+            <w:tcMar>
+              <w:top w:w="0" w:type="dxa"/>
+              <w:bottom w:w="0" w:type="dxa"/>
+              <w:left w:w="0" w:type="dxa"/>
+              <w:right w:w="0" w:type="dxa"/>
+            </w:tcMar>
+            <w:vAlign w:val="top"/>
           </w:tcPr>
           <w:p>
             <w:pPr>
@@ -1521,34 +1835,34 @@
             </w:pPr>
             <w:r>
               <w:rPr>
-                <w:rFonts w:ascii="Helvetica" w:hAnsi="Helvetica" w:eastAsia="Helvetica" w:cs="Helvetica"/>
-                <w:i w:val="false"/>
-                <w:b w:val="true"/>
-                <w:u w:val="none"/>
-                <w:sz w:val="22"/>
-                <w:szCs w:val="22"/>
-                <w:color w:val="000000"/>
-              </w:rPr>
-              <w:t xml:space="preserve">SEX</w:t>
-            </w:r>
-          </w:p>
-        </w:tc>
-        <w:tc>
-          <w:tcPr>
-            <w:tcBorders>
-              <w:bottom w:val="single" w:sz="16" w:space="0" w:color="666666"/>
-              <w:top w:val="single" w:sz="4" w:space="0" w:color="666666"/>
-              <w:left w:val="none" w:sz="0" w:space="0" w:color="000000"/>
-              <w:right w:val="none" w:sz="0" w:space="0" w:color="000000"/>
-            </w:tcBorders>
-            <w:shd w:val="clear" w:color="auto" w:fill="FFFFFF"/>
-            <w:tcMar>
-              <w:top w:w="0" w:type="dxa"/>
-              <w:bottom w:w="0" w:type="dxa"/>
-              <w:left w:w="0" w:type="dxa"/>
-              <w:right w:w="0" w:type="dxa"/>
-            </w:tcMar>
-            <w:vAlign w:val="center"/>
+                <w:rFonts w:ascii="Arial" w:hAnsi="Arial" w:eastAsia="Arial" w:cs="Arial"/>
+                <w:i w:val="false"/>
+                <w:b w:val="false"/>
+                <w:u w:val="none"/>
+                <w:sz w:val="22"/>
+                <w:szCs w:val="22"/>
+                <w:color w:val="000000"/>
+              </w:rPr>
+              <w:t xml:space="preserve">F</w:t>
+            </w:r>
+          </w:p>
+        </w:tc>
+        <w:tc>
+          <w:tcPr>
+            <w:tcBorders>
+              <w:bottom w:val="single" w:sz="4" w:space="0" w:color="666666"/>
+              <w:top w:val="single" w:sz="16" w:space="0" w:color="666666"/>
+              <w:left w:val="none" w:sz="0" w:space="0" w:color="000000"/>
+              <w:right w:val="none" w:sz="0" w:space="0" w:color="000000"/>
+            </w:tcBorders>
+            <w:shd w:val="clear" w:color="auto" w:fill="FFFFFF"/>
+            <w:tcMar>
+              <w:top w:w="0" w:type="dxa"/>
+              <w:bottom w:w="0" w:type="dxa"/>
+              <w:left w:w="0" w:type="dxa"/>
+              <w:right w:w="0" w:type="dxa"/>
+            </w:tcMar>
+            <w:vAlign w:val="top"/>
           </w:tcPr>
           <w:p>
             <w:pPr>
@@ -1565,7 +1879,7 @@
             </w:pPr>
             <w:r>
               <w:rPr>
-                <w:rFonts w:ascii="Helvetica" w:hAnsi="Helvetica" w:eastAsia="Helvetica" w:cs="Helvetica"/>
+                <w:rFonts w:ascii="Arial" w:hAnsi="Arial" w:eastAsia="Arial" w:cs="Arial"/>
                 <w:i w:val="false"/>
                 <w:b w:val="false"/>
                 <w:u w:val="none"/>
@@ -1580,19 +1894,19 @@
         <w:tc>
           <w:tcPr>
             <w:tcBorders>
-              <w:bottom w:val="single" w:sz="16" w:space="0" w:color="666666"/>
-              <w:top w:val="single" w:sz="4" w:space="0" w:color="666666"/>
-              <w:left w:val="none" w:sz="0" w:space="0" w:color="000000"/>
-              <w:right w:val="none" w:sz="0" w:space="0" w:color="000000"/>
-            </w:tcBorders>
-            <w:shd w:val="clear" w:color="auto" w:fill="FFFFFF"/>
-            <w:tcMar>
-              <w:top w:w="0" w:type="dxa"/>
-              <w:bottom w:w="0" w:type="dxa"/>
-              <w:left w:w="0" w:type="dxa"/>
-              <w:right w:w="0" w:type="dxa"/>
-            </w:tcMar>
-            <w:vAlign w:val="center"/>
+              <w:bottom w:val="single" w:sz="4" w:space="0" w:color="666666"/>
+              <w:top w:val="single" w:sz="16" w:space="0" w:color="666666"/>
+              <w:left w:val="none" w:sz="0" w:space="0" w:color="000000"/>
+              <w:right w:val="none" w:sz="0" w:space="0" w:color="000000"/>
+            </w:tcBorders>
+            <w:shd w:val="clear" w:color="auto" w:fill="FFFFFF"/>
+            <w:tcMar>
+              <w:top w:w="0" w:type="dxa"/>
+              <w:bottom w:w="0" w:type="dxa"/>
+              <w:left w:w="0" w:type="dxa"/>
+              <w:right w:w="0" w:type="dxa"/>
+            </w:tcMar>
+            <w:vAlign w:val="top"/>
           </w:tcPr>
           <w:p>
             <w:pPr>
@@ -1609,34 +1923,70 @@
             </w:pPr>
             <w:r>
               <w:rPr>
-                <w:rFonts w:ascii="Helvetica" w:hAnsi="Helvetica" w:eastAsia="Helvetica" w:cs="Helvetica"/>
-                <w:i w:val="false"/>
-                <w:b w:val="true"/>
-                <w:u w:val="none"/>
-                <w:sz w:val="22"/>
-                <w:szCs w:val="22"/>
-                <w:color w:val="000000"/>
-              </w:rPr>
-              <w:t xml:space="preserve">A: Drug X</w:t>
-            </w:r>
-          </w:p>
-        </w:tc>
-        <w:tc>
-          <w:tcPr>
-            <w:tcBorders>
-              <w:bottom w:val="single" w:sz="16" w:space="0" w:color="666666"/>
-              <w:top w:val="single" w:sz="4" w:space="0" w:color="666666"/>
-              <w:left w:val="none" w:sz="0" w:space="0" w:color="000000"/>
-              <w:right w:val="none" w:sz="0" w:space="0" w:color="000000"/>
-            </w:tcBorders>
-            <w:shd w:val="clear" w:color="auto" w:fill="FFFFFF"/>
-            <w:tcMar>
-              <w:top w:w="0" w:type="dxa"/>
-              <w:bottom w:w="0" w:type="dxa"/>
-              <w:left w:w="0" w:type="dxa"/>
-              <w:right w:w="0" w:type="dxa"/>
-            </w:tcMar>
-            <w:vAlign w:val="center"/>
+                <w:rFonts w:ascii="Arial" w:hAnsi="Arial" w:eastAsia="Arial" w:cs="Arial"/>
+                <w:i w:val="false"/>
+                <w:b w:val="false"/>
+                <w:u w:val="none"/>
+                <w:sz w:val="22"/>
+                <w:szCs w:val="22"/>
+                <w:color w:val="000000"/>
+              </w:rPr>
+              <w:t xml:space="preserve">32.8</w:t>
+            </w:r>
+            <w:r>
+              <w:rPr>
+                <w:rFonts w:ascii="Arial" w:hAnsi="Arial" w:eastAsia="Arial" w:cs="Arial"/>
+                <w:i w:val="false"/>
+                <w:b w:val="false"/>
+                <w:u w:val="none"/>
+                <w:sz w:val="22"/>
+                <w:szCs w:val="22"/>
+                <w:color w:val="000000"/>
+              </w:rPr>
+              <w:t xml:space="preserve"> (</w:t>
+            </w:r>
+            <w:r>
+              <w:rPr>
+                <w:rFonts w:ascii="Arial" w:hAnsi="Arial" w:eastAsia="Arial" w:cs="Arial"/>
+                <w:i w:val="false"/>
+                <w:b w:val="false"/>
+                <w:u w:val="none"/>
+                <w:sz w:val="22"/>
+                <w:szCs w:val="22"/>
+                <w:color w:val="000000"/>
+              </w:rPr>
+              <w:t xml:space="preserve">6.1</w:t>
+            </w:r>
+            <w:r>
+              <w:rPr>
+                <w:rFonts w:ascii="Arial" w:hAnsi="Arial" w:eastAsia="Arial" w:cs="Arial"/>
+                <w:i w:val="false"/>
+                <w:b w:val="false"/>
+                <w:u w:val="none"/>
+                <w:sz w:val="22"/>
+                <w:szCs w:val="22"/>
+                <w:color w:val="000000"/>
+              </w:rPr>
+              <w:t xml:space="preserve">)</w:t>
+            </w:r>
+          </w:p>
+        </w:tc>
+        <w:tc>
+          <w:tcPr>
+            <w:tcBorders>
+              <w:bottom w:val="single" w:sz="4" w:space="0" w:color="666666"/>
+              <w:top w:val="single" w:sz="16" w:space="0" w:color="666666"/>
+              <w:left w:val="none" w:sz="0" w:space="0" w:color="000000"/>
+              <w:right w:val="none" w:sz="0" w:space="0" w:color="000000"/>
+            </w:tcBorders>
+            <w:shd w:val="clear" w:color="auto" w:fill="FFFFFF"/>
+            <w:tcMar>
+              <w:top w:w="0" w:type="dxa"/>
+              <w:bottom w:w="0" w:type="dxa"/>
+              <w:left w:w="0" w:type="dxa"/>
+              <w:right w:w="0" w:type="dxa"/>
+            </w:tcMar>
+            <w:vAlign w:val="top"/>
           </w:tcPr>
           <w:p>
             <w:pPr>
@@ -1653,7 +2003,7 @@
             </w:pPr>
             <w:r>
               <w:rPr>
-                <w:rFonts w:ascii="Helvetica" w:hAnsi="Helvetica" w:eastAsia="Helvetica" w:cs="Helvetica"/>
+                <w:rFonts w:ascii="Arial" w:hAnsi="Arial" w:eastAsia="Arial" w:cs="Arial"/>
                 <w:i w:val="false"/>
                 <w:b w:val="false"/>
                 <w:u w:val="none"/>
@@ -1668,19 +2018,19 @@
         <w:tc>
           <w:tcPr>
             <w:tcBorders>
-              <w:bottom w:val="single" w:sz="16" w:space="0" w:color="666666"/>
-              <w:top w:val="single" w:sz="4" w:space="0" w:color="666666"/>
-              <w:left w:val="none" w:sz="0" w:space="0" w:color="000000"/>
-              <w:right w:val="none" w:sz="0" w:space="0" w:color="000000"/>
-            </w:tcBorders>
-            <w:shd w:val="clear" w:color="auto" w:fill="FFFFFF"/>
-            <w:tcMar>
-              <w:top w:w="0" w:type="dxa"/>
-              <w:bottom w:w="0" w:type="dxa"/>
-              <w:left w:w="0" w:type="dxa"/>
-              <w:right w:w="0" w:type="dxa"/>
-            </w:tcMar>
-            <w:vAlign w:val="center"/>
+              <w:bottom w:val="single" w:sz="4" w:space="0" w:color="666666"/>
+              <w:top w:val="single" w:sz="16" w:space="0" w:color="666666"/>
+              <w:left w:val="none" w:sz="0" w:space="0" w:color="000000"/>
+              <w:right w:val="none" w:sz="0" w:space="0" w:color="000000"/>
+            </w:tcBorders>
+            <w:shd w:val="clear" w:color="auto" w:fill="FFFFFF"/>
+            <w:tcMar>
+              <w:top w:w="0" w:type="dxa"/>
+              <w:bottom w:w="0" w:type="dxa"/>
+              <w:left w:w="0" w:type="dxa"/>
+              <w:right w:w="0" w:type="dxa"/>
+            </w:tcMar>
+            <w:vAlign w:val="top"/>
           </w:tcPr>
           <w:p>
             <w:pPr>
@@ -1697,34 +2047,70 @@
             </w:pPr>
             <w:r>
               <w:rPr>
-                <w:rFonts w:ascii="Helvetica" w:hAnsi="Helvetica" w:eastAsia="Helvetica" w:cs="Helvetica"/>
-                <w:i w:val="false"/>
-                <w:b w:val="true"/>
-                <w:u w:val="none"/>
-                <w:sz w:val="22"/>
-                <w:szCs w:val="22"/>
-                <w:color w:val="000000"/>
-              </w:rPr>
-              <w:t xml:space="preserve">B: Placebo</w:t>
-            </w:r>
-          </w:p>
-        </w:tc>
-        <w:tc>
-          <w:tcPr>
-            <w:tcBorders>
-              <w:bottom w:val="single" w:sz="16" w:space="0" w:color="666666"/>
-              <w:top w:val="single" w:sz="4" w:space="0" w:color="666666"/>
-              <w:left w:val="none" w:sz="0" w:space="0" w:color="000000"/>
-              <w:right w:val="none" w:sz="0" w:space="0" w:color="000000"/>
-            </w:tcBorders>
-            <w:shd w:val="clear" w:color="auto" w:fill="FFFFFF"/>
-            <w:tcMar>
-              <w:top w:w="0" w:type="dxa"/>
-              <w:bottom w:w="0" w:type="dxa"/>
-              <w:left w:w="0" w:type="dxa"/>
-              <w:right w:w="0" w:type="dxa"/>
-            </w:tcMar>
-            <w:vAlign w:val="center"/>
+                <w:rFonts w:ascii="Arial" w:hAnsi="Arial" w:eastAsia="Arial" w:cs="Arial"/>
+                <w:i w:val="false"/>
+                <w:b w:val="false"/>
+                <w:u w:val="none"/>
+                <w:sz w:val="22"/>
+                <w:szCs w:val="22"/>
+                <w:color w:val="000000"/>
+              </w:rPr>
+              <w:t xml:space="preserve">34.2</w:t>
+            </w:r>
+            <w:r>
+              <w:rPr>
+                <w:rFonts w:ascii="Arial" w:hAnsi="Arial" w:eastAsia="Arial" w:cs="Arial"/>
+                <w:i w:val="false"/>
+                <w:b w:val="false"/>
+                <w:u w:val="none"/>
+                <w:sz w:val="22"/>
+                <w:szCs w:val="22"/>
+                <w:color w:val="000000"/>
+              </w:rPr>
+              <w:t xml:space="preserve"> (</w:t>
+            </w:r>
+            <w:r>
+              <w:rPr>
+                <w:rFonts w:ascii="Arial" w:hAnsi="Arial" w:eastAsia="Arial" w:cs="Arial"/>
+                <w:i w:val="false"/>
+                <w:b w:val="false"/>
+                <w:u w:val="none"/>
+                <w:sz w:val="22"/>
+                <w:szCs w:val="22"/>
+                <w:color w:val="000000"/>
+              </w:rPr>
+              <w:t xml:space="preserve">7.0</w:t>
+            </w:r>
+            <w:r>
+              <w:rPr>
+                <w:rFonts w:ascii="Arial" w:hAnsi="Arial" w:eastAsia="Arial" w:cs="Arial"/>
+                <w:i w:val="false"/>
+                <w:b w:val="false"/>
+                <w:u w:val="none"/>
+                <w:sz w:val="22"/>
+                <w:szCs w:val="22"/>
+                <w:color w:val="000000"/>
+              </w:rPr>
+              <w:t xml:space="preserve">)</w:t>
+            </w:r>
+          </w:p>
+        </w:tc>
+        <w:tc>
+          <w:tcPr>
+            <w:tcBorders>
+              <w:bottom w:val="single" w:sz="4" w:space="0" w:color="666666"/>
+              <w:top w:val="single" w:sz="16" w:space="0" w:color="666666"/>
+              <w:left w:val="none" w:sz="0" w:space="0" w:color="000000"/>
+              <w:right w:val="none" w:sz="0" w:space="0" w:color="000000"/>
+            </w:tcBorders>
+            <w:shd w:val="clear" w:color="auto" w:fill="FFFFFF"/>
+            <w:tcMar>
+              <w:top w:w="0" w:type="dxa"/>
+              <w:bottom w:w="0" w:type="dxa"/>
+              <w:left w:w="0" w:type="dxa"/>
+              <w:right w:w="0" w:type="dxa"/>
+            </w:tcMar>
+            <w:vAlign w:val="top"/>
           </w:tcPr>
           <w:p>
             <w:pPr>
@@ -1741,7 +2127,7 @@
             </w:pPr>
             <w:r>
               <w:rPr>
-                <w:rFonts w:ascii="Helvetica" w:hAnsi="Helvetica" w:eastAsia="Helvetica" w:cs="Helvetica"/>
+                <w:rFonts w:ascii="Arial" w:hAnsi="Arial" w:eastAsia="Arial" w:cs="Arial"/>
                 <w:i w:val="false"/>
                 <w:b w:val="false"/>
                 <w:u w:val="none"/>
@@ -1756,19 +2142,19 @@
         <w:tc>
           <w:tcPr>
             <w:tcBorders>
-              <w:bottom w:val="single" w:sz="16" w:space="0" w:color="666666"/>
-              <w:top w:val="single" w:sz="4" w:space="0" w:color="666666"/>
-              <w:left w:val="none" w:sz="0" w:space="0" w:color="000000"/>
-              <w:right w:val="none" w:sz="0" w:space="0" w:color="000000"/>
-            </w:tcBorders>
-            <w:shd w:val="clear" w:color="auto" w:fill="FFFFFF"/>
-            <w:tcMar>
-              <w:top w:w="0" w:type="dxa"/>
-              <w:bottom w:w="0" w:type="dxa"/>
-              <w:left w:w="0" w:type="dxa"/>
-              <w:right w:w="0" w:type="dxa"/>
-            </w:tcMar>
-            <w:vAlign w:val="center"/>
+              <w:bottom w:val="single" w:sz="4" w:space="0" w:color="666666"/>
+              <w:top w:val="single" w:sz="16" w:space="0" w:color="666666"/>
+              <w:left w:val="none" w:sz="0" w:space="0" w:color="000000"/>
+              <w:right w:val="none" w:sz="0" w:space="0" w:color="000000"/>
+            </w:tcBorders>
+            <w:shd w:val="clear" w:color="auto" w:fill="FFFFFF"/>
+            <w:tcMar>
+              <w:top w:w="0" w:type="dxa"/>
+              <w:bottom w:w="0" w:type="dxa"/>
+              <w:left w:w="0" w:type="dxa"/>
+              <w:right w:w="0" w:type="dxa"/>
+            </w:tcMar>
+            <w:vAlign w:val="top"/>
           </w:tcPr>
           <w:p>
             <w:pPr>
@@ -1785,29 +2171,65 @@
             </w:pPr>
             <w:r>
               <w:rPr>
-                <w:rFonts w:ascii="Helvetica" w:hAnsi="Helvetica" w:eastAsia="Helvetica" w:cs="Helvetica"/>
-                <w:i w:val="false"/>
-                <w:b w:val="true"/>
-                <w:u w:val="none"/>
-                <w:sz w:val="22"/>
-                <w:szCs w:val="22"/>
-                <w:color w:val="000000"/>
-              </w:rPr>
-              <w:t xml:space="preserve">C: Combination</w:t>
+                <w:rFonts w:ascii="Arial" w:hAnsi="Arial" w:eastAsia="Arial" w:cs="Arial"/>
+                <w:i w:val="false"/>
+                <w:b w:val="false"/>
+                <w:u w:val="none"/>
+                <w:sz w:val="22"/>
+                <w:szCs w:val="22"/>
+                <w:color w:val="000000"/>
+              </w:rPr>
+              <w:t xml:space="preserve">35.2</w:t>
+            </w:r>
+            <w:r>
+              <w:rPr>
+                <w:rFonts w:ascii="Arial" w:hAnsi="Arial" w:eastAsia="Arial" w:cs="Arial"/>
+                <w:i w:val="false"/>
+                <w:b w:val="false"/>
+                <w:u w:val="none"/>
+                <w:sz w:val="22"/>
+                <w:szCs w:val="22"/>
+                <w:color w:val="000000"/>
+              </w:rPr>
+              <w:t xml:space="preserve"> (</w:t>
+            </w:r>
+            <w:r>
+              <w:rPr>
+                <w:rFonts w:ascii="Arial" w:hAnsi="Arial" w:eastAsia="Arial" w:cs="Arial"/>
+                <w:i w:val="false"/>
+                <w:b w:val="false"/>
+                <w:u w:val="none"/>
+                <w:sz w:val="22"/>
+                <w:szCs w:val="22"/>
+                <w:color w:val="000000"/>
+              </w:rPr>
+              <w:t xml:space="preserve">7.4</w:t>
+            </w:r>
+            <w:r>
+              <w:rPr>
+                <w:rFonts w:ascii="Arial" w:hAnsi="Arial" w:eastAsia="Arial" w:cs="Arial"/>
+                <w:i w:val="false"/>
+                <w:b w:val="false"/>
+                <w:u w:val="none"/>
+                <w:sz w:val="22"/>
+                <w:szCs w:val="22"/>
+                <w:color w:val="000000"/>
+              </w:rPr>
+              <w:t xml:space="preserve">)</w:t>
             </w:r>
           </w:p>
         </w:tc>
       </w:tr>
       <w:tr>
         <w:trPr>
-          <w:trHeight w:val="472" w:hRule="auto"/>
+          <w:trHeight w:val="473" w:hRule="auto"/>
         </w:trPr>
-        body1
-        <w:tc>
-          <w:tcPr>
-            <w:tcBorders>
-              <w:bottom w:val="single" w:sz="4" w:space="0" w:color="666666"/>
-              <w:top w:val="single" w:sz="16" w:space="0" w:color="666666"/>
+        body2
+        <w:tc>
+          <w:tcPr>
+            <w:tcBorders>
+              <w:bottom w:val="single" w:sz="16" w:space="0" w:color="666666"/>
+              <w:top w:val="single" w:sz="4" w:space="0" w:color="666666"/>
               <w:left w:val="none" w:sz="0" w:space="0" w:color="000000"/>
               <w:right w:val="none" w:sz="0" w:space="0" w:color="000000"/>
             </w:tcBorders>
@@ -1835,23 +2257,23 @@
             </w:pPr>
             <w:r>
               <w:rPr>
-                <w:rFonts w:ascii="Helvetica" w:hAnsi="Helvetica" w:eastAsia="Helvetica" w:cs="Helvetica"/>
-                <w:i w:val="false"/>
-                <w:b w:val="false"/>
-                <w:u w:val="none"/>
-                <w:sz w:val="22"/>
-                <w:szCs w:val="22"/>
-                <w:color w:val="000000"/>
-              </w:rPr>
-              <w:t xml:space="preserve">F</w:t>
-            </w:r>
-          </w:p>
-        </w:tc>
-        <w:tc>
-          <w:tcPr>
-            <w:tcBorders>
-              <w:bottom w:val="single" w:sz="4" w:space="0" w:color="666666"/>
-              <w:top w:val="single" w:sz="16" w:space="0" w:color="666666"/>
+                <w:rFonts w:ascii="Arial" w:hAnsi="Arial" w:eastAsia="Arial" w:cs="Arial"/>
+                <w:i w:val="false"/>
+                <w:b w:val="false"/>
+                <w:u w:val="none"/>
+                <w:sz w:val="22"/>
+                <w:szCs w:val="22"/>
+                <w:color w:val="000000"/>
+              </w:rPr>
+              <w:t xml:space="preserve">M</w:t>
+            </w:r>
+          </w:p>
+        </w:tc>
+        <w:tc>
+          <w:tcPr>
+            <w:tcBorders>
+              <w:bottom w:val="single" w:sz="16" w:space="0" w:color="666666"/>
+              <w:top w:val="single" w:sz="4" w:space="0" w:color="666666"/>
               <w:left w:val="none" w:sz="0" w:space="0" w:color="000000"/>
               <w:right w:val="none" w:sz="0" w:space="0" w:color="000000"/>
             </w:tcBorders>
@@ -1879,7 +2301,7 @@
             </w:pPr>
             <w:r>
               <w:rPr>
-                <w:rFonts w:ascii="Helvetica" w:hAnsi="Helvetica" w:eastAsia="Helvetica" w:cs="Helvetica"/>
+                <w:rFonts w:ascii="Arial" w:hAnsi="Arial" w:eastAsia="Arial" w:cs="Arial"/>
                 <w:i w:val="false"/>
                 <w:b w:val="false"/>
                 <w:u w:val="none"/>
@@ -1894,8 +2316,8 @@
         <w:tc>
           <w:tcPr>
             <w:tcBorders>
-              <w:bottom w:val="single" w:sz="4" w:space="0" w:color="666666"/>
-              <w:top w:val="single" w:sz="16" w:space="0" w:color="666666"/>
+              <w:bottom w:val="single" w:sz="16" w:space="0" w:color="666666"/>
+              <w:top w:val="single" w:sz="4" w:space="0" w:color="666666"/>
               <w:left w:val="none" w:sz="0" w:space="0" w:color="000000"/>
               <w:right w:val="none" w:sz="0" w:space="0" w:color="000000"/>
             </w:tcBorders>
@@ -1923,19 +2345,19 @@
             </w:pPr>
             <w:r>
               <w:rPr>
-                <w:rFonts w:ascii="Helvetica" w:hAnsi="Helvetica" w:eastAsia="Helvetica" w:cs="Helvetica"/>
-                <w:i w:val="false"/>
-                <w:b w:val="false"/>
-                <w:u w:val="none"/>
-                <w:sz w:val="22"/>
-                <w:szCs w:val="22"/>
-                <w:color w:val="000000"/>
-              </w:rPr>
-              <w:t xml:space="preserve">32.8</w:t>
-            </w:r>
-            <w:r>
-              <w:rPr>
-                <w:rFonts w:ascii="Helvetica" w:hAnsi="Helvetica" w:eastAsia="Helvetica" w:cs="Helvetica"/>
+                <w:rFonts w:ascii="Arial" w:hAnsi="Arial" w:eastAsia="Arial" w:cs="Arial"/>
+                <w:i w:val="false"/>
+                <w:b w:val="false"/>
+                <w:u w:val="none"/>
+                <w:sz w:val="22"/>
+                <w:szCs w:val="22"/>
+                <w:color w:val="000000"/>
+              </w:rPr>
+              <w:t xml:space="preserve">35.2</w:t>
+            </w:r>
+            <w:r>
+              <w:rPr>
+                <w:rFonts w:ascii="Arial" w:hAnsi="Arial" w:eastAsia="Arial" w:cs="Arial"/>
                 <w:i w:val="false"/>
                 <w:b w:val="false"/>
                 <w:u w:val="none"/>
@@ -1947,19 +2369,19 @@
             </w:r>
             <w:r>
               <w:rPr>
-                <w:rFonts w:ascii="Helvetica" w:hAnsi="Helvetica" w:eastAsia="Helvetica" w:cs="Helvetica"/>
-                <w:i w:val="false"/>
-                <w:b w:val="false"/>
-                <w:u w:val="none"/>
-                <w:sz w:val="22"/>
-                <w:szCs w:val="22"/>
-                <w:color w:val="000000"/>
-              </w:rPr>
-              <w:t xml:space="preserve">6.1</w:t>
-            </w:r>
-            <w:r>
-              <w:rPr>
-                <w:rFonts w:ascii="Helvetica" w:hAnsi="Helvetica" w:eastAsia="Helvetica" w:cs="Helvetica"/>
+                <w:rFonts w:ascii="Arial" w:hAnsi="Arial" w:eastAsia="Arial" w:cs="Arial"/>
+                <w:i w:val="false"/>
+                <w:b w:val="false"/>
+                <w:u w:val="none"/>
+                <w:sz w:val="22"/>
+                <w:szCs w:val="22"/>
+                <w:color w:val="000000"/>
+              </w:rPr>
+              <w:t xml:space="preserve">7.0</w:t>
+            </w:r>
+            <w:r>
+              <w:rPr>
+                <w:rFonts w:ascii="Arial" w:hAnsi="Arial" w:eastAsia="Arial" w:cs="Arial"/>
                 <w:i w:val="false"/>
                 <w:b w:val="false"/>
                 <w:u w:val="none"/>
@@ -1974,8 +2396,8 @@
         <w:tc>
           <w:tcPr>
             <w:tcBorders>
-              <w:bottom w:val="single" w:sz="4" w:space="0" w:color="666666"/>
-              <w:top w:val="single" w:sz="16" w:space="0" w:color="666666"/>
+              <w:bottom w:val="single" w:sz="16" w:space="0" w:color="666666"/>
+              <w:top w:val="single" w:sz="4" w:space="0" w:color="666666"/>
               <w:left w:val="none" w:sz="0" w:space="0" w:color="000000"/>
               <w:right w:val="none" w:sz="0" w:space="0" w:color="000000"/>
             </w:tcBorders>
@@ -2003,7 +2425,7 @@
             </w:pPr>
             <w:r>
               <w:rPr>
-                <w:rFonts w:ascii="Helvetica" w:hAnsi="Helvetica" w:eastAsia="Helvetica" w:cs="Helvetica"/>
+                <w:rFonts w:ascii="Arial" w:hAnsi="Arial" w:eastAsia="Arial" w:cs="Arial"/>
                 <w:i w:val="false"/>
                 <w:b w:val="false"/>
                 <w:u w:val="none"/>
@@ -2018,8 +2440,8 @@
         <w:tc>
           <w:tcPr>
             <w:tcBorders>
-              <w:bottom w:val="single" w:sz="4" w:space="0" w:color="666666"/>
-              <w:top w:val="single" w:sz="16" w:space="0" w:color="666666"/>
+              <w:bottom w:val="single" w:sz="16" w:space="0" w:color="666666"/>
+              <w:top w:val="single" w:sz="4" w:space="0" w:color="666666"/>
               <w:left w:val="none" w:sz="0" w:space="0" w:color="000000"/>
               <w:right w:val="none" w:sz="0" w:space="0" w:color="000000"/>
             </w:tcBorders>
@@ -2047,19 +2469,19 @@
             </w:pPr>
             <w:r>
               <w:rPr>
-                <w:rFonts w:ascii="Helvetica" w:hAnsi="Helvetica" w:eastAsia="Helvetica" w:cs="Helvetica"/>
-                <w:i w:val="false"/>
-                <w:b w:val="false"/>
-                <w:u w:val="none"/>
-                <w:sz w:val="22"/>
-                <w:szCs w:val="22"/>
-                <w:color w:val="000000"/>
-              </w:rPr>
-              <w:t xml:space="preserve">34.2</w:t>
-            </w:r>
-            <w:r>
-              <w:rPr>
-                <w:rFonts w:ascii="Helvetica" w:hAnsi="Helvetica" w:eastAsia="Helvetica" w:cs="Helvetica"/>
+                <w:rFonts w:ascii="Arial" w:hAnsi="Arial" w:eastAsia="Arial" w:cs="Arial"/>
+                <w:i w:val="false"/>
+                <w:b w:val="false"/>
+                <w:u w:val="none"/>
+                <w:sz w:val="22"/>
+                <w:szCs w:val="22"/>
+                <w:color w:val="000000"/>
+              </w:rPr>
+              <w:t xml:space="preserve">37.3</w:t>
+            </w:r>
+            <w:r>
+              <w:rPr>
+                <w:rFonts w:ascii="Arial" w:hAnsi="Arial" w:eastAsia="Arial" w:cs="Arial"/>
                 <w:i w:val="false"/>
                 <w:b w:val="false"/>
                 <w:u w:val="none"/>
@@ -2071,19 +2493,19 @@
             </w:r>
             <w:r>
               <w:rPr>
-                <w:rFonts w:ascii="Helvetica" w:hAnsi="Helvetica" w:eastAsia="Helvetica" w:cs="Helvetica"/>
-                <w:i w:val="false"/>
-                <w:b w:val="false"/>
-                <w:u w:val="none"/>
-                <w:sz w:val="22"/>
-                <w:szCs w:val="22"/>
-                <w:color w:val="000000"/>
-              </w:rPr>
-              <w:t xml:space="preserve">7.0</w:t>
-            </w:r>
-            <w:r>
-              <w:rPr>
-                <w:rFonts w:ascii="Helvetica" w:hAnsi="Helvetica" w:eastAsia="Helvetica" w:cs="Helvetica"/>
+                <w:rFonts w:ascii="Arial" w:hAnsi="Arial" w:eastAsia="Arial" w:cs="Arial"/>
+                <w:i w:val="false"/>
+                <w:b w:val="false"/>
+                <w:u w:val="none"/>
+                <w:sz w:val="22"/>
+                <w:szCs w:val="22"/>
+                <w:color w:val="000000"/>
+              </w:rPr>
+              <w:t xml:space="preserve">8.9</w:t>
+            </w:r>
+            <w:r>
+              <w:rPr>
+                <w:rFonts w:ascii="Arial" w:hAnsi="Arial" w:eastAsia="Arial" w:cs="Arial"/>
                 <w:i w:val="false"/>
                 <w:b w:val="false"/>
                 <w:u w:val="none"/>
@@ -2098,8 +2520,8 @@
         <w:tc>
           <w:tcPr>
             <w:tcBorders>
-              <w:bottom w:val="single" w:sz="4" w:space="0" w:color="666666"/>
-              <w:top w:val="single" w:sz="16" w:space="0" w:color="666666"/>
+              <w:bottom w:val="single" w:sz="16" w:space="0" w:color="666666"/>
+              <w:top w:val="single" w:sz="4" w:space="0" w:color="666666"/>
               <w:left w:val="none" w:sz="0" w:space="0" w:color="000000"/>
               <w:right w:val="none" w:sz="0" w:space="0" w:color="000000"/>
             </w:tcBorders>
@@ -2127,7 +2549,7 @@
             </w:pPr>
             <w:r>
               <w:rPr>
-                <w:rFonts w:ascii="Helvetica" w:hAnsi="Helvetica" w:eastAsia="Helvetica" w:cs="Helvetica"/>
+                <w:rFonts w:ascii="Arial" w:hAnsi="Arial" w:eastAsia="Arial" w:cs="Arial"/>
                 <w:i w:val="false"/>
                 <w:b w:val="false"/>
                 <w:u w:val="none"/>
@@ -2142,8 +2564,8 @@
         <w:tc>
           <w:tcPr>
             <w:tcBorders>
-              <w:bottom w:val="single" w:sz="4" w:space="0" w:color="666666"/>
-              <w:top w:val="single" w:sz="16" w:space="0" w:color="666666"/>
+              <w:bottom w:val="single" w:sz="16" w:space="0" w:color="666666"/>
+              <w:top w:val="single" w:sz="4" w:space="0" w:color="666666"/>
               <w:left w:val="none" w:sz="0" w:space="0" w:color="000000"/>
               <w:right w:val="none" w:sz="0" w:space="0" w:color="000000"/>
             </w:tcBorders>
@@ -2171,19 +2593,19 @@
             </w:pPr>
             <w:r>
               <w:rPr>
-                <w:rFonts w:ascii="Helvetica" w:hAnsi="Helvetica" w:eastAsia="Helvetica" w:cs="Helvetica"/>
-                <w:i w:val="false"/>
-                <w:b w:val="false"/>
-                <w:u w:val="none"/>
-                <w:sz w:val="22"/>
-                <w:szCs w:val="22"/>
-                <w:color w:val="000000"/>
-              </w:rPr>
-              <w:t xml:space="preserve">35.2</w:t>
-            </w:r>
-            <w:r>
-              <w:rPr>
-                <w:rFonts w:ascii="Helvetica" w:hAnsi="Helvetica" w:eastAsia="Helvetica" w:cs="Helvetica"/>
+                <w:rFonts w:ascii="Arial" w:hAnsi="Arial" w:eastAsia="Arial" w:cs="Arial"/>
+                <w:i w:val="false"/>
+                <w:b w:val="false"/>
+                <w:u w:val="none"/>
+                <w:sz w:val="22"/>
+                <w:szCs w:val="22"/>
+                <w:color w:val="000000"/>
+              </w:rPr>
+              <w:t xml:space="preserve">35.7</w:t>
+            </w:r>
+            <w:r>
+              <w:rPr>
+                <w:rFonts w:ascii="Arial" w:hAnsi="Arial" w:eastAsia="Arial" w:cs="Arial"/>
                 <w:i w:val="false"/>
                 <w:b w:val="false"/>
                 <w:u w:val="none"/>
@@ -2195,429 +2617,7 @@
             </w:r>
             <w:r>
               <w:rPr>
-                <w:rFonts w:ascii="Helvetica" w:hAnsi="Helvetica" w:eastAsia="Helvetica" w:cs="Helvetica"/>
-                <w:i w:val="false"/>
-                <w:b w:val="false"/>
-                <w:u w:val="none"/>
-                <w:sz w:val="22"/>
-                <w:szCs w:val="22"/>
-                <w:color w:val="000000"/>
-              </w:rPr>
-              <w:t xml:space="preserve">7.4</w:t>
-            </w:r>
-            <w:r>
-              <w:rPr>
-                <w:rFonts w:ascii="Helvetica" w:hAnsi="Helvetica" w:eastAsia="Helvetica" w:cs="Helvetica"/>
-                <w:i w:val="false"/>
-                <w:b w:val="false"/>
-                <w:u w:val="none"/>
-                <w:sz w:val="22"/>
-                <w:szCs w:val="22"/>
-                <w:color w:val="000000"/>
-              </w:rPr>
-              <w:t xml:space="preserve">)</w:t>
-            </w:r>
-          </w:p>
-        </w:tc>
-      </w:tr>
-      <w:tr>
-        <w:trPr>
-          <w:trHeight w:val="472" w:hRule="auto"/>
-        </w:trPr>
-        body2
-        <w:tc>
-          <w:tcPr>
-            <w:tcBorders>
-              <w:bottom w:val="single" w:sz="16" w:space="0" w:color="666666"/>
-              <w:top w:val="single" w:sz="4" w:space="0" w:color="666666"/>
-              <w:left w:val="none" w:sz="0" w:space="0" w:color="000000"/>
-              <w:right w:val="none" w:sz="0" w:space="0" w:color="000000"/>
-            </w:tcBorders>
-            <w:shd w:val="clear" w:color="auto" w:fill="FFFFFF"/>
-            <w:tcMar>
-              <w:top w:w="0" w:type="dxa"/>
-              <w:bottom w:w="0" w:type="dxa"/>
-              <w:left w:w="0" w:type="dxa"/>
-              <w:right w:w="0" w:type="dxa"/>
-            </w:tcMar>
-            <w:vAlign w:val="top"/>
-          </w:tcPr>
-          <w:p>
-            <w:pPr>
-              <w:pStyle w:val="Normal"/>
-              <w:jc w:val="left"/>
-              <w:pBdr>
-                <w:bottom w:val="none" w:sz="0" w:space="0" w:color="000000"/>
-                <w:top w:val="none" w:sz="0" w:space="0" w:color="000000"/>
-                <w:left w:val="none" w:sz="0" w:space="0" w:color="000000"/>
-                <w:right w:val="none" w:sz="0" w:space="0" w:color="000000"/>
-              </w:pBdr>
-              <w:spacing w:after="100" w:before="100" w:line="240"/>
-              <w:ind w:firstLine="0" w:left="100" w:right="100"/>
-            </w:pPr>
-            <w:r>
-              <w:rPr>
-                <w:rFonts w:ascii="Helvetica" w:hAnsi="Helvetica" w:eastAsia="Helvetica" w:cs="Helvetica"/>
-                <w:i w:val="false"/>
-                <w:b w:val="false"/>
-                <w:u w:val="none"/>
-                <w:sz w:val="22"/>
-                <w:szCs w:val="22"/>
-                <w:color w:val="000000"/>
-              </w:rPr>
-              <w:t xml:space="preserve">M</w:t>
-            </w:r>
-          </w:p>
-        </w:tc>
-        <w:tc>
-          <w:tcPr>
-            <w:tcBorders>
-              <w:bottom w:val="single" w:sz="16" w:space="0" w:color="666666"/>
-              <w:top w:val="single" w:sz="4" w:space="0" w:color="666666"/>
-              <w:left w:val="none" w:sz="0" w:space="0" w:color="000000"/>
-              <w:right w:val="none" w:sz="0" w:space="0" w:color="000000"/>
-            </w:tcBorders>
-            <w:shd w:val="clear" w:color="auto" w:fill="FFFFFF"/>
-            <w:tcMar>
-              <w:top w:w="0" w:type="dxa"/>
-              <w:bottom w:w="0" w:type="dxa"/>
-              <w:left w:w="0" w:type="dxa"/>
-              <w:right w:w="0" w:type="dxa"/>
-            </w:tcMar>
-            <w:vAlign w:val="top"/>
-          </w:tcPr>
-          <w:p>
-            <w:pPr>
-              <w:pStyle w:val="Normal"/>
-              <w:jc w:val="left"/>
-              <w:pBdr>
-                <w:bottom w:val="none" w:sz="0" w:space="0" w:color="000000"/>
-                <w:top w:val="none" w:sz="0" w:space="0" w:color="000000"/>
-                <w:left w:val="none" w:sz="0" w:space="0" w:color="000000"/>
-                <w:right w:val="none" w:sz="0" w:space="0" w:color="000000"/>
-              </w:pBdr>
-              <w:spacing w:after="0" w:before="0" w:line="240"/>
-              <w:ind w:firstLine="0" w:left="0" w:right="0"/>
-            </w:pPr>
-            <w:r>
-              <w:rPr>
-                <w:rFonts w:ascii="Helvetica" w:hAnsi="Helvetica" w:eastAsia="Helvetica" w:cs="Helvetica"/>
-                <w:i w:val="false"/>
-                <w:b w:val="false"/>
-                <w:u w:val="none"/>
-                <w:sz w:val="22"/>
-                <w:szCs w:val="22"/>
-                <w:color w:val="000000"/>
-              </w:rPr>
-              <w:t xml:space="preserve"/>
-            </w:r>
-          </w:p>
-        </w:tc>
-        <w:tc>
-          <w:tcPr>
-            <w:tcBorders>
-              <w:bottom w:val="single" w:sz="16" w:space="0" w:color="666666"/>
-              <w:top w:val="single" w:sz="4" w:space="0" w:color="666666"/>
-              <w:left w:val="none" w:sz="0" w:space="0" w:color="000000"/>
-              <w:right w:val="none" w:sz="0" w:space="0" w:color="000000"/>
-            </w:tcBorders>
-            <w:shd w:val="clear" w:color="auto" w:fill="FFFFFF"/>
-            <w:tcMar>
-              <w:top w:w="0" w:type="dxa"/>
-              <w:bottom w:w="0" w:type="dxa"/>
-              <w:left w:w="0" w:type="dxa"/>
-              <w:right w:w="0" w:type="dxa"/>
-            </w:tcMar>
-            <w:vAlign w:val="top"/>
-          </w:tcPr>
-          <w:p>
-            <w:pPr>
-              <w:pStyle w:val="Normal"/>
-              <w:jc w:val="left"/>
-              <w:pBdr>
-                <w:bottom w:val="none" w:sz="0" w:space="0" w:color="000000"/>
-                <w:top w:val="none" w:sz="0" w:space="0" w:color="000000"/>
-                <w:left w:val="none" w:sz="0" w:space="0" w:color="000000"/>
-                <w:right w:val="none" w:sz="0" w:space="0" w:color="000000"/>
-              </w:pBdr>
-              <w:spacing w:after="100" w:before="100" w:line="240"/>
-              <w:ind w:firstLine="0" w:left="100" w:right="100"/>
-            </w:pPr>
-            <w:r>
-              <w:rPr>
-                <w:rFonts w:ascii="Helvetica" w:hAnsi="Helvetica" w:eastAsia="Helvetica" w:cs="Helvetica"/>
-                <w:i w:val="false"/>
-                <w:b w:val="false"/>
-                <w:u w:val="none"/>
-                <w:sz w:val="22"/>
-                <w:szCs w:val="22"/>
-                <w:color w:val="000000"/>
-              </w:rPr>
-              <w:t xml:space="preserve">35.2</w:t>
-            </w:r>
-            <w:r>
-              <w:rPr>
-                <w:rFonts w:ascii="Helvetica" w:hAnsi="Helvetica" w:eastAsia="Helvetica" w:cs="Helvetica"/>
-                <w:i w:val="false"/>
-                <w:b w:val="false"/>
-                <w:u w:val="none"/>
-                <w:sz w:val="22"/>
-                <w:szCs w:val="22"/>
-                <w:color w:val="000000"/>
-              </w:rPr>
-              <w:t xml:space="preserve"> (</w:t>
-            </w:r>
-            <w:r>
-              <w:rPr>
-                <w:rFonts w:ascii="Helvetica" w:hAnsi="Helvetica" w:eastAsia="Helvetica" w:cs="Helvetica"/>
-                <w:i w:val="false"/>
-                <w:b w:val="false"/>
-                <w:u w:val="none"/>
-                <w:sz w:val="22"/>
-                <w:szCs w:val="22"/>
-                <w:color w:val="000000"/>
-              </w:rPr>
-              <w:t xml:space="preserve">7.0</w:t>
-            </w:r>
-            <w:r>
-              <w:rPr>
-                <w:rFonts w:ascii="Helvetica" w:hAnsi="Helvetica" w:eastAsia="Helvetica" w:cs="Helvetica"/>
-                <w:i w:val="false"/>
-                <w:b w:val="false"/>
-                <w:u w:val="none"/>
-                <w:sz w:val="22"/>
-                <w:szCs w:val="22"/>
-                <w:color w:val="000000"/>
-              </w:rPr>
-              <w:t xml:space="preserve">)</w:t>
-            </w:r>
-          </w:p>
-        </w:tc>
-        <w:tc>
-          <w:tcPr>
-            <w:tcBorders>
-              <w:bottom w:val="single" w:sz="16" w:space="0" w:color="666666"/>
-              <w:top w:val="single" w:sz="4" w:space="0" w:color="666666"/>
-              <w:left w:val="none" w:sz="0" w:space="0" w:color="000000"/>
-              <w:right w:val="none" w:sz="0" w:space="0" w:color="000000"/>
-            </w:tcBorders>
-            <w:shd w:val="clear" w:color="auto" w:fill="FFFFFF"/>
-            <w:tcMar>
-              <w:top w:w="0" w:type="dxa"/>
-              <w:bottom w:w="0" w:type="dxa"/>
-              <w:left w:w="0" w:type="dxa"/>
-              <w:right w:w="0" w:type="dxa"/>
-            </w:tcMar>
-            <w:vAlign w:val="top"/>
-          </w:tcPr>
-          <w:p>
-            <w:pPr>
-              <w:pStyle w:val="Normal"/>
-              <w:jc w:val="left"/>
-              <w:pBdr>
-                <w:bottom w:val="none" w:sz="0" w:space="0" w:color="000000"/>
-                <w:top w:val="none" w:sz="0" w:space="0" w:color="000000"/>
-                <w:left w:val="none" w:sz="0" w:space="0" w:color="000000"/>
-                <w:right w:val="none" w:sz="0" w:space="0" w:color="000000"/>
-              </w:pBdr>
-              <w:spacing w:after="0" w:before="0" w:line="240"/>
-              <w:ind w:firstLine="0" w:left="0" w:right="0"/>
-            </w:pPr>
-            <w:r>
-              <w:rPr>
-                <w:rFonts w:ascii="Helvetica" w:hAnsi="Helvetica" w:eastAsia="Helvetica" w:cs="Helvetica"/>
-                <w:i w:val="false"/>
-                <w:b w:val="false"/>
-                <w:u w:val="none"/>
-                <w:sz w:val="22"/>
-                <w:szCs w:val="22"/>
-                <w:color w:val="000000"/>
-              </w:rPr>
-              <w:t xml:space="preserve"/>
-            </w:r>
-          </w:p>
-        </w:tc>
-        <w:tc>
-          <w:tcPr>
-            <w:tcBorders>
-              <w:bottom w:val="single" w:sz="16" w:space="0" w:color="666666"/>
-              <w:top w:val="single" w:sz="4" w:space="0" w:color="666666"/>
-              <w:left w:val="none" w:sz="0" w:space="0" w:color="000000"/>
-              <w:right w:val="none" w:sz="0" w:space="0" w:color="000000"/>
-            </w:tcBorders>
-            <w:shd w:val="clear" w:color="auto" w:fill="FFFFFF"/>
-            <w:tcMar>
-              <w:top w:w="0" w:type="dxa"/>
-              <w:bottom w:w="0" w:type="dxa"/>
-              <w:left w:w="0" w:type="dxa"/>
-              <w:right w:w="0" w:type="dxa"/>
-            </w:tcMar>
-            <w:vAlign w:val="top"/>
-          </w:tcPr>
-          <w:p>
-            <w:pPr>
-              <w:pStyle w:val="Normal"/>
-              <w:jc w:val="left"/>
-              <w:pBdr>
-                <w:bottom w:val="none" w:sz="0" w:space="0" w:color="000000"/>
-                <w:top w:val="none" w:sz="0" w:space="0" w:color="000000"/>
-                <w:left w:val="none" w:sz="0" w:space="0" w:color="000000"/>
-                <w:right w:val="none" w:sz="0" w:space="0" w:color="000000"/>
-              </w:pBdr>
-              <w:spacing w:after="100" w:before="100" w:line="240"/>
-              <w:ind w:firstLine="0" w:left="100" w:right="100"/>
-            </w:pPr>
-            <w:r>
-              <w:rPr>
-                <w:rFonts w:ascii="Helvetica" w:hAnsi="Helvetica" w:eastAsia="Helvetica" w:cs="Helvetica"/>
-                <w:i w:val="false"/>
-                <w:b w:val="false"/>
-                <w:u w:val="none"/>
-                <w:sz w:val="22"/>
-                <w:szCs w:val="22"/>
-                <w:color w:val="000000"/>
-              </w:rPr>
-              <w:t xml:space="preserve">37.3</w:t>
-            </w:r>
-            <w:r>
-              <w:rPr>
-                <w:rFonts w:ascii="Helvetica" w:hAnsi="Helvetica" w:eastAsia="Helvetica" w:cs="Helvetica"/>
-                <w:i w:val="false"/>
-                <w:b w:val="false"/>
-                <w:u w:val="none"/>
-                <w:sz w:val="22"/>
-                <w:szCs w:val="22"/>
-                <w:color w:val="000000"/>
-              </w:rPr>
-              <w:t xml:space="preserve"> (</w:t>
-            </w:r>
-            <w:r>
-              <w:rPr>
-                <w:rFonts w:ascii="Helvetica" w:hAnsi="Helvetica" w:eastAsia="Helvetica" w:cs="Helvetica"/>
-                <w:i w:val="false"/>
-                <w:b w:val="false"/>
-                <w:u w:val="none"/>
-                <w:sz w:val="22"/>
-                <w:szCs w:val="22"/>
-                <w:color w:val="000000"/>
-              </w:rPr>
-              <w:t xml:space="preserve">8.9</w:t>
-            </w:r>
-            <w:r>
-              <w:rPr>
-                <w:rFonts w:ascii="Helvetica" w:hAnsi="Helvetica" w:eastAsia="Helvetica" w:cs="Helvetica"/>
-                <w:i w:val="false"/>
-                <w:b w:val="false"/>
-                <w:u w:val="none"/>
-                <w:sz w:val="22"/>
-                <w:szCs w:val="22"/>
-                <w:color w:val="000000"/>
-              </w:rPr>
-              <w:t xml:space="preserve">)</w:t>
-            </w:r>
-          </w:p>
-        </w:tc>
-        <w:tc>
-          <w:tcPr>
-            <w:tcBorders>
-              <w:bottom w:val="single" w:sz="16" w:space="0" w:color="666666"/>
-              <w:top w:val="single" w:sz="4" w:space="0" w:color="666666"/>
-              <w:left w:val="none" w:sz="0" w:space="0" w:color="000000"/>
-              <w:right w:val="none" w:sz="0" w:space="0" w:color="000000"/>
-            </w:tcBorders>
-            <w:shd w:val="clear" w:color="auto" w:fill="FFFFFF"/>
-            <w:tcMar>
-              <w:top w:w="0" w:type="dxa"/>
-              <w:bottom w:w="0" w:type="dxa"/>
-              <w:left w:w="0" w:type="dxa"/>
-              <w:right w:w="0" w:type="dxa"/>
-            </w:tcMar>
-            <w:vAlign w:val="top"/>
-          </w:tcPr>
-          <w:p>
-            <w:pPr>
-              <w:pStyle w:val="Normal"/>
-              <w:jc w:val="left"/>
-              <w:pBdr>
-                <w:bottom w:val="none" w:sz="0" w:space="0" w:color="000000"/>
-                <w:top w:val="none" w:sz="0" w:space="0" w:color="000000"/>
-                <w:left w:val="none" w:sz="0" w:space="0" w:color="000000"/>
-                <w:right w:val="none" w:sz="0" w:space="0" w:color="000000"/>
-              </w:pBdr>
-              <w:spacing w:after="0" w:before="0" w:line="240"/>
-              <w:ind w:firstLine="0" w:left="0" w:right="0"/>
-            </w:pPr>
-            <w:r>
-              <w:rPr>
-                <w:rFonts w:ascii="Helvetica" w:hAnsi="Helvetica" w:eastAsia="Helvetica" w:cs="Helvetica"/>
-                <w:i w:val="false"/>
-                <w:b w:val="false"/>
-                <w:u w:val="none"/>
-                <w:sz w:val="22"/>
-                <w:szCs w:val="22"/>
-                <w:color w:val="000000"/>
-              </w:rPr>
-              <w:t xml:space="preserve"/>
-            </w:r>
-          </w:p>
-        </w:tc>
-        <w:tc>
-          <w:tcPr>
-            <w:tcBorders>
-              <w:bottom w:val="single" w:sz="16" w:space="0" w:color="666666"/>
-              <w:top w:val="single" w:sz="4" w:space="0" w:color="666666"/>
-              <w:left w:val="none" w:sz="0" w:space="0" w:color="000000"/>
-              <w:right w:val="none" w:sz="0" w:space="0" w:color="000000"/>
-            </w:tcBorders>
-            <w:shd w:val="clear" w:color="auto" w:fill="FFFFFF"/>
-            <w:tcMar>
-              <w:top w:w="0" w:type="dxa"/>
-              <w:bottom w:w="0" w:type="dxa"/>
-              <w:left w:w="0" w:type="dxa"/>
-              <w:right w:w="0" w:type="dxa"/>
-            </w:tcMar>
-            <w:vAlign w:val="top"/>
-          </w:tcPr>
-          <w:p>
-            <w:pPr>
-              <w:pStyle w:val="Normal"/>
-              <w:jc w:val="left"/>
-              <w:pBdr>
-                <w:bottom w:val="none" w:sz="0" w:space="0" w:color="000000"/>
-                <w:top w:val="none" w:sz="0" w:space="0" w:color="000000"/>
-                <w:left w:val="none" w:sz="0" w:space="0" w:color="000000"/>
-                <w:right w:val="none" w:sz="0" w:space="0" w:color="000000"/>
-              </w:pBdr>
-              <w:spacing w:after="100" w:before="100" w:line="240"/>
-              <w:ind w:firstLine="0" w:left="100" w:right="100"/>
-            </w:pPr>
-            <w:r>
-              <w:rPr>
-                <w:rFonts w:ascii="Helvetica" w:hAnsi="Helvetica" w:eastAsia="Helvetica" w:cs="Helvetica"/>
-                <w:i w:val="false"/>
-                <w:b w:val="false"/>
-                <w:u w:val="none"/>
-                <w:sz w:val="22"/>
-                <w:szCs w:val="22"/>
-                <w:color w:val="000000"/>
-              </w:rPr>
-              <w:t xml:space="preserve">35.7</w:t>
-            </w:r>
-            <w:r>
-              <w:rPr>
-                <w:rFonts w:ascii="Helvetica" w:hAnsi="Helvetica" w:eastAsia="Helvetica" w:cs="Helvetica"/>
-                <w:i w:val="false"/>
-                <w:b w:val="false"/>
-                <w:u w:val="none"/>
-                <w:sz w:val="22"/>
-                <w:szCs w:val="22"/>
-                <w:color w:val="000000"/>
-              </w:rPr>
-              <w:t xml:space="preserve"> (</w:t>
-            </w:r>
-            <w:r>
-              <w:rPr>
-                <w:rFonts w:ascii="Helvetica" w:hAnsi="Helvetica" w:eastAsia="Helvetica" w:cs="Helvetica"/>
+                <w:rFonts w:ascii="Arial" w:hAnsi="Arial" w:eastAsia="Arial" w:cs="Arial"/>
                 <w:i w:val="false"/>
                 <w:b w:val="false"/>
                 <w:u w:val="none"/>
@@ -2629,7 +2629,7 @@
             </w:r>
             <w:r>
               <w:rPr>
-                <w:rFonts w:ascii="Helvetica" w:hAnsi="Helvetica" w:eastAsia="Helvetica" w:cs="Helvetica"/>
+                <w:rFonts w:ascii="Arial" w:hAnsi="Arial" w:eastAsia="Arial" w:cs="Arial"/>
                 <w:i w:val="false"/>
                 <w:b w:val="false"/>
                 <w:u w:val="none"/>
@@ -2680,7 +2680,7 @@
             </w:pPr>
             <w:r>
               <w:rPr>
-                <w:rFonts w:ascii="Helvetica" w:hAnsi="Helvetica" w:eastAsia="Helvetica" w:cs="Helvetica"/>
+                <w:rFonts w:ascii="Arial" w:hAnsi="Arial" w:eastAsia="Arial" w:cs="Arial"/>
                 <w:i w:val="false"/>
                 <w:b w:val="false"/>
                 <w:u w:val="none"/>

</xml_diff>

<commit_message>
Update of AE table for gt
Changed my gt example to match @gmbecker 's

Also: When rendering the book, my R threw errors in @davidgohel's calls to `count`, which could be resolved by adding `dplyr::count`. Sorry for touching your code David.
</commit_message>
<xml_diff>
--- a/tables-book/reports/flextable-title-01.docx
+++ b/tables-book/reports/flextable-title-01.docx
@@ -17,17 +17,17 @@
         <w:tblLook w:firstRow="1" w:lastRow="0" w:firstColumn="0" w:lastColumn="0" w:noHBand="0" w:noVBand="1"/>
       </w:tblPr>
       <w:tblGrid>
-        <w:gridCol w:w="820"/>
+        <w:gridCol w:w="674"/>
         <w:gridCol w:w="113"/>
-        <w:gridCol w:w="1334"/>
+        <w:gridCol w:w="1140"/>
         <w:gridCol w:w="113"/>
-        <w:gridCol w:w="1444"/>
+        <w:gridCol w:w="1241"/>
         <w:gridCol w:w="113"/>
-        <w:gridCol w:w="1896"/>
+        <w:gridCol w:w="1652"/>
       </w:tblGrid>
       <w:tr>
         <w:trPr>
-          <w:trHeight w:val="470" w:hRule="auto"/>
+          <w:trHeight w:val="345" w:hRule="auto"/>
           <w:tblHeader/>
         </w:trPr>
         header1
@@ -35,8 +35,8 @@
           <w:tcPr>
             <w:gridSpan w:val="7"/>
             <w:tcBorders>
-              <w:bottom w:val="single" w:sz="4" w:space="0" w:color="666666"/>
-              <w:top w:val="single" w:sz="16" w:space="0" w:color="666666"/>
+              <w:bottom w:val="single" w:sz="4" w:space="0" w:color="AAAAAA"/>
+              <w:top w:val="single" w:sz="16" w:space="0" w:color="AAAAAA"/>
               <w:left w:val="none" w:sz="0" w:space="0" w:color="000000"/>
               <w:right w:val="none" w:sz="0" w:space="0" w:color="000000"/>
             </w:tcBorders>
@@ -59,77 +59,77 @@
                 <w:left w:val="none" w:sz="0" w:space="0" w:color="000000"/>
                 <w:right w:val="none" w:sz="0" w:space="0" w:color="000000"/>
               </w:pBdr>
-              <w:spacing w:after="100" w:before="100" w:line="240"/>
-              <w:ind w:firstLine="0" w:left="100" w:right="100"/>
-            </w:pPr>
-            <w:r>
-              <w:rPr>
-                <w:rFonts w:ascii="Arial" w:hAnsi="Arial" w:eastAsia="Arial" w:cs="Arial"/>
+              <w:spacing w:after="60" w:before="60" w:line="336"/>
+              <w:ind w:firstLine="0" w:left="60" w:right="60"/>
+            </w:pPr>
+            <w:r>
+              <w:rPr>
+                <w:rFonts w:ascii="Open Sans" w:hAnsi="Arial" w:eastAsia="Arial" w:cs="Arial"/>
                 <w:i w:val="false"/>
                 <w:b w:val="true"/>
                 <w:u w:val="none"/>
-                <w:sz w:val="22"/>
-                <w:szCs w:val="22"/>
+                <w:sz w:val="20"/>
+                <w:szCs w:val="20"/>
                 <w:color w:val="000000"/>
               </w:rPr>
               <w:t xml:space="preserve">Table </w:t>
             </w:r>
             <w:r>
               <w:rPr>
-                <w:rFonts w:ascii="Arial" w:hAnsi="Arial" w:eastAsia="Arial" w:cs="Arial"/>
+                <w:rFonts w:ascii="Open Sans" w:hAnsi="Arial" w:eastAsia="Arial" w:cs="Arial"/>
                 <w:i w:val="false"/>
                 <w:b w:val="true"/>
                 <w:u w:val="none"/>
-                <w:sz w:val="22"/>
-                <w:szCs w:val="22"/>
+                <w:sz w:val="20"/>
+                <w:szCs w:val="20"/>
                 <w:color w:val="000000"/>
               </w:rPr>
               <w:fldChar w:fldCharType="begin" w:dirty="true"/>
             </w:r>
             <w:r>
               <w:rPr>
-                <w:rFonts w:ascii="Arial" w:hAnsi="Arial" w:eastAsia="Arial" w:cs="Arial"/>
+                <w:rFonts w:ascii="Open Sans" w:hAnsi="Arial" w:eastAsia="Arial" w:cs="Arial"/>
                 <w:i w:val="false"/>
                 <w:b w:val="true"/>
                 <w:u w:val="none"/>
-                <w:sz w:val="22"/>
-                <w:szCs w:val="22"/>
+                <w:sz w:val="20"/>
+                <w:szCs w:val="20"/>
                 <w:color w:val="000000"/>
               </w:rPr>
               <w:instrText xml:space="preserve" w:dirty="true">SEQ tab \* Arabic</w:instrText>
             </w:r>
             <w:r>
               <w:rPr>
-                <w:rFonts w:ascii="Arial" w:hAnsi="Arial" w:eastAsia="Arial" w:cs="Arial"/>
+                <w:rFonts w:ascii="Open Sans" w:hAnsi="Arial" w:eastAsia="Arial" w:cs="Arial"/>
                 <w:i w:val="false"/>
                 <w:b w:val="true"/>
                 <w:u w:val="none"/>
-                <w:sz w:val="22"/>
-                <w:szCs w:val="22"/>
+                <w:sz w:val="20"/>
+                <w:szCs w:val="20"/>
                 <w:color w:val="000000"/>
               </w:rPr>
               <w:fldChar w:fldCharType="end" w:dirty="true"/>
             </w:r>
             <w:r>
               <w:rPr>
-                <w:rFonts w:ascii="Arial" w:hAnsi="Arial" w:eastAsia="Arial" w:cs="Arial"/>
+                <w:rFonts w:ascii="Open Sans" w:hAnsi="Arial" w:eastAsia="Arial" w:cs="Arial"/>
                 <w:i w:val="false"/>
                 <w:b w:val="true"/>
                 <w:u w:val="none"/>
-                <w:sz w:val="22"/>
-                <w:szCs w:val="22"/>
+                <w:sz w:val="20"/>
+                <w:szCs w:val="20"/>
                 <w:color w:val="000000"/>
               </w:rPr>
               <w:t xml:space="preserve">: </w:t>
             </w:r>
             <w:r>
               <w:rPr>
-                <w:rFonts w:ascii="Arial" w:hAnsi="Arial" w:eastAsia="Arial" w:cs="Arial"/>
+                <w:rFonts w:ascii="Open Sans" w:hAnsi="Arial" w:eastAsia="Arial" w:cs="Arial"/>
                 <w:i w:val="false"/>
                 <w:b w:val="true"/>
                 <w:u w:val="none"/>
-                <w:sz w:val="22"/>
-                <w:szCs w:val="22"/>
+                <w:sz w:val="20"/>
+                <w:szCs w:val="20"/>
                 <w:color w:val="000000"/>
               </w:rPr>
               <w:t xml:space="preserve">hello world</w:t>
@@ -139,15 +139,15 @@
       </w:tr>
       <w:tr>
         <w:trPr>
-          <w:trHeight w:val="470" w:hRule="auto"/>
+          <w:trHeight w:val="345" w:hRule="auto"/>
           <w:tblHeader/>
         </w:trPr>
         header2
         <w:tc>
           <w:tcPr>
             <w:tcBorders>
-              <w:bottom w:val="single" w:sz="16" w:space="0" w:color="666666"/>
-              <w:top w:val="single" w:sz="4" w:space="0" w:color="666666"/>
+              <w:bottom w:val="single" w:sz="16" w:space="0" w:color="AAAAAA"/>
+              <w:top w:val="single" w:sz="4" w:space="0" w:color="AAAAAA"/>
               <w:left w:val="none" w:sz="0" w:space="0" w:color="000000"/>
               <w:right w:val="none" w:sz="0" w:space="0" w:color="000000"/>
             </w:tcBorders>
@@ -170,17 +170,17 @@
                 <w:left w:val="none" w:sz="0" w:space="0" w:color="000000"/>
                 <w:right w:val="none" w:sz="0" w:space="0" w:color="000000"/>
               </w:pBdr>
-              <w:spacing w:after="100" w:before="100" w:line="240"/>
-              <w:ind w:firstLine="0" w:left="100" w:right="100"/>
-            </w:pPr>
-            <w:r>
-              <w:rPr>
-                <w:rFonts w:ascii="Arial" w:hAnsi="Arial" w:eastAsia="Arial" w:cs="Arial"/>
+              <w:spacing w:after="60" w:before="60" w:line="336"/>
+              <w:ind w:firstLine="0" w:left="60" w:right="60"/>
+            </w:pPr>
+            <w:r>
+              <w:rPr>
+                <w:rFonts w:ascii="Open Sans" w:hAnsi="Arial" w:eastAsia="Arial" w:cs="Arial"/>
                 <w:i w:val="false"/>
                 <w:b w:val="true"/>
                 <w:u w:val="none"/>
-                <w:sz w:val="22"/>
-                <w:szCs w:val="22"/>
+                <w:sz w:val="20"/>
+                <w:szCs w:val="20"/>
                 <w:color w:val="000000"/>
               </w:rPr>
               <w:t xml:space="preserve">SEX</w:t>
@@ -190,8 +190,8 @@
         <w:tc>
           <w:tcPr>
             <w:tcBorders>
-              <w:bottom w:val="single" w:sz="16" w:space="0" w:color="666666"/>
-              <w:top w:val="single" w:sz="4" w:space="0" w:color="666666"/>
+              <w:bottom w:val="single" w:sz="16" w:space="0" w:color="AAAAAA"/>
+              <w:top w:val="single" w:sz="4" w:space="0" w:color="AAAAAA"/>
               <w:left w:val="none" w:sz="0" w:space="0" w:color="000000"/>
               <w:right w:val="none" w:sz="0" w:space="0" w:color="000000"/>
             </w:tcBorders>
@@ -214,17 +214,17 @@
                 <w:left w:val="none" w:sz="0" w:space="0" w:color="000000"/>
                 <w:right w:val="none" w:sz="0" w:space="0" w:color="000000"/>
               </w:pBdr>
-              <w:spacing w:after="0" w:before="0" w:line="240"/>
+              <w:spacing w:after="0" w:before="0" w:line="336"/>
               <w:ind w:firstLine="0" w:left="0" w:right="0"/>
             </w:pPr>
             <w:r>
               <w:rPr>
-                <w:rFonts w:ascii="Arial" w:hAnsi="Arial" w:eastAsia="Arial" w:cs="Arial"/>
-                <w:i w:val="false"/>
-                <w:b w:val="false"/>
-                <w:u w:val="none"/>
-                <w:sz w:val="22"/>
-                <w:szCs w:val="22"/>
+                <w:rFonts w:ascii="Open Sans" w:hAnsi="Open Sans" w:eastAsia="Open Sans" w:cs="Open Sans"/>
+                <w:i w:val="false"/>
+                <w:b w:val="false"/>
+                <w:u w:val="none"/>
+                <w:sz w:val="20"/>
+                <w:szCs w:val="20"/>
                 <w:color w:val="000000"/>
               </w:rPr>
               <w:t xml:space="preserve"/>
@@ -234,8 +234,8 @@
         <w:tc>
           <w:tcPr>
             <w:tcBorders>
-              <w:bottom w:val="single" w:sz="16" w:space="0" w:color="666666"/>
-              <w:top w:val="single" w:sz="4" w:space="0" w:color="666666"/>
+              <w:bottom w:val="single" w:sz="16" w:space="0" w:color="AAAAAA"/>
+              <w:top w:val="single" w:sz="4" w:space="0" w:color="AAAAAA"/>
               <w:left w:val="none" w:sz="0" w:space="0" w:color="000000"/>
               <w:right w:val="none" w:sz="0" w:space="0" w:color="000000"/>
             </w:tcBorders>
@@ -258,17 +258,17 @@
                 <w:left w:val="none" w:sz="0" w:space="0" w:color="000000"/>
                 <w:right w:val="none" w:sz="0" w:space="0" w:color="000000"/>
               </w:pBdr>
-              <w:spacing w:after="100" w:before="100" w:line="240"/>
-              <w:ind w:firstLine="0" w:left="100" w:right="100"/>
-            </w:pPr>
-            <w:r>
-              <w:rPr>
-                <w:rFonts w:ascii="Arial" w:hAnsi="Arial" w:eastAsia="Arial" w:cs="Arial"/>
+              <w:spacing w:after="60" w:before="60" w:line="336"/>
+              <w:ind w:firstLine="0" w:left="60" w:right="60"/>
+            </w:pPr>
+            <w:r>
+              <w:rPr>
+                <w:rFonts w:ascii="Open Sans" w:hAnsi="Arial" w:eastAsia="Arial" w:cs="Arial"/>
                 <w:i w:val="false"/>
                 <w:b w:val="true"/>
                 <w:u w:val="none"/>
-                <w:sz w:val="22"/>
-                <w:szCs w:val="22"/>
+                <w:sz w:val="20"/>
+                <w:szCs w:val="20"/>
                 <w:color w:val="000000"/>
               </w:rPr>
               <w:t xml:space="preserve">A: Drug X</w:t>
@@ -278,8 +278,8 @@
         <w:tc>
           <w:tcPr>
             <w:tcBorders>
-              <w:bottom w:val="single" w:sz="16" w:space="0" w:color="666666"/>
-              <w:top w:val="single" w:sz="4" w:space="0" w:color="666666"/>
+              <w:bottom w:val="single" w:sz="16" w:space="0" w:color="AAAAAA"/>
+              <w:top w:val="single" w:sz="4" w:space="0" w:color="AAAAAA"/>
               <w:left w:val="none" w:sz="0" w:space="0" w:color="000000"/>
               <w:right w:val="none" w:sz="0" w:space="0" w:color="000000"/>
             </w:tcBorders>
@@ -302,17 +302,17 @@
                 <w:left w:val="none" w:sz="0" w:space="0" w:color="000000"/>
                 <w:right w:val="none" w:sz="0" w:space="0" w:color="000000"/>
               </w:pBdr>
-              <w:spacing w:after="0" w:before="0" w:line="240"/>
+              <w:spacing w:after="0" w:before="0" w:line="336"/>
               <w:ind w:firstLine="0" w:left="0" w:right="0"/>
             </w:pPr>
             <w:r>
               <w:rPr>
-                <w:rFonts w:ascii="Arial" w:hAnsi="Arial" w:eastAsia="Arial" w:cs="Arial"/>
-                <w:i w:val="false"/>
-                <w:b w:val="false"/>
-                <w:u w:val="none"/>
-                <w:sz w:val="22"/>
-                <w:szCs w:val="22"/>
+                <w:rFonts w:ascii="Open Sans" w:hAnsi="Open Sans" w:eastAsia="Open Sans" w:cs="Open Sans"/>
+                <w:i w:val="false"/>
+                <w:b w:val="false"/>
+                <w:u w:val="none"/>
+                <w:sz w:val="20"/>
+                <w:szCs w:val="20"/>
                 <w:color w:val="000000"/>
               </w:rPr>
               <w:t xml:space="preserve"/>
@@ -322,8 +322,8 @@
         <w:tc>
           <w:tcPr>
             <w:tcBorders>
-              <w:bottom w:val="single" w:sz="16" w:space="0" w:color="666666"/>
-              <w:top w:val="single" w:sz="4" w:space="0" w:color="666666"/>
+              <w:bottom w:val="single" w:sz="16" w:space="0" w:color="AAAAAA"/>
+              <w:top w:val="single" w:sz="4" w:space="0" w:color="AAAAAA"/>
               <w:left w:val="none" w:sz="0" w:space="0" w:color="000000"/>
               <w:right w:val="none" w:sz="0" w:space="0" w:color="000000"/>
             </w:tcBorders>
@@ -346,17 +346,17 @@
                 <w:left w:val="none" w:sz="0" w:space="0" w:color="000000"/>
                 <w:right w:val="none" w:sz="0" w:space="0" w:color="000000"/>
               </w:pBdr>
-              <w:spacing w:after="100" w:before="100" w:line="240"/>
-              <w:ind w:firstLine="0" w:left="100" w:right="100"/>
-            </w:pPr>
-            <w:r>
-              <w:rPr>
-                <w:rFonts w:ascii="Arial" w:hAnsi="Arial" w:eastAsia="Arial" w:cs="Arial"/>
+              <w:spacing w:after="60" w:before="60" w:line="336"/>
+              <w:ind w:firstLine="0" w:left="60" w:right="60"/>
+            </w:pPr>
+            <w:r>
+              <w:rPr>
+                <w:rFonts w:ascii="Open Sans" w:hAnsi="Arial" w:eastAsia="Arial" w:cs="Arial"/>
                 <w:i w:val="false"/>
                 <w:b w:val="true"/>
                 <w:u w:val="none"/>
-                <w:sz w:val="22"/>
-                <w:szCs w:val="22"/>
+                <w:sz w:val="20"/>
+                <w:szCs w:val="20"/>
                 <w:color w:val="000000"/>
               </w:rPr>
               <w:t xml:space="preserve">B: Placebo</w:t>
@@ -366,8 +366,8 @@
         <w:tc>
           <w:tcPr>
             <w:tcBorders>
-              <w:bottom w:val="single" w:sz="16" w:space="0" w:color="666666"/>
-              <w:top w:val="single" w:sz="4" w:space="0" w:color="666666"/>
+              <w:bottom w:val="single" w:sz="16" w:space="0" w:color="AAAAAA"/>
+              <w:top w:val="single" w:sz="4" w:space="0" w:color="AAAAAA"/>
               <w:left w:val="none" w:sz="0" w:space="0" w:color="000000"/>
               <w:right w:val="none" w:sz="0" w:space="0" w:color="000000"/>
             </w:tcBorders>
@@ -390,17 +390,17 @@
                 <w:left w:val="none" w:sz="0" w:space="0" w:color="000000"/>
                 <w:right w:val="none" w:sz="0" w:space="0" w:color="000000"/>
               </w:pBdr>
-              <w:spacing w:after="0" w:before="0" w:line="240"/>
+              <w:spacing w:after="0" w:before="0" w:line="336"/>
               <w:ind w:firstLine="0" w:left="0" w:right="0"/>
             </w:pPr>
             <w:r>
               <w:rPr>
-                <w:rFonts w:ascii="Arial" w:hAnsi="Arial" w:eastAsia="Arial" w:cs="Arial"/>
-                <w:i w:val="false"/>
-                <w:b w:val="false"/>
-                <w:u w:val="none"/>
-                <w:sz w:val="22"/>
-                <w:szCs w:val="22"/>
+                <w:rFonts w:ascii="Open Sans" w:hAnsi="Open Sans" w:eastAsia="Open Sans" w:cs="Open Sans"/>
+                <w:i w:val="false"/>
+                <w:b w:val="false"/>
+                <w:u w:val="none"/>
+                <w:sz w:val="20"/>
+                <w:szCs w:val="20"/>
                 <w:color w:val="000000"/>
               </w:rPr>
               <w:t xml:space="preserve"/>
@@ -410,8 +410,8 @@
         <w:tc>
           <w:tcPr>
             <w:tcBorders>
-              <w:bottom w:val="single" w:sz="16" w:space="0" w:color="666666"/>
-              <w:top w:val="single" w:sz="4" w:space="0" w:color="666666"/>
+              <w:bottom w:val="single" w:sz="16" w:space="0" w:color="AAAAAA"/>
+              <w:top w:val="single" w:sz="4" w:space="0" w:color="AAAAAA"/>
               <w:left w:val="none" w:sz="0" w:space="0" w:color="000000"/>
               <w:right w:val="none" w:sz="0" w:space="0" w:color="000000"/>
             </w:tcBorders>
@@ -434,17 +434,17 @@
                 <w:left w:val="none" w:sz="0" w:space="0" w:color="000000"/>
                 <w:right w:val="none" w:sz="0" w:space="0" w:color="000000"/>
               </w:pBdr>
-              <w:spacing w:after="100" w:before="100" w:line="240"/>
-              <w:ind w:firstLine="0" w:left="100" w:right="100"/>
-            </w:pPr>
-            <w:r>
-              <w:rPr>
-                <w:rFonts w:ascii="Arial" w:hAnsi="Arial" w:eastAsia="Arial" w:cs="Arial"/>
+              <w:spacing w:after="60" w:before="60" w:line="336"/>
+              <w:ind w:firstLine="0" w:left="60" w:right="60"/>
+            </w:pPr>
+            <w:r>
+              <w:rPr>
+                <w:rFonts w:ascii="Open Sans" w:hAnsi="Arial" w:eastAsia="Arial" w:cs="Arial"/>
                 <w:i w:val="false"/>
                 <w:b w:val="true"/>
                 <w:u w:val="none"/>
-                <w:sz w:val="22"/>
-                <w:szCs w:val="22"/>
+                <w:sz w:val="20"/>
+                <w:szCs w:val="20"/>
                 <w:color w:val="000000"/>
               </w:rPr>
               <w:t xml:space="preserve">C: Combination</w:t>
@@ -454,14 +454,14 @@
       </w:tr>
       <w:tr>
         <w:trPr>
-          <w:trHeight w:val="473" w:hRule="auto"/>
+          <w:trHeight w:val="348" w:hRule="auto"/>
         </w:trPr>
         body1
         <w:tc>
           <w:tcPr>
             <w:tcBorders>
-              <w:bottom w:val="single" w:sz="4" w:space="0" w:color="666666"/>
-              <w:top w:val="single" w:sz="16" w:space="0" w:color="666666"/>
+              <w:bottom w:val="single" w:sz="4" w:space="0" w:color="AAAAAA"/>
+              <w:top w:val="single" w:sz="16" w:space="0" w:color="AAAAAA"/>
               <w:left w:val="none" w:sz="0" w:space="0" w:color="000000"/>
               <w:right w:val="none" w:sz="0" w:space="0" w:color="000000"/>
             </w:tcBorders>
@@ -484,17 +484,17 @@
                 <w:left w:val="none" w:sz="0" w:space="0" w:color="000000"/>
                 <w:right w:val="none" w:sz="0" w:space="0" w:color="000000"/>
               </w:pBdr>
-              <w:spacing w:after="100" w:before="100" w:line="240"/>
-              <w:ind w:firstLine="0" w:left="100" w:right="100"/>
-            </w:pPr>
-            <w:r>
-              <w:rPr>
-                <w:rFonts w:ascii="Arial" w:hAnsi="Arial" w:eastAsia="Arial" w:cs="Arial"/>
-                <w:i w:val="false"/>
-                <w:b w:val="false"/>
-                <w:u w:val="none"/>
-                <w:sz w:val="22"/>
-                <w:szCs w:val="22"/>
+              <w:spacing w:after="60" w:before="60" w:line="336"/>
+              <w:ind w:firstLine="0" w:left="60" w:right="60"/>
+            </w:pPr>
+            <w:r>
+              <w:rPr>
+                <w:rFonts w:ascii="Open Sans" w:hAnsi="Arial" w:eastAsia="Arial" w:cs="Arial"/>
+                <w:i w:val="false"/>
+                <w:b w:val="false"/>
+                <w:u w:val="none"/>
+                <w:sz w:val="20"/>
+                <w:szCs w:val="20"/>
                 <w:color w:val="000000"/>
               </w:rPr>
               <w:t xml:space="preserve">F</w:t>
@@ -504,8 +504,8 @@
         <w:tc>
           <w:tcPr>
             <w:tcBorders>
-              <w:bottom w:val="single" w:sz="4" w:space="0" w:color="666666"/>
-              <w:top w:val="single" w:sz="16" w:space="0" w:color="666666"/>
+              <w:bottom w:val="single" w:sz="4" w:space="0" w:color="AAAAAA"/>
+              <w:top w:val="single" w:sz="16" w:space="0" w:color="AAAAAA"/>
               <w:left w:val="none" w:sz="0" w:space="0" w:color="000000"/>
               <w:right w:val="none" w:sz="0" w:space="0" w:color="000000"/>
             </w:tcBorders>
@@ -528,17 +528,17 @@
                 <w:left w:val="none" w:sz="0" w:space="0" w:color="000000"/>
                 <w:right w:val="none" w:sz="0" w:space="0" w:color="000000"/>
               </w:pBdr>
-              <w:spacing w:after="0" w:before="0" w:line="240"/>
+              <w:spacing w:after="0" w:before="0" w:line="336"/>
               <w:ind w:firstLine="0" w:left="0" w:right="0"/>
             </w:pPr>
             <w:r>
               <w:rPr>
-                <w:rFonts w:ascii="Arial" w:hAnsi="Arial" w:eastAsia="Arial" w:cs="Arial"/>
-                <w:i w:val="false"/>
-                <w:b w:val="false"/>
-                <w:u w:val="none"/>
-                <w:sz w:val="22"/>
-                <w:szCs w:val="22"/>
+                <w:rFonts w:ascii="Open Sans" w:hAnsi="Open Sans" w:eastAsia="Open Sans" w:cs="Open Sans"/>
+                <w:i w:val="false"/>
+                <w:b w:val="false"/>
+                <w:u w:val="none"/>
+                <w:sz w:val="20"/>
+                <w:szCs w:val="20"/>
                 <w:color w:val="000000"/>
               </w:rPr>
               <w:t xml:space="preserve"/>
@@ -548,8 +548,8 @@
         <w:tc>
           <w:tcPr>
             <w:tcBorders>
-              <w:bottom w:val="single" w:sz="4" w:space="0" w:color="666666"/>
-              <w:top w:val="single" w:sz="16" w:space="0" w:color="666666"/>
+              <w:bottom w:val="single" w:sz="4" w:space="0" w:color="AAAAAA"/>
+              <w:top w:val="single" w:sz="16" w:space="0" w:color="AAAAAA"/>
               <w:left w:val="none" w:sz="0" w:space="0" w:color="000000"/>
               <w:right w:val="none" w:sz="0" w:space="0" w:color="000000"/>
             </w:tcBorders>
@@ -572,53 +572,53 @@
                 <w:left w:val="none" w:sz="0" w:space="0" w:color="000000"/>
                 <w:right w:val="none" w:sz="0" w:space="0" w:color="000000"/>
               </w:pBdr>
-              <w:spacing w:after="100" w:before="100" w:line="240"/>
-              <w:ind w:firstLine="0" w:left="100" w:right="100"/>
-            </w:pPr>
-            <w:r>
-              <w:rPr>
-                <w:rFonts w:ascii="Arial" w:hAnsi="Arial" w:eastAsia="Arial" w:cs="Arial"/>
-                <w:i w:val="false"/>
-                <w:b w:val="false"/>
-                <w:u w:val="none"/>
-                <w:sz w:val="22"/>
-                <w:szCs w:val="22"/>
+              <w:spacing w:after="60" w:before="60" w:line="336"/>
+              <w:ind w:firstLine="0" w:left="60" w:right="60"/>
+            </w:pPr>
+            <w:r>
+              <w:rPr>
+                <w:rFonts w:ascii="Open Sans" w:hAnsi="Arial" w:eastAsia="Arial" w:cs="Arial"/>
+                <w:i w:val="false"/>
+                <w:b w:val="false"/>
+                <w:u w:val="none"/>
+                <w:sz w:val="20"/>
+                <w:szCs w:val="20"/>
                 <w:color w:val="000000"/>
               </w:rPr>
               <w:t xml:space="preserve">32.8</w:t>
             </w:r>
             <w:r>
               <w:rPr>
-                <w:rFonts w:ascii="Arial" w:hAnsi="Arial" w:eastAsia="Arial" w:cs="Arial"/>
-                <w:i w:val="false"/>
-                <w:b w:val="false"/>
-                <w:u w:val="none"/>
-                <w:sz w:val="22"/>
-                <w:szCs w:val="22"/>
+                <w:rFonts w:ascii="Open Sans" w:hAnsi="Arial" w:eastAsia="Arial" w:cs="Arial"/>
+                <w:i w:val="false"/>
+                <w:b w:val="false"/>
+                <w:u w:val="none"/>
+                <w:sz w:val="20"/>
+                <w:szCs w:val="20"/>
                 <w:color w:val="000000"/>
               </w:rPr>
               <w:t xml:space="preserve"> (</w:t>
             </w:r>
             <w:r>
               <w:rPr>
-                <w:rFonts w:ascii="Arial" w:hAnsi="Arial" w:eastAsia="Arial" w:cs="Arial"/>
-                <w:i w:val="false"/>
-                <w:b w:val="false"/>
-                <w:u w:val="none"/>
-                <w:sz w:val="22"/>
-                <w:szCs w:val="22"/>
+                <w:rFonts w:ascii="Open Sans" w:hAnsi="Arial" w:eastAsia="Arial" w:cs="Arial"/>
+                <w:i w:val="false"/>
+                <w:b w:val="false"/>
+                <w:u w:val="none"/>
+                <w:sz w:val="20"/>
+                <w:szCs w:val="20"/>
                 <w:color w:val="000000"/>
               </w:rPr>
               <w:t xml:space="preserve">6.1</w:t>
             </w:r>
             <w:r>
               <w:rPr>
-                <w:rFonts w:ascii="Arial" w:hAnsi="Arial" w:eastAsia="Arial" w:cs="Arial"/>
-                <w:i w:val="false"/>
-                <w:b w:val="false"/>
-                <w:u w:val="none"/>
-                <w:sz w:val="22"/>
-                <w:szCs w:val="22"/>
+                <w:rFonts w:ascii="Open Sans" w:hAnsi="Arial" w:eastAsia="Arial" w:cs="Arial"/>
+                <w:i w:val="false"/>
+                <w:b w:val="false"/>
+                <w:u w:val="none"/>
+                <w:sz w:val="20"/>
+                <w:szCs w:val="20"/>
                 <w:color w:val="000000"/>
               </w:rPr>
               <w:t xml:space="preserve">)</w:t>
@@ -628,8 +628,8 @@
         <w:tc>
           <w:tcPr>
             <w:tcBorders>
-              <w:bottom w:val="single" w:sz="4" w:space="0" w:color="666666"/>
-              <w:top w:val="single" w:sz="16" w:space="0" w:color="666666"/>
+              <w:bottom w:val="single" w:sz="4" w:space="0" w:color="AAAAAA"/>
+              <w:top w:val="single" w:sz="16" w:space="0" w:color="AAAAAA"/>
               <w:left w:val="none" w:sz="0" w:space="0" w:color="000000"/>
               <w:right w:val="none" w:sz="0" w:space="0" w:color="000000"/>
             </w:tcBorders>
@@ -652,17 +652,17 @@
                 <w:left w:val="none" w:sz="0" w:space="0" w:color="000000"/>
                 <w:right w:val="none" w:sz="0" w:space="0" w:color="000000"/>
               </w:pBdr>
-              <w:spacing w:after="0" w:before="0" w:line="240"/>
+              <w:spacing w:after="0" w:before="0" w:line="336"/>
               <w:ind w:firstLine="0" w:left="0" w:right="0"/>
             </w:pPr>
             <w:r>
               <w:rPr>
-                <w:rFonts w:ascii="Arial" w:hAnsi="Arial" w:eastAsia="Arial" w:cs="Arial"/>
-                <w:i w:val="false"/>
-                <w:b w:val="false"/>
-                <w:u w:val="none"/>
-                <w:sz w:val="22"/>
-                <w:szCs w:val="22"/>
+                <w:rFonts w:ascii="Open Sans" w:hAnsi="Open Sans" w:eastAsia="Open Sans" w:cs="Open Sans"/>
+                <w:i w:val="false"/>
+                <w:b w:val="false"/>
+                <w:u w:val="none"/>
+                <w:sz w:val="20"/>
+                <w:szCs w:val="20"/>
                 <w:color w:val="000000"/>
               </w:rPr>
               <w:t xml:space="preserve"/>
@@ -672,8 +672,8 @@
         <w:tc>
           <w:tcPr>
             <w:tcBorders>
-              <w:bottom w:val="single" w:sz="4" w:space="0" w:color="666666"/>
-              <w:top w:val="single" w:sz="16" w:space="0" w:color="666666"/>
+              <w:bottom w:val="single" w:sz="4" w:space="0" w:color="AAAAAA"/>
+              <w:top w:val="single" w:sz="16" w:space="0" w:color="AAAAAA"/>
               <w:left w:val="none" w:sz="0" w:space="0" w:color="000000"/>
               <w:right w:val="none" w:sz="0" w:space="0" w:color="000000"/>
             </w:tcBorders>
@@ -696,53 +696,53 @@
                 <w:left w:val="none" w:sz="0" w:space="0" w:color="000000"/>
                 <w:right w:val="none" w:sz="0" w:space="0" w:color="000000"/>
               </w:pBdr>
-              <w:spacing w:after="100" w:before="100" w:line="240"/>
-              <w:ind w:firstLine="0" w:left="100" w:right="100"/>
-            </w:pPr>
-            <w:r>
-              <w:rPr>
-                <w:rFonts w:ascii="Arial" w:hAnsi="Arial" w:eastAsia="Arial" w:cs="Arial"/>
-                <w:i w:val="false"/>
-                <w:b w:val="false"/>
-                <w:u w:val="none"/>
-                <w:sz w:val="22"/>
-                <w:szCs w:val="22"/>
+              <w:spacing w:after="60" w:before="60" w:line="336"/>
+              <w:ind w:firstLine="0" w:left="60" w:right="60"/>
+            </w:pPr>
+            <w:r>
+              <w:rPr>
+                <w:rFonts w:ascii="Open Sans" w:hAnsi="Arial" w:eastAsia="Arial" w:cs="Arial"/>
+                <w:i w:val="false"/>
+                <w:b w:val="false"/>
+                <w:u w:val="none"/>
+                <w:sz w:val="20"/>
+                <w:szCs w:val="20"/>
                 <w:color w:val="000000"/>
               </w:rPr>
               <w:t xml:space="preserve">34.2</w:t>
             </w:r>
             <w:r>
               <w:rPr>
-                <w:rFonts w:ascii="Arial" w:hAnsi="Arial" w:eastAsia="Arial" w:cs="Arial"/>
-                <w:i w:val="false"/>
-                <w:b w:val="false"/>
-                <w:u w:val="none"/>
-                <w:sz w:val="22"/>
-                <w:szCs w:val="22"/>
+                <w:rFonts w:ascii="Open Sans" w:hAnsi="Arial" w:eastAsia="Arial" w:cs="Arial"/>
+                <w:i w:val="false"/>
+                <w:b w:val="false"/>
+                <w:u w:val="none"/>
+                <w:sz w:val="20"/>
+                <w:szCs w:val="20"/>
                 <w:color w:val="000000"/>
               </w:rPr>
               <w:t xml:space="preserve"> (</w:t>
             </w:r>
             <w:r>
               <w:rPr>
-                <w:rFonts w:ascii="Arial" w:hAnsi="Arial" w:eastAsia="Arial" w:cs="Arial"/>
-                <w:i w:val="false"/>
-                <w:b w:val="false"/>
-                <w:u w:val="none"/>
-                <w:sz w:val="22"/>
-                <w:szCs w:val="22"/>
+                <w:rFonts w:ascii="Open Sans" w:hAnsi="Arial" w:eastAsia="Arial" w:cs="Arial"/>
+                <w:i w:val="false"/>
+                <w:b w:val="false"/>
+                <w:u w:val="none"/>
+                <w:sz w:val="20"/>
+                <w:szCs w:val="20"/>
                 <w:color w:val="000000"/>
               </w:rPr>
               <w:t xml:space="preserve">7.0</w:t>
             </w:r>
             <w:r>
               <w:rPr>
-                <w:rFonts w:ascii="Arial" w:hAnsi="Arial" w:eastAsia="Arial" w:cs="Arial"/>
-                <w:i w:val="false"/>
-                <w:b w:val="false"/>
-                <w:u w:val="none"/>
-                <w:sz w:val="22"/>
-                <w:szCs w:val="22"/>
+                <w:rFonts w:ascii="Open Sans" w:hAnsi="Arial" w:eastAsia="Arial" w:cs="Arial"/>
+                <w:i w:val="false"/>
+                <w:b w:val="false"/>
+                <w:u w:val="none"/>
+                <w:sz w:val="20"/>
+                <w:szCs w:val="20"/>
                 <w:color w:val="000000"/>
               </w:rPr>
               <w:t xml:space="preserve">)</w:t>
@@ -752,8 +752,8 @@
         <w:tc>
           <w:tcPr>
             <w:tcBorders>
-              <w:bottom w:val="single" w:sz="4" w:space="0" w:color="666666"/>
-              <w:top w:val="single" w:sz="16" w:space="0" w:color="666666"/>
+              <w:bottom w:val="single" w:sz="4" w:space="0" w:color="AAAAAA"/>
+              <w:top w:val="single" w:sz="16" w:space="0" w:color="AAAAAA"/>
               <w:left w:val="none" w:sz="0" w:space="0" w:color="000000"/>
               <w:right w:val="none" w:sz="0" w:space="0" w:color="000000"/>
             </w:tcBorders>
@@ -776,17 +776,17 @@
                 <w:left w:val="none" w:sz="0" w:space="0" w:color="000000"/>
                 <w:right w:val="none" w:sz="0" w:space="0" w:color="000000"/>
               </w:pBdr>
-              <w:spacing w:after="0" w:before="0" w:line="240"/>
+              <w:spacing w:after="0" w:before="0" w:line="336"/>
               <w:ind w:firstLine="0" w:left="0" w:right="0"/>
             </w:pPr>
             <w:r>
               <w:rPr>
-                <w:rFonts w:ascii="Arial" w:hAnsi="Arial" w:eastAsia="Arial" w:cs="Arial"/>
-                <w:i w:val="false"/>
-                <w:b w:val="false"/>
-                <w:u w:val="none"/>
-                <w:sz w:val="22"/>
-                <w:szCs w:val="22"/>
+                <w:rFonts w:ascii="Open Sans" w:hAnsi="Open Sans" w:eastAsia="Open Sans" w:cs="Open Sans"/>
+                <w:i w:val="false"/>
+                <w:b w:val="false"/>
+                <w:u w:val="none"/>
+                <w:sz w:val="20"/>
+                <w:szCs w:val="20"/>
                 <w:color w:val="000000"/>
               </w:rPr>
               <w:t xml:space="preserve"/>
@@ -796,8 +796,8 @@
         <w:tc>
           <w:tcPr>
             <w:tcBorders>
-              <w:bottom w:val="single" w:sz="4" w:space="0" w:color="666666"/>
-              <w:top w:val="single" w:sz="16" w:space="0" w:color="666666"/>
+              <w:bottom w:val="single" w:sz="4" w:space="0" w:color="AAAAAA"/>
+              <w:top w:val="single" w:sz="16" w:space="0" w:color="AAAAAA"/>
               <w:left w:val="none" w:sz="0" w:space="0" w:color="000000"/>
               <w:right w:val="none" w:sz="0" w:space="0" w:color="000000"/>
             </w:tcBorders>
@@ -820,53 +820,53 @@
                 <w:left w:val="none" w:sz="0" w:space="0" w:color="000000"/>
                 <w:right w:val="none" w:sz="0" w:space="0" w:color="000000"/>
               </w:pBdr>
-              <w:spacing w:after="100" w:before="100" w:line="240"/>
-              <w:ind w:firstLine="0" w:left="100" w:right="100"/>
-            </w:pPr>
-            <w:r>
-              <w:rPr>
-                <w:rFonts w:ascii="Arial" w:hAnsi="Arial" w:eastAsia="Arial" w:cs="Arial"/>
-                <w:i w:val="false"/>
-                <w:b w:val="false"/>
-                <w:u w:val="none"/>
-                <w:sz w:val="22"/>
-                <w:szCs w:val="22"/>
+              <w:spacing w:after="60" w:before="60" w:line="336"/>
+              <w:ind w:firstLine="0" w:left="60" w:right="60"/>
+            </w:pPr>
+            <w:r>
+              <w:rPr>
+                <w:rFonts w:ascii="Open Sans" w:hAnsi="Arial" w:eastAsia="Arial" w:cs="Arial"/>
+                <w:i w:val="false"/>
+                <w:b w:val="false"/>
+                <w:u w:val="none"/>
+                <w:sz w:val="20"/>
+                <w:szCs w:val="20"/>
                 <w:color w:val="000000"/>
               </w:rPr>
               <w:t xml:space="preserve">35.2</w:t>
             </w:r>
             <w:r>
               <w:rPr>
-                <w:rFonts w:ascii="Arial" w:hAnsi="Arial" w:eastAsia="Arial" w:cs="Arial"/>
-                <w:i w:val="false"/>
-                <w:b w:val="false"/>
-                <w:u w:val="none"/>
-                <w:sz w:val="22"/>
-                <w:szCs w:val="22"/>
+                <w:rFonts w:ascii="Open Sans" w:hAnsi="Arial" w:eastAsia="Arial" w:cs="Arial"/>
+                <w:i w:val="false"/>
+                <w:b w:val="false"/>
+                <w:u w:val="none"/>
+                <w:sz w:val="20"/>
+                <w:szCs w:val="20"/>
                 <w:color w:val="000000"/>
               </w:rPr>
               <w:t xml:space="preserve"> (</w:t>
             </w:r>
             <w:r>
               <w:rPr>
-                <w:rFonts w:ascii="Arial" w:hAnsi="Arial" w:eastAsia="Arial" w:cs="Arial"/>
-                <w:i w:val="false"/>
-                <w:b w:val="false"/>
-                <w:u w:val="none"/>
-                <w:sz w:val="22"/>
-                <w:szCs w:val="22"/>
+                <w:rFonts w:ascii="Open Sans" w:hAnsi="Arial" w:eastAsia="Arial" w:cs="Arial"/>
+                <w:i w:val="false"/>
+                <w:b w:val="false"/>
+                <w:u w:val="none"/>
+                <w:sz w:val="20"/>
+                <w:szCs w:val="20"/>
                 <w:color w:val="000000"/>
               </w:rPr>
               <w:t xml:space="preserve">7.4</w:t>
             </w:r>
             <w:r>
               <w:rPr>
-                <w:rFonts w:ascii="Arial" w:hAnsi="Arial" w:eastAsia="Arial" w:cs="Arial"/>
-                <w:i w:val="false"/>
-                <w:b w:val="false"/>
-                <w:u w:val="none"/>
-                <w:sz w:val="22"/>
-                <w:szCs w:val="22"/>
+                <w:rFonts w:ascii="Open Sans" w:hAnsi="Arial" w:eastAsia="Arial" w:cs="Arial"/>
+                <w:i w:val="false"/>
+                <w:b w:val="false"/>
+                <w:u w:val="none"/>
+                <w:sz w:val="20"/>
+                <w:szCs w:val="20"/>
                 <w:color w:val="000000"/>
               </w:rPr>
               <w:t xml:space="preserve">)</w:t>
@@ -876,14 +876,14 @@
       </w:tr>
       <w:tr>
         <w:trPr>
-          <w:trHeight w:val="473" w:hRule="auto"/>
+          <w:trHeight w:val="348" w:hRule="auto"/>
         </w:trPr>
         body2
         <w:tc>
           <w:tcPr>
             <w:tcBorders>
-              <w:bottom w:val="single" w:sz="16" w:space="0" w:color="666666"/>
-              <w:top w:val="single" w:sz="4" w:space="0" w:color="666666"/>
+              <w:bottom w:val="single" w:sz="16" w:space="0" w:color="AAAAAA"/>
+              <w:top w:val="single" w:sz="4" w:space="0" w:color="AAAAAA"/>
               <w:left w:val="none" w:sz="0" w:space="0" w:color="000000"/>
               <w:right w:val="none" w:sz="0" w:space="0" w:color="000000"/>
             </w:tcBorders>
@@ -906,17 +906,17 @@
                 <w:left w:val="none" w:sz="0" w:space="0" w:color="000000"/>
                 <w:right w:val="none" w:sz="0" w:space="0" w:color="000000"/>
               </w:pBdr>
-              <w:spacing w:after="100" w:before="100" w:line="240"/>
-              <w:ind w:firstLine="0" w:left="100" w:right="100"/>
-            </w:pPr>
-            <w:r>
-              <w:rPr>
-                <w:rFonts w:ascii="Arial" w:hAnsi="Arial" w:eastAsia="Arial" w:cs="Arial"/>
-                <w:i w:val="false"/>
-                <w:b w:val="false"/>
-                <w:u w:val="none"/>
-                <w:sz w:val="22"/>
-                <w:szCs w:val="22"/>
+              <w:spacing w:after="60" w:before="60" w:line="336"/>
+              <w:ind w:firstLine="0" w:left="60" w:right="60"/>
+            </w:pPr>
+            <w:r>
+              <w:rPr>
+                <w:rFonts w:ascii="Open Sans" w:hAnsi="Arial" w:eastAsia="Arial" w:cs="Arial"/>
+                <w:i w:val="false"/>
+                <w:b w:val="false"/>
+                <w:u w:val="none"/>
+                <w:sz w:val="20"/>
+                <w:szCs w:val="20"/>
                 <w:color w:val="000000"/>
               </w:rPr>
               <w:t xml:space="preserve">M</w:t>
@@ -926,8 +926,8 @@
         <w:tc>
           <w:tcPr>
             <w:tcBorders>
-              <w:bottom w:val="single" w:sz="16" w:space="0" w:color="666666"/>
-              <w:top w:val="single" w:sz="4" w:space="0" w:color="666666"/>
+              <w:bottom w:val="single" w:sz="16" w:space="0" w:color="AAAAAA"/>
+              <w:top w:val="single" w:sz="4" w:space="0" w:color="AAAAAA"/>
               <w:left w:val="none" w:sz="0" w:space="0" w:color="000000"/>
               <w:right w:val="none" w:sz="0" w:space="0" w:color="000000"/>
             </w:tcBorders>
@@ -950,17 +950,17 @@
                 <w:left w:val="none" w:sz="0" w:space="0" w:color="000000"/>
                 <w:right w:val="none" w:sz="0" w:space="0" w:color="000000"/>
               </w:pBdr>
-              <w:spacing w:after="0" w:before="0" w:line="240"/>
+              <w:spacing w:after="0" w:before="0" w:line="336"/>
               <w:ind w:firstLine="0" w:left="0" w:right="0"/>
             </w:pPr>
             <w:r>
               <w:rPr>
-                <w:rFonts w:ascii="Arial" w:hAnsi="Arial" w:eastAsia="Arial" w:cs="Arial"/>
-                <w:i w:val="false"/>
-                <w:b w:val="false"/>
-                <w:u w:val="none"/>
-                <w:sz w:val="22"/>
-                <w:szCs w:val="22"/>
+                <w:rFonts w:ascii="Open Sans" w:hAnsi="Open Sans" w:eastAsia="Open Sans" w:cs="Open Sans"/>
+                <w:i w:val="false"/>
+                <w:b w:val="false"/>
+                <w:u w:val="none"/>
+                <w:sz w:val="20"/>
+                <w:szCs w:val="20"/>
                 <w:color w:val="000000"/>
               </w:rPr>
               <w:t xml:space="preserve"/>
@@ -970,8 +970,8 @@
         <w:tc>
           <w:tcPr>
             <w:tcBorders>
-              <w:bottom w:val="single" w:sz="16" w:space="0" w:color="666666"/>
-              <w:top w:val="single" w:sz="4" w:space="0" w:color="666666"/>
+              <w:bottom w:val="single" w:sz="16" w:space="0" w:color="AAAAAA"/>
+              <w:top w:val="single" w:sz="4" w:space="0" w:color="AAAAAA"/>
               <w:left w:val="none" w:sz="0" w:space="0" w:color="000000"/>
               <w:right w:val="none" w:sz="0" w:space="0" w:color="000000"/>
             </w:tcBorders>
@@ -994,53 +994,53 @@
                 <w:left w:val="none" w:sz="0" w:space="0" w:color="000000"/>
                 <w:right w:val="none" w:sz="0" w:space="0" w:color="000000"/>
               </w:pBdr>
-              <w:spacing w:after="100" w:before="100" w:line="240"/>
-              <w:ind w:firstLine="0" w:left="100" w:right="100"/>
-            </w:pPr>
-            <w:r>
-              <w:rPr>
-                <w:rFonts w:ascii="Arial" w:hAnsi="Arial" w:eastAsia="Arial" w:cs="Arial"/>
-                <w:i w:val="false"/>
-                <w:b w:val="false"/>
-                <w:u w:val="none"/>
-                <w:sz w:val="22"/>
-                <w:szCs w:val="22"/>
+              <w:spacing w:after="60" w:before="60" w:line="336"/>
+              <w:ind w:firstLine="0" w:left="60" w:right="60"/>
+            </w:pPr>
+            <w:r>
+              <w:rPr>
+                <w:rFonts w:ascii="Open Sans" w:hAnsi="Arial" w:eastAsia="Arial" w:cs="Arial"/>
+                <w:i w:val="false"/>
+                <w:b w:val="false"/>
+                <w:u w:val="none"/>
+                <w:sz w:val="20"/>
+                <w:szCs w:val="20"/>
                 <w:color w:val="000000"/>
               </w:rPr>
               <w:t xml:space="preserve">35.2</w:t>
             </w:r>
             <w:r>
               <w:rPr>
-                <w:rFonts w:ascii="Arial" w:hAnsi="Arial" w:eastAsia="Arial" w:cs="Arial"/>
-                <w:i w:val="false"/>
-                <w:b w:val="false"/>
-                <w:u w:val="none"/>
-                <w:sz w:val="22"/>
-                <w:szCs w:val="22"/>
+                <w:rFonts w:ascii="Open Sans" w:hAnsi="Arial" w:eastAsia="Arial" w:cs="Arial"/>
+                <w:i w:val="false"/>
+                <w:b w:val="false"/>
+                <w:u w:val="none"/>
+                <w:sz w:val="20"/>
+                <w:szCs w:val="20"/>
                 <w:color w:val="000000"/>
               </w:rPr>
               <w:t xml:space="preserve"> (</w:t>
             </w:r>
             <w:r>
               <w:rPr>
-                <w:rFonts w:ascii="Arial" w:hAnsi="Arial" w:eastAsia="Arial" w:cs="Arial"/>
-                <w:i w:val="false"/>
-                <w:b w:val="false"/>
-                <w:u w:val="none"/>
-                <w:sz w:val="22"/>
-                <w:szCs w:val="22"/>
+                <w:rFonts w:ascii="Open Sans" w:hAnsi="Arial" w:eastAsia="Arial" w:cs="Arial"/>
+                <w:i w:val="false"/>
+                <w:b w:val="false"/>
+                <w:u w:val="none"/>
+                <w:sz w:val="20"/>
+                <w:szCs w:val="20"/>
                 <w:color w:val="000000"/>
               </w:rPr>
               <w:t xml:space="preserve">7.0</w:t>
             </w:r>
             <w:r>
               <w:rPr>
-                <w:rFonts w:ascii="Arial" w:hAnsi="Arial" w:eastAsia="Arial" w:cs="Arial"/>
-                <w:i w:val="false"/>
-                <w:b w:val="false"/>
-                <w:u w:val="none"/>
-                <w:sz w:val="22"/>
-                <w:szCs w:val="22"/>
+                <w:rFonts w:ascii="Open Sans" w:hAnsi="Arial" w:eastAsia="Arial" w:cs="Arial"/>
+                <w:i w:val="false"/>
+                <w:b w:val="false"/>
+                <w:u w:val="none"/>
+                <w:sz w:val="20"/>
+                <w:szCs w:val="20"/>
                 <w:color w:val="000000"/>
               </w:rPr>
               <w:t xml:space="preserve">)</w:t>
@@ -1050,8 +1050,8 @@
         <w:tc>
           <w:tcPr>
             <w:tcBorders>
-              <w:bottom w:val="single" w:sz="16" w:space="0" w:color="666666"/>
-              <w:top w:val="single" w:sz="4" w:space="0" w:color="666666"/>
+              <w:bottom w:val="single" w:sz="16" w:space="0" w:color="AAAAAA"/>
+              <w:top w:val="single" w:sz="4" w:space="0" w:color="AAAAAA"/>
               <w:left w:val="none" w:sz="0" w:space="0" w:color="000000"/>
               <w:right w:val="none" w:sz="0" w:space="0" w:color="000000"/>
             </w:tcBorders>
@@ -1074,17 +1074,17 @@
                 <w:left w:val="none" w:sz="0" w:space="0" w:color="000000"/>
                 <w:right w:val="none" w:sz="0" w:space="0" w:color="000000"/>
               </w:pBdr>
-              <w:spacing w:after="0" w:before="0" w:line="240"/>
+              <w:spacing w:after="0" w:before="0" w:line="336"/>
               <w:ind w:firstLine="0" w:left="0" w:right="0"/>
             </w:pPr>
             <w:r>
               <w:rPr>
-                <w:rFonts w:ascii="Arial" w:hAnsi="Arial" w:eastAsia="Arial" w:cs="Arial"/>
-                <w:i w:val="false"/>
-                <w:b w:val="false"/>
-                <w:u w:val="none"/>
-                <w:sz w:val="22"/>
-                <w:szCs w:val="22"/>
+                <w:rFonts w:ascii="Open Sans" w:hAnsi="Open Sans" w:eastAsia="Open Sans" w:cs="Open Sans"/>
+                <w:i w:val="false"/>
+                <w:b w:val="false"/>
+                <w:u w:val="none"/>
+                <w:sz w:val="20"/>
+                <w:szCs w:val="20"/>
                 <w:color w:val="000000"/>
               </w:rPr>
               <w:t xml:space="preserve"/>
@@ -1094,8 +1094,8 @@
         <w:tc>
           <w:tcPr>
             <w:tcBorders>
-              <w:bottom w:val="single" w:sz="16" w:space="0" w:color="666666"/>
-              <w:top w:val="single" w:sz="4" w:space="0" w:color="666666"/>
+              <w:bottom w:val="single" w:sz="16" w:space="0" w:color="AAAAAA"/>
+              <w:top w:val="single" w:sz="4" w:space="0" w:color="AAAAAA"/>
               <w:left w:val="none" w:sz="0" w:space="0" w:color="000000"/>
               <w:right w:val="none" w:sz="0" w:space="0" w:color="000000"/>
             </w:tcBorders>
@@ -1118,53 +1118,53 @@
                 <w:left w:val="none" w:sz="0" w:space="0" w:color="000000"/>
                 <w:right w:val="none" w:sz="0" w:space="0" w:color="000000"/>
               </w:pBdr>
-              <w:spacing w:after="100" w:before="100" w:line="240"/>
-              <w:ind w:firstLine="0" w:left="100" w:right="100"/>
-            </w:pPr>
-            <w:r>
-              <w:rPr>
-                <w:rFonts w:ascii="Arial" w:hAnsi="Arial" w:eastAsia="Arial" w:cs="Arial"/>
-                <w:i w:val="false"/>
-                <w:b w:val="false"/>
-                <w:u w:val="none"/>
-                <w:sz w:val="22"/>
-                <w:szCs w:val="22"/>
+              <w:spacing w:after="60" w:before="60" w:line="336"/>
+              <w:ind w:firstLine="0" w:left="60" w:right="60"/>
+            </w:pPr>
+            <w:r>
+              <w:rPr>
+                <w:rFonts w:ascii="Open Sans" w:hAnsi="Arial" w:eastAsia="Arial" w:cs="Arial"/>
+                <w:i w:val="false"/>
+                <w:b w:val="false"/>
+                <w:u w:val="none"/>
+                <w:sz w:val="20"/>
+                <w:szCs w:val="20"/>
                 <w:color w:val="000000"/>
               </w:rPr>
               <w:t xml:space="preserve">37.3</w:t>
             </w:r>
             <w:r>
               <w:rPr>
-                <w:rFonts w:ascii="Arial" w:hAnsi="Arial" w:eastAsia="Arial" w:cs="Arial"/>
-                <w:i w:val="false"/>
-                <w:b w:val="false"/>
-                <w:u w:val="none"/>
-                <w:sz w:val="22"/>
-                <w:szCs w:val="22"/>
+                <w:rFonts w:ascii="Open Sans" w:hAnsi="Arial" w:eastAsia="Arial" w:cs="Arial"/>
+                <w:i w:val="false"/>
+                <w:b w:val="false"/>
+                <w:u w:val="none"/>
+                <w:sz w:val="20"/>
+                <w:szCs w:val="20"/>
                 <w:color w:val="000000"/>
               </w:rPr>
               <w:t xml:space="preserve"> (</w:t>
             </w:r>
             <w:r>
               <w:rPr>
-                <w:rFonts w:ascii="Arial" w:hAnsi="Arial" w:eastAsia="Arial" w:cs="Arial"/>
-                <w:i w:val="false"/>
-                <w:b w:val="false"/>
-                <w:u w:val="none"/>
-                <w:sz w:val="22"/>
-                <w:szCs w:val="22"/>
+                <w:rFonts w:ascii="Open Sans" w:hAnsi="Arial" w:eastAsia="Arial" w:cs="Arial"/>
+                <w:i w:val="false"/>
+                <w:b w:val="false"/>
+                <w:u w:val="none"/>
+                <w:sz w:val="20"/>
+                <w:szCs w:val="20"/>
                 <w:color w:val="000000"/>
               </w:rPr>
               <w:t xml:space="preserve">8.9</w:t>
             </w:r>
             <w:r>
               <w:rPr>
-                <w:rFonts w:ascii="Arial" w:hAnsi="Arial" w:eastAsia="Arial" w:cs="Arial"/>
-                <w:i w:val="false"/>
-                <w:b w:val="false"/>
-                <w:u w:val="none"/>
-                <w:sz w:val="22"/>
-                <w:szCs w:val="22"/>
+                <w:rFonts w:ascii="Open Sans" w:hAnsi="Arial" w:eastAsia="Arial" w:cs="Arial"/>
+                <w:i w:val="false"/>
+                <w:b w:val="false"/>
+                <w:u w:val="none"/>
+                <w:sz w:val="20"/>
+                <w:szCs w:val="20"/>
                 <w:color w:val="000000"/>
               </w:rPr>
               <w:t xml:space="preserve">)</w:t>
@@ -1174,8 +1174,8 @@
         <w:tc>
           <w:tcPr>
             <w:tcBorders>
-              <w:bottom w:val="single" w:sz="16" w:space="0" w:color="666666"/>
-              <w:top w:val="single" w:sz="4" w:space="0" w:color="666666"/>
+              <w:bottom w:val="single" w:sz="16" w:space="0" w:color="AAAAAA"/>
+              <w:top w:val="single" w:sz="4" w:space="0" w:color="AAAAAA"/>
               <w:left w:val="none" w:sz="0" w:space="0" w:color="000000"/>
               <w:right w:val="none" w:sz="0" w:space="0" w:color="000000"/>
             </w:tcBorders>
@@ -1198,17 +1198,17 @@
                 <w:left w:val="none" w:sz="0" w:space="0" w:color="000000"/>
                 <w:right w:val="none" w:sz="0" w:space="0" w:color="000000"/>
               </w:pBdr>
-              <w:spacing w:after="0" w:before="0" w:line="240"/>
+              <w:spacing w:after="0" w:before="0" w:line="336"/>
               <w:ind w:firstLine="0" w:left="0" w:right="0"/>
             </w:pPr>
             <w:r>
               <w:rPr>
-                <w:rFonts w:ascii="Arial" w:hAnsi="Arial" w:eastAsia="Arial" w:cs="Arial"/>
-                <w:i w:val="false"/>
-                <w:b w:val="false"/>
-                <w:u w:val="none"/>
-                <w:sz w:val="22"/>
-                <w:szCs w:val="22"/>
+                <w:rFonts w:ascii="Open Sans" w:hAnsi="Open Sans" w:eastAsia="Open Sans" w:cs="Open Sans"/>
+                <w:i w:val="false"/>
+                <w:b w:val="false"/>
+                <w:u w:val="none"/>
+                <w:sz w:val="20"/>
+                <w:szCs w:val="20"/>
                 <w:color w:val="000000"/>
               </w:rPr>
               <w:t xml:space="preserve"/>
@@ -1218,8 +1218,8 @@
         <w:tc>
           <w:tcPr>
             <w:tcBorders>
-              <w:bottom w:val="single" w:sz="16" w:space="0" w:color="666666"/>
-              <w:top w:val="single" w:sz="4" w:space="0" w:color="666666"/>
+              <w:bottom w:val="single" w:sz="16" w:space="0" w:color="AAAAAA"/>
+              <w:top w:val="single" w:sz="4" w:space="0" w:color="AAAAAA"/>
               <w:left w:val="none" w:sz="0" w:space="0" w:color="000000"/>
               <w:right w:val="none" w:sz="0" w:space="0" w:color="000000"/>
             </w:tcBorders>
@@ -1242,53 +1242,53 @@
                 <w:left w:val="none" w:sz="0" w:space="0" w:color="000000"/>
                 <w:right w:val="none" w:sz="0" w:space="0" w:color="000000"/>
               </w:pBdr>
-              <w:spacing w:after="100" w:before="100" w:line="240"/>
-              <w:ind w:firstLine="0" w:left="100" w:right="100"/>
-            </w:pPr>
-            <w:r>
-              <w:rPr>
-                <w:rFonts w:ascii="Arial" w:hAnsi="Arial" w:eastAsia="Arial" w:cs="Arial"/>
-                <w:i w:val="false"/>
-                <w:b w:val="false"/>
-                <w:u w:val="none"/>
-                <w:sz w:val="22"/>
-                <w:szCs w:val="22"/>
+              <w:spacing w:after="60" w:before="60" w:line="336"/>
+              <w:ind w:firstLine="0" w:left="60" w:right="60"/>
+            </w:pPr>
+            <w:r>
+              <w:rPr>
+                <w:rFonts w:ascii="Open Sans" w:hAnsi="Arial" w:eastAsia="Arial" w:cs="Arial"/>
+                <w:i w:val="false"/>
+                <w:b w:val="false"/>
+                <w:u w:val="none"/>
+                <w:sz w:val="20"/>
+                <w:szCs w:val="20"/>
                 <w:color w:val="000000"/>
               </w:rPr>
               <w:t xml:space="preserve">35.7</w:t>
             </w:r>
             <w:r>
               <w:rPr>
-                <w:rFonts w:ascii="Arial" w:hAnsi="Arial" w:eastAsia="Arial" w:cs="Arial"/>
-                <w:i w:val="false"/>
-                <w:b w:val="false"/>
-                <w:u w:val="none"/>
-                <w:sz w:val="22"/>
-                <w:szCs w:val="22"/>
+                <w:rFonts w:ascii="Open Sans" w:hAnsi="Arial" w:eastAsia="Arial" w:cs="Arial"/>
+                <w:i w:val="false"/>
+                <w:b w:val="false"/>
+                <w:u w:val="none"/>
+                <w:sz w:val="20"/>
+                <w:szCs w:val="20"/>
                 <w:color w:val="000000"/>
               </w:rPr>
               <w:t xml:space="preserve"> (</w:t>
             </w:r>
             <w:r>
               <w:rPr>
-                <w:rFonts w:ascii="Arial" w:hAnsi="Arial" w:eastAsia="Arial" w:cs="Arial"/>
-                <w:i w:val="false"/>
-                <w:b w:val="false"/>
-                <w:u w:val="none"/>
-                <w:sz w:val="22"/>
-                <w:szCs w:val="22"/>
+                <w:rFonts w:ascii="Open Sans" w:hAnsi="Arial" w:eastAsia="Arial" w:cs="Arial"/>
+                <w:i w:val="false"/>
+                <w:b w:val="false"/>
+                <w:u w:val="none"/>
+                <w:sz w:val="20"/>
+                <w:szCs w:val="20"/>
                 <w:color w:val="000000"/>
               </w:rPr>
               <w:t xml:space="preserve">8.2</w:t>
             </w:r>
             <w:r>
               <w:rPr>
-                <w:rFonts w:ascii="Arial" w:hAnsi="Arial" w:eastAsia="Arial" w:cs="Arial"/>
-                <w:i w:val="false"/>
-                <w:b w:val="false"/>
-                <w:u w:val="none"/>
-                <w:sz w:val="22"/>
-                <w:szCs w:val="22"/>
+                <w:rFonts w:ascii="Open Sans" w:hAnsi="Arial" w:eastAsia="Arial" w:cs="Arial"/>
+                <w:i w:val="false"/>
+                <w:b w:val="false"/>
+                <w:u w:val="none"/>
+                <w:sz w:val="20"/>
+                <w:szCs w:val="20"/>
                 <w:color w:val="000000"/>
               </w:rPr>
               <w:t xml:space="preserve">)</w:t>
@@ -1305,8 +1305,8 @@
           <w:tcPr>
             <w:gridSpan w:val="7"/>
             <w:tcBorders>
-              <w:bottom w:val="single" w:sz="4" w:space="0" w:color="666666"/>
-              <w:top w:val="single" w:sz="16" w:space="0" w:color="666666"/>
+              <w:bottom w:val="single" w:sz="4" w:space="0" w:color="AAAAAA"/>
+              <w:top w:val="single" w:sz="16" w:space="0" w:color="AAAAAA"/>
               <w:left w:val="none" w:sz="0" w:space="0" w:color="000000"/>
               <w:right w:val="none" w:sz="0" w:space="0" w:color="000000"/>
             </w:tcBorders>
@@ -1329,17 +1329,17 @@
                 <w:left w:val="none" w:sz="0" w:space="0" w:color="000000"/>
                 <w:right w:val="none" w:sz="0" w:space="0" w:color="000000"/>
               </w:pBdr>
-              <w:spacing w:after="100" w:before="100" w:line="240"/>
-              <w:ind w:firstLine="0" w:left="100" w:right="100"/>
-            </w:pPr>
-            <w:r>
-              <w:rPr>
-                <w:rFonts w:ascii="Arial" w:hAnsi="Arial" w:eastAsia="Arial" w:cs="Arial"/>
-                <w:i w:val="false"/>
-                <w:b w:val="false"/>
-                <w:u w:val="none"/>
-                <w:sz w:val="22"/>
-                <w:szCs w:val="22"/>
+              <w:spacing w:after="60" w:before="60" w:line="336"/>
+              <w:ind w:firstLine="0" w:left="60" w:right="60"/>
+            </w:pPr>
+            <w:r>
+              <w:rPr>
+                <w:rFonts w:ascii="Open Sans" w:hAnsi="Arial" w:eastAsia="Arial" w:cs="Arial"/>
+                <w:i w:val="false"/>
+                <w:b w:val="false"/>
+                <w:u w:val="none"/>
+                <w:sz w:val="20"/>
+                <w:szCs w:val="20"/>
                 <w:color w:val="000000"/>
               </w:rPr>
               <w:t xml:space="preserve">bye bye world</w:t>
@@ -1363,17 +1363,17 @@
         <w:tblLook w:firstRow="1" w:lastRow="0" w:firstColumn="0" w:lastColumn="0" w:noHBand="0" w:noVBand="1"/>
       </w:tblPr>
       <w:tblGrid>
-        <w:gridCol w:w="820"/>
+        <w:gridCol w:w="674"/>
         <w:gridCol w:w="113"/>
-        <w:gridCol w:w="1334"/>
+        <w:gridCol w:w="1140"/>
         <w:gridCol w:w="113"/>
-        <w:gridCol w:w="1444"/>
+        <w:gridCol w:w="1241"/>
         <w:gridCol w:w="113"/>
-        <w:gridCol w:w="1896"/>
+        <w:gridCol w:w="1652"/>
       </w:tblGrid>
       <w:tr>
         <w:trPr>
-          <w:trHeight w:val="470" w:hRule="auto"/>
+          <w:trHeight w:val="345" w:hRule="auto"/>
           <w:tblHeader/>
         </w:trPr>
         header1
@@ -1381,8 +1381,8 @@
           <w:tcPr>
             <w:gridSpan w:val="7"/>
             <w:tcBorders>
-              <w:bottom w:val="single" w:sz="4" w:space="0" w:color="666666"/>
-              <w:top w:val="single" w:sz="16" w:space="0" w:color="666666"/>
+              <w:bottom w:val="single" w:sz="4" w:space="0" w:color="AAAAAA"/>
+              <w:top w:val="single" w:sz="16" w:space="0" w:color="AAAAAA"/>
               <w:left w:val="none" w:sz="0" w:space="0" w:color="000000"/>
               <w:right w:val="none" w:sz="0" w:space="0" w:color="000000"/>
             </w:tcBorders>
@@ -1405,77 +1405,77 @@
                 <w:left w:val="none" w:sz="0" w:space="0" w:color="000000"/>
                 <w:right w:val="none" w:sz="0" w:space="0" w:color="000000"/>
               </w:pBdr>
-              <w:spacing w:after="100" w:before="100" w:line="240"/>
-              <w:ind w:firstLine="0" w:left="100" w:right="100"/>
-            </w:pPr>
-            <w:r>
-              <w:rPr>
-                <w:rFonts w:ascii="Arial" w:hAnsi="Arial" w:eastAsia="Arial" w:cs="Arial"/>
+              <w:spacing w:after="60" w:before="60" w:line="336"/>
+              <w:ind w:firstLine="0" w:left="60" w:right="60"/>
+            </w:pPr>
+            <w:r>
+              <w:rPr>
+                <w:rFonts w:ascii="Open Sans" w:hAnsi="Arial" w:eastAsia="Arial" w:cs="Arial"/>
                 <w:i w:val="false"/>
                 <w:b w:val="true"/>
                 <w:u w:val="none"/>
-                <w:sz w:val="22"/>
-                <w:szCs w:val="22"/>
+                <w:sz w:val="20"/>
+                <w:szCs w:val="20"/>
                 <w:color w:val="000000"/>
               </w:rPr>
               <w:t xml:space="preserve">Table </w:t>
             </w:r>
             <w:r>
               <w:rPr>
-                <w:rFonts w:ascii="Arial" w:hAnsi="Arial" w:eastAsia="Arial" w:cs="Arial"/>
+                <w:rFonts w:ascii="Open Sans" w:hAnsi="Arial" w:eastAsia="Arial" w:cs="Arial"/>
                 <w:i w:val="false"/>
                 <w:b w:val="true"/>
                 <w:u w:val="none"/>
-                <w:sz w:val="22"/>
-                <w:szCs w:val="22"/>
+                <w:sz w:val="20"/>
+                <w:szCs w:val="20"/>
                 <w:color w:val="000000"/>
               </w:rPr>
               <w:fldChar w:fldCharType="begin" w:dirty="true"/>
             </w:r>
             <w:r>
               <w:rPr>
-                <w:rFonts w:ascii="Arial" w:hAnsi="Arial" w:eastAsia="Arial" w:cs="Arial"/>
+                <w:rFonts w:ascii="Open Sans" w:hAnsi="Arial" w:eastAsia="Arial" w:cs="Arial"/>
                 <w:i w:val="false"/>
                 <w:b w:val="true"/>
                 <w:u w:val="none"/>
-                <w:sz w:val="22"/>
-                <w:szCs w:val="22"/>
+                <w:sz w:val="20"/>
+                <w:szCs w:val="20"/>
                 <w:color w:val="000000"/>
               </w:rPr>
               <w:instrText xml:space="preserve" w:dirty="true">SEQ tab \* Arabic</w:instrText>
             </w:r>
             <w:r>
               <w:rPr>
-                <w:rFonts w:ascii="Arial" w:hAnsi="Arial" w:eastAsia="Arial" w:cs="Arial"/>
+                <w:rFonts w:ascii="Open Sans" w:hAnsi="Arial" w:eastAsia="Arial" w:cs="Arial"/>
                 <w:i w:val="false"/>
                 <w:b w:val="true"/>
                 <w:u w:val="none"/>
-                <w:sz w:val="22"/>
-                <w:szCs w:val="22"/>
+                <w:sz w:val="20"/>
+                <w:szCs w:val="20"/>
                 <w:color w:val="000000"/>
               </w:rPr>
               <w:fldChar w:fldCharType="end" w:dirty="true"/>
             </w:r>
             <w:r>
               <w:rPr>
-                <w:rFonts w:ascii="Arial" w:hAnsi="Arial" w:eastAsia="Arial" w:cs="Arial"/>
+                <w:rFonts w:ascii="Open Sans" w:hAnsi="Arial" w:eastAsia="Arial" w:cs="Arial"/>
                 <w:i w:val="false"/>
                 <w:b w:val="true"/>
                 <w:u w:val="none"/>
-                <w:sz w:val="22"/>
-                <w:szCs w:val="22"/>
+                <w:sz w:val="20"/>
+                <w:szCs w:val="20"/>
                 <w:color w:val="000000"/>
               </w:rPr>
               <w:t xml:space="preserve">: </w:t>
             </w:r>
             <w:r>
               <w:rPr>
-                <w:rFonts w:ascii="Arial" w:hAnsi="Arial" w:eastAsia="Arial" w:cs="Arial"/>
+                <w:rFonts w:ascii="Open Sans" w:hAnsi="Arial" w:eastAsia="Arial" w:cs="Arial"/>
                 <w:i w:val="false"/>
                 <w:b w:val="true"/>
                 <w:u w:val="none"/>
-                <w:sz w:val="22"/>
-                <w:szCs w:val="22"/>
+                <w:sz w:val="20"/>
+                <w:szCs w:val="20"/>
                 <w:color w:val="000000"/>
               </w:rPr>
               <w:t xml:space="preserve">hello world</w:t>
@@ -1485,15 +1485,15 @@
       </w:tr>
       <w:tr>
         <w:trPr>
-          <w:trHeight w:val="470" w:hRule="auto"/>
+          <w:trHeight w:val="345" w:hRule="auto"/>
           <w:tblHeader/>
         </w:trPr>
         header2
         <w:tc>
           <w:tcPr>
             <w:tcBorders>
-              <w:bottom w:val="single" w:sz="16" w:space="0" w:color="666666"/>
-              <w:top w:val="single" w:sz="4" w:space="0" w:color="666666"/>
+              <w:bottom w:val="single" w:sz="16" w:space="0" w:color="AAAAAA"/>
+              <w:top w:val="single" w:sz="4" w:space="0" w:color="AAAAAA"/>
               <w:left w:val="none" w:sz="0" w:space="0" w:color="000000"/>
               <w:right w:val="none" w:sz="0" w:space="0" w:color="000000"/>
             </w:tcBorders>
@@ -1516,17 +1516,17 @@
                 <w:left w:val="none" w:sz="0" w:space="0" w:color="000000"/>
                 <w:right w:val="none" w:sz="0" w:space="0" w:color="000000"/>
               </w:pBdr>
-              <w:spacing w:after="100" w:before="100" w:line="240"/>
-              <w:ind w:firstLine="0" w:left="100" w:right="100"/>
-            </w:pPr>
-            <w:r>
-              <w:rPr>
-                <w:rFonts w:ascii="Arial" w:hAnsi="Arial" w:eastAsia="Arial" w:cs="Arial"/>
+              <w:spacing w:after="60" w:before="60" w:line="336"/>
+              <w:ind w:firstLine="0" w:left="60" w:right="60"/>
+            </w:pPr>
+            <w:r>
+              <w:rPr>
+                <w:rFonts w:ascii="Open Sans" w:hAnsi="Arial" w:eastAsia="Arial" w:cs="Arial"/>
                 <w:i w:val="false"/>
                 <w:b w:val="true"/>
                 <w:u w:val="none"/>
-                <w:sz w:val="22"/>
-                <w:szCs w:val="22"/>
+                <w:sz w:val="20"/>
+                <w:szCs w:val="20"/>
                 <w:color w:val="000000"/>
               </w:rPr>
               <w:t xml:space="preserve">SEX</w:t>
@@ -1536,8 +1536,8 @@
         <w:tc>
           <w:tcPr>
             <w:tcBorders>
-              <w:bottom w:val="single" w:sz="16" w:space="0" w:color="666666"/>
-              <w:top w:val="single" w:sz="4" w:space="0" w:color="666666"/>
+              <w:bottom w:val="single" w:sz="16" w:space="0" w:color="AAAAAA"/>
+              <w:top w:val="single" w:sz="4" w:space="0" w:color="AAAAAA"/>
               <w:left w:val="none" w:sz="0" w:space="0" w:color="000000"/>
               <w:right w:val="none" w:sz="0" w:space="0" w:color="000000"/>
             </w:tcBorders>
@@ -1560,17 +1560,17 @@
                 <w:left w:val="none" w:sz="0" w:space="0" w:color="000000"/>
                 <w:right w:val="none" w:sz="0" w:space="0" w:color="000000"/>
               </w:pBdr>
-              <w:spacing w:after="0" w:before="0" w:line="240"/>
+              <w:spacing w:after="0" w:before="0" w:line="336"/>
               <w:ind w:firstLine="0" w:left="0" w:right="0"/>
             </w:pPr>
             <w:r>
               <w:rPr>
-                <w:rFonts w:ascii="Arial" w:hAnsi="Arial" w:eastAsia="Arial" w:cs="Arial"/>
-                <w:i w:val="false"/>
-                <w:b w:val="false"/>
-                <w:u w:val="none"/>
-                <w:sz w:val="22"/>
-                <w:szCs w:val="22"/>
+                <w:rFonts w:ascii="Open Sans" w:hAnsi="Open Sans" w:eastAsia="Open Sans" w:cs="Open Sans"/>
+                <w:i w:val="false"/>
+                <w:b w:val="false"/>
+                <w:u w:val="none"/>
+                <w:sz w:val="20"/>
+                <w:szCs w:val="20"/>
                 <w:color w:val="000000"/>
               </w:rPr>
               <w:t xml:space="preserve"/>
@@ -1580,8 +1580,8 @@
         <w:tc>
           <w:tcPr>
             <w:tcBorders>
-              <w:bottom w:val="single" w:sz="16" w:space="0" w:color="666666"/>
-              <w:top w:val="single" w:sz="4" w:space="0" w:color="666666"/>
+              <w:bottom w:val="single" w:sz="16" w:space="0" w:color="AAAAAA"/>
+              <w:top w:val="single" w:sz="4" w:space="0" w:color="AAAAAA"/>
               <w:left w:val="none" w:sz="0" w:space="0" w:color="000000"/>
               <w:right w:val="none" w:sz="0" w:space="0" w:color="000000"/>
             </w:tcBorders>
@@ -1604,17 +1604,17 @@
                 <w:left w:val="none" w:sz="0" w:space="0" w:color="000000"/>
                 <w:right w:val="none" w:sz="0" w:space="0" w:color="000000"/>
               </w:pBdr>
-              <w:spacing w:after="100" w:before="100" w:line="240"/>
-              <w:ind w:firstLine="0" w:left="100" w:right="100"/>
-            </w:pPr>
-            <w:r>
-              <w:rPr>
-                <w:rFonts w:ascii="Arial" w:hAnsi="Arial" w:eastAsia="Arial" w:cs="Arial"/>
+              <w:spacing w:after="60" w:before="60" w:line="336"/>
+              <w:ind w:firstLine="0" w:left="60" w:right="60"/>
+            </w:pPr>
+            <w:r>
+              <w:rPr>
+                <w:rFonts w:ascii="Open Sans" w:hAnsi="Arial" w:eastAsia="Arial" w:cs="Arial"/>
                 <w:i w:val="false"/>
                 <w:b w:val="true"/>
                 <w:u w:val="none"/>
-                <w:sz w:val="22"/>
-                <w:szCs w:val="22"/>
+                <w:sz w:val="20"/>
+                <w:szCs w:val="20"/>
                 <w:color w:val="000000"/>
               </w:rPr>
               <w:t xml:space="preserve">A: Drug X</w:t>
@@ -1624,8 +1624,8 @@
         <w:tc>
           <w:tcPr>
             <w:tcBorders>
-              <w:bottom w:val="single" w:sz="16" w:space="0" w:color="666666"/>
-              <w:top w:val="single" w:sz="4" w:space="0" w:color="666666"/>
+              <w:bottom w:val="single" w:sz="16" w:space="0" w:color="AAAAAA"/>
+              <w:top w:val="single" w:sz="4" w:space="0" w:color="AAAAAA"/>
               <w:left w:val="none" w:sz="0" w:space="0" w:color="000000"/>
               <w:right w:val="none" w:sz="0" w:space="0" w:color="000000"/>
             </w:tcBorders>
@@ -1648,17 +1648,17 @@
                 <w:left w:val="none" w:sz="0" w:space="0" w:color="000000"/>
                 <w:right w:val="none" w:sz="0" w:space="0" w:color="000000"/>
               </w:pBdr>
-              <w:spacing w:after="0" w:before="0" w:line="240"/>
+              <w:spacing w:after="0" w:before="0" w:line="336"/>
               <w:ind w:firstLine="0" w:left="0" w:right="0"/>
             </w:pPr>
             <w:r>
               <w:rPr>
-                <w:rFonts w:ascii="Arial" w:hAnsi="Arial" w:eastAsia="Arial" w:cs="Arial"/>
-                <w:i w:val="false"/>
-                <w:b w:val="false"/>
-                <w:u w:val="none"/>
-                <w:sz w:val="22"/>
-                <w:szCs w:val="22"/>
+                <w:rFonts w:ascii="Open Sans" w:hAnsi="Open Sans" w:eastAsia="Open Sans" w:cs="Open Sans"/>
+                <w:i w:val="false"/>
+                <w:b w:val="false"/>
+                <w:u w:val="none"/>
+                <w:sz w:val="20"/>
+                <w:szCs w:val="20"/>
                 <w:color w:val="000000"/>
               </w:rPr>
               <w:t xml:space="preserve"/>
@@ -1668,8 +1668,8 @@
         <w:tc>
           <w:tcPr>
             <w:tcBorders>
-              <w:bottom w:val="single" w:sz="16" w:space="0" w:color="666666"/>
-              <w:top w:val="single" w:sz="4" w:space="0" w:color="666666"/>
+              <w:bottom w:val="single" w:sz="16" w:space="0" w:color="AAAAAA"/>
+              <w:top w:val="single" w:sz="4" w:space="0" w:color="AAAAAA"/>
               <w:left w:val="none" w:sz="0" w:space="0" w:color="000000"/>
               <w:right w:val="none" w:sz="0" w:space="0" w:color="000000"/>
             </w:tcBorders>
@@ -1692,17 +1692,17 @@
                 <w:left w:val="none" w:sz="0" w:space="0" w:color="000000"/>
                 <w:right w:val="none" w:sz="0" w:space="0" w:color="000000"/>
               </w:pBdr>
-              <w:spacing w:after="100" w:before="100" w:line="240"/>
-              <w:ind w:firstLine="0" w:left="100" w:right="100"/>
-            </w:pPr>
-            <w:r>
-              <w:rPr>
-                <w:rFonts w:ascii="Arial" w:hAnsi="Arial" w:eastAsia="Arial" w:cs="Arial"/>
+              <w:spacing w:after="60" w:before="60" w:line="336"/>
+              <w:ind w:firstLine="0" w:left="60" w:right="60"/>
+            </w:pPr>
+            <w:r>
+              <w:rPr>
+                <w:rFonts w:ascii="Open Sans" w:hAnsi="Arial" w:eastAsia="Arial" w:cs="Arial"/>
                 <w:i w:val="false"/>
                 <w:b w:val="true"/>
                 <w:u w:val="none"/>
-                <w:sz w:val="22"/>
-                <w:szCs w:val="22"/>
+                <w:sz w:val="20"/>
+                <w:szCs w:val="20"/>
                 <w:color w:val="000000"/>
               </w:rPr>
               <w:t xml:space="preserve">B: Placebo</w:t>
@@ -1712,8 +1712,8 @@
         <w:tc>
           <w:tcPr>
             <w:tcBorders>
-              <w:bottom w:val="single" w:sz="16" w:space="0" w:color="666666"/>
-              <w:top w:val="single" w:sz="4" w:space="0" w:color="666666"/>
+              <w:bottom w:val="single" w:sz="16" w:space="0" w:color="AAAAAA"/>
+              <w:top w:val="single" w:sz="4" w:space="0" w:color="AAAAAA"/>
               <w:left w:val="none" w:sz="0" w:space="0" w:color="000000"/>
               <w:right w:val="none" w:sz="0" w:space="0" w:color="000000"/>
             </w:tcBorders>
@@ -1736,17 +1736,17 @@
                 <w:left w:val="none" w:sz="0" w:space="0" w:color="000000"/>
                 <w:right w:val="none" w:sz="0" w:space="0" w:color="000000"/>
               </w:pBdr>
-              <w:spacing w:after="0" w:before="0" w:line="240"/>
+              <w:spacing w:after="0" w:before="0" w:line="336"/>
               <w:ind w:firstLine="0" w:left="0" w:right="0"/>
             </w:pPr>
             <w:r>
               <w:rPr>
-                <w:rFonts w:ascii="Arial" w:hAnsi="Arial" w:eastAsia="Arial" w:cs="Arial"/>
-                <w:i w:val="false"/>
-                <w:b w:val="false"/>
-                <w:u w:val="none"/>
-                <w:sz w:val="22"/>
-                <w:szCs w:val="22"/>
+                <w:rFonts w:ascii="Open Sans" w:hAnsi="Open Sans" w:eastAsia="Open Sans" w:cs="Open Sans"/>
+                <w:i w:val="false"/>
+                <w:b w:val="false"/>
+                <w:u w:val="none"/>
+                <w:sz w:val="20"/>
+                <w:szCs w:val="20"/>
                 <w:color w:val="000000"/>
               </w:rPr>
               <w:t xml:space="preserve"/>
@@ -1756,8 +1756,8 @@
         <w:tc>
           <w:tcPr>
             <w:tcBorders>
-              <w:bottom w:val="single" w:sz="16" w:space="0" w:color="666666"/>
-              <w:top w:val="single" w:sz="4" w:space="0" w:color="666666"/>
+              <w:bottom w:val="single" w:sz="16" w:space="0" w:color="AAAAAA"/>
+              <w:top w:val="single" w:sz="4" w:space="0" w:color="AAAAAA"/>
               <w:left w:val="none" w:sz="0" w:space="0" w:color="000000"/>
               <w:right w:val="none" w:sz="0" w:space="0" w:color="000000"/>
             </w:tcBorders>
@@ -1780,17 +1780,17 @@
                 <w:left w:val="none" w:sz="0" w:space="0" w:color="000000"/>
                 <w:right w:val="none" w:sz="0" w:space="0" w:color="000000"/>
               </w:pBdr>
-              <w:spacing w:after="100" w:before="100" w:line="240"/>
-              <w:ind w:firstLine="0" w:left="100" w:right="100"/>
-            </w:pPr>
-            <w:r>
-              <w:rPr>
-                <w:rFonts w:ascii="Arial" w:hAnsi="Arial" w:eastAsia="Arial" w:cs="Arial"/>
+              <w:spacing w:after="60" w:before="60" w:line="336"/>
+              <w:ind w:firstLine="0" w:left="60" w:right="60"/>
+            </w:pPr>
+            <w:r>
+              <w:rPr>
+                <w:rFonts w:ascii="Open Sans" w:hAnsi="Arial" w:eastAsia="Arial" w:cs="Arial"/>
                 <w:i w:val="false"/>
                 <w:b w:val="true"/>
                 <w:u w:val="none"/>
-                <w:sz w:val="22"/>
-                <w:szCs w:val="22"/>
+                <w:sz w:val="20"/>
+                <w:szCs w:val="20"/>
                 <w:color w:val="000000"/>
               </w:rPr>
               <w:t xml:space="preserve">C: Combination</w:t>
@@ -1800,14 +1800,14 @@
       </w:tr>
       <w:tr>
         <w:trPr>
-          <w:trHeight w:val="473" w:hRule="auto"/>
+          <w:trHeight w:val="348" w:hRule="auto"/>
         </w:trPr>
         body1
         <w:tc>
           <w:tcPr>
             <w:tcBorders>
-              <w:bottom w:val="single" w:sz="4" w:space="0" w:color="666666"/>
-              <w:top w:val="single" w:sz="16" w:space="0" w:color="666666"/>
+              <w:bottom w:val="single" w:sz="4" w:space="0" w:color="AAAAAA"/>
+              <w:top w:val="single" w:sz="16" w:space="0" w:color="AAAAAA"/>
               <w:left w:val="none" w:sz="0" w:space="0" w:color="000000"/>
               <w:right w:val="none" w:sz="0" w:space="0" w:color="000000"/>
             </w:tcBorders>
@@ -1830,17 +1830,17 @@
                 <w:left w:val="none" w:sz="0" w:space="0" w:color="000000"/>
                 <w:right w:val="none" w:sz="0" w:space="0" w:color="000000"/>
               </w:pBdr>
-              <w:spacing w:after="100" w:before="100" w:line="240"/>
-              <w:ind w:firstLine="0" w:left="100" w:right="100"/>
-            </w:pPr>
-            <w:r>
-              <w:rPr>
-                <w:rFonts w:ascii="Arial" w:hAnsi="Arial" w:eastAsia="Arial" w:cs="Arial"/>
-                <w:i w:val="false"/>
-                <w:b w:val="false"/>
-                <w:u w:val="none"/>
-                <w:sz w:val="22"/>
-                <w:szCs w:val="22"/>
+              <w:spacing w:after="60" w:before="60" w:line="336"/>
+              <w:ind w:firstLine="0" w:left="60" w:right="60"/>
+            </w:pPr>
+            <w:r>
+              <w:rPr>
+                <w:rFonts w:ascii="Open Sans" w:hAnsi="Arial" w:eastAsia="Arial" w:cs="Arial"/>
+                <w:i w:val="false"/>
+                <w:b w:val="false"/>
+                <w:u w:val="none"/>
+                <w:sz w:val="20"/>
+                <w:szCs w:val="20"/>
                 <w:color w:val="000000"/>
               </w:rPr>
               <w:t xml:space="preserve">F</w:t>
@@ -1850,8 +1850,8 @@
         <w:tc>
           <w:tcPr>
             <w:tcBorders>
-              <w:bottom w:val="single" w:sz="4" w:space="0" w:color="666666"/>
-              <w:top w:val="single" w:sz="16" w:space="0" w:color="666666"/>
+              <w:bottom w:val="single" w:sz="4" w:space="0" w:color="AAAAAA"/>
+              <w:top w:val="single" w:sz="16" w:space="0" w:color="AAAAAA"/>
               <w:left w:val="none" w:sz="0" w:space="0" w:color="000000"/>
               <w:right w:val="none" w:sz="0" w:space="0" w:color="000000"/>
             </w:tcBorders>
@@ -1874,17 +1874,17 @@
                 <w:left w:val="none" w:sz="0" w:space="0" w:color="000000"/>
                 <w:right w:val="none" w:sz="0" w:space="0" w:color="000000"/>
               </w:pBdr>
-              <w:spacing w:after="0" w:before="0" w:line="240"/>
+              <w:spacing w:after="0" w:before="0" w:line="336"/>
               <w:ind w:firstLine="0" w:left="0" w:right="0"/>
             </w:pPr>
             <w:r>
               <w:rPr>
-                <w:rFonts w:ascii="Arial" w:hAnsi="Arial" w:eastAsia="Arial" w:cs="Arial"/>
-                <w:i w:val="false"/>
-                <w:b w:val="false"/>
-                <w:u w:val="none"/>
-                <w:sz w:val="22"/>
-                <w:szCs w:val="22"/>
+                <w:rFonts w:ascii="Open Sans" w:hAnsi="Open Sans" w:eastAsia="Open Sans" w:cs="Open Sans"/>
+                <w:i w:val="false"/>
+                <w:b w:val="false"/>
+                <w:u w:val="none"/>
+                <w:sz w:val="20"/>
+                <w:szCs w:val="20"/>
                 <w:color w:val="000000"/>
               </w:rPr>
               <w:t xml:space="preserve"/>
@@ -1894,8 +1894,8 @@
         <w:tc>
           <w:tcPr>
             <w:tcBorders>
-              <w:bottom w:val="single" w:sz="4" w:space="0" w:color="666666"/>
-              <w:top w:val="single" w:sz="16" w:space="0" w:color="666666"/>
+              <w:bottom w:val="single" w:sz="4" w:space="0" w:color="AAAAAA"/>
+              <w:top w:val="single" w:sz="16" w:space="0" w:color="AAAAAA"/>
               <w:left w:val="none" w:sz="0" w:space="0" w:color="000000"/>
               <w:right w:val="none" w:sz="0" w:space="0" w:color="000000"/>
             </w:tcBorders>
@@ -1918,53 +1918,53 @@
                 <w:left w:val="none" w:sz="0" w:space="0" w:color="000000"/>
                 <w:right w:val="none" w:sz="0" w:space="0" w:color="000000"/>
               </w:pBdr>
-              <w:spacing w:after="100" w:before="100" w:line="240"/>
-              <w:ind w:firstLine="0" w:left="100" w:right="100"/>
-            </w:pPr>
-            <w:r>
-              <w:rPr>
-                <w:rFonts w:ascii="Arial" w:hAnsi="Arial" w:eastAsia="Arial" w:cs="Arial"/>
-                <w:i w:val="false"/>
-                <w:b w:val="false"/>
-                <w:u w:val="none"/>
-                <w:sz w:val="22"/>
-                <w:szCs w:val="22"/>
+              <w:spacing w:after="60" w:before="60" w:line="336"/>
+              <w:ind w:firstLine="0" w:left="60" w:right="60"/>
+            </w:pPr>
+            <w:r>
+              <w:rPr>
+                <w:rFonts w:ascii="Open Sans" w:hAnsi="Arial" w:eastAsia="Arial" w:cs="Arial"/>
+                <w:i w:val="false"/>
+                <w:b w:val="false"/>
+                <w:u w:val="none"/>
+                <w:sz w:val="20"/>
+                <w:szCs w:val="20"/>
                 <w:color w:val="000000"/>
               </w:rPr>
               <w:t xml:space="preserve">32.8</w:t>
             </w:r>
             <w:r>
               <w:rPr>
-                <w:rFonts w:ascii="Arial" w:hAnsi="Arial" w:eastAsia="Arial" w:cs="Arial"/>
-                <w:i w:val="false"/>
-                <w:b w:val="false"/>
-                <w:u w:val="none"/>
-                <w:sz w:val="22"/>
-                <w:szCs w:val="22"/>
+                <w:rFonts w:ascii="Open Sans" w:hAnsi="Arial" w:eastAsia="Arial" w:cs="Arial"/>
+                <w:i w:val="false"/>
+                <w:b w:val="false"/>
+                <w:u w:val="none"/>
+                <w:sz w:val="20"/>
+                <w:szCs w:val="20"/>
                 <w:color w:val="000000"/>
               </w:rPr>
               <w:t xml:space="preserve"> (</w:t>
             </w:r>
             <w:r>
               <w:rPr>
-                <w:rFonts w:ascii="Arial" w:hAnsi="Arial" w:eastAsia="Arial" w:cs="Arial"/>
-                <w:i w:val="false"/>
-                <w:b w:val="false"/>
-                <w:u w:val="none"/>
-                <w:sz w:val="22"/>
-                <w:szCs w:val="22"/>
+                <w:rFonts w:ascii="Open Sans" w:hAnsi="Arial" w:eastAsia="Arial" w:cs="Arial"/>
+                <w:i w:val="false"/>
+                <w:b w:val="false"/>
+                <w:u w:val="none"/>
+                <w:sz w:val="20"/>
+                <w:szCs w:val="20"/>
                 <w:color w:val="000000"/>
               </w:rPr>
               <w:t xml:space="preserve">6.1</w:t>
             </w:r>
             <w:r>
               <w:rPr>
-                <w:rFonts w:ascii="Arial" w:hAnsi="Arial" w:eastAsia="Arial" w:cs="Arial"/>
-                <w:i w:val="false"/>
-                <w:b w:val="false"/>
-                <w:u w:val="none"/>
-                <w:sz w:val="22"/>
-                <w:szCs w:val="22"/>
+                <w:rFonts w:ascii="Open Sans" w:hAnsi="Arial" w:eastAsia="Arial" w:cs="Arial"/>
+                <w:i w:val="false"/>
+                <w:b w:val="false"/>
+                <w:u w:val="none"/>
+                <w:sz w:val="20"/>
+                <w:szCs w:val="20"/>
                 <w:color w:val="000000"/>
               </w:rPr>
               <w:t xml:space="preserve">)</w:t>
@@ -1974,8 +1974,8 @@
         <w:tc>
           <w:tcPr>
             <w:tcBorders>
-              <w:bottom w:val="single" w:sz="4" w:space="0" w:color="666666"/>
-              <w:top w:val="single" w:sz="16" w:space="0" w:color="666666"/>
+              <w:bottom w:val="single" w:sz="4" w:space="0" w:color="AAAAAA"/>
+              <w:top w:val="single" w:sz="16" w:space="0" w:color="AAAAAA"/>
               <w:left w:val="none" w:sz="0" w:space="0" w:color="000000"/>
               <w:right w:val="none" w:sz="0" w:space="0" w:color="000000"/>
             </w:tcBorders>
@@ -1998,17 +1998,17 @@
                 <w:left w:val="none" w:sz="0" w:space="0" w:color="000000"/>
                 <w:right w:val="none" w:sz="0" w:space="0" w:color="000000"/>
               </w:pBdr>
-              <w:spacing w:after="0" w:before="0" w:line="240"/>
+              <w:spacing w:after="0" w:before="0" w:line="336"/>
               <w:ind w:firstLine="0" w:left="0" w:right="0"/>
             </w:pPr>
             <w:r>
               <w:rPr>
-                <w:rFonts w:ascii="Arial" w:hAnsi="Arial" w:eastAsia="Arial" w:cs="Arial"/>
-                <w:i w:val="false"/>
-                <w:b w:val="false"/>
-                <w:u w:val="none"/>
-                <w:sz w:val="22"/>
-                <w:szCs w:val="22"/>
+                <w:rFonts w:ascii="Open Sans" w:hAnsi="Open Sans" w:eastAsia="Open Sans" w:cs="Open Sans"/>
+                <w:i w:val="false"/>
+                <w:b w:val="false"/>
+                <w:u w:val="none"/>
+                <w:sz w:val="20"/>
+                <w:szCs w:val="20"/>
                 <w:color w:val="000000"/>
               </w:rPr>
               <w:t xml:space="preserve"/>
@@ -2018,8 +2018,8 @@
         <w:tc>
           <w:tcPr>
             <w:tcBorders>
-              <w:bottom w:val="single" w:sz="4" w:space="0" w:color="666666"/>
-              <w:top w:val="single" w:sz="16" w:space="0" w:color="666666"/>
+              <w:bottom w:val="single" w:sz="4" w:space="0" w:color="AAAAAA"/>
+              <w:top w:val="single" w:sz="16" w:space="0" w:color="AAAAAA"/>
               <w:left w:val="none" w:sz="0" w:space="0" w:color="000000"/>
               <w:right w:val="none" w:sz="0" w:space="0" w:color="000000"/>
             </w:tcBorders>
@@ -2042,53 +2042,53 @@
                 <w:left w:val="none" w:sz="0" w:space="0" w:color="000000"/>
                 <w:right w:val="none" w:sz="0" w:space="0" w:color="000000"/>
               </w:pBdr>
-              <w:spacing w:after="100" w:before="100" w:line="240"/>
-              <w:ind w:firstLine="0" w:left="100" w:right="100"/>
-            </w:pPr>
-            <w:r>
-              <w:rPr>
-                <w:rFonts w:ascii="Arial" w:hAnsi="Arial" w:eastAsia="Arial" w:cs="Arial"/>
-                <w:i w:val="false"/>
-                <w:b w:val="false"/>
-                <w:u w:val="none"/>
-                <w:sz w:val="22"/>
-                <w:szCs w:val="22"/>
+              <w:spacing w:after="60" w:before="60" w:line="336"/>
+              <w:ind w:firstLine="0" w:left="60" w:right="60"/>
+            </w:pPr>
+            <w:r>
+              <w:rPr>
+                <w:rFonts w:ascii="Open Sans" w:hAnsi="Arial" w:eastAsia="Arial" w:cs="Arial"/>
+                <w:i w:val="false"/>
+                <w:b w:val="false"/>
+                <w:u w:val="none"/>
+                <w:sz w:val="20"/>
+                <w:szCs w:val="20"/>
                 <w:color w:val="000000"/>
               </w:rPr>
               <w:t xml:space="preserve">34.2</w:t>
             </w:r>
             <w:r>
               <w:rPr>
-                <w:rFonts w:ascii="Arial" w:hAnsi="Arial" w:eastAsia="Arial" w:cs="Arial"/>
-                <w:i w:val="false"/>
-                <w:b w:val="false"/>
-                <w:u w:val="none"/>
-                <w:sz w:val="22"/>
-                <w:szCs w:val="22"/>
+                <w:rFonts w:ascii="Open Sans" w:hAnsi="Arial" w:eastAsia="Arial" w:cs="Arial"/>
+                <w:i w:val="false"/>
+                <w:b w:val="false"/>
+                <w:u w:val="none"/>
+                <w:sz w:val="20"/>
+                <w:szCs w:val="20"/>
                 <w:color w:val="000000"/>
               </w:rPr>
               <w:t xml:space="preserve"> (</w:t>
             </w:r>
             <w:r>
               <w:rPr>
-                <w:rFonts w:ascii="Arial" w:hAnsi="Arial" w:eastAsia="Arial" w:cs="Arial"/>
-                <w:i w:val="false"/>
-                <w:b w:val="false"/>
-                <w:u w:val="none"/>
-                <w:sz w:val="22"/>
-                <w:szCs w:val="22"/>
+                <w:rFonts w:ascii="Open Sans" w:hAnsi="Arial" w:eastAsia="Arial" w:cs="Arial"/>
+                <w:i w:val="false"/>
+                <w:b w:val="false"/>
+                <w:u w:val="none"/>
+                <w:sz w:val="20"/>
+                <w:szCs w:val="20"/>
                 <w:color w:val="000000"/>
               </w:rPr>
               <w:t xml:space="preserve">7.0</w:t>
             </w:r>
             <w:r>
               <w:rPr>
-                <w:rFonts w:ascii="Arial" w:hAnsi="Arial" w:eastAsia="Arial" w:cs="Arial"/>
-                <w:i w:val="false"/>
-                <w:b w:val="false"/>
-                <w:u w:val="none"/>
-                <w:sz w:val="22"/>
-                <w:szCs w:val="22"/>
+                <w:rFonts w:ascii="Open Sans" w:hAnsi="Arial" w:eastAsia="Arial" w:cs="Arial"/>
+                <w:i w:val="false"/>
+                <w:b w:val="false"/>
+                <w:u w:val="none"/>
+                <w:sz w:val="20"/>
+                <w:szCs w:val="20"/>
                 <w:color w:val="000000"/>
               </w:rPr>
               <w:t xml:space="preserve">)</w:t>
@@ -2098,8 +2098,8 @@
         <w:tc>
           <w:tcPr>
             <w:tcBorders>
-              <w:bottom w:val="single" w:sz="4" w:space="0" w:color="666666"/>
-              <w:top w:val="single" w:sz="16" w:space="0" w:color="666666"/>
+              <w:bottom w:val="single" w:sz="4" w:space="0" w:color="AAAAAA"/>
+              <w:top w:val="single" w:sz="16" w:space="0" w:color="AAAAAA"/>
               <w:left w:val="none" w:sz="0" w:space="0" w:color="000000"/>
               <w:right w:val="none" w:sz="0" w:space="0" w:color="000000"/>
             </w:tcBorders>
@@ -2122,17 +2122,17 @@
                 <w:left w:val="none" w:sz="0" w:space="0" w:color="000000"/>
                 <w:right w:val="none" w:sz="0" w:space="0" w:color="000000"/>
               </w:pBdr>
-              <w:spacing w:after="0" w:before="0" w:line="240"/>
+              <w:spacing w:after="0" w:before="0" w:line="336"/>
               <w:ind w:firstLine="0" w:left="0" w:right="0"/>
             </w:pPr>
             <w:r>
               <w:rPr>
-                <w:rFonts w:ascii="Arial" w:hAnsi="Arial" w:eastAsia="Arial" w:cs="Arial"/>
-                <w:i w:val="false"/>
-                <w:b w:val="false"/>
-                <w:u w:val="none"/>
-                <w:sz w:val="22"/>
-                <w:szCs w:val="22"/>
+                <w:rFonts w:ascii="Open Sans" w:hAnsi="Open Sans" w:eastAsia="Open Sans" w:cs="Open Sans"/>
+                <w:i w:val="false"/>
+                <w:b w:val="false"/>
+                <w:u w:val="none"/>
+                <w:sz w:val="20"/>
+                <w:szCs w:val="20"/>
                 <w:color w:val="000000"/>
               </w:rPr>
               <w:t xml:space="preserve"/>
@@ -2142,8 +2142,8 @@
         <w:tc>
           <w:tcPr>
             <w:tcBorders>
-              <w:bottom w:val="single" w:sz="4" w:space="0" w:color="666666"/>
-              <w:top w:val="single" w:sz="16" w:space="0" w:color="666666"/>
+              <w:bottom w:val="single" w:sz="4" w:space="0" w:color="AAAAAA"/>
+              <w:top w:val="single" w:sz="16" w:space="0" w:color="AAAAAA"/>
               <w:left w:val="none" w:sz="0" w:space="0" w:color="000000"/>
               <w:right w:val="none" w:sz="0" w:space="0" w:color="000000"/>
             </w:tcBorders>
@@ -2166,53 +2166,53 @@
                 <w:left w:val="none" w:sz="0" w:space="0" w:color="000000"/>
                 <w:right w:val="none" w:sz="0" w:space="0" w:color="000000"/>
               </w:pBdr>
-              <w:spacing w:after="100" w:before="100" w:line="240"/>
-              <w:ind w:firstLine="0" w:left="100" w:right="100"/>
-            </w:pPr>
-            <w:r>
-              <w:rPr>
-                <w:rFonts w:ascii="Arial" w:hAnsi="Arial" w:eastAsia="Arial" w:cs="Arial"/>
-                <w:i w:val="false"/>
-                <w:b w:val="false"/>
-                <w:u w:val="none"/>
-                <w:sz w:val="22"/>
-                <w:szCs w:val="22"/>
+              <w:spacing w:after="60" w:before="60" w:line="336"/>
+              <w:ind w:firstLine="0" w:left="60" w:right="60"/>
+            </w:pPr>
+            <w:r>
+              <w:rPr>
+                <w:rFonts w:ascii="Open Sans" w:hAnsi="Arial" w:eastAsia="Arial" w:cs="Arial"/>
+                <w:i w:val="false"/>
+                <w:b w:val="false"/>
+                <w:u w:val="none"/>
+                <w:sz w:val="20"/>
+                <w:szCs w:val="20"/>
                 <w:color w:val="000000"/>
               </w:rPr>
               <w:t xml:space="preserve">35.2</w:t>
             </w:r>
             <w:r>
               <w:rPr>
-                <w:rFonts w:ascii="Arial" w:hAnsi="Arial" w:eastAsia="Arial" w:cs="Arial"/>
-                <w:i w:val="false"/>
-                <w:b w:val="false"/>
-                <w:u w:val="none"/>
-                <w:sz w:val="22"/>
-                <w:szCs w:val="22"/>
+                <w:rFonts w:ascii="Open Sans" w:hAnsi="Arial" w:eastAsia="Arial" w:cs="Arial"/>
+                <w:i w:val="false"/>
+                <w:b w:val="false"/>
+                <w:u w:val="none"/>
+                <w:sz w:val="20"/>
+                <w:szCs w:val="20"/>
                 <w:color w:val="000000"/>
               </w:rPr>
               <w:t xml:space="preserve"> (</w:t>
             </w:r>
             <w:r>
               <w:rPr>
-                <w:rFonts w:ascii="Arial" w:hAnsi="Arial" w:eastAsia="Arial" w:cs="Arial"/>
-                <w:i w:val="false"/>
-                <w:b w:val="false"/>
-                <w:u w:val="none"/>
-                <w:sz w:val="22"/>
-                <w:szCs w:val="22"/>
+                <w:rFonts w:ascii="Open Sans" w:hAnsi="Arial" w:eastAsia="Arial" w:cs="Arial"/>
+                <w:i w:val="false"/>
+                <w:b w:val="false"/>
+                <w:u w:val="none"/>
+                <w:sz w:val="20"/>
+                <w:szCs w:val="20"/>
                 <w:color w:val="000000"/>
               </w:rPr>
               <w:t xml:space="preserve">7.4</w:t>
             </w:r>
             <w:r>
               <w:rPr>
-                <w:rFonts w:ascii="Arial" w:hAnsi="Arial" w:eastAsia="Arial" w:cs="Arial"/>
-                <w:i w:val="false"/>
-                <w:b w:val="false"/>
-                <w:u w:val="none"/>
-                <w:sz w:val="22"/>
-                <w:szCs w:val="22"/>
+                <w:rFonts w:ascii="Open Sans" w:hAnsi="Arial" w:eastAsia="Arial" w:cs="Arial"/>
+                <w:i w:val="false"/>
+                <w:b w:val="false"/>
+                <w:u w:val="none"/>
+                <w:sz w:val="20"/>
+                <w:szCs w:val="20"/>
                 <w:color w:val="000000"/>
               </w:rPr>
               <w:t xml:space="preserve">)</w:t>
@@ -2222,14 +2222,14 @@
       </w:tr>
       <w:tr>
         <w:trPr>
-          <w:trHeight w:val="473" w:hRule="auto"/>
+          <w:trHeight w:val="348" w:hRule="auto"/>
         </w:trPr>
         body2
         <w:tc>
           <w:tcPr>
             <w:tcBorders>
-              <w:bottom w:val="single" w:sz="16" w:space="0" w:color="666666"/>
-              <w:top w:val="single" w:sz="4" w:space="0" w:color="666666"/>
+              <w:bottom w:val="single" w:sz="16" w:space="0" w:color="AAAAAA"/>
+              <w:top w:val="single" w:sz="4" w:space="0" w:color="AAAAAA"/>
               <w:left w:val="none" w:sz="0" w:space="0" w:color="000000"/>
               <w:right w:val="none" w:sz="0" w:space="0" w:color="000000"/>
             </w:tcBorders>
@@ -2252,17 +2252,17 @@
                 <w:left w:val="none" w:sz="0" w:space="0" w:color="000000"/>
                 <w:right w:val="none" w:sz="0" w:space="0" w:color="000000"/>
               </w:pBdr>
-              <w:spacing w:after="100" w:before="100" w:line="240"/>
-              <w:ind w:firstLine="0" w:left="100" w:right="100"/>
-            </w:pPr>
-            <w:r>
-              <w:rPr>
-                <w:rFonts w:ascii="Arial" w:hAnsi="Arial" w:eastAsia="Arial" w:cs="Arial"/>
-                <w:i w:val="false"/>
-                <w:b w:val="false"/>
-                <w:u w:val="none"/>
-                <w:sz w:val="22"/>
-                <w:szCs w:val="22"/>
+              <w:spacing w:after="60" w:before="60" w:line="336"/>
+              <w:ind w:firstLine="0" w:left="60" w:right="60"/>
+            </w:pPr>
+            <w:r>
+              <w:rPr>
+                <w:rFonts w:ascii="Open Sans" w:hAnsi="Arial" w:eastAsia="Arial" w:cs="Arial"/>
+                <w:i w:val="false"/>
+                <w:b w:val="false"/>
+                <w:u w:val="none"/>
+                <w:sz w:val="20"/>
+                <w:szCs w:val="20"/>
                 <w:color w:val="000000"/>
               </w:rPr>
               <w:t xml:space="preserve">M</w:t>
@@ -2272,8 +2272,8 @@
         <w:tc>
           <w:tcPr>
             <w:tcBorders>
-              <w:bottom w:val="single" w:sz="16" w:space="0" w:color="666666"/>
-              <w:top w:val="single" w:sz="4" w:space="0" w:color="666666"/>
+              <w:bottom w:val="single" w:sz="16" w:space="0" w:color="AAAAAA"/>
+              <w:top w:val="single" w:sz="4" w:space="0" w:color="AAAAAA"/>
               <w:left w:val="none" w:sz="0" w:space="0" w:color="000000"/>
               <w:right w:val="none" w:sz="0" w:space="0" w:color="000000"/>
             </w:tcBorders>
@@ -2296,17 +2296,17 @@
                 <w:left w:val="none" w:sz="0" w:space="0" w:color="000000"/>
                 <w:right w:val="none" w:sz="0" w:space="0" w:color="000000"/>
               </w:pBdr>
-              <w:spacing w:after="0" w:before="0" w:line="240"/>
+              <w:spacing w:after="0" w:before="0" w:line="336"/>
               <w:ind w:firstLine="0" w:left="0" w:right="0"/>
             </w:pPr>
             <w:r>
               <w:rPr>
-                <w:rFonts w:ascii="Arial" w:hAnsi="Arial" w:eastAsia="Arial" w:cs="Arial"/>
-                <w:i w:val="false"/>
-                <w:b w:val="false"/>
-                <w:u w:val="none"/>
-                <w:sz w:val="22"/>
-                <w:szCs w:val="22"/>
+                <w:rFonts w:ascii="Open Sans" w:hAnsi="Open Sans" w:eastAsia="Open Sans" w:cs="Open Sans"/>
+                <w:i w:val="false"/>
+                <w:b w:val="false"/>
+                <w:u w:val="none"/>
+                <w:sz w:val="20"/>
+                <w:szCs w:val="20"/>
                 <w:color w:val="000000"/>
               </w:rPr>
               <w:t xml:space="preserve"/>
@@ -2316,8 +2316,8 @@
         <w:tc>
           <w:tcPr>
             <w:tcBorders>
-              <w:bottom w:val="single" w:sz="16" w:space="0" w:color="666666"/>
-              <w:top w:val="single" w:sz="4" w:space="0" w:color="666666"/>
+              <w:bottom w:val="single" w:sz="16" w:space="0" w:color="AAAAAA"/>
+              <w:top w:val="single" w:sz="4" w:space="0" w:color="AAAAAA"/>
               <w:left w:val="none" w:sz="0" w:space="0" w:color="000000"/>
               <w:right w:val="none" w:sz="0" w:space="0" w:color="000000"/>
             </w:tcBorders>
@@ -2340,53 +2340,53 @@
                 <w:left w:val="none" w:sz="0" w:space="0" w:color="000000"/>
                 <w:right w:val="none" w:sz="0" w:space="0" w:color="000000"/>
               </w:pBdr>
-              <w:spacing w:after="100" w:before="100" w:line="240"/>
-              <w:ind w:firstLine="0" w:left="100" w:right="100"/>
-            </w:pPr>
-            <w:r>
-              <w:rPr>
-                <w:rFonts w:ascii="Arial" w:hAnsi="Arial" w:eastAsia="Arial" w:cs="Arial"/>
-                <w:i w:val="false"/>
-                <w:b w:val="false"/>
-                <w:u w:val="none"/>
-                <w:sz w:val="22"/>
-                <w:szCs w:val="22"/>
+              <w:spacing w:after="60" w:before="60" w:line="336"/>
+              <w:ind w:firstLine="0" w:left="60" w:right="60"/>
+            </w:pPr>
+            <w:r>
+              <w:rPr>
+                <w:rFonts w:ascii="Open Sans" w:hAnsi="Arial" w:eastAsia="Arial" w:cs="Arial"/>
+                <w:i w:val="false"/>
+                <w:b w:val="false"/>
+                <w:u w:val="none"/>
+                <w:sz w:val="20"/>
+                <w:szCs w:val="20"/>
                 <w:color w:val="000000"/>
               </w:rPr>
               <w:t xml:space="preserve">35.2</w:t>
             </w:r>
             <w:r>
               <w:rPr>
-                <w:rFonts w:ascii="Arial" w:hAnsi="Arial" w:eastAsia="Arial" w:cs="Arial"/>
-                <w:i w:val="false"/>
-                <w:b w:val="false"/>
-                <w:u w:val="none"/>
-                <w:sz w:val="22"/>
-                <w:szCs w:val="22"/>
+                <w:rFonts w:ascii="Open Sans" w:hAnsi="Arial" w:eastAsia="Arial" w:cs="Arial"/>
+                <w:i w:val="false"/>
+                <w:b w:val="false"/>
+                <w:u w:val="none"/>
+                <w:sz w:val="20"/>
+                <w:szCs w:val="20"/>
                 <w:color w:val="000000"/>
               </w:rPr>
               <w:t xml:space="preserve"> (</w:t>
             </w:r>
             <w:r>
               <w:rPr>
-                <w:rFonts w:ascii="Arial" w:hAnsi="Arial" w:eastAsia="Arial" w:cs="Arial"/>
-                <w:i w:val="false"/>
-                <w:b w:val="false"/>
-                <w:u w:val="none"/>
-                <w:sz w:val="22"/>
-                <w:szCs w:val="22"/>
+                <w:rFonts w:ascii="Open Sans" w:hAnsi="Arial" w:eastAsia="Arial" w:cs="Arial"/>
+                <w:i w:val="false"/>
+                <w:b w:val="false"/>
+                <w:u w:val="none"/>
+                <w:sz w:val="20"/>
+                <w:szCs w:val="20"/>
                 <w:color w:val="000000"/>
               </w:rPr>
               <w:t xml:space="preserve">7.0</w:t>
             </w:r>
             <w:r>
               <w:rPr>
-                <w:rFonts w:ascii="Arial" w:hAnsi="Arial" w:eastAsia="Arial" w:cs="Arial"/>
-                <w:i w:val="false"/>
-                <w:b w:val="false"/>
-                <w:u w:val="none"/>
-                <w:sz w:val="22"/>
-                <w:szCs w:val="22"/>
+                <w:rFonts w:ascii="Open Sans" w:hAnsi="Arial" w:eastAsia="Arial" w:cs="Arial"/>
+                <w:i w:val="false"/>
+                <w:b w:val="false"/>
+                <w:u w:val="none"/>
+                <w:sz w:val="20"/>
+                <w:szCs w:val="20"/>
                 <w:color w:val="000000"/>
               </w:rPr>
               <w:t xml:space="preserve">)</w:t>
@@ -2396,8 +2396,8 @@
         <w:tc>
           <w:tcPr>
             <w:tcBorders>
-              <w:bottom w:val="single" w:sz="16" w:space="0" w:color="666666"/>
-              <w:top w:val="single" w:sz="4" w:space="0" w:color="666666"/>
+              <w:bottom w:val="single" w:sz="16" w:space="0" w:color="AAAAAA"/>
+              <w:top w:val="single" w:sz="4" w:space="0" w:color="AAAAAA"/>
               <w:left w:val="none" w:sz="0" w:space="0" w:color="000000"/>
               <w:right w:val="none" w:sz="0" w:space="0" w:color="000000"/>
             </w:tcBorders>
@@ -2420,17 +2420,17 @@
                 <w:left w:val="none" w:sz="0" w:space="0" w:color="000000"/>
                 <w:right w:val="none" w:sz="0" w:space="0" w:color="000000"/>
               </w:pBdr>
-              <w:spacing w:after="0" w:before="0" w:line="240"/>
+              <w:spacing w:after="0" w:before="0" w:line="336"/>
               <w:ind w:firstLine="0" w:left="0" w:right="0"/>
             </w:pPr>
             <w:r>
               <w:rPr>
-                <w:rFonts w:ascii="Arial" w:hAnsi="Arial" w:eastAsia="Arial" w:cs="Arial"/>
-                <w:i w:val="false"/>
-                <w:b w:val="false"/>
-                <w:u w:val="none"/>
-                <w:sz w:val="22"/>
-                <w:szCs w:val="22"/>
+                <w:rFonts w:ascii="Open Sans" w:hAnsi="Open Sans" w:eastAsia="Open Sans" w:cs="Open Sans"/>
+                <w:i w:val="false"/>
+                <w:b w:val="false"/>
+                <w:u w:val="none"/>
+                <w:sz w:val="20"/>
+                <w:szCs w:val="20"/>
                 <w:color w:val="000000"/>
               </w:rPr>
               <w:t xml:space="preserve"/>
@@ -2440,8 +2440,8 @@
         <w:tc>
           <w:tcPr>
             <w:tcBorders>
-              <w:bottom w:val="single" w:sz="16" w:space="0" w:color="666666"/>
-              <w:top w:val="single" w:sz="4" w:space="0" w:color="666666"/>
+              <w:bottom w:val="single" w:sz="16" w:space="0" w:color="AAAAAA"/>
+              <w:top w:val="single" w:sz="4" w:space="0" w:color="AAAAAA"/>
               <w:left w:val="none" w:sz="0" w:space="0" w:color="000000"/>
               <w:right w:val="none" w:sz="0" w:space="0" w:color="000000"/>
             </w:tcBorders>
@@ -2464,53 +2464,53 @@
                 <w:left w:val="none" w:sz="0" w:space="0" w:color="000000"/>
                 <w:right w:val="none" w:sz="0" w:space="0" w:color="000000"/>
               </w:pBdr>
-              <w:spacing w:after="100" w:before="100" w:line="240"/>
-              <w:ind w:firstLine="0" w:left="100" w:right="100"/>
-            </w:pPr>
-            <w:r>
-              <w:rPr>
-                <w:rFonts w:ascii="Arial" w:hAnsi="Arial" w:eastAsia="Arial" w:cs="Arial"/>
-                <w:i w:val="false"/>
-                <w:b w:val="false"/>
-                <w:u w:val="none"/>
-                <w:sz w:val="22"/>
-                <w:szCs w:val="22"/>
+              <w:spacing w:after="60" w:before="60" w:line="336"/>
+              <w:ind w:firstLine="0" w:left="60" w:right="60"/>
+            </w:pPr>
+            <w:r>
+              <w:rPr>
+                <w:rFonts w:ascii="Open Sans" w:hAnsi="Arial" w:eastAsia="Arial" w:cs="Arial"/>
+                <w:i w:val="false"/>
+                <w:b w:val="false"/>
+                <w:u w:val="none"/>
+                <w:sz w:val="20"/>
+                <w:szCs w:val="20"/>
                 <w:color w:val="000000"/>
               </w:rPr>
               <w:t xml:space="preserve">37.3</w:t>
             </w:r>
             <w:r>
               <w:rPr>
-                <w:rFonts w:ascii="Arial" w:hAnsi="Arial" w:eastAsia="Arial" w:cs="Arial"/>
-                <w:i w:val="false"/>
-                <w:b w:val="false"/>
-                <w:u w:val="none"/>
-                <w:sz w:val="22"/>
-                <w:szCs w:val="22"/>
+                <w:rFonts w:ascii="Open Sans" w:hAnsi="Arial" w:eastAsia="Arial" w:cs="Arial"/>
+                <w:i w:val="false"/>
+                <w:b w:val="false"/>
+                <w:u w:val="none"/>
+                <w:sz w:val="20"/>
+                <w:szCs w:val="20"/>
                 <w:color w:val="000000"/>
               </w:rPr>
               <w:t xml:space="preserve"> (</w:t>
             </w:r>
             <w:r>
               <w:rPr>
-                <w:rFonts w:ascii="Arial" w:hAnsi="Arial" w:eastAsia="Arial" w:cs="Arial"/>
-                <w:i w:val="false"/>
-                <w:b w:val="false"/>
-                <w:u w:val="none"/>
-                <w:sz w:val="22"/>
-                <w:szCs w:val="22"/>
+                <w:rFonts w:ascii="Open Sans" w:hAnsi="Arial" w:eastAsia="Arial" w:cs="Arial"/>
+                <w:i w:val="false"/>
+                <w:b w:val="false"/>
+                <w:u w:val="none"/>
+                <w:sz w:val="20"/>
+                <w:szCs w:val="20"/>
                 <w:color w:val="000000"/>
               </w:rPr>
               <w:t xml:space="preserve">8.9</w:t>
             </w:r>
             <w:r>
               <w:rPr>
-                <w:rFonts w:ascii="Arial" w:hAnsi="Arial" w:eastAsia="Arial" w:cs="Arial"/>
-                <w:i w:val="false"/>
-                <w:b w:val="false"/>
-                <w:u w:val="none"/>
-                <w:sz w:val="22"/>
-                <w:szCs w:val="22"/>
+                <w:rFonts w:ascii="Open Sans" w:hAnsi="Arial" w:eastAsia="Arial" w:cs="Arial"/>
+                <w:i w:val="false"/>
+                <w:b w:val="false"/>
+                <w:u w:val="none"/>
+                <w:sz w:val="20"/>
+                <w:szCs w:val="20"/>
                 <w:color w:val="000000"/>
               </w:rPr>
               <w:t xml:space="preserve">)</w:t>
@@ -2520,8 +2520,8 @@
         <w:tc>
           <w:tcPr>
             <w:tcBorders>
-              <w:bottom w:val="single" w:sz="16" w:space="0" w:color="666666"/>
-              <w:top w:val="single" w:sz="4" w:space="0" w:color="666666"/>
+              <w:bottom w:val="single" w:sz="16" w:space="0" w:color="AAAAAA"/>
+              <w:top w:val="single" w:sz="4" w:space="0" w:color="AAAAAA"/>
               <w:left w:val="none" w:sz="0" w:space="0" w:color="000000"/>
               <w:right w:val="none" w:sz="0" w:space="0" w:color="000000"/>
             </w:tcBorders>
@@ -2544,17 +2544,17 @@
                 <w:left w:val="none" w:sz="0" w:space="0" w:color="000000"/>
                 <w:right w:val="none" w:sz="0" w:space="0" w:color="000000"/>
               </w:pBdr>
-              <w:spacing w:after="0" w:before="0" w:line="240"/>
+              <w:spacing w:after="0" w:before="0" w:line="336"/>
               <w:ind w:firstLine="0" w:left="0" w:right="0"/>
             </w:pPr>
             <w:r>
               <w:rPr>
-                <w:rFonts w:ascii="Arial" w:hAnsi="Arial" w:eastAsia="Arial" w:cs="Arial"/>
-                <w:i w:val="false"/>
-                <w:b w:val="false"/>
-                <w:u w:val="none"/>
-                <w:sz w:val="22"/>
-                <w:szCs w:val="22"/>
+                <w:rFonts w:ascii="Open Sans" w:hAnsi="Open Sans" w:eastAsia="Open Sans" w:cs="Open Sans"/>
+                <w:i w:val="false"/>
+                <w:b w:val="false"/>
+                <w:u w:val="none"/>
+                <w:sz w:val="20"/>
+                <w:szCs w:val="20"/>
                 <w:color w:val="000000"/>
               </w:rPr>
               <w:t xml:space="preserve"/>
@@ -2564,8 +2564,8 @@
         <w:tc>
           <w:tcPr>
             <w:tcBorders>
-              <w:bottom w:val="single" w:sz="16" w:space="0" w:color="666666"/>
-              <w:top w:val="single" w:sz="4" w:space="0" w:color="666666"/>
+              <w:bottom w:val="single" w:sz="16" w:space="0" w:color="AAAAAA"/>
+              <w:top w:val="single" w:sz="4" w:space="0" w:color="AAAAAA"/>
               <w:left w:val="none" w:sz="0" w:space="0" w:color="000000"/>
               <w:right w:val="none" w:sz="0" w:space="0" w:color="000000"/>
             </w:tcBorders>
@@ -2588,53 +2588,53 @@
                 <w:left w:val="none" w:sz="0" w:space="0" w:color="000000"/>
                 <w:right w:val="none" w:sz="0" w:space="0" w:color="000000"/>
               </w:pBdr>
-              <w:spacing w:after="100" w:before="100" w:line="240"/>
-              <w:ind w:firstLine="0" w:left="100" w:right="100"/>
-            </w:pPr>
-            <w:r>
-              <w:rPr>
-                <w:rFonts w:ascii="Arial" w:hAnsi="Arial" w:eastAsia="Arial" w:cs="Arial"/>
-                <w:i w:val="false"/>
-                <w:b w:val="false"/>
-                <w:u w:val="none"/>
-                <w:sz w:val="22"/>
-                <w:szCs w:val="22"/>
+              <w:spacing w:after="60" w:before="60" w:line="336"/>
+              <w:ind w:firstLine="0" w:left="60" w:right="60"/>
+            </w:pPr>
+            <w:r>
+              <w:rPr>
+                <w:rFonts w:ascii="Open Sans" w:hAnsi="Arial" w:eastAsia="Arial" w:cs="Arial"/>
+                <w:i w:val="false"/>
+                <w:b w:val="false"/>
+                <w:u w:val="none"/>
+                <w:sz w:val="20"/>
+                <w:szCs w:val="20"/>
                 <w:color w:val="000000"/>
               </w:rPr>
               <w:t xml:space="preserve">35.7</w:t>
             </w:r>
             <w:r>
               <w:rPr>
-                <w:rFonts w:ascii="Arial" w:hAnsi="Arial" w:eastAsia="Arial" w:cs="Arial"/>
-                <w:i w:val="false"/>
-                <w:b w:val="false"/>
-                <w:u w:val="none"/>
-                <w:sz w:val="22"/>
-                <w:szCs w:val="22"/>
+                <w:rFonts w:ascii="Open Sans" w:hAnsi="Arial" w:eastAsia="Arial" w:cs="Arial"/>
+                <w:i w:val="false"/>
+                <w:b w:val="false"/>
+                <w:u w:val="none"/>
+                <w:sz w:val="20"/>
+                <w:szCs w:val="20"/>
                 <w:color w:val="000000"/>
               </w:rPr>
               <w:t xml:space="preserve"> (</w:t>
             </w:r>
             <w:r>
               <w:rPr>
-                <w:rFonts w:ascii="Arial" w:hAnsi="Arial" w:eastAsia="Arial" w:cs="Arial"/>
-                <w:i w:val="false"/>
-                <w:b w:val="false"/>
-                <w:u w:val="none"/>
-                <w:sz w:val="22"/>
-                <w:szCs w:val="22"/>
+                <w:rFonts w:ascii="Open Sans" w:hAnsi="Arial" w:eastAsia="Arial" w:cs="Arial"/>
+                <w:i w:val="false"/>
+                <w:b w:val="false"/>
+                <w:u w:val="none"/>
+                <w:sz w:val="20"/>
+                <w:szCs w:val="20"/>
                 <w:color w:val="000000"/>
               </w:rPr>
               <w:t xml:space="preserve">8.2</w:t>
             </w:r>
             <w:r>
               <w:rPr>
-                <w:rFonts w:ascii="Arial" w:hAnsi="Arial" w:eastAsia="Arial" w:cs="Arial"/>
-                <w:i w:val="false"/>
-                <w:b w:val="false"/>
-                <w:u w:val="none"/>
-                <w:sz w:val="22"/>
-                <w:szCs w:val="22"/>
+                <w:rFonts w:ascii="Open Sans" w:hAnsi="Arial" w:eastAsia="Arial" w:cs="Arial"/>
+                <w:i w:val="false"/>
+                <w:b w:val="false"/>
+                <w:u w:val="none"/>
+                <w:sz w:val="20"/>
+                <w:szCs w:val="20"/>
                 <w:color w:val="000000"/>
               </w:rPr>
               <w:t xml:space="preserve">)</w:t>
@@ -2651,8 +2651,8 @@
           <w:tcPr>
             <w:gridSpan w:val="7"/>
             <w:tcBorders>
-              <w:bottom w:val="single" w:sz="4" w:space="0" w:color="666666"/>
-              <w:top w:val="single" w:sz="16" w:space="0" w:color="666666"/>
+              <w:bottom w:val="single" w:sz="4" w:space="0" w:color="AAAAAA"/>
+              <w:top w:val="single" w:sz="16" w:space="0" w:color="AAAAAA"/>
               <w:left w:val="none" w:sz="0" w:space="0" w:color="000000"/>
               <w:right w:val="none" w:sz="0" w:space="0" w:color="000000"/>
             </w:tcBorders>
@@ -2675,17 +2675,17 @@
                 <w:left w:val="none" w:sz="0" w:space="0" w:color="000000"/>
                 <w:right w:val="none" w:sz="0" w:space="0" w:color="000000"/>
               </w:pBdr>
-              <w:spacing w:after="100" w:before="100" w:line="240"/>
-              <w:ind w:firstLine="0" w:left="100" w:right="100"/>
-            </w:pPr>
-            <w:r>
-              <w:rPr>
-                <w:rFonts w:ascii="Arial" w:hAnsi="Arial" w:eastAsia="Arial" w:cs="Arial"/>
-                <w:i w:val="false"/>
-                <w:b w:val="false"/>
-                <w:u w:val="none"/>
-                <w:sz w:val="22"/>
-                <w:szCs w:val="22"/>
+              <w:spacing w:after="60" w:before="60" w:line="336"/>
+              <w:ind w:firstLine="0" w:left="60" w:right="60"/>
+            </w:pPr>
+            <w:r>
+              <w:rPr>
+                <w:rFonts w:ascii="Open Sans" w:hAnsi="Arial" w:eastAsia="Arial" w:cs="Arial"/>
+                <w:i w:val="false"/>
+                <w:b w:val="false"/>
+                <w:u w:val="none"/>
+                <w:sz w:val="20"/>
+                <w:szCs w:val="20"/>
                 <w:color w:val="000000"/>
               </w:rPr>
               <w:t xml:space="preserve">bye bye world</w:t>

</xml_diff>

<commit_message>
Update of gt disposition table
Created new design of gt disposition table and cleaned up code for conmeds.
</commit_message>
<xml_diff>
--- a/tables-book/reports/flextable-title-01.docx
+++ b/tables-book/reports/flextable-title-01.docx
@@ -17,17 +17,17 @@
         <w:tblLook w:firstRow="1" w:lastRow="0" w:firstColumn="0" w:lastColumn="0" w:noHBand="0" w:noVBand="1"/>
       </w:tblPr>
       <w:tblGrid>
-        <w:gridCol w:w="674"/>
+        <w:gridCol w:w="820"/>
         <w:gridCol w:w="113"/>
-        <w:gridCol w:w="1140"/>
+        <w:gridCol w:w="1334"/>
         <w:gridCol w:w="113"/>
-        <w:gridCol w:w="1241"/>
+        <w:gridCol w:w="1444"/>
         <w:gridCol w:w="113"/>
-        <w:gridCol w:w="1652"/>
+        <w:gridCol w:w="1896"/>
       </w:tblGrid>
       <w:tr>
         <w:trPr>
-          <w:trHeight w:val="345" w:hRule="auto"/>
+          <w:trHeight w:val="470" w:hRule="auto"/>
           <w:tblHeader/>
         </w:trPr>
         header1
@@ -35,8 +35,8 @@
           <w:tcPr>
             <w:gridSpan w:val="7"/>
             <w:tcBorders>
-              <w:bottom w:val="single" w:sz="4" w:space="0" w:color="AAAAAA"/>
-              <w:top w:val="single" w:sz="16" w:space="0" w:color="AAAAAA"/>
+              <w:bottom w:val="single" w:sz="6" w:space="0" w:color="666666"/>
+              <w:top w:val="single" w:sz="12" w:space="0" w:color="666666"/>
               <w:left w:val="none" w:sz="0" w:space="0" w:color="000000"/>
               <w:right w:val="none" w:sz="0" w:space="0" w:color="000000"/>
             </w:tcBorders>
@@ -59,77 +59,77 @@
                 <w:left w:val="none" w:sz="0" w:space="0" w:color="000000"/>
                 <w:right w:val="none" w:sz="0" w:space="0" w:color="000000"/>
               </w:pBdr>
-              <w:spacing w:after="60" w:before="60" w:line="336"/>
-              <w:ind w:firstLine="0" w:left="60" w:right="60"/>
-            </w:pPr>
-            <w:r>
-              <w:rPr>
-                <w:rFonts w:ascii="Open Sans" w:hAnsi="Arial" w:eastAsia="Arial" w:cs="Arial"/>
+              <w:spacing w:after="100" w:before="100" w:line="240"/>
+              <w:ind w:left="100" w:right="100" w:firstLine="0" w:firstLineChars="0"/>
+            </w:pPr>
+            <w:r>
+              <w:rPr>
+                <w:rFonts w:ascii="Arial" w:hAnsi="Arial" w:eastAsia="Arial" w:cs="Arial"/>
                 <w:i w:val="false"/>
                 <w:b w:val="true"/>
                 <w:u w:val="none"/>
-                <w:sz w:val="20"/>
-                <w:szCs w:val="20"/>
+                <w:sz w:val="22"/>
+                <w:szCs w:val="22"/>
                 <w:color w:val="000000"/>
               </w:rPr>
               <w:t xml:space="preserve">Table </w:t>
             </w:r>
             <w:r>
               <w:rPr>
-                <w:rFonts w:ascii="Open Sans" w:hAnsi="Arial" w:eastAsia="Arial" w:cs="Arial"/>
+                <w:rFonts w:ascii="Arial" w:hAnsi="Arial" w:eastAsia="Arial" w:cs="Arial"/>
                 <w:i w:val="false"/>
                 <w:b w:val="true"/>
                 <w:u w:val="none"/>
-                <w:sz w:val="20"/>
-                <w:szCs w:val="20"/>
+                <w:sz w:val="22"/>
+                <w:szCs w:val="22"/>
                 <w:color w:val="000000"/>
               </w:rPr>
               <w:fldChar w:fldCharType="begin" w:dirty="true"/>
             </w:r>
             <w:r>
               <w:rPr>
-                <w:rFonts w:ascii="Open Sans" w:hAnsi="Arial" w:eastAsia="Arial" w:cs="Arial"/>
+                <w:rFonts w:ascii="Arial" w:hAnsi="Arial" w:eastAsia="Arial" w:cs="Arial"/>
                 <w:i w:val="false"/>
                 <w:b w:val="true"/>
                 <w:u w:val="none"/>
-                <w:sz w:val="20"/>
-                <w:szCs w:val="20"/>
+                <w:sz w:val="22"/>
+                <w:szCs w:val="22"/>
                 <w:color w:val="000000"/>
               </w:rPr>
               <w:instrText xml:space="preserve" w:dirty="true">SEQ tab \* Arabic</w:instrText>
             </w:r>
             <w:r>
               <w:rPr>
-                <w:rFonts w:ascii="Open Sans" w:hAnsi="Arial" w:eastAsia="Arial" w:cs="Arial"/>
+                <w:rFonts w:ascii="Arial" w:hAnsi="Arial" w:eastAsia="Arial" w:cs="Arial"/>
                 <w:i w:val="false"/>
                 <w:b w:val="true"/>
                 <w:u w:val="none"/>
-                <w:sz w:val="20"/>
-                <w:szCs w:val="20"/>
+                <w:sz w:val="22"/>
+                <w:szCs w:val="22"/>
                 <w:color w:val="000000"/>
               </w:rPr>
               <w:fldChar w:fldCharType="end" w:dirty="true"/>
             </w:r>
             <w:r>
               <w:rPr>
-                <w:rFonts w:ascii="Open Sans" w:hAnsi="Arial" w:eastAsia="Arial" w:cs="Arial"/>
+                <w:rFonts w:ascii="Arial" w:hAnsi="Arial" w:eastAsia="Arial" w:cs="Arial"/>
                 <w:i w:val="false"/>
                 <w:b w:val="true"/>
                 <w:u w:val="none"/>
-                <w:sz w:val="20"/>
-                <w:szCs w:val="20"/>
+                <w:sz w:val="22"/>
+                <w:szCs w:val="22"/>
                 <w:color w:val="000000"/>
               </w:rPr>
               <w:t xml:space="preserve">: </w:t>
             </w:r>
             <w:r>
               <w:rPr>
-                <w:rFonts w:ascii="Open Sans" w:hAnsi="Arial" w:eastAsia="Arial" w:cs="Arial"/>
+                <w:rFonts w:ascii="Arial" w:hAnsi="Arial" w:eastAsia="Arial" w:cs="Arial"/>
                 <w:i w:val="false"/>
                 <w:b w:val="true"/>
                 <w:u w:val="none"/>
-                <w:sz w:val="20"/>
-                <w:szCs w:val="20"/>
+                <w:sz w:val="22"/>
+                <w:szCs w:val="22"/>
                 <w:color w:val="000000"/>
               </w:rPr>
               <w:t xml:space="preserve">hello world</w:t>
@@ -139,15 +139,15 @@
       </w:tr>
       <w:tr>
         <w:trPr>
-          <w:trHeight w:val="345" w:hRule="auto"/>
+          <w:trHeight w:val="470" w:hRule="auto"/>
           <w:tblHeader/>
         </w:trPr>
         header2
         <w:tc>
           <w:tcPr>
             <w:tcBorders>
-              <w:bottom w:val="single" w:sz="16" w:space="0" w:color="AAAAAA"/>
-              <w:top w:val="single" w:sz="4" w:space="0" w:color="AAAAAA"/>
+              <w:bottom w:val="single" w:sz="12" w:space="0" w:color="666666"/>
+              <w:top w:val="single" w:sz="6" w:space="0" w:color="666666"/>
               <w:left w:val="none" w:sz="0" w:space="0" w:color="000000"/>
               <w:right w:val="none" w:sz="0" w:space="0" w:color="000000"/>
             </w:tcBorders>
@@ -170,17 +170,17 @@
                 <w:left w:val="none" w:sz="0" w:space="0" w:color="000000"/>
                 <w:right w:val="none" w:sz="0" w:space="0" w:color="000000"/>
               </w:pBdr>
-              <w:spacing w:after="60" w:before="60" w:line="336"/>
-              <w:ind w:firstLine="0" w:left="60" w:right="60"/>
-            </w:pPr>
-            <w:r>
-              <w:rPr>
-                <w:rFonts w:ascii="Open Sans" w:hAnsi="Arial" w:eastAsia="Arial" w:cs="Arial"/>
+              <w:spacing w:after="100" w:before="100" w:line="240"/>
+              <w:ind w:left="100" w:right="100" w:firstLine="0" w:firstLineChars="0"/>
+            </w:pPr>
+            <w:r>
+              <w:rPr>
+                <w:rFonts w:ascii="Arial" w:hAnsi="Arial" w:eastAsia="Arial" w:cs="Arial"/>
                 <w:i w:val="false"/>
                 <w:b w:val="true"/>
                 <w:u w:val="none"/>
-                <w:sz w:val="20"/>
-                <w:szCs w:val="20"/>
+                <w:sz w:val="22"/>
+                <w:szCs w:val="22"/>
                 <w:color w:val="000000"/>
               </w:rPr>
               <w:t xml:space="preserve">SEX</w:t>
@@ -190,8 +190,8 @@
         <w:tc>
           <w:tcPr>
             <w:tcBorders>
-              <w:bottom w:val="single" w:sz="16" w:space="0" w:color="AAAAAA"/>
-              <w:top w:val="single" w:sz="4" w:space="0" w:color="AAAAAA"/>
+              <w:bottom w:val="single" w:sz="12" w:space="0" w:color="666666"/>
+              <w:top w:val="single" w:sz="6" w:space="0" w:color="666666"/>
               <w:left w:val="none" w:sz="0" w:space="0" w:color="000000"/>
               <w:right w:val="none" w:sz="0" w:space="0" w:color="000000"/>
             </w:tcBorders>
@@ -214,17 +214,17 @@
                 <w:left w:val="none" w:sz="0" w:space="0" w:color="000000"/>
                 <w:right w:val="none" w:sz="0" w:space="0" w:color="000000"/>
               </w:pBdr>
-              <w:spacing w:after="0" w:before="0" w:line="336"/>
-              <w:ind w:firstLine="0" w:left="0" w:right="0"/>
-            </w:pPr>
-            <w:r>
-              <w:rPr>
-                <w:rFonts w:ascii="Open Sans" w:hAnsi="Open Sans" w:eastAsia="Open Sans" w:cs="Open Sans"/>
-                <w:i w:val="false"/>
-                <w:b w:val="false"/>
-                <w:u w:val="none"/>
-                <w:sz w:val="20"/>
-                <w:szCs w:val="20"/>
+              <w:spacing w:after="0" w:before="0" w:line="240"/>
+              <w:ind w:left="0" w:right="0" w:firstLine="0" w:firstLineChars="0"/>
+            </w:pPr>
+            <w:r>
+              <w:rPr>
+                <w:rFonts w:ascii="Arial" w:hAnsi="Arial" w:eastAsia="Arial" w:cs="Arial"/>
+                <w:i w:val="false"/>
+                <w:b w:val="false"/>
+                <w:u w:val="none"/>
+                <w:sz w:val="22"/>
+                <w:szCs w:val="22"/>
                 <w:color w:val="000000"/>
               </w:rPr>
               <w:t xml:space="preserve"/>
@@ -234,8 +234,8 @@
         <w:tc>
           <w:tcPr>
             <w:tcBorders>
-              <w:bottom w:val="single" w:sz="16" w:space="0" w:color="AAAAAA"/>
-              <w:top w:val="single" w:sz="4" w:space="0" w:color="AAAAAA"/>
+              <w:bottom w:val="single" w:sz="12" w:space="0" w:color="666666"/>
+              <w:top w:val="single" w:sz="6" w:space="0" w:color="666666"/>
               <w:left w:val="none" w:sz="0" w:space="0" w:color="000000"/>
               <w:right w:val="none" w:sz="0" w:space="0" w:color="000000"/>
             </w:tcBorders>
@@ -258,17 +258,17 @@
                 <w:left w:val="none" w:sz="0" w:space="0" w:color="000000"/>
                 <w:right w:val="none" w:sz="0" w:space="0" w:color="000000"/>
               </w:pBdr>
-              <w:spacing w:after="60" w:before="60" w:line="336"/>
-              <w:ind w:firstLine="0" w:left="60" w:right="60"/>
-            </w:pPr>
-            <w:r>
-              <w:rPr>
-                <w:rFonts w:ascii="Open Sans" w:hAnsi="Arial" w:eastAsia="Arial" w:cs="Arial"/>
+              <w:spacing w:after="100" w:before="100" w:line="240"/>
+              <w:ind w:left="100" w:right="100" w:firstLine="0" w:firstLineChars="0"/>
+            </w:pPr>
+            <w:r>
+              <w:rPr>
+                <w:rFonts w:ascii="Arial" w:hAnsi="Arial" w:eastAsia="Arial" w:cs="Arial"/>
                 <w:i w:val="false"/>
                 <w:b w:val="true"/>
                 <w:u w:val="none"/>
-                <w:sz w:val="20"/>
-                <w:szCs w:val="20"/>
+                <w:sz w:val="22"/>
+                <w:szCs w:val="22"/>
                 <w:color w:val="000000"/>
               </w:rPr>
               <w:t xml:space="preserve">A: Drug X</w:t>
@@ -278,8 +278,8 @@
         <w:tc>
           <w:tcPr>
             <w:tcBorders>
-              <w:bottom w:val="single" w:sz="16" w:space="0" w:color="AAAAAA"/>
-              <w:top w:val="single" w:sz="4" w:space="0" w:color="AAAAAA"/>
+              <w:bottom w:val="single" w:sz="12" w:space="0" w:color="666666"/>
+              <w:top w:val="single" w:sz="6" w:space="0" w:color="666666"/>
               <w:left w:val="none" w:sz="0" w:space="0" w:color="000000"/>
               <w:right w:val="none" w:sz="0" w:space="0" w:color="000000"/>
             </w:tcBorders>
@@ -302,17 +302,17 @@
                 <w:left w:val="none" w:sz="0" w:space="0" w:color="000000"/>
                 <w:right w:val="none" w:sz="0" w:space="0" w:color="000000"/>
               </w:pBdr>
-              <w:spacing w:after="0" w:before="0" w:line="336"/>
-              <w:ind w:firstLine="0" w:left="0" w:right="0"/>
-            </w:pPr>
-            <w:r>
-              <w:rPr>
-                <w:rFonts w:ascii="Open Sans" w:hAnsi="Open Sans" w:eastAsia="Open Sans" w:cs="Open Sans"/>
-                <w:i w:val="false"/>
-                <w:b w:val="false"/>
-                <w:u w:val="none"/>
-                <w:sz w:val="20"/>
-                <w:szCs w:val="20"/>
+              <w:spacing w:after="0" w:before="0" w:line="240"/>
+              <w:ind w:left="0" w:right="0" w:firstLine="0" w:firstLineChars="0"/>
+            </w:pPr>
+            <w:r>
+              <w:rPr>
+                <w:rFonts w:ascii="Arial" w:hAnsi="Arial" w:eastAsia="Arial" w:cs="Arial"/>
+                <w:i w:val="false"/>
+                <w:b w:val="false"/>
+                <w:u w:val="none"/>
+                <w:sz w:val="22"/>
+                <w:szCs w:val="22"/>
                 <w:color w:val="000000"/>
               </w:rPr>
               <w:t xml:space="preserve"/>
@@ -322,8 +322,8 @@
         <w:tc>
           <w:tcPr>
             <w:tcBorders>
-              <w:bottom w:val="single" w:sz="16" w:space="0" w:color="AAAAAA"/>
-              <w:top w:val="single" w:sz="4" w:space="0" w:color="AAAAAA"/>
+              <w:bottom w:val="single" w:sz="12" w:space="0" w:color="666666"/>
+              <w:top w:val="single" w:sz="6" w:space="0" w:color="666666"/>
               <w:left w:val="none" w:sz="0" w:space="0" w:color="000000"/>
               <w:right w:val="none" w:sz="0" w:space="0" w:color="000000"/>
             </w:tcBorders>
@@ -346,17 +346,17 @@
                 <w:left w:val="none" w:sz="0" w:space="0" w:color="000000"/>
                 <w:right w:val="none" w:sz="0" w:space="0" w:color="000000"/>
               </w:pBdr>
-              <w:spacing w:after="60" w:before="60" w:line="336"/>
-              <w:ind w:firstLine="0" w:left="60" w:right="60"/>
-            </w:pPr>
-            <w:r>
-              <w:rPr>
-                <w:rFonts w:ascii="Open Sans" w:hAnsi="Arial" w:eastAsia="Arial" w:cs="Arial"/>
+              <w:spacing w:after="100" w:before="100" w:line="240"/>
+              <w:ind w:left="100" w:right="100" w:firstLine="0" w:firstLineChars="0"/>
+            </w:pPr>
+            <w:r>
+              <w:rPr>
+                <w:rFonts w:ascii="Arial" w:hAnsi="Arial" w:eastAsia="Arial" w:cs="Arial"/>
                 <w:i w:val="false"/>
                 <w:b w:val="true"/>
                 <w:u w:val="none"/>
-                <w:sz w:val="20"/>
-                <w:szCs w:val="20"/>
+                <w:sz w:val="22"/>
+                <w:szCs w:val="22"/>
                 <w:color w:val="000000"/>
               </w:rPr>
               <w:t xml:space="preserve">B: Placebo</w:t>
@@ -366,8 +366,8 @@
         <w:tc>
           <w:tcPr>
             <w:tcBorders>
-              <w:bottom w:val="single" w:sz="16" w:space="0" w:color="AAAAAA"/>
-              <w:top w:val="single" w:sz="4" w:space="0" w:color="AAAAAA"/>
+              <w:bottom w:val="single" w:sz="12" w:space="0" w:color="666666"/>
+              <w:top w:val="single" w:sz="6" w:space="0" w:color="666666"/>
               <w:left w:val="none" w:sz="0" w:space="0" w:color="000000"/>
               <w:right w:val="none" w:sz="0" w:space="0" w:color="000000"/>
             </w:tcBorders>
@@ -390,17 +390,17 @@
                 <w:left w:val="none" w:sz="0" w:space="0" w:color="000000"/>
                 <w:right w:val="none" w:sz="0" w:space="0" w:color="000000"/>
               </w:pBdr>
-              <w:spacing w:after="0" w:before="0" w:line="336"/>
-              <w:ind w:firstLine="0" w:left="0" w:right="0"/>
-            </w:pPr>
-            <w:r>
-              <w:rPr>
-                <w:rFonts w:ascii="Open Sans" w:hAnsi="Open Sans" w:eastAsia="Open Sans" w:cs="Open Sans"/>
-                <w:i w:val="false"/>
-                <w:b w:val="false"/>
-                <w:u w:val="none"/>
-                <w:sz w:val="20"/>
-                <w:szCs w:val="20"/>
+              <w:spacing w:after="0" w:before="0" w:line="240"/>
+              <w:ind w:left="0" w:right="0" w:firstLine="0" w:firstLineChars="0"/>
+            </w:pPr>
+            <w:r>
+              <w:rPr>
+                <w:rFonts w:ascii="Arial" w:hAnsi="Arial" w:eastAsia="Arial" w:cs="Arial"/>
+                <w:i w:val="false"/>
+                <w:b w:val="false"/>
+                <w:u w:val="none"/>
+                <w:sz w:val="22"/>
+                <w:szCs w:val="22"/>
                 <w:color w:val="000000"/>
               </w:rPr>
               <w:t xml:space="preserve"/>
@@ -410,8 +410,8 @@
         <w:tc>
           <w:tcPr>
             <w:tcBorders>
-              <w:bottom w:val="single" w:sz="16" w:space="0" w:color="AAAAAA"/>
-              <w:top w:val="single" w:sz="4" w:space="0" w:color="AAAAAA"/>
+              <w:bottom w:val="single" w:sz="12" w:space="0" w:color="666666"/>
+              <w:top w:val="single" w:sz="6" w:space="0" w:color="666666"/>
               <w:left w:val="none" w:sz="0" w:space="0" w:color="000000"/>
               <w:right w:val="none" w:sz="0" w:space="0" w:color="000000"/>
             </w:tcBorders>
@@ -434,17 +434,17 @@
                 <w:left w:val="none" w:sz="0" w:space="0" w:color="000000"/>
                 <w:right w:val="none" w:sz="0" w:space="0" w:color="000000"/>
               </w:pBdr>
-              <w:spacing w:after="60" w:before="60" w:line="336"/>
-              <w:ind w:firstLine="0" w:left="60" w:right="60"/>
-            </w:pPr>
-            <w:r>
-              <w:rPr>
-                <w:rFonts w:ascii="Open Sans" w:hAnsi="Arial" w:eastAsia="Arial" w:cs="Arial"/>
+              <w:spacing w:after="100" w:before="100" w:line="240"/>
+              <w:ind w:left="100" w:right="100" w:firstLine="0" w:firstLineChars="0"/>
+            </w:pPr>
+            <w:r>
+              <w:rPr>
+                <w:rFonts w:ascii="Arial" w:hAnsi="Arial" w:eastAsia="Arial" w:cs="Arial"/>
                 <w:i w:val="false"/>
                 <w:b w:val="true"/>
                 <w:u w:val="none"/>
-                <w:sz w:val="20"/>
-                <w:szCs w:val="20"/>
+                <w:sz w:val="22"/>
+                <w:szCs w:val="22"/>
                 <w:color w:val="000000"/>
               </w:rPr>
               <w:t xml:space="preserve">C: Combination</w:t>
@@ -454,14 +454,14 @@
       </w:tr>
       <w:tr>
         <w:trPr>
-          <w:trHeight w:val="348" w:hRule="auto"/>
+          <w:trHeight w:val="473" w:hRule="auto"/>
         </w:trPr>
         body1
         <w:tc>
           <w:tcPr>
             <w:tcBorders>
-              <w:bottom w:val="single" w:sz="4" w:space="0" w:color="AAAAAA"/>
-              <w:top w:val="single" w:sz="16" w:space="0" w:color="AAAAAA"/>
+              <w:bottom w:val="single" w:sz="6" w:space="0" w:color="666666"/>
+              <w:top w:val="single" w:sz="12" w:space="0" w:color="666666"/>
               <w:left w:val="none" w:sz="0" w:space="0" w:color="000000"/>
               <w:right w:val="none" w:sz="0" w:space="0" w:color="000000"/>
             </w:tcBorders>
@@ -484,17 +484,17 @@
                 <w:left w:val="none" w:sz="0" w:space="0" w:color="000000"/>
                 <w:right w:val="none" w:sz="0" w:space="0" w:color="000000"/>
               </w:pBdr>
-              <w:spacing w:after="60" w:before="60" w:line="336"/>
-              <w:ind w:firstLine="0" w:left="60" w:right="60"/>
-            </w:pPr>
-            <w:r>
-              <w:rPr>
-                <w:rFonts w:ascii="Open Sans" w:hAnsi="Arial" w:eastAsia="Arial" w:cs="Arial"/>
-                <w:i w:val="false"/>
-                <w:b w:val="false"/>
-                <w:u w:val="none"/>
-                <w:sz w:val="20"/>
-                <w:szCs w:val="20"/>
+              <w:spacing w:after="100" w:before="100" w:line="240"/>
+              <w:ind w:left="100" w:right="100" w:firstLine="0" w:firstLineChars="0"/>
+            </w:pPr>
+            <w:r>
+              <w:rPr>
+                <w:rFonts w:ascii="Arial" w:hAnsi="Arial" w:eastAsia="Arial" w:cs="Arial"/>
+                <w:i w:val="false"/>
+                <w:b w:val="false"/>
+                <w:u w:val="none"/>
+                <w:sz w:val="22"/>
+                <w:szCs w:val="22"/>
                 <w:color w:val="000000"/>
               </w:rPr>
               <w:t xml:space="preserve">F</w:t>
@@ -504,8 +504,8 @@
         <w:tc>
           <w:tcPr>
             <w:tcBorders>
-              <w:bottom w:val="single" w:sz="4" w:space="0" w:color="AAAAAA"/>
-              <w:top w:val="single" w:sz="16" w:space="0" w:color="AAAAAA"/>
+              <w:bottom w:val="single" w:sz="6" w:space="0" w:color="666666"/>
+              <w:top w:val="single" w:sz="12" w:space="0" w:color="666666"/>
               <w:left w:val="none" w:sz="0" w:space="0" w:color="000000"/>
               <w:right w:val="none" w:sz="0" w:space="0" w:color="000000"/>
             </w:tcBorders>
@@ -528,17 +528,17 @@
                 <w:left w:val="none" w:sz="0" w:space="0" w:color="000000"/>
                 <w:right w:val="none" w:sz="0" w:space="0" w:color="000000"/>
               </w:pBdr>
-              <w:spacing w:after="0" w:before="0" w:line="336"/>
-              <w:ind w:firstLine="0" w:left="0" w:right="0"/>
-            </w:pPr>
-            <w:r>
-              <w:rPr>
-                <w:rFonts w:ascii="Open Sans" w:hAnsi="Open Sans" w:eastAsia="Open Sans" w:cs="Open Sans"/>
-                <w:i w:val="false"/>
-                <w:b w:val="false"/>
-                <w:u w:val="none"/>
-                <w:sz w:val="20"/>
-                <w:szCs w:val="20"/>
+              <w:spacing w:after="0" w:before="0" w:line="240"/>
+              <w:ind w:left="0" w:right="0" w:firstLine="0" w:firstLineChars="0"/>
+            </w:pPr>
+            <w:r>
+              <w:rPr>
+                <w:rFonts w:ascii="Arial" w:hAnsi="Arial" w:eastAsia="Arial" w:cs="Arial"/>
+                <w:i w:val="false"/>
+                <w:b w:val="false"/>
+                <w:u w:val="none"/>
+                <w:sz w:val="22"/>
+                <w:szCs w:val="22"/>
                 <w:color w:val="000000"/>
               </w:rPr>
               <w:t xml:space="preserve"/>
@@ -548,8 +548,8 @@
         <w:tc>
           <w:tcPr>
             <w:tcBorders>
-              <w:bottom w:val="single" w:sz="4" w:space="0" w:color="AAAAAA"/>
-              <w:top w:val="single" w:sz="16" w:space="0" w:color="AAAAAA"/>
+              <w:bottom w:val="single" w:sz="6" w:space="0" w:color="666666"/>
+              <w:top w:val="single" w:sz="12" w:space="0" w:color="666666"/>
               <w:left w:val="none" w:sz="0" w:space="0" w:color="000000"/>
               <w:right w:val="none" w:sz="0" w:space="0" w:color="000000"/>
             </w:tcBorders>
@@ -572,53 +572,53 @@
                 <w:left w:val="none" w:sz="0" w:space="0" w:color="000000"/>
                 <w:right w:val="none" w:sz="0" w:space="0" w:color="000000"/>
               </w:pBdr>
-              <w:spacing w:after="60" w:before="60" w:line="336"/>
-              <w:ind w:firstLine="0" w:left="60" w:right="60"/>
-            </w:pPr>
-            <w:r>
-              <w:rPr>
-                <w:rFonts w:ascii="Open Sans" w:hAnsi="Arial" w:eastAsia="Arial" w:cs="Arial"/>
-                <w:i w:val="false"/>
-                <w:b w:val="false"/>
-                <w:u w:val="none"/>
-                <w:sz w:val="20"/>
-                <w:szCs w:val="20"/>
+              <w:spacing w:after="100" w:before="100" w:line="240"/>
+              <w:ind w:left="100" w:right="100" w:firstLine="0" w:firstLineChars="0"/>
+            </w:pPr>
+            <w:r>
+              <w:rPr>
+                <w:rFonts w:ascii="Arial" w:hAnsi="Arial" w:eastAsia="Arial" w:cs="Arial"/>
+                <w:i w:val="false"/>
+                <w:b w:val="false"/>
+                <w:u w:val="none"/>
+                <w:sz w:val="22"/>
+                <w:szCs w:val="22"/>
                 <w:color w:val="000000"/>
               </w:rPr>
               <w:t xml:space="preserve">32.8</w:t>
             </w:r>
             <w:r>
               <w:rPr>
-                <w:rFonts w:ascii="Open Sans" w:hAnsi="Arial" w:eastAsia="Arial" w:cs="Arial"/>
-                <w:i w:val="false"/>
-                <w:b w:val="false"/>
-                <w:u w:val="none"/>
-                <w:sz w:val="20"/>
-                <w:szCs w:val="20"/>
+                <w:rFonts w:ascii="Arial" w:hAnsi="Arial" w:eastAsia="Arial" w:cs="Arial"/>
+                <w:i w:val="false"/>
+                <w:b w:val="false"/>
+                <w:u w:val="none"/>
+                <w:sz w:val="22"/>
+                <w:szCs w:val="22"/>
                 <w:color w:val="000000"/>
               </w:rPr>
               <w:t xml:space="preserve"> (</w:t>
             </w:r>
             <w:r>
               <w:rPr>
-                <w:rFonts w:ascii="Open Sans" w:hAnsi="Arial" w:eastAsia="Arial" w:cs="Arial"/>
-                <w:i w:val="false"/>
-                <w:b w:val="false"/>
-                <w:u w:val="none"/>
-                <w:sz w:val="20"/>
-                <w:szCs w:val="20"/>
+                <w:rFonts w:ascii="Arial" w:hAnsi="Arial" w:eastAsia="Arial" w:cs="Arial"/>
+                <w:i w:val="false"/>
+                <w:b w:val="false"/>
+                <w:u w:val="none"/>
+                <w:sz w:val="22"/>
+                <w:szCs w:val="22"/>
                 <w:color w:val="000000"/>
               </w:rPr>
               <w:t xml:space="preserve">6.1</w:t>
             </w:r>
             <w:r>
               <w:rPr>
-                <w:rFonts w:ascii="Open Sans" w:hAnsi="Arial" w:eastAsia="Arial" w:cs="Arial"/>
-                <w:i w:val="false"/>
-                <w:b w:val="false"/>
-                <w:u w:val="none"/>
-                <w:sz w:val="20"/>
-                <w:szCs w:val="20"/>
+                <w:rFonts w:ascii="Arial" w:hAnsi="Arial" w:eastAsia="Arial" w:cs="Arial"/>
+                <w:i w:val="false"/>
+                <w:b w:val="false"/>
+                <w:u w:val="none"/>
+                <w:sz w:val="22"/>
+                <w:szCs w:val="22"/>
                 <w:color w:val="000000"/>
               </w:rPr>
               <w:t xml:space="preserve">)</w:t>
@@ -628,8 +628,8 @@
         <w:tc>
           <w:tcPr>
             <w:tcBorders>
-              <w:bottom w:val="single" w:sz="4" w:space="0" w:color="AAAAAA"/>
-              <w:top w:val="single" w:sz="16" w:space="0" w:color="AAAAAA"/>
+              <w:bottom w:val="single" w:sz="6" w:space="0" w:color="666666"/>
+              <w:top w:val="single" w:sz="12" w:space="0" w:color="666666"/>
               <w:left w:val="none" w:sz="0" w:space="0" w:color="000000"/>
               <w:right w:val="none" w:sz="0" w:space="0" w:color="000000"/>
             </w:tcBorders>
@@ -652,17 +652,17 @@
                 <w:left w:val="none" w:sz="0" w:space="0" w:color="000000"/>
                 <w:right w:val="none" w:sz="0" w:space="0" w:color="000000"/>
               </w:pBdr>
-              <w:spacing w:after="0" w:before="0" w:line="336"/>
-              <w:ind w:firstLine="0" w:left="0" w:right="0"/>
-            </w:pPr>
-            <w:r>
-              <w:rPr>
-                <w:rFonts w:ascii="Open Sans" w:hAnsi="Open Sans" w:eastAsia="Open Sans" w:cs="Open Sans"/>
-                <w:i w:val="false"/>
-                <w:b w:val="false"/>
-                <w:u w:val="none"/>
-                <w:sz w:val="20"/>
-                <w:szCs w:val="20"/>
+              <w:spacing w:after="0" w:before="0" w:line="240"/>
+              <w:ind w:left="0" w:right="0" w:firstLine="0" w:firstLineChars="0"/>
+            </w:pPr>
+            <w:r>
+              <w:rPr>
+                <w:rFonts w:ascii="Arial" w:hAnsi="Arial" w:eastAsia="Arial" w:cs="Arial"/>
+                <w:i w:val="false"/>
+                <w:b w:val="false"/>
+                <w:u w:val="none"/>
+                <w:sz w:val="22"/>
+                <w:szCs w:val="22"/>
                 <w:color w:val="000000"/>
               </w:rPr>
               <w:t xml:space="preserve"/>
@@ -672,8 +672,8 @@
         <w:tc>
           <w:tcPr>
             <w:tcBorders>
-              <w:bottom w:val="single" w:sz="4" w:space="0" w:color="AAAAAA"/>
-              <w:top w:val="single" w:sz="16" w:space="0" w:color="AAAAAA"/>
+              <w:bottom w:val="single" w:sz="6" w:space="0" w:color="666666"/>
+              <w:top w:val="single" w:sz="12" w:space="0" w:color="666666"/>
               <w:left w:val="none" w:sz="0" w:space="0" w:color="000000"/>
               <w:right w:val="none" w:sz="0" w:space="0" w:color="000000"/>
             </w:tcBorders>
@@ -696,53 +696,53 @@
                 <w:left w:val="none" w:sz="0" w:space="0" w:color="000000"/>
                 <w:right w:val="none" w:sz="0" w:space="0" w:color="000000"/>
               </w:pBdr>
-              <w:spacing w:after="60" w:before="60" w:line="336"/>
-              <w:ind w:firstLine="0" w:left="60" w:right="60"/>
-            </w:pPr>
-            <w:r>
-              <w:rPr>
-                <w:rFonts w:ascii="Open Sans" w:hAnsi="Arial" w:eastAsia="Arial" w:cs="Arial"/>
-                <w:i w:val="false"/>
-                <w:b w:val="false"/>
-                <w:u w:val="none"/>
-                <w:sz w:val="20"/>
-                <w:szCs w:val="20"/>
+              <w:spacing w:after="100" w:before="100" w:line="240"/>
+              <w:ind w:left="100" w:right="100" w:firstLine="0" w:firstLineChars="0"/>
+            </w:pPr>
+            <w:r>
+              <w:rPr>
+                <w:rFonts w:ascii="Arial" w:hAnsi="Arial" w:eastAsia="Arial" w:cs="Arial"/>
+                <w:i w:val="false"/>
+                <w:b w:val="false"/>
+                <w:u w:val="none"/>
+                <w:sz w:val="22"/>
+                <w:szCs w:val="22"/>
                 <w:color w:val="000000"/>
               </w:rPr>
               <w:t xml:space="preserve">34.2</w:t>
             </w:r>
             <w:r>
               <w:rPr>
-                <w:rFonts w:ascii="Open Sans" w:hAnsi="Arial" w:eastAsia="Arial" w:cs="Arial"/>
-                <w:i w:val="false"/>
-                <w:b w:val="false"/>
-                <w:u w:val="none"/>
-                <w:sz w:val="20"/>
-                <w:szCs w:val="20"/>
+                <w:rFonts w:ascii="Arial" w:hAnsi="Arial" w:eastAsia="Arial" w:cs="Arial"/>
+                <w:i w:val="false"/>
+                <w:b w:val="false"/>
+                <w:u w:val="none"/>
+                <w:sz w:val="22"/>
+                <w:szCs w:val="22"/>
                 <w:color w:val="000000"/>
               </w:rPr>
               <w:t xml:space="preserve"> (</w:t>
             </w:r>
             <w:r>
               <w:rPr>
-                <w:rFonts w:ascii="Open Sans" w:hAnsi="Arial" w:eastAsia="Arial" w:cs="Arial"/>
-                <w:i w:val="false"/>
-                <w:b w:val="false"/>
-                <w:u w:val="none"/>
-                <w:sz w:val="20"/>
-                <w:szCs w:val="20"/>
+                <w:rFonts w:ascii="Arial" w:hAnsi="Arial" w:eastAsia="Arial" w:cs="Arial"/>
+                <w:i w:val="false"/>
+                <w:b w:val="false"/>
+                <w:u w:val="none"/>
+                <w:sz w:val="22"/>
+                <w:szCs w:val="22"/>
                 <w:color w:val="000000"/>
               </w:rPr>
               <w:t xml:space="preserve">7.0</w:t>
             </w:r>
             <w:r>
               <w:rPr>
-                <w:rFonts w:ascii="Open Sans" w:hAnsi="Arial" w:eastAsia="Arial" w:cs="Arial"/>
-                <w:i w:val="false"/>
-                <w:b w:val="false"/>
-                <w:u w:val="none"/>
-                <w:sz w:val="20"/>
-                <w:szCs w:val="20"/>
+                <w:rFonts w:ascii="Arial" w:hAnsi="Arial" w:eastAsia="Arial" w:cs="Arial"/>
+                <w:i w:val="false"/>
+                <w:b w:val="false"/>
+                <w:u w:val="none"/>
+                <w:sz w:val="22"/>
+                <w:szCs w:val="22"/>
                 <w:color w:val="000000"/>
               </w:rPr>
               <w:t xml:space="preserve">)</w:t>
@@ -752,8 +752,8 @@
         <w:tc>
           <w:tcPr>
             <w:tcBorders>
-              <w:bottom w:val="single" w:sz="4" w:space="0" w:color="AAAAAA"/>
-              <w:top w:val="single" w:sz="16" w:space="0" w:color="AAAAAA"/>
+              <w:bottom w:val="single" w:sz="6" w:space="0" w:color="666666"/>
+              <w:top w:val="single" w:sz="12" w:space="0" w:color="666666"/>
               <w:left w:val="none" w:sz="0" w:space="0" w:color="000000"/>
               <w:right w:val="none" w:sz="0" w:space="0" w:color="000000"/>
             </w:tcBorders>
@@ -776,17 +776,17 @@
                 <w:left w:val="none" w:sz="0" w:space="0" w:color="000000"/>
                 <w:right w:val="none" w:sz="0" w:space="0" w:color="000000"/>
               </w:pBdr>
-              <w:spacing w:after="0" w:before="0" w:line="336"/>
-              <w:ind w:firstLine="0" w:left="0" w:right="0"/>
-            </w:pPr>
-            <w:r>
-              <w:rPr>
-                <w:rFonts w:ascii="Open Sans" w:hAnsi="Open Sans" w:eastAsia="Open Sans" w:cs="Open Sans"/>
-                <w:i w:val="false"/>
-                <w:b w:val="false"/>
-                <w:u w:val="none"/>
-                <w:sz w:val="20"/>
-                <w:szCs w:val="20"/>
+              <w:spacing w:after="0" w:before="0" w:line="240"/>
+              <w:ind w:left="0" w:right="0" w:firstLine="0" w:firstLineChars="0"/>
+            </w:pPr>
+            <w:r>
+              <w:rPr>
+                <w:rFonts w:ascii="Arial" w:hAnsi="Arial" w:eastAsia="Arial" w:cs="Arial"/>
+                <w:i w:val="false"/>
+                <w:b w:val="false"/>
+                <w:u w:val="none"/>
+                <w:sz w:val="22"/>
+                <w:szCs w:val="22"/>
                 <w:color w:val="000000"/>
               </w:rPr>
               <w:t xml:space="preserve"/>
@@ -796,8 +796,8 @@
         <w:tc>
           <w:tcPr>
             <w:tcBorders>
-              <w:bottom w:val="single" w:sz="4" w:space="0" w:color="AAAAAA"/>
-              <w:top w:val="single" w:sz="16" w:space="0" w:color="AAAAAA"/>
+              <w:bottom w:val="single" w:sz="6" w:space="0" w:color="666666"/>
+              <w:top w:val="single" w:sz="12" w:space="0" w:color="666666"/>
               <w:left w:val="none" w:sz="0" w:space="0" w:color="000000"/>
               <w:right w:val="none" w:sz="0" w:space="0" w:color="000000"/>
             </w:tcBorders>
@@ -820,53 +820,53 @@
                 <w:left w:val="none" w:sz="0" w:space="0" w:color="000000"/>
                 <w:right w:val="none" w:sz="0" w:space="0" w:color="000000"/>
               </w:pBdr>
-              <w:spacing w:after="60" w:before="60" w:line="336"/>
-              <w:ind w:firstLine="0" w:left="60" w:right="60"/>
-            </w:pPr>
-            <w:r>
-              <w:rPr>
-                <w:rFonts w:ascii="Open Sans" w:hAnsi="Arial" w:eastAsia="Arial" w:cs="Arial"/>
-                <w:i w:val="false"/>
-                <w:b w:val="false"/>
-                <w:u w:val="none"/>
-                <w:sz w:val="20"/>
-                <w:szCs w:val="20"/>
+              <w:spacing w:after="100" w:before="100" w:line="240"/>
+              <w:ind w:left="100" w:right="100" w:firstLine="0" w:firstLineChars="0"/>
+            </w:pPr>
+            <w:r>
+              <w:rPr>
+                <w:rFonts w:ascii="Arial" w:hAnsi="Arial" w:eastAsia="Arial" w:cs="Arial"/>
+                <w:i w:val="false"/>
+                <w:b w:val="false"/>
+                <w:u w:val="none"/>
+                <w:sz w:val="22"/>
+                <w:szCs w:val="22"/>
                 <w:color w:val="000000"/>
               </w:rPr>
               <w:t xml:space="preserve">35.2</w:t>
             </w:r>
             <w:r>
               <w:rPr>
-                <w:rFonts w:ascii="Open Sans" w:hAnsi="Arial" w:eastAsia="Arial" w:cs="Arial"/>
-                <w:i w:val="false"/>
-                <w:b w:val="false"/>
-                <w:u w:val="none"/>
-                <w:sz w:val="20"/>
-                <w:szCs w:val="20"/>
+                <w:rFonts w:ascii="Arial" w:hAnsi="Arial" w:eastAsia="Arial" w:cs="Arial"/>
+                <w:i w:val="false"/>
+                <w:b w:val="false"/>
+                <w:u w:val="none"/>
+                <w:sz w:val="22"/>
+                <w:szCs w:val="22"/>
                 <w:color w:val="000000"/>
               </w:rPr>
               <w:t xml:space="preserve"> (</w:t>
             </w:r>
             <w:r>
               <w:rPr>
-                <w:rFonts w:ascii="Open Sans" w:hAnsi="Arial" w:eastAsia="Arial" w:cs="Arial"/>
-                <w:i w:val="false"/>
-                <w:b w:val="false"/>
-                <w:u w:val="none"/>
-                <w:sz w:val="20"/>
-                <w:szCs w:val="20"/>
+                <w:rFonts w:ascii="Arial" w:hAnsi="Arial" w:eastAsia="Arial" w:cs="Arial"/>
+                <w:i w:val="false"/>
+                <w:b w:val="false"/>
+                <w:u w:val="none"/>
+                <w:sz w:val="22"/>
+                <w:szCs w:val="22"/>
                 <w:color w:val="000000"/>
               </w:rPr>
               <w:t xml:space="preserve">7.4</w:t>
             </w:r>
             <w:r>
               <w:rPr>
-                <w:rFonts w:ascii="Open Sans" w:hAnsi="Arial" w:eastAsia="Arial" w:cs="Arial"/>
-                <w:i w:val="false"/>
-                <w:b w:val="false"/>
-                <w:u w:val="none"/>
-                <w:sz w:val="20"/>
-                <w:szCs w:val="20"/>
+                <w:rFonts w:ascii="Arial" w:hAnsi="Arial" w:eastAsia="Arial" w:cs="Arial"/>
+                <w:i w:val="false"/>
+                <w:b w:val="false"/>
+                <w:u w:val="none"/>
+                <w:sz w:val="22"/>
+                <w:szCs w:val="22"/>
                 <w:color w:val="000000"/>
               </w:rPr>
               <w:t xml:space="preserve">)</w:t>
@@ -876,14 +876,14 @@
       </w:tr>
       <w:tr>
         <w:trPr>
-          <w:trHeight w:val="348" w:hRule="auto"/>
+          <w:trHeight w:val="473" w:hRule="auto"/>
         </w:trPr>
         body2
         <w:tc>
           <w:tcPr>
             <w:tcBorders>
-              <w:bottom w:val="single" w:sz="16" w:space="0" w:color="AAAAAA"/>
-              <w:top w:val="single" w:sz="4" w:space="0" w:color="AAAAAA"/>
+              <w:bottom w:val="single" w:sz="12" w:space="0" w:color="666666"/>
+              <w:top w:val="single" w:sz="6" w:space="0" w:color="666666"/>
               <w:left w:val="none" w:sz="0" w:space="0" w:color="000000"/>
               <w:right w:val="none" w:sz="0" w:space="0" w:color="000000"/>
             </w:tcBorders>
@@ -906,17 +906,17 @@
                 <w:left w:val="none" w:sz="0" w:space="0" w:color="000000"/>
                 <w:right w:val="none" w:sz="0" w:space="0" w:color="000000"/>
               </w:pBdr>
-              <w:spacing w:after="60" w:before="60" w:line="336"/>
-              <w:ind w:firstLine="0" w:left="60" w:right="60"/>
-            </w:pPr>
-            <w:r>
-              <w:rPr>
-                <w:rFonts w:ascii="Open Sans" w:hAnsi="Arial" w:eastAsia="Arial" w:cs="Arial"/>
-                <w:i w:val="false"/>
-                <w:b w:val="false"/>
-                <w:u w:val="none"/>
-                <w:sz w:val="20"/>
-                <w:szCs w:val="20"/>
+              <w:spacing w:after="100" w:before="100" w:line="240"/>
+              <w:ind w:left="100" w:right="100" w:firstLine="0" w:firstLineChars="0"/>
+            </w:pPr>
+            <w:r>
+              <w:rPr>
+                <w:rFonts w:ascii="Arial" w:hAnsi="Arial" w:eastAsia="Arial" w:cs="Arial"/>
+                <w:i w:val="false"/>
+                <w:b w:val="false"/>
+                <w:u w:val="none"/>
+                <w:sz w:val="22"/>
+                <w:szCs w:val="22"/>
                 <w:color w:val="000000"/>
               </w:rPr>
               <w:t xml:space="preserve">M</w:t>
@@ -926,8 +926,8 @@
         <w:tc>
           <w:tcPr>
             <w:tcBorders>
-              <w:bottom w:val="single" w:sz="16" w:space="0" w:color="AAAAAA"/>
-              <w:top w:val="single" w:sz="4" w:space="0" w:color="AAAAAA"/>
+              <w:bottom w:val="single" w:sz="12" w:space="0" w:color="666666"/>
+              <w:top w:val="single" w:sz="6" w:space="0" w:color="666666"/>
               <w:left w:val="none" w:sz="0" w:space="0" w:color="000000"/>
               <w:right w:val="none" w:sz="0" w:space="0" w:color="000000"/>
             </w:tcBorders>
@@ -950,17 +950,17 @@
                 <w:left w:val="none" w:sz="0" w:space="0" w:color="000000"/>
                 <w:right w:val="none" w:sz="0" w:space="0" w:color="000000"/>
               </w:pBdr>
-              <w:spacing w:after="0" w:before="0" w:line="336"/>
-              <w:ind w:firstLine="0" w:left="0" w:right="0"/>
-            </w:pPr>
-            <w:r>
-              <w:rPr>
-                <w:rFonts w:ascii="Open Sans" w:hAnsi="Open Sans" w:eastAsia="Open Sans" w:cs="Open Sans"/>
-                <w:i w:val="false"/>
-                <w:b w:val="false"/>
-                <w:u w:val="none"/>
-                <w:sz w:val="20"/>
-                <w:szCs w:val="20"/>
+              <w:spacing w:after="0" w:before="0" w:line="240"/>
+              <w:ind w:left="0" w:right="0" w:firstLine="0" w:firstLineChars="0"/>
+            </w:pPr>
+            <w:r>
+              <w:rPr>
+                <w:rFonts w:ascii="Arial" w:hAnsi="Arial" w:eastAsia="Arial" w:cs="Arial"/>
+                <w:i w:val="false"/>
+                <w:b w:val="false"/>
+                <w:u w:val="none"/>
+                <w:sz w:val="22"/>
+                <w:szCs w:val="22"/>
                 <w:color w:val="000000"/>
               </w:rPr>
               <w:t xml:space="preserve"/>
@@ -970,8 +970,8 @@
         <w:tc>
           <w:tcPr>
             <w:tcBorders>
-              <w:bottom w:val="single" w:sz="16" w:space="0" w:color="AAAAAA"/>
-              <w:top w:val="single" w:sz="4" w:space="0" w:color="AAAAAA"/>
+              <w:bottom w:val="single" w:sz="12" w:space="0" w:color="666666"/>
+              <w:top w:val="single" w:sz="6" w:space="0" w:color="666666"/>
               <w:left w:val="none" w:sz="0" w:space="0" w:color="000000"/>
               <w:right w:val="none" w:sz="0" w:space="0" w:color="000000"/>
             </w:tcBorders>
@@ -994,53 +994,53 @@
                 <w:left w:val="none" w:sz="0" w:space="0" w:color="000000"/>
                 <w:right w:val="none" w:sz="0" w:space="0" w:color="000000"/>
               </w:pBdr>
-              <w:spacing w:after="60" w:before="60" w:line="336"/>
-              <w:ind w:firstLine="0" w:left="60" w:right="60"/>
-            </w:pPr>
-            <w:r>
-              <w:rPr>
-                <w:rFonts w:ascii="Open Sans" w:hAnsi="Arial" w:eastAsia="Arial" w:cs="Arial"/>
-                <w:i w:val="false"/>
-                <w:b w:val="false"/>
-                <w:u w:val="none"/>
-                <w:sz w:val="20"/>
-                <w:szCs w:val="20"/>
+              <w:spacing w:after="100" w:before="100" w:line="240"/>
+              <w:ind w:left="100" w:right="100" w:firstLine="0" w:firstLineChars="0"/>
+            </w:pPr>
+            <w:r>
+              <w:rPr>
+                <w:rFonts w:ascii="Arial" w:hAnsi="Arial" w:eastAsia="Arial" w:cs="Arial"/>
+                <w:i w:val="false"/>
+                <w:b w:val="false"/>
+                <w:u w:val="none"/>
+                <w:sz w:val="22"/>
+                <w:szCs w:val="22"/>
                 <w:color w:val="000000"/>
               </w:rPr>
               <w:t xml:space="preserve">35.2</w:t>
             </w:r>
             <w:r>
               <w:rPr>
-                <w:rFonts w:ascii="Open Sans" w:hAnsi="Arial" w:eastAsia="Arial" w:cs="Arial"/>
-                <w:i w:val="false"/>
-                <w:b w:val="false"/>
-                <w:u w:val="none"/>
-                <w:sz w:val="20"/>
-                <w:szCs w:val="20"/>
+                <w:rFonts w:ascii="Arial" w:hAnsi="Arial" w:eastAsia="Arial" w:cs="Arial"/>
+                <w:i w:val="false"/>
+                <w:b w:val="false"/>
+                <w:u w:val="none"/>
+                <w:sz w:val="22"/>
+                <w:szCs w:val="22"/>
                 <w:color w:val="000000"/>
               </w:rPr>
               <w:t xml:space="preserve"> (</w:t>
             </w:r>
             <w:r>
               <w:rPr>
-                <w:rFonts w:ascii="Open Sans" w:hAnsi="Arial" w:eastAsia="Arial" w:cs="Arial"/>
-                <w:i w:val="false"/>
-                <w:b w:val="false"/>
-                <w:u w:val="none"/>
-                <w:sz w:val="20"/>
-                <w:szCs w:val="20"/>
+                <w:rFonts w:ascii="Arial" w:hAnsi="Arial" w:eastAsia="Arial" w:cs="Arial"/>
+                <w:i w:val="false"/>
+                <w:b w:val="false"/>
+                <w:u w:val="none"/>
+                <w:sz w:val="22"/>
+                <w:szCs w:val="22"/>
                 <w:color w:val="000000"/>
               </w:rPr>
               <w:t xml:space="preserve">7.0</w:t>
             </w:r>
             <w:r>
               <w:rPr>
-                <w:rFonts w:ascii="Open Sans" w:hAnsi="Arial" w:eastAsia="Arial" w:cs="Arial"/>
-                <w:i w:val="false"/>
-                <w:b w:val="false"/>
-                <w:u w:val="none"/>
-                <w:sz w:val="20"/>
-                <w:szCs w:val="20"/>
+                <w:rFonts w:ascii="Arial" w:hAnsi="Arial" w:eastAsia="Arial" w:cs="Arial"/>
+                <w:i w:val="false"/>
+                <w:b w:val="false"/>
+                <w:u w:val="none"/>
+                <w:sz w:val="22"/>
+                <w:szCs w:val="22"/>
                 <w:color w:val="000000"/>
               </w:rPr>
               <w:t xml:space="preserve">)</w:t>
@@ -1050,8 +1050,8 @@
         <w:tc>
           <w:tcPr>
             <w:tcBorders>
-              <w:bottom w:val="single" w:sz="16" w:space="0" w:color="AAAAAA"/>
-              <w:top w:val="single" w:sz="4" w:space="0" w:color="AAAAAA"/>
+              <w:bottom w:val="single" w:sz="12" w:space="0" w:color="666666"/>
+              <w:top w:val="single" w:sz="6" w:space="0" w:color="666666"/>
               <w:left w:val="none" w:sz="0" w:space="0" w:color="000000"/>
               <w:right w:val="none" w:sz="0" w:space="0" w:color="000000"/>
             </w:tcBorders>
@@ -1074,17 +1074,17 @@
                 <w:left w:val="none" w:sz="0" w:space="0" w:color="000000"/>
                 <w:right w:val="none" w:sz="0" w:space="0" w:color="000000"/>
               </w:pBdr>
-              <w:spacing w:after="0" w:before="0" w:line="336"/>
-              <w:ind w:firstLine="0" w:left="0" w:right="0"/>
-            </w:pPr>
-            <w:r>
-              <w:rPr>
-                <w:rFonts w:ascii="Open Sans" w:hAnsi="Open Sans" w:eastAsia="Open Sans" w:cs="Open Sans"/>
-                <w:i w:val="false"/>
-                <w:b w:val="false"/>
-                <w:u w:val="none"/>
-                <w:sz w:val="20"/>
-                <w:szCs w:val="20"/>
+              <w:spacing w:after="0" w:before="0" w:line="240"/>
+              <w:ind w:left="0" w:right="0" w:firstLine="0" w:firstLineChars="0"/>
+            </w:pPr>
+            <w:r>
+              <w:rPr>
+                <w:rFonts w:ascii="Arial" w:hAnsi="Arial" w:eastAsia="Arial" w:cs="Arial"/>
+                <w:i w:val="false"/>
+                <w:b w:val="false"/>
+                <w:u w:val="none"/>
+                <w:sz w:val="22"/>
+                <w:szCs w:val="22"/>
                 <w:color w:val="000000"/>
               </w:rPr>
               <w:t xml:space="preserve"/>
@@ -1094,8 +1094,8 @@
         <w:tc>
           <w:tcPr>
             <w:tcBorders>
-              <w:bottom w:val="single" w:sz="16" w:space="0" w:color="AAAAAA"/>
-              <w:top w:val="single" w:sz="4" w:space="0" w:color="AAAAAA"/>
+              <w:bottom w:val="single" w:sz="12" w:space="0" w:color="666666"/>
+              <w:top w:val="single" w:sz="6" w:space="0" w:color="666666"/>
               <w:left w:val="none" w:sz="0" w:space="0" w:color="000000"/>
               <w:right w:val="none" w:sz="0" w:space="0" w:color="000000"/>
             </w:tcBorders>
@@ -1118,53 +1118,53 @@
                 <w:left w:val="none" w:sz="0" w:space="0" w:color="000000"/>
                 <w:right w:val="none" w:sz="0" w:space="0" w:color="000000"/>
               </w:pBdr>
-              <w:spacing w:after="60" w:before="60" w:line="336"/>
-              <w:ind w:firstLine="0" w:left="60" w:right="60"/>
-            </w:pPr>
-            <w:r>
-              <w:rPr>
-                <w:rFonts w:ascii="Open Sans" w:hAnsi="Arial" w:eastAsia="Arial" w:cs="Arial"/>
-                <w:i w:val="false"/>
-                <w:b w:val="false"/>
-                <w:u w:val="none"/>
-                <w:sz w:val="20"/>
-                <w:szCs w:val="20"/>
+              <w:spacing w:after="100" w:before="100" w:line="240"/>
+              <w:ind w:left="100" w:right="100" w:firstLine="0" w:firstLineChars="0"/>
+            </w:pPr>
+            <w:r>
+              <w:rPr>
+                <w:rFonts w:ascii="Arial" w:hAnsi="Arial" w:eastAsia="Arial" w:cs="Arial"/>
+                <w:i w:val="false"/>
+                <w:b w:val="false"/>
+                <w:u w:val="none"/>
+                <w:sz w:val="22"/>
+                <w:szCs w:val="22"/>
                 <w:color w:val="000000"/>
               </w:rPr>
               <w:t xml:space="preserve">37.3</w:t>
             </w:r>
             <w:r>
               <w:rPr>
-                <w:rFonts w:ascii="Open Sans" w:hAnsi="Arial" w:eastAsia="Arial" w:cs="Arial"/>
-                <w:i w:val="false"/>
-                <w:b w:val="false"/>
-                <w:u w:val="none"/>
-                <w:sz w:val="20"/>
-                <w:szCs w:val="20"/>
+                <w:rFonts w:ascii="Arial" w:hAnsi="Arial" w:eastAsia="Arial" w:cs="Arial"/>
+                <w:i w:val="false"/>
+                <w:b w:val="false"/>
+                <w:u w:val="none"/>
+                <w:sz w:val="22"/>
+                <w:szCs w:val="22"/>
                 <w:color w:val="000000"/>
               </w:rPr>
               <w:t xml:space="preserve"> (</w:t>
             </w:r>
             <w:r>
               <w:rPr>
-                <w:rFonts w:ascii="Open Sans" w:hAnsi="Arial" w:eastAsia="Arial" w:cs="Arial"/>
-                <w:i w:val="false"/>
-                <w:b w:val="false"/>
-                <w:u w:val="none"/>
-                <w:sz w:val="20"/>
-                <w:szCs w:val="20"/>
+                <w:rFonts w:ascii="Arial" w:hAnsi="Arial" w:eastAsia="Arial" w:cs="Arial"/>
+                <w:i w:val="false"/>
+                <w:b w:val="false"/>
+                <w:u w:val="none"/>
+                <w:sz w:val="22"/>
+                <w:szCs w:val="22"/>
                 <w:color w:val="000000"/>
               </w:rPr>
               <w:t xml:space="preserve">8.9</w:t>
             </w:r>
             <w:r>
               <w:rPr>
-                <w:rFonts w:ascii="Open Sans" w:hAnsi="Arial" w:eastAsia="Arial" w:cs="Arial"/>
-                <w:i w:val="false"/>
-                <w:b w:val="false"/>
-                <w:u w:val="none"/>
-                <w:sz w:val="20"/>
-                <w:szCs w:val="20"/>
+                <w:rFonts w:ascii="Arial" w:hAnsi="Arial" w:eastAsia="Arial" w:cs="Arial"/>
+                <w:i w:val="false"/>
+                <w:b w:val="false"/>
+                <w:u w:val="none"/>
+                <w:sz w:val="22"/>
+                <w:szCs w:val="22"/>
                 <w:color w:val="000000"/>
               </w:rPr>
               <w:t xml:space="preserve">)</w:t>
@@ -1174,8 +1174,8 @@
         <w:tc>
           <w:tcPr>
             <w:tcBorders>
-              <w:bottom w:val="single" w:sz="16" w:space="0" w:color="AAAAAA"/>
-              <w:top w:val="single" w:sz="4" w:space="0" w:color="AAAAAA"/>
+              <w:bottom w:val="single" w:sz="12" w:space="0" w:color="666666"/>
+              <w:top w:val="single" w:sz="6" w:space="0" w:color="666666"/>
               <w:left w:val="none" w:sz="0" w:space="0" w:color="000000"/>
               <w:right w:val="none" w:sz="0" w:space="0" w:color="000000"/>
             </w:tcBorders>
@@ -1198,17 +1198,17 @@
                 <w:left w:val="none" w:sz="0" w:space="0" w:color="000000"/>
                 <w:right w:val="none" w:sz="0" w:space="0" w:color="000000"/>
               </w:pBdr>
-              <w:spacing w:after="0" w:before="0" w:line="336"/>
-              <w:ind w:firstLine="0" w:left="0" w:right="0"/>
-            </w:pPr>
-            <w:r>
-              <w:rPr>
-                <w:rFonts w:ascii="Open Sans" w:hAnsi="Open Sans" w:eastAsia="Open Sans" w:cs="Open Sans"/>
-                <w:i w:val="false"/>
-                <w:b w:val="false"/>
-                <w:u w:val="none"/>
-                <w:sz w:val="20"/>
-                <w:szCs w:val="20"/>
+              <w:spacing w:after="0" w:before="0" w:line="240"/>
+              <w:ind w:left="0" w:right="0" w:firstLine="0" w:firstLineChars="0"/>
+            </w:pPr>
+            <w:r>
+              <w:rPr>
+                <w:rFonts w:ascii="Arial" w:hAnsi="Arial" w:eastAsia="Arial" w:cs="Arial"/>
+                <w:i w:val="false"/>
+                <w:b w:val="false"/>
+                <w:u w:val="none"/>
+                <w:sz w:val="22"/>
+                <w:szCs w:val="22"/>
                 <w:color w:val="000000"/>
               </w:rPr>
               <w:t xml:space="preserve"/>
@@ -1218,8 +1218,8 @@
         <w:tc>
           <w:tcPr>
             <w:tcBorders>
-              <w:bottom w:val="single" w:sz="16" w:space="0" w:color="AAAAAA"/>
-              <w:top w:val="single" w:sz="4" w:space="0" w:color="AAAAAA"/>
+              <w:bottom w:val="single" w:sz="12" w:space="0" w:color="666666"/>
+              <w:top w:val="single" w:sz="6" w:space="0" w:color="666666"/>
               <w:left w:val="none" w:sz="0" w:space="0" w:color="000000"/>
               <w:right w:val="none" w:sz="0" w:space="0" w:color="000000"/>
             </w:tcBorders>
@@ -1242,53 +1242,53 @@
                 <w:left w:val="none" w:sz="0" w:space="0" w:color="000000"/>
                 <w:right w:val="none" w:sz="0" w:space="0" w:color="000000"/>
               </w:pBdr>
-              <w:spacing w:after="60" w:before="60" w:line="336"/>
-              <w:ind w:firstLine="0" w:left="60" w:right="60"/>
-            </w:pPr>
-            <w:r>
-              <w:rPr>
-                <w:rFonts w:ascii="Open Sans" w:hAnsi="Arial" w:eastAsia="Arial" w:cs="Arial"/>
-                <w:i w:val="false"/>
-                <w:b w:val="false"/>
-                <w:u w:val="none"/>
-                <w:sz w:val="20"/>
-                <w:szCs w:val="20"/>
+              <w:spacing w:after="100" w:before="100" w:line="240"/>
+              <w:ind w:left="100" w:right="100" w:firstLine="0" w:firstLineChars="0"/>
+            </w:pPr>
+            <w:r>
+              <w:rPr>
+                <w:rFonts w:ascii="Arial" w:hAnsi="Arial" w:eastAsia="Arial" w:cs="Arial"/>
+                <w:i w:val="false"/>
+                <w:b w:val="false"/>
+                <w:u w:val="none"/>
+                <w:sz w:val="22"/>
+                <w:szCs w:val="22"/>
                 <w:color w:val="000000"/>
               </w:rPr>
               <w:t xml:space="preserve">35.7</w:t>
             </w:r>
             <w:r>
               <w:rPr>
-                <w:rFonts w:ascii="Open Sans" w:hAnsi="Arial" w:eastAsia="Arial" w:cs="Arial"/>
-                <w:i w:val="false"/>
-                <w:b w:val="false"/>
-                <w:u w:val="none"/>
-                <w:sz w:val="20"/>
-                <w:szCs w:val="20"/>
+                <w:rFonts w:ascii="Arial" w:hAnsi="Arial" w:eastAsia="Arial" w:cs="Arial"/>
+                <w:i w:val="false"/>
+                <w:b w:val="false"/>
+                <w:u w:val="none"/>
+                <w:sz w:val="22"/>
+                <w:szCs w:val="22"/>
                 <w:color w:val="000000"/>
               </w:rPr>
               <w:t xml:space="preserve"> (</w:t>
             </w:r>
             <w:r>
               <w:rPr>
-                <w:rFonts w:ascii="Open Sans" w:hAnsi="Arial" w:eastAsia="Arial" w:cs="Arial"/>
-                <w:i w:val="false"/>
-                <w:b w:val="false"/>
-                <w:u w:val="none"/>
-                <w:sz w:val="20"/>
-                <w:szCs w:val="20"/>
+                <w:rFonts w:ascii="Arial" w:hAnsi="Arial" w:eastAsia="Arial" w:cs="Arial"/>
+                <w:i w:val="false"/>
+                <w:b w:val="false"/>
+                <w:u w:val="none"/>
+                <w:sz w:val="22"/>
+                <w:szCs w:val="22"/>
                 <w:color w:val="000000"/>
               </w:rPr>
               <w:t xml:space="preserve">8.2</w:t>
             </w:r>
             <w:r>
               <w:rPr>
-                <w:rFonts w:ascii="Open Sans" w:hAnsi="Arial" w:eastAsia="Arial" w:cs="Arial"/>
-                <w:i w:val="false"/>
-                <w:b w:val="false"/>
-                <w:u w:val="none"/>
-                <w:sz w:val="20"/>
-                <w:szCs w:val="20"/>
+                <w:rFonts w:ascii="Arial" w:hAnsi="Arial" w:eastAsia="Arial" w:cs="Arial"/>
+                <w:i w:val="false"/>
+                <w:b w:val="false"/>
+                <w:u w:val="none"/>
+                <w:sz w:val="22"/>
+                <w:szCs w:val="22"/>
                 <w:color w:val="000000"/>
               </w:rPr>
               <w:t xml:space="preserve">)</w:t>
@@ -1305,8 +1305,8 @@
           <w:tcPr>
             <w:gridSpan w:val="7"/>
             <w:tcBorders>
-              <w:bottom w:val="single" w:sz="4" w:space="0" w:color="AAAAAA"/>
-              <w:top w:val="single" w:sz="16" w:space="0" w:color="AAAAAA"/>
+              <w:bottom w:val="single" w:sz="6" w:space="0" w:color="666666"/>
+              <w:top w:val="single" w:sz="12" w:space="0" w:color="666666"/>
               <w:left w:val="none" w:sz="0" w:space="0" w:color="000000"/>
               <w:right w:val="none" w:sz="0" w:space="0" w:color="000000"/>
             </w:tcBorders>
@@ -1329,17 +1329,17 @@
                 <w:left w:val="none" w:sz="0" w:space="0" w:color="000000"/>
                 <w:right w:val="none" w:sz="0" w:space="0" w:color="000000"/>
               </w:pBdr>
-              <w:spacing w:after="60" w:before="60" w:line="336"/>
-              <w:ind w:firstLine="0" w:left="60" w:right="60"/>
-            </w:pPr>
-            <w:r>
-              <w:rPr>
-                <w:rFonts w:ascii="Open Sans" w:hAnsi="Arial" w:eastAsia="Arial" w:cs="Arial"/>
-                <w:i w:val="false"/>
-                <w:b w:val="false"/>
-                <w:u w:val="none"/>
-                <w:sz w:val="20"/>
-                <w:szCs w:val="20"/>
+              <w:spacing w:after="100" w:before="100" w:line="240"/>
+              <w:ind w:left="100" w:right="100" w:firstLine="0" w:firstLineChars="0"/>
+            </w:pPr>
+            <w:r>
+              <w:rPr>
+                <w:rFonts w:ascii="Arial" w:hAnsi="Arial" w:eastAsia="Arial" w:cs="Arial"/>
+                <w:i w:val="false"/>
+                <w:b w:val="false"/>
+                <w:u w:val="none"/>
+                <w:sz w:val="22"/>
+                <w:szCs w:val="22"/>
                 <w:color w:val="000000"/>
               </w:rPr>
               <w:t xml:space="preserve">bye bye world</w:t>
@@ -1363,17 +1363,17 @@
         <w:tblLook w:firstRow="1" w:lastRow="0" w:firstColumn="0" w:lastColumn="0" w:noHBand="0" w:noVBand="1"/>
       </w:tblPr>
       <w:tblGrid>
-        <w:gridCol w:w="674"/>
+        <w:gridCol w:w="820"/>
         <w:gridCol w:w="113"/>
-        <w:gridCol w:w="1140"/>
+        <w:gridCol w:w="1334"/>
         <w:gridCol w:w="113"/>
-        <w:gridCol w:w="1241"/>
+        <w:gridCol w:w="1444"/>
         <w:gridCol w:w="113"/>
-        <w:gridCol w:w="1652"/>
+        <w:gridCol w:w="1896"/>
       </w:tblGrid>
       <w:tr>
         <w:trPr>
-          <w:trHeight w:val="345" w:hRule="auto"/>
+          <w:trHeight w:val="470" w:hRule="auto"/>
           <w:tblHeader/>
         </w:trPr>
         header1
@@ -1381,8 +1381,8 @@
           <w:tcPr>
             <w:gridSpan w:val="7"/>
             <w:tcBorders>
-              <w:bottom w:val="single" w:sz="4" w:space="0" w:color="AAAAAA"/>
-              <w:top w:val="single" w:sz="16" w:space="0" w:color="AAAAAA"/>
+              <w:bottom w:val="single" w:sz="6" w:space="0" w:color="666666"/>
+              <w:top w:val="single" w:sz="12" w:space="0" w:color="666666"/>
               <w:left w:val="none" w:sz="0" w:space="0" w:color="000000"/>
               <w:right w:val="none" w:sz="0" w:space="0" w:color="000000"/>
             </w:tcBorders>
@@ -1405,77 +1405,77 @@
                 <w:left w:val="none" w:sz="0" w:space="0" w:color="000000"/>
                 <w:right w:val="none" w:sz="0" w:space="0" w:color="000000"/>
               </w:pBdr>
-              <w:spacing w:after="60" w:before="60" w:line="336"/>
-              <w:ind w:firstLine="0" w:left="60" w:right="60"/>
-            </w:pPr>
-            <w:r>
-              <w:rPr>
-                <w:rFonts w:ascii="Open Sans" w:hAnsi="Arial" w:eastAsia="Arial" w:cs="Arial"/>
+              <w:spacing w:after="100" w:before="100" w:line="240"/>
+              <w:ind w:left="100" w:right="100" w:firstLine="0" w:firstLineChars="0"/>
+            </w:pPr>
+            <w:r>
+              <w:rPr>
+                <w:rFonts w:ascii="Arial" w:hAnsi="Arial" w:eastAsia="Arial" w:cs="Arial"/>
                 <w:i w:val="false"/>
                 <w:b w:val="true"/>
                 <w:u w:val="none"/>
-                <w:sz w:val="20"/>
-                <w:szCs w:val="20"/>
+                <w:sz w:val="22"/>
+                <w:szCs w:val="22"/>
                 <w:color w:val="000000"/>
               </w:rPr>
               <w:t xml:space="preserve">Table </w:t>
             </w:r>
             <w:r>
               <w:rPr>
-                <w:rFonts w:ascii="Open Sans" w:hAnsi="Arial" w:eastAsia="Arial" w:cs="Arial"/>
+                <w:rFonts w:ascii="Arial" w:hAnsi="Arial" w:eastAsia="Arial" w:cs="Arial"/>
                 <w:i w:val="false"/>
                 <w:b w:val="true"/>
                 <w:u w:val="none"/>
-                <w:sz w:val="20"/>
-                <w:szCs w:val="20"/>
+                <w:sz w:val="22"/>
+                <w:szCs w:val="22"/>
                 <w:color w:val="000000"/>
               </w:rPr>
               <w:fldChar w:fldCharType="begin" w:dirty="true"/>
             </w:r>
             <w:r>
               <w:rPr>
-                <w:rFonts w:ascii="Open Sans" w:hAnsi="Arial" w:eastAsia="Arial" w:cs="Arial"/>
+                <w:rFonts w:ascii="Arial" w:hAnsi="Arial" w:eastAsia="Arial" w:cs="Arial"/>
                 <w:i w:val="false"/>
                 <w:b w:val="true"/>
                 <w:u w:val="none"/>
-                <w:sz w:val="20"/>
-                <w:szCs w:val="20"/>
+                <w:sz w:val="22"/>
+                <w:szCs w:val="22"/>
                 <w:color w:val="000000"/>
               </w:rPr>
               <w:instrText xml:space="preserve" w:dirty="true">SEQ tab \* Arabic</w:instrText>
             </w:r>
             <w:r>
               <w:rPr>
-                <w:rFonts w:ascii="Open Sans" w:hAnsi="Arial" w:eastAsia="Arial" w:cs="Arial"/>
+                <w:rFonts w:ascii="Arial" w:hAnsi="Arial" w:eastAsia="Arial" w:cs="Arial"/>
                 <w:i w:val="false"/>
                 <w:b w:val="true"/>
                 <w:u w:val="none"/>
-                <w:sz w:val="20"/>
-                <w:szCs w:val="20"/>
+                <w:sz w:val="22"/>
+                <w:szCs w:val="22"/>
                 <w:color w:val="000000"/>
               </w:rPr>
               <w:fldChar w:fldCharType="end" w:dirty="true"/>
             </w:r>
             <w:r>
               <w:rPr>
-                <w:rFonts w:ascii="Open Sans" w:hAnsi="Arial" w:eastAsia="Arial" w:cs="Arial"/>
+                <w:rFonts w:ascii="Arial" w:hAnsi="Arial" w:eastAsia="Arial" w:cs="Arial"/>
                 <w:i w:val="false"/>
                 <w:b w:val="true"/>
                 <w:u w:val="none"/>
-                <w:sz w:val="20"/>
-                <w:szCs w:val="20"/>
+                <w:sz w:val="22"/>
+                <w:szCs w:val="22"/>
                 <w:color w:val="000000"/>
               </w:rPr>
               <w:t xml:space="preserve">: </w:t>
             </w:r>
             <w:r>
               <w:rPr>
-                <w:rFonts w:ascii="Open Sans" w:hAnsi="Arial" w:eastAsia="Arial" w:cs="Arial"/>
+                <w:rFonts w:ascii="Arial" w:hAnsi="Arial" w:eastAsia="Arial" w:cs="Arial"/>
                 <w:i w:val="false"/>
                 <w:b w:val="true"/>
                 <w:u w:val="none"/>
-                <w:sz w:val="20"/>
-                <w:szCs w:val="20"/>
+                <w:sz w:val="22"/>
+                <w:szCs w:val="22"/>
                 <w:color w:val="000000"/>
               </w:rPr>
               <w:t xml:space="preserve">hello world</w:t>
@@ -1485,15 +1485,15 @@
       </w:tr>
       <w:tr>
         <w:trPr>
-          <w:trHeight w:val="345" w:hRule="auto"/>
+          <w:trHeight w:val="470" w:hRule="auto"/>
           <w:tblHeader/>
         </w:trPr>
         header2
         <w:tc>
           <w:tcPr>
             <w:tcBorders>
-              <w:bottom w:val="single" w:sz="16" w:space="0" w:color="AAAAAA"/>
-              <w:top w:val="single" w:sz="4" w:space="0" w:color="AAAAAA"/>
+              <w:bottom w:val="single" w:sz="12" w:space="0" w:color="666666"/>
+              <w:top w:val="single" w:sz="6" w:space="0" w:color="666666"/>
               <w:left w:val="none" w:sz="0" w:space="0" w:color="000000"/>
               <w:right w:val="none" w:sz="0" w:space="0" w:color="000000"/>
             </w:tcBorders>
@@ -1516,17 +1516,17 @@
                 <w:left w:val="none" w:sz="0" w:space="0" w:color="000000"/>
                 <w:right w:val="none" w:sz="0" w:space="0" w:color="000000"/>
               </w:pBdr>
-              <w:spacing w:after="60" w:before="60" w:line="336"/>
-              <w:ind w:firstLine="0" w:left="60" w:right="60"/>
-            </w:pPr>
-            <w:r>
-              <w:rPr>
-                <w:rFonts w:ascii="Open Sans" w:hAnsi="Arial" w:eastAsia="Arial" w:cs="Arial"/>
+              <w:spacing w:after="100" w:before="100" w:line="240"/>
+              <w:ind w:left="100" w:right="100" w:firstLine="0" w:firstLineChars="0"/>
+            </w:pPr>
+            <w:r>
+              <w:rPr>
+                <w:rFonts w:ascii="Arial" w:hAnsi="Arial" w:eastAsia="Arial" w:cs="Arial"/>
                 <w:i w:val="false"/>
                 <w:b w:val="true"/>
                 <w:u w:val="none"/>
-                <w:sz w:val="20"/>
-                <w:szCs w:val="20"/>
+                <w:sz w:val="22"/>
+                <w:szCs w:val="22"/>
                 <w:color w:val="000000"/>
               </w:rPr>
               <w:t xml:space="preserve">SEX</w:t>
@@ -1536,8 +1536,8 @@
         <w:tc>
           <w:tcPr>
             <w:tcBorders>
-              <w:bottom w:val="single" w:sz="16" w:space="0" w:color="AAAAAA"/>
-              <w:top w:val="single" w:sz="4" w:space="0" w:color="AAAAAA"/>
+              <w:bottom w:val="single" w:sz="12" w:space="0" w:color="666666"/>
+              <w:top w:val="single" w:sz="6" w:space="0" w:color="666666"/>
               <w:left w:val="none" w:sz="0" w:space="0" w:color="000000"/>
               <w:right w:val="none" w:sz="0" w:space="0" w:color="000000"/>
             </w:tcBorders>
@@ -1560,17 +1560,17 @@
                 <w:left w:val="none" w:sz="0" w:space="0" w:color="000000"/>
                 <w:right w:val="none" w:sz="0" w:space="0" w:color="000000"/>
               </w:pBdr>
-              <w:spacing w:after="0" w:before="0" w:line="336"/>
-              <w:ind w:firstLine="0" w:left="0" w:right="0"/>
-            </w:pPr>
-            <w:r>
-              <w:rPr>
-                <w:rFonts w:ascii="Open Sans" w:hAnsi="Open Sans" w:eastAsia="Open Sans" w:cs="Open Sans"/>
-                <w:i w:val="false"/>
-                <w:b w:val="false"/>
-                <w:u w:val="none"/>
-                <w:sz w:val="20"/>
-                <w:szCs w:val="20"/>
+              <w:spacing w:after="0" w:before="0" w:line="240"/>
+              <w:ind w:left="0" w:right="0" w:firstLine="0" w:firstLineChars="0"/>
+            </w:pPr>
+            <w:r>
+              <w:rPr>
+                <w:rFonts w:ascii="Arial" w:hAnsi="Arial" w:eastAsia="Arial" w:cs="Arial"/>
+                <w:i w:val="false"/>
+                <w:b w:val="false"/>
+                <w:u w:val="none"/>
+                <w:sz w:val="22"/>
+                <w:szCs w:val="22"/>
                 <w:color w:val="000000"/>
               </w:rPr>
               <w:t xml:space="preserve"/>
@@ -1580,8 +1580,8 @@
         <w:tc>
           <w:tcPr>
             <w:tcBorders>
-              <w:bottom w:val="single" w:sz="16" w:space="0" w:color="AAAAAA"/>
-              <w:top w:val="single" w:sz="4" w:space="0" w:color="AAAAAA"/>
+              <w:bottom w:val="single" w:sz="12" w:space="0" w:color="666666"/>
+              <w:top w:val="single" w:sz="6" w:space="0" w:color="666666"/>
               <w:left w:val="none" w:sz="0" w:space="0" w:color="000000"/>
               <w:right w:val="none" w:sz="0" w:space="0" w:color="000000"/>
             </w:tcBorders>
@@ -1604,17 +1604,17 @@
                 <w:left w:val="none" w:sz="0" w:space="0" w:color="000000"/>
                 <w:right w:val="none" w:sz="0" w:space="0" w:color="000000"/>
               </w:pBdr>
-              <w:spacing w:after="60" w:before="60" w:line="336"/>
-              <w:ind w:firstLine="0" w:left="60" w:right="60"/>
-            </w:pPr>
-            <w:r>
-              <w:rPr>
-                <w:rFonts w:ascii="Open Sans" w:hAnsi="Arial" w:eastAsia="Arial" w:cs="Arial"/>
+              <w:spacing w:after="100" w:before="100" w:line="240"/>
+              <w:ind w:left="100" w:right="100" w:firstLine="0" w:firstLineChars="0"/>
+            </w:pPr>
+            <w:r>
+              <w:rPr>
+                <w:rFonts w:ascii="Arial" w:hAnsi="Arial" w:eastAsia="Arial" w:cs="Arial"/>
                 <w:i w:val="false"/>
                 <w:b w:val="true"/>
                 <w:u w:val="none"/>
-                <w:sz w:val="20"/>
-                <w:szCs w:val="20"/>
+                <w:sz w:val="22"/>
+                <w:szCs w:val="22"/>
                 <w:color w:val="000000"/>
               </w:rPr>
               <w:t xml:space="preserve">A: Drug X</w:t>
@@ -1624,8 +1624,8 @@
         <w:tc>
           <w:tcPr>
             <w:tcBorders>
-              <w:bottom w:val="single" w:sz="16" w:space="0" w:color="AAAAAA"/>
-              <w:top w:val="single" w:sz="4" w:space="0" w:color="AAAAAA"/>
+              <w:bottom w:val="single" w:sz="12" w:space="0" w:color="666666"/>
+              <w:top w:val="single" w:sz="6" w:space="0" w:color="666666"/>
               <w:left w:val="none" w:sz="0" w:space="0" w:color="000000"/>
               <w:right w:val="none" w:sz="0" w:space="0" w:color="000000"/>
             </w:tcBorders>
@@ -1648,17 +1648,17 @@
                 <w:left w:val="none" w:sz="0" w:space="0" w:color="000000"/>
                 <w:right w:val="none" w:sz="0" w:space="0" w:color="000000"/>
               </w:pBdr>
-              <w:spacing w:after="0" w:before="0" w:line="336"/>
-              <w:ind w:firstLine="0" w:left="0" w:right="0"/>
-            </w:pPr>
-            <w:r>
-              <w:rPr>
-                <w:rFonts w:ascii="Open Sans" w:hAnsi="Open Sans" w:eastAsia="Open Sans" w:cs="Open Sans"/>
-                <w:i w:val="false"/>
-                <w:b w:val="false"/>
-                <w:u w:val="none"/>
-                <w:sz w:val="20"/>
-                <w:szCs w:val="20"/>
+              <w:spacing w:after="0" w:before="0" w:line="240"/>
+              <w:ind w:left="0" w:right="0" w:firstLine="0" w:firstLineChars="0"/>
+            </w:pPr>
+            <w:r>
+              <w:rPr>
+                <w:rFonts w:ascii="Arial" w:hAnsi="Arial" w:eastAsia="Arial" w:cs="Arial"/>
+                <w:i w:val="false"/>
+                <w:b w:val="false"/>
+                <w:u w:val="none"/>
+                <w:sz w:val="22"/>
+                <w:szCs w:val="22"/>
                 <w:color w:val="000000"/>
               </w:rPr>
               <w:t xml:space="preserve"/>
@@ -1668,8 +1668,8 @@
         <w:tc>
           <w:tcPr>
             <w:tcBorders>
-              <w:bottom w:val="single" w:sz="16" w:space="0" w:color="AAAAAA"/>
-              <w:top w:val="single" w:sz="4" w:space="0" w:color="AAAAAA"/>
+              <w:bottom w:val="single" w:sz="12" w:space="0" w:color="666666"/>
+              <w:top w:val="single" w:sz="6" w:space="0" w:color="666666"/>
               <w:left w:val="none" w:sz="0" w:space="0" w:color="000000"/>
               <w:right w:val="none" w:sz="0" w:space="0" w:color="000000"/>
             </w:tcBorders>
@@ -1692,17 +1692,17 @@
                 <w:left w:val="none" w:sz="0" w:space="0" w:color="000000"/>
                 <w:right w:val="none" w:sz="0" w:space="0" w:color="000000"/>
               </w:pBdr>
-              <w:spacing w:after="60" w:before="60" w:line="336"/>
-              <w:ind w:firstLine="0" w:left="60" w:right="60"/>
-            </w:pPr>
-            <w:r>
-              <w:rPr>
-                <w:rFonts w:ascii="Open Sans" w:hAnsi="Arial" w:eastAsia="Arial" w:cs="Arial"/>
+              <w:spacing w:after="100" w:before="100" w:line="240"/>
+              <w:ind w:left="100" w:right="100" w:firstLine="0" w:firstLineChars="0"/>
+            </w:pPr>
+            <w:r>
+              <w:rPr>
+                <w:rFonts w:ascii="Arial" w:hAnsi="Arial" w:eastAsia="Arial" w:cs="Arial"/>
                 <w:i w:val="false"/>
                 <w:b w:val="true"/>
                 <w:u w:val="none"/>
-                <w:sz w:val="20"/>
-                <w:szCs w:val="20"/>
+                <w:sz w:val="22"/>
+                <w:szCs w:val="22"/>
                 <w:color w:val="000000"/>
               </w:rPr>
               <w:t xml:space="preserve">B: Placebo</w:t>
@@ -1712,8 +1712,8 @@
         <w:tc>
           <w:tcPr>
             <w:tcBorders>
-              <w:bottom w:val="single" w:sz="16" w:space="0" w:color="AAAAAA"/>
-              <w:top w:val="single" w:sz="4" w:space="0" w:color="AAAAAA"/>
+              <w:bottom w:val="single" w:sz="12" w:space="0" w:color="666666"/>
+              <w:top w:val="single" w:sz="6" w:space="0" w:color="666666"/>
               <w:left w:val="none" w:sz="0" w:space="0" w:color="000000"/>
               <w:right w:val="none" w:sz="0" w:space="0" w:color="000000"/>
             </w:tcBorders>
@@ -1736,17 +1736,17 @@
                 <w:left w:val="none" w:sz="0" w:space="0" w:color="000000"/>
                 <w:right w:val="none" w:sz="0" w:space="0" w:color="000000"/>
               </w:pBdr>
-              <w:spacing w:after="0" w:before="0" w:line="336"/>
-              <w:ind w:firstLine="0" w:left="0" w:right="0"/>
-            </w:pPr>
-            <w:r>
-              <w:rPr>
-                <w:rFonts w:ascii="Open Sans" w:hAnsi="Open Sans" w:eastAsia="Open Sans" w:cs="Open Sans"/>
-                <w:i w:val="false"/>
-                <w:b w:val="false"/>
-                <w:u w:val="none"/>
-                <w:sz w:val="20"/>
-                <w:szCs w:val="20"/>
+              <w:spacing w:after="0" w:before="0" w:line="240"/>
+              <w:ind w:left="0" w:right="0" w:firstLine="0" w:firstLineChars="0"/>
+            </w:pPr>
+            <w:r>
+              <w:rPr>
+                <w:rFonts w:ascii="Arial" w:hAnsi="Arial" w:eastAsia="Arial" w:cs="Arial"/>
+                <w:i w:val="false"/>
+                <w:b w:val="false"/>
+                <w:u w:val="none"/>
+                <w:sz w:val="22"/>
+                <w:szCs w:val="22"/>
                 <w:color w:val="000000"/>
               </w:rPr>
               <w:t xml:space="preserve"/>
@@ -1756,8 +1756,8 @@
         <w:tc>
           <w:tcPr>
             <w:tcBorders>
-              <w:bottom w:val="single" w:sz="16" w:space="0" w:color="AAAAAA"/>
-              <w:top w:val="single" w:sz="4" w:space="0" w:color="AAAAAA"/>
+              <w:bottom w:val="single" w:sz="12" w:space="0" w:color="666666"/>
+              <w:top w:val="single" w:sz="6" w:space="0" w:color="666666"/>
               <w:left w:val="none" w:sz="0" w:space="0" w:color="000000"/>
               <w:right w:val="none" w:sz="0" w:space="0" w:color="000000"/>
             </w:tcBorders>
@@ -1780,17 +1780,17 @@
                 <w:left w:val="none" w:sz="0" w:space="0" w:color="000000"/>
                 <w:right w:val="none" w:sz="0" w:space="0" w:color="000000"/>
               </w:pBdr>
-              <w:spacing w:after="60" w:before="60" w:line="336"/>
-              <w:ind w:firstLine="0" w:left="60" w:right="60"/>
-            </w:pPr>
-            <w:r>
-              <w:rPr>
-                <w:rFonts w:ascii="Open Sans" w:hAnsi="Arial" w:eastAsia="Arial" w:cs="Arial"/>
+              <w:spacing w:after="100" w:before="100" w:line="240"/>
+              <w:ind w:left="100" w:right="100" w:firstLine="0" w:firstLineChars="0"/>
+            </w:pPr>
+            <w:r>
+              <w:rPr>
+                <w:rFonts w:ascii="Arial" w:hAnsi="Arial" w:eastAsia="Arial" w:cs="Arial"/>
                 <w:i w:val="false"/>
                 <w:b w:val="true"/>
                 <w:u w:val="none"/>
-                <w:sz w:val="20"/>
-                <w:szCs w:val="20"/>
+                <w:sz w:val="22"/>
+                <w:szCs w:val="22"/>
                 <w:color w:val="000000"/>
               </w:rPr>
               <w:t xml:space="preserve">C: Combination</w:t>
@@ -1800,14 +1800,14 @@
       </w:tr>
       <w:tr>
         <w:trPr>
-          <w:trHeight w:val="348" w:hRule="auto"/>
+          <w:trHeight w:val="473" w:hRule="auto"/>
         </w:trPr>
         body1
         <w:tc>
           <w:tcPr>
             <w:tcBorders>
-              <w:bottom w:val="single" w:sz="4" w:space="0" w:color="AAAAAA"/>
-              <w:top w:val="single" w:sz="16" w:space="0" w:color="AAAAAA"/>
+              <w:bottom w:val="single" w:sz="6" w:space="0" w:color="666666"/>
+              <w:top w:val="single" w:sz="12" w:space="0" w:color="666666"/>
               <w:left w:val="none" w:sz="0" w:space="0" w:color="000000"/>
               <w:right w:val="none" w:sz="0" w:space="0" w:color="000000"/>
             </w:tcBorders>
@@ -1830,17 +1830,17 @@
                 <w:left w:val="none" w:sz="0" w:space="0" w:color="000000"/>
                 <w:right w:val="none" w:sz="0" w:space="0" w:color="000000"/>
               </w:pBdr>
-              <w:spacing w:after="60" w:before="60" w:line="336"/>
-              <w:ind w:firstLine="0" w:left="60" w:right="60"/>
-            </w:pPr>
-            <w:r>
-              <w:rPr>
-                <w:rFonts w:ascii="Open Sans" w:hAnsi="Arial" w:eastAsia="Arial" w:cs="Arial"/>
-                <w:i w:val="false"/>
-                <w:b w:val="false"/>
-                <w:u w:val="none"/>
-                <w:sz w:val="20"/>
-                <w:szCs w:val="20"/>
+              <w:spacing w:after="100" w:before="100" w:line="240"/>
+              <w:ind w:left="100" w:right="100" w:firstLine="0" w:firstLineChars="0"/>
+            </w:pPr>
+            <w:r>
+              <w:rPr>
+                <w:rFonts w:ascii="Arial" w:hAnsi="Arial" w:eastAsia="Arial" w:cs="Arial"/>
+                <w:i w:val="false"/>
+                <w:b w:val="false"/>
+                <w:u w:val="none"/>
+                <w:sz w:val="22"/>
+                <w:szCs w:val="22"/>
                 <w:color w:val="000000"/>
               </w:rPr>
               <w:t xml:space="preserve">F</w:t>
@@ -1850,8 +1850,8 @@
         <w:tc>
           <w:tcPr>
             <w:tcBorders>
-              <w:bottom w:val="single" w:sz="4" w:space="0" w:color="AAAAAA"/>
-              <w:top w:val="single" w:sz="16" w:space="0" w:color="AAAAAA"/>
+              <w:bottom w:val="single" w:sz="6" w:space="0" w:color="666666"/>
+              <w:top w:val="single" w:sz="12" w:space="0" w:color="666666"/>
               <w:left w:val="none" w:sz="0" w:space="0" w:color="000000"/>
               <w:right w:val="none" w:sz="0" w:space="0" w:color="000000"/>
             </w:tcBorders>
@@ -1874,17 +1874,17 @@
                 <w:left w:val="none" w:sz="0" w:space="0" w:color="000000"/>
                 <w:right w:val="none" w:sz="0" w:space="0" w:color="000000"/>
               </w:pBdr>
-              <w:spacing w:after="0" w:before="0" w:line="336"/>
-              <w:ind w:firstLine="0" w:left="0" w:right="0"/>
-            </w:pPr>
-            <w:r>
-              <w:rPr>
-                <w:rFonts w:ascii="Open Sans" w:hAnsi="Open Sans" w:eastAsia="Open Sans" w:cs="Open Sans"/>
-                <w:i w:val="false"/>
-                <w:b w:val="false"/>
-                <w:u w:val="none"/>
-                <w:sz w:val="20"/>
-                <w:szCs w:val="20"/>
+              <w:spacing w:after="0" w:before="0" w:line="240"/>
+              <w:ind w:left="0" w:right="0" w:firstLine="0" w:firstLineChars="0"/>
+            </w:pPr>
+            <w:r>
+              <w:rPr>
+                <w:rFonts w:ascii="Arial" w:hAnsi="Arial" w:eastAsia="Arial" w:cs="Arial"/>
+                <w:i w:val="false"/>
+                <w:b w:val="false"/>
+                <w:u w:val="none"/>
+                <w:sz w:val="22"/>
+                <w:szCs w:val="22"/>
                 <w:color w:val="000000"/>
               </w:rPr>
               <w:t xml:space="preserve"/>
@@ -1894,8 +1894,8 @@
         <w:tc>
           <w:tcPr>
             <w:tcBorders>
-              <w:bottom w:val="single" w:sz="4" w:space="0" w:color="AAAAAA"/>
-              <w:top w:val="single" w:sz="16" w:space="0" w:color="AAAAAA"/>
+              <w:bottom w:val="single" w:sz="6" w:space="0" w:color="666666"/>
+              <w:top w:val="single" w:sz="12" w:space="0" w:color="666666"/>
               <w:left w:val="none" w:sz="0" w:space="0" w:color="000000"/>
               <w:right w:val="none" w:sz="0" w:space="0" w:color="000000"/>
             </w:tcBorders>
@@ -1918,53 +1918,53 @@
                 <w:left w:val="none" w:sz="0" w:space="0" w:color="000000"/>
                 <w:right w:val="none" w:sz="0" w:space="0" w:color="000000"/>
               </w:pBdr>
-              <w:spacing w:after="60" w:before="60" w:line="336"/>
-              <w:ind w:firstLine="0" w:left="60" w:right="60"/>
-            </w:pPr>
-            <w:r>
-              <w:rPr>
-                <w:rFonts w:ascii="Open Sans" w:hAnsi="Arial" w:eastAsia="Arial" w:cs="Arial"/>
-                <w:i w:val="false"/>
-                <w:b w:val="false"/>
-                <w:u w:val="none"/>
-                <w:sz w:val="20"/>
-                <w:szCs w:val="20"/>
+              <w:spacing w:after="100" w:before="100" w:line="240"/>
+              <w:ind w:left="100" w:right="100" w:firstLine="0" w:firstLineChars="0"/>
+            </w:pPr>
+            <w:r>
+              <w:rPr>
+                <w:rFonts w:ascii="Arial" w:hAnsi="Arial" w:eastAsia="Arial" w:cs="Arial"/>
+                <w:i w:val="false"/>
+                <w:b w:val="false"/>
+                <w:u w:val="none"/>
+                <w:sz w:val="22"/>
+                <w:szCs w:val="22"/>
                 <w:color w:val="000000"/>
               </w:rPr>
               <w:t xml:space="preserve">32.8</w:t>
             </w:r>
             <w:r>
               <w:rPr>
-                <w:rFonts w:ascii="Open Sans" w:hAnsi="Arial" w:eastAsia="Arial" w:cs="Arial"/>
-                <w:i w:val="false"/>
-                <w:b w:val="false"/>
-                <w:u w:val="none"/>
-                <w:sz w:val="20"/>
-                <w:szCs w:val="20"/>
+                <w:rFonts w:ascii="Arial" w:hAnsi="Arial" w:eastAsia="Arial" w:cs="Arial"/>
+                <w:i w:val="false"/>
+                <w:b w:val="false"/>
+                <w:u w:val="none"/>
+                <w:sz w:val="22"/>
+                <w:szCs w:val="22"/>
                 <w:color w:val="000000"/>
               </w:rPr>
               <w:t xml:space="preserve"> (</w:t>
             </w:r>
             <w:r>
               <w:rPr>
-                <w:rFonts w:ascii="Open Sans" w:hAnsi="Arial" w:eastAsia="Arial" w:cs="Arial"/>
-                <w:i w:val="false"/>
-                <w:b w:val="false"/>
-                <w:u w:val="none"/>
-                <w:sz w:val="20"/>
-                <w:szCs w:val="20"/>
+                <w:rFonts w:ascii="Arial" w:hAnsi="Arial" w:eastAsia="Arial" w:cs="Arial"/>
+                <w:i w:val="false"/>
+                <w:b w:val="false"/>
+                <w:u w:val="none"/>
+                <w:sz w:val="22"/>
+                <w:szCs w:val="22"/>
                 <w:color w:val="000000"/>
               </w:rPr>
               <w:t xml:space="preserve">6.1</w:t>
             </w:r>
             <w:r>
               <w:rPr>
-                <w:rFonts w:ascii="Open Sans" w:hAnsi="Arial" w:eastAsia="Arial" w:cs="Arial"/>
-                <w:i w:val="false"/>
-                <w:b w:val="false"/>
-                <w:u w:val="none"/>
-                <w:sz w:val="20"/>
-                <w:szCs w:val="20"/>
+                <w:rFonts w:ascii="Arial" w:hAnsi="Arial" w:eastAsia="Arial" w:cs="Arial"/>
+                <w:i w:val="false"/>
+                <w:b w:val="false"/>
+                <w:u w:val="none"/>
+                <w:sz w:val="22"/>
+                <w:szCs w:val="22"/>
                 <w:color w:val="000000"/>
               </w:rPr>
               <w:t xml:space="preserve">)</w:t>
@@ -1974,8 +1974,8 @@
         <w:tc>
           <w:tcPr>
             <w:tcBorders>
-              <w:bottom w:val="single" w:sz="4" w:space="0" w:color="AAAAAA"/>
-              <w:top w:val="single" w:sz="16" w:space="0" w:color="AAAAAA"/>
+              <w:bottom w:val="single" w:sz="6" w:space="0" w:color="666666"/>
+              <w:top w:val="single" w:sz="12" w:space="0" w:color="666666"/>
               <w:left w:val="none" w:sz="0" w:space="0" w:color="000000"/>
               <w:right w:val="none" w:sz="0" w:space="0" w:color="000000"/>
             </w:tcBorders>
@@ -1998,17 +1998,17 @@
                 <w:left w:val="none" w:sz="0" w:space="0" w:color="000000"/>
                 <w:right w:val="none" w:sz="0" w:space="0" w:color="000000"/>
               </w:pBdr>
-              <w:spacing w:after="0" w:before="0" w:line="336"/>
-              <w:ind w:firstLine="0" w:left="0" w:right="0"/>
-            </w:pPr>
-            <w:r>
-              <w:rPr>
-                <w:rFonts w:ascii="Open Sans" w:hAnsi="Open Sans" w:eastAsia="Open Sans" w:cs="Open Sans"/>
-                <w:i w:val="false"/>
-                <w:b w:val="false"/>
-                <w:u w:val="none"/>
-                <w:sz w:val="20"/>
-                <w:szCs w:val="20"/>
+              <w:spacing w:after="0" w:before="0" w:line="240"/>
+              <w:ind w:left="0" w:right="0" w:firstLine="0" w:firstLineChars="0"/>
+            </w:pPr>
+            <w:r>
+              <w:rPr>
+                <w:rFonts w:ascii="Arial" w:hAnsi="Arial" w:eastAsia="Arial" w:cs="Arial"/>
+                <w:i w:val="false"/>
+                <w:b w:val="false"/>
+                <w:u w:val="none"/>
+                <w:sz w:val="22"/>
+                <w:szCs w:val="22"/>
                 <w:color w:val="000000"/>
               </w:rPr>
               <w:t xml:space="preserve"/>
@@ -2018,8 +2018,8 @@
         <w:tc>
           <w:tcPr>
             <w:tcBorders>
-              <w:bottom w:val="single" w:sz="4" w:space="0" w:color="AAAAAA"/>
-              <w:top w:val="single" w:sz="16" w:space="0" w:color="AAAAAA"/>
+              <w:bottom w:val="single" w:sz="6" w:space="0" w:color="666666"/>
+              <w:top w:val="single" w:sz="12" w:space="0" w:color="666666"/>
               <w:left w:val="none" w:sz="0" w:space="0" w:color="000000"/>
               <w:right w:val="none" w:sz="0" w:space="0" w:color="000000"/>
             </w:tcBorders>
@@ -2042,53 +2042,53 @@
                 <w:left w:val="none" w:sz="0" w:space="0" w:color="000000"/>
                 <w:right w:val="none" w:sz="0" w:space="0" w:color="000000"/>
               </w:pBdr>
-              <w:spacing w:after="60" w:before="60" w:line="336"/>
-              <w:ind w:firstLine="0" w:left="60" w:right="60"/>
-            </w:pPr>
-            <w:r>
-              <w:rPr>
-                <w:rFonts w:ascii="Open Sans" w:hAnsi="Arial" w:eastAsia="Arial" w:cs="Arial"/>
-                <w:i w:val="false"/>
-                <w:b w:val="false"/>
-                <w:u w:val="none"/>
-                <w:sz w:val="20"/>
-                <w:szCs w:val="20"/>
+              <w:spacing w:after="100" w:before="100" w:line="240"/>
+              <w:ind w:left="100" w:right="100" w:firstLine="0" w:firstLineChars="0"/>
+            </w:pPr>
+            <w:r>
+              <w:rPr>
+                <w:rFonts w:ascii="Arial" w:hAnsi="Arial" w:eastAsia="Arial" w:cs="Arial"/>
+                <w:i w:val="false"/>
+                <w:b w:val="false"/>
+                <w:u w:val="none"/>
+                <w:sz w:val="22"/>
+                <w:szCs w:val="22"/>
                 <w:color w:val="000000"/>
               </w:rPr>
               <w:t xml:space="preserve">34.2</w:t>
             </w:r>
             <w:r>
               <w:rPr>
-                <w:rFonts w:ascii="Open Sans" w:hAnsi="Arial" w:eastAsia="Arial" w:cs="Arial"/>
-                <w:i w:val="false"/>
-                <w:b w:val="false"/>
-                <w:u w:val="none"/>
-                <w:sz w:val="20"/>
-                <w:szCs w:val="20"/>
+                <w:rFonts w:ascii="Arial" w:hAnsi="Arial" w:eastAsia="Arial" w:cs="Arial"/>
+                <w:i w:val="false"/>
+                <w:b w:val="false"/>
+                <w:u w:val="none"/>
+                <w:sz w:val="22"/>
+                <w:szCs w:val="22"/>
                 <w:color w:val="000000"/>
               </w:rPr>
               <w:t xml:space="preserve"> (</w:t>
             </w:r>
             <w:r>
               <w:rPr>
-                <w:rFonts w:ascii="Open Sans" w:hAnsi="Arial" w:eastAsia="Arial" w:cs="Arial"/>
-                <w:i w:val="false"/>
-                <w:b w:val="false"/>
-                <w:u w:val="none"/>
-                <w:sz w:val="20"/>
-                <w:szCs w:val="20"/>
+                <w:rFonts w:ascii="Arial" w:hAnsi="Arial" w:eastAsia="Arial" w:cs="Arial"/>
+                <w:i w:val="false"/>
+                <w:b w:val="false"/>
+                <w:u w:val="none"/>
+                <w:sz w:val="22"/>
+                <w:szCs w:val="22"/>
                 <w:color w:val="000000"/>
               </w:rPr>
               <w:t xml:space="preserve">7.0</w:t>
             </w:r>
             <w:r>
               <w:rPr>
-                <w:rFonts w:ascii="Open Sans" w:hAnsi="Arial" w:eastAsia="Arial" w:cs="Arial"/>
-                <w:i w:val="false"/>
-                <w:b w:val="false"/>
-                <w:u w:val="none"/>
-                <w:sz w:val="20"/>
-                <w:szCs w:val="20"/>
+                <w:rFonts w:ascii="Arial" w:hAnsi="Arial" w:eastAsia="Arial" w:cs="Arial"/>
+                <w:i w:val="false"/>
+                <w:b w:val="false"/>
+                <w:u w:val="none"/>
+                <w:sz w:val="22"/>
+                <w:szCs w:val="22"/>
                 <w:color w:val="000000"/>
               </w:rPr>
               <w:t xml:space="preserve">)</w:t>
@@ -2098,8 +2098,8 @@
         <w:tc>
           <w:tcPr>
             <w:tcBorders>
-              <w:bottom w:val="single" w:sz="4" w:space="0" w:color="AAAAAA"/>
-              <w:top w:val="single" w:sz="16" w:space="0" w:color="AAAAAA"/>
+              <w:bottom w:val="single" w:sz="6" w:space="0" w:color="666666"/>
+              <w:top w:val="single" w:sz="12" w:space="0" w:color="666666"/>
               <w:left w:val="none" w:sz="0" w:space="0" w:color="000000"/>
               <w:right w:val="none" w:sz="0" w:space="0" w:color="000000"/>
             </w:tcBorders>
@@ -2122,17 +2122,17 @@
                 <w:left w:val="none" w:sz="0" w:space="0" w:color="000000"/>
                 <w:right w:val="none" w:sz="0" w:space="0" w:color="000000"/>
               </w:pBdr>
-              <w:spacing w:after="0" w:before="0" w:line="336"/>
-              <w:ind w:firstLine="0" w:left="0" w:right="0"/>
-            </w:pPr>
-            <w:r>
-              <w:rPr>
-                <w:rFonts w:ascii="Open Sans" w:hAnsi="Open Sans" w:eastAsia="Open Sans" w:cs="Open Sans"/>
-                <w:i w:val="false"/>
-                <w:b w:val="false"/>
-                <w:u w:val="none"/>
-                <w:sz w:val="20"/>
-                <w:szCs w:val="20"/>
+              <w:spacing w:after="0" w:before="0" w:line="240"/>
+              <w:ind w:left="0" w:right="0" w:firstLine="0" w:firstLineChars="0"/>
+            </w:pPr>
+            <w:r>
+              <w:rPr>
+                <w:rFonts w:ascii="Arial" w:hAnsi="Arial" w:eastAsia="Arial" w:cs="Arial"/>
+                <w:i w:val="false"/>
+                <w:b w:val="false"/>
+                <w:u w:val="none"/>
+                <w:sz w:val="22"/>
+                <w:szCs w:val="22"/>
                 <w:color w:val="000000"/>
               </w:rPr>
               <w:t xml:space="preserve"/>
@@ -2142,8 +2142,8 @@
         <w:tc>
           <w:tcPr>
             <w:tcBorders>
-              <w:bottom w:val="single" w:sz="4" w:space="0" w:color="AAAAAA"/>
-              <w:top w:val="single" w:sz="16" w:space="0" w:color="AAAAAA"/>
+              <w:bottom w:val="single" w:sz="6" w:space="0" w:color="666666"/>
+              <w:top w:val="single" w:sz="12" w:space="0" w:color="666666"/>
               <w:left w:val="none" w:sz="0" w:space="0" w:color="000000"/>
               <w:right w:val="none" w:sz="0" w:space="0" w:color="000000"/>
             </w:tcBorders>
@@ -2166,53 +2166,53 @@
                 <w:left w:val="none" w:sz="0" w:space="0" w:color="000000"/>
                 <w:right w:val="none" w:sz="0" w:space="0" w:color="000000"/>
               </w:pBdr>
-              <w:spacing w:after="60" w:before="60" w:line="336"/>
-              <w:ind w:firstLine="0" w:left="60" w:right="60"/>
-            </w:pPr>
-            <w:r>
-              <w:rPr>
-                <w:rFonts w:ascii="Open Sans" w:hAnsi="Arial" w:eastAsia="Arial" w:cs="Arial"/>
-                <w:i w:val="false"/>
-                <w:b w:val="false"/>
-                <w:u w:val="none"/>
-                <w:sz w:val="20"/>
-                <w:szCs w:val="20"/>
+              <w:spacing w:after="100" w:before="100" w:line="240"/>
+              <w:ind w:left="100" w:right="100" w:firstLine="0" w:firstLineChars="0"/>
+            </w:pPr>
+            <w:r>
+              <w:rPr>
+                <w:rFonts w:ascii="Arial" w:hAnsi="Arial" w:eastAsia="Arial" w:cs="Arial"/>
+                <w:i w:val="false"/>
+                <w:b w:val="false"/>
+                <w:u w:val="none"/>
+                <w:sz w:val="22"/>
+                <w:szCs w:val="22"/>
                 <w:color w:val="000000"/>
               </w:rPr>
               <w:t xml:space="preserve">35.2</w:t>
             </w:r>
             <w:r>
               <w:rPr>
-                <w:rFonts w:ascii="Open Sans" w:hAnsi="Arial" w:eastAsia="Arial" w:cs="Arial"/>
-                <w:i w:val="false"/>
-                <w:b w:val="false"/>
-                <w:u w:val="none"/>
-                <w:sz w:val="20"/>
-                <w:szCs w:val="20"/>
+                <w:rFonts w:ascii="Arial" w:hAnsi="Arial" w:eastAsia="Arial" w:cs="Arial"/>
+                <w:i w:val="false"/>
+                <w:b w:val="false"/>
+                <w:u w:val="none"/>
+                <w:sz w:val="22"/>
+                <w:szCs w:val="22"/>
                 <w:color w:val="000000"/>
               </w:rPr>
               <w:t xml:space="preserve"> (</w:t>
             </w:r>
             <w:r>
               <w:rPr>
-                <w:rFonts w:ascii="Open Sans" w:hAnsi="Arial" w:eastAsia="Arial" w:cs="Arial"/>
-                <w:i w:val="false"/>
-                <w:b w:val="false"/>
-                <w:u w:val="none"/>
-                <w:sz w:val="20"/>
-                <w:szCs w:val="20"/>
+                <w:rFonts w:ascii="Arial" w:hAnsi="Arial" w:eastAsia="Arial" w:cs="Arial"/>
+                <w:i w:val="false"/>
+                <w:b w:val="false"/>
+                <w:u w:val="none"/>
+                <w:sz w:val="22"/>
+                <w:szCs w:val="22"/>
                 <w:color w:val="000000"/>
               </w:rPr>
               <w:t xml:space="preserve">7.4</w:t>
             </w:r>
             <w:r>
               <w:rPr>
-                <w:rFonts w:ascii="Open Sans" w:hAnsi="Arial" w:eastAsia="Arial" w:cs="Arial"/>
-                <w:i w:val="false"/>
-                <w:b w:val="false"/>
-                <w:u w:val="none"/>
-                <w:sz w:val="20"/>
-                <w:szCs w:val="20"/>
+                <w:rFonts w:ascii="Arial" w:hAnsi="Arial" w:eastAsia="Arial" w:cs="Arial"/>
+                <w:i w:val="false"/>
+                <w:b w:val="false"/>
+                <w:u w:val="none"/>
+                <w:sz w:val="22"/>
+                <w:szCs w:val="22"/>
                 <w:color w:val="000000"/>
               </w:rPr>
               <w:t xml:space="preserve">)</w:t>
@@ -2222,14 +2222,14 @@
       </w:tr>
       <w:tr>
         <w:trPr>
-          <w:trHeight w:val="348" w:hRule="auto"/>
+          <w:trHeight w:val="473" w:hRule="auto"/>
         </w:trPr>
         body2
         <w:tc>
           <w:tcPr>
             <w:tcBorders>
-              <w:bottom w:val="single" w:sz="16" w:space="0" w:color="AAAAAA"/>
-              <w:top w:val="single" w:sz="4" w:space="0" w:color="AAAAAA"/>
+              <w:bottom w:val="single" w:sz="12" w:space="0" w:color="666666"/>
+              <w:top w:val="single" w:sz="6" w:space="0" w:color="666666"/>
               <w:left w:val="none" w:sz="0" w:space="0" w:color="000000"/>
               <w:right w:val="none" w:sz="0" w:space="0" w:color="000000"/>
             </w:tcBorders>
@@ -2252,17 +2252,17 @@
                 <w:left w:val="none" w:sz="0" w:space="0" w:color="000000"/>
                 <w:right w:val="none" w:sz="0" w:space="0" w:color="000000"/>
               </w:pBdr>
-              <w:spacing w:after="60" w:before="60" w:line="336"/>
-              <w:ind w:firstLine="0" w:left="60" w:right="60"/>
-            </w:pPr>
-            <w:r>
-              <w:rPr>
-                <w:rFonts w:ascii="Open Sans" w:hAnsi="Arial" w:eastAsia="Arial" w:cs="Arial"/>
-                <w:i w:val="false"/>
-                <w:b w:val="false"/>
-                <w:u w:val="none"/>
-                <w:sz w:val="20"/>
-                <w:szCs w:val="20"/>
+              <w:spacing w:after="100" w:before="100" w:line="240"/>
+              <w:ind w:left="100" w:right="100" w:firstLine="0" w:firstLineChars="0"/>
+            </w:pPr>
+            <w:r>
+              <w:rPr>
+                <w:rFonts w:ascii="Arial" w:hAnsi="Arial" w:eastAsia="Arial" w:cs="Arial"/>
+                <w:i w:val="false"/>
+                <w:b w:val="false"/>
+                <w:u w:val="none"/>
+                <w:sz w:val="22"/>
+                <w:szCs w:val="22"/>
                 <w:color w:val="000000"/>
               </w:rPr>
               <w:t xml:space="preserve">M</w:t>
@@ -2272,8 +2272,8 @@
         <w:tc>
           <w:tcPr>
             <w:tcBorders>
-              <w:bottom w:val="single" w:sz="16" w:space="0" w:color="AAAAAA"/>
-              <w:top w:val="single" w:sz="4" w:space="0" w:color="AAAAAA"/>
+              <w:bottom w:val="single" w:sz="12" w:space="0" w:color="666666"/>
+              <w:top w:val="single" w:sz="6" w:space="0" w:color="666666"/>
               <w:left w:val="none" w:sz="0" w:space="0" w:color="000000"/>
               <w:right w:val="none" w:sz="0" w:space="0" w:color="000000"/>
             </w:tcBorders>
@@ -2296,17 +2296,17 @@
                 <w:left w:val="none" w:sz="0" w:space="0" w:color="000000"/>
                 <w:right w:val="none" w:sz="0" w:space="0" w:color="000000"/>
               </w:pBdr>
-              <w:spacing w:after="0" w:before="0" w:line="336"/>
-              <w:ind w:firstLine="0" w:left="0" w:right="0"/>
-            </w:pPr>
-            <w:r>
-              <w:rPr>
-                <w:rFonts w:ascii="Open Sans" w:hAnsi="Open Sans" w:eastAsia="Open Sans" w:cs="Open Sans"/>
-                <w:i w:val="false"/>
-                <w:b w:val="false"/>
-                <w:u w:val="none"/>
-                <w:sz w:val="20"/>
-                <w:szCs w:val="20"/>
+              <w:spacing w:after="0" w:before="0" w:line="240"/>
+              <w:ind w:left="0" w:right="0" w:firstLine="0" w:firstLineChars="0"/>
+            </w:pPr>
+            <w:r>
+              <w:rPr>
+                <w:rFonts w:ascii="Arial" w:hAnsi="Arial" w:eastAsia="Arial" w:cs="Arial"/>
+                <w:i w:val="false"/>
+                <w:b w:val="false"/>
+                <w:u w:val="none"/>
+                <w:sz w:val="22"/>
+                <w:szCs w:val="22"/>
                 <w:color w:val="000000"/>
               </w:rPr>
               <w:t xml:space="preserve"/>
@@ -2316,8 +2316,8 @@
         <w:tc>
           <w:tcPr>
             <w:tcBorders>
-              <w:bottom w:val="single" w:sz="16" w:space="0" w:color="AAAAAA"/>
-              <w:top w:val="single" w:sz="4" w:space="0" w:color="AAAAAA"/>
+              <w:bottom w:val="single" w:sz="12" w:space="0" w:color="666666"/>
+              <w:top w:val="single" w:sz="6" w:space="0" w:color="666666"/>
               <w:left w:val="none" w:sz="0" w:space="0" w:color="000000"/>
               <w:right w:val="none" w:sz="0" w:space="0" w:color="000000"/>
             </w:tcBorders>
@@ -2340,53 +2340,53 @@
                 <w:left w:val="none" w:sz="0" w:space="0" w:color="000000"/>
                 <w:right w:val="none" w:sz="0" w:space="0" w:color="000000"/>
               </w:pBdr>
-              <w:spacing w:after="60" w:before="60" w:line="336"/>
-              <w:ind w:firstLine="0" w:left="60" w:right="60"/>
-            </w:pPr>
-            <w:r>
-              <w:rPr>
-                <w:rFonts w:ascii="Open Sans" w:hAnsi="Arial" w:eastAsia="Arial" w:cs="Arial"/>
-                <w:i w:val="false"/>
-                <w:b w:val="false"/>
-                <w:u w:val="none"/>
-                <w:sz w:val="20"/>
-                <w:szCs w:val="20"/>
+              <w:spacing w:after="100" w:before="100" w:line="240"/>
+              <w:ind w:left="100" w:right="100" w:firstLine="0" w:firstLineChars="0"/>
+            </w:pPr>
+            <w:r>
+              <w:rPr>
+                <w:rFonts w:ascii="Arial" w:hAnsi="Arial" w:eastAsia="Arial" w:cs="Arial"/>
+                <w:i w:val="false"/>
+                <w:b w:val="false"/>
+                <w:u w:val="none"/>
+                <w:sz w:val="22"/>
+                <w:szCs w:val="22"/>
                 <w:color w:val="000000"/>
               </w:rPr>
               <w:t xml:space="preserve">35.2</w:t>
             </w:r>
             <w:r>
               <w:rPr>
-                <w:rFonts w:ascii="Open Sans" w:hAnsi="Arial" w:eastAsia="Arial" w:cs="Arial"/>
-                <w:i w:val="false"/>
-                <w:b w:val="false"/>
-                <w:u w:val="none"/>
-                <w:sz w:val="20"/>
-                <w:szCs w:val="20"/>
+                <w:rFonts w:ascii="Arial" w:hAnsi="Arial" w:eastAsia="Arial" w:cs="Arial"/>
+                <w:i w:val="false"/>
+                <w:b w:val="false"/>
+                <w:u w:val="none"/>
+                <w:sz w:val="22"/>
+                <w:szCs w:val="22"/>
                 <w:color w:val="000000"/>
               </w:rPr>
               <w:t xml:space="preserve"> (</w:t>
             </w:r>
             <w:r>
               <w:rPr>
-                <w:rFonts w:ascii="Open Sans" w:hAnsi="Arial" w:eastAsia="Arial" w:cs="Arial"/>
-                <w:i w:val="false"/>
-                <w:b w:val="false"/>
-                <w:u w:val="none"/>
-                <w:sz w:val="20"/>
-                <w:szCs w:val="20"/>
+                <w:rFonts w:ascii="Arial" w:hAnsi="Arial" w:eastAsia="Arial" w:cs="Arial"/>
+                <w:i w:val="false"/>
+                <w:b w:val="false"/>
+                <w:u w:val="none"/>
+                <w:sz w:val="22"/>
+                <w:szCs w:val="22"/>
                 <w:color w:val="000000"/>
               </w:rPr>
               <w:t xml:space="preserve">7.0</w:t>
             </w:r>
             <w:r>
               <w:rPr>
-                <w:rFonts w:ascii="Open Sans" w:hAnsi="Arial" w:eastAsia="Arial" w:cs="Arial"/>
-                <w:i w:val="false"/>
-                <w:b w:val="false"/>
-                <w:u w:val="none"/>
-                <w:sz w:val="20"/>
-                <w:szCs w:val="20"/>
+                <w:rFonts w:ascii="Arial" w:hAnsi="Arial" w:eastAsia="Arial" w:cs="Arial"/>
+                <w:i w:val="false"/>
+                <w:b w:val="false"/>
+                <w:u w:val="none"/>
+                <w:sz w:val="22"/>
+                <w:szCs w:val="22"/>
                 <w:color w:val="000000"/>
               </w:rPr>
               <w:t xml:space="preserve">)</w:t>
@@ -2396,8 +2396,8 @@
         <w:tc>
           <w:tcPr>
             <w:tcBorders>
-              <w:bottom w:val="single" w:sz="16" w:space="0" w:color="AAAAAA"/>
-              <w:top w:val="single" w:sz="4" w:space="0" w:color="AAAAAA"/>
+              <w:bottom w:val="single" w:sz="12" w:space="0" w:color="666666"/>
+              <w:top w:val="single" w:sz="6" w:space="0" w:color="666666"/>
               <w:left w:val="none" w:sz="0" w:space="0" w:color="000000"/>
               <w:right w:val="none" w:sz="0" w:space="0" w:color="000000"/>
             </w:tcBorders>
@@ -2420,17 +2420,17 @@
                 <w:left w:val="none" w:sz="0" w:space="0" w:color="000000"/>
                 <w:right w:val="none" w:sz="0" w:space="0" w:color="000000"/>
               </w:pBdr>
-              <w:spacing w:after="0" w:before="0" w:line="336"/>
-              <w:ind w:firstLine="0" w:left="0" w:right="0"/>
-            </w:pPr>
-            <w:r>
-              <w:rPr>
-                <w:rFonts w:ascii="Open Sans" w:hAnsi="Open Sans" w:eastAsia="Open Sans" w:cs="Open Sans"/>
-                <w:i w:val="false"/>
-                <w:b w:val="false"/>
-                <w:u w:val="none"/>
-                <w:sz w:val="20"/>
-                <w:szCs w:val="20"/>
+              <w:spacing w:after="0" w:before="0" w:line="240"/>
+              <w:ind w:left="0" w:right="0" w:firstLine="0" w:firstLineChars="0"/>
+            </w:pPr>
+            <w:r>
+              <w:rPr>
+                <w:rFonts w:ascii="Arial" w:hAnsi="Arial" w:eastAsia="Arial" w:cs="Arial"/>
+                <w:i w:val="false"/>
+                <w:b w:val="false"/>
+                <w:u w:val="none"/>
+                <w:sz w:val="22"/>
+                <w:szCs w:val="22"/>
                 <w:color w:val="000000"/>
               </w:rPr>
               <w:t xml:space="preserve"/>
@@ -2440,8 +2440,8 @@
         <w:tc>
           <w:tcPr>
             <w:tcBorders>
-              <w:bottom w:val="single" w:sz="16" w:space="0" w:color="AAAAAA"/>
-              <w:top w:val="single" w:sz="4" w:space="0" w:color="AAAAAA"/>
+              <w:bottom w:val="single" w:sz="12" w:space="0" w:color="666666"/>
+              <w:top w:val="single" w:sz="6" w:space="0" w:color="666666"/>
               <w:left w:val="none" w:sz="0" w:space="0" w:color="000000"/>
               <w:right w:val="none" w:sz="0" w:space="0" w:color="000000"/>
             </w:tcBorders>
@@ -2464,53 +2464,53 @@
                 <w:left w:val="none" w:sz="0" w:space="0" w:color="000000"/>
                 <w:right w:val="none" w:sz="0" w:space="0" w:color="000000"/>
               </w:pBdr>
-              <w:spacing w:after="60" w:before="60" w:line="336"/>
-              <w:ind w:firstLine="0" w:left="60" w:right="60"/>
-            </w:pPr>
-            <w:r>
-              <w:rPr>
-                <w:rFonts w:ascii="Open Sans" w:hAnsi="Arial" w:eastAsia="Arial" w:cs="Arial"/>
-                <w:i w:val="false"/>
-                <w:b w:val="false"/>
-                <w:u w:val="none"/>
-                <w:sz w:val="20"/>
-                <w:szCs w:val="20"/>
+              <w:spacing w:after="100" w:before="100" w:line="240"/>
+              <w:ind w:left="100" w:right="100" w:firstLine="0" w:firstLineChars="0"/>
+            </w:pPr>
+            <w:r>
+              <w:rPr>
+                <w:rFonts w:ascii="Arial" w:hAnsi="Arial" w:eastAsia="Arial" w:cs="Arial"/>
+                <w:i w:val="false"/>
+                <w:b w:val="false"/>
+                <w:u w:val="none"/>
+                <w:sz w:val="22"/>
+                <w:szCs w:val="22"/>
                 <w:color w:val="000000"/>
               </w:rPr>
               <w:t xml:space="preserve">37.3</w:t>
             </w:r>
             <w:r>
               <w:rPr>
-                <w:rFonts w:ascii="Open Sans" w:hAnsi="Arial" w:eastAsia="Arial" w:cs="Arial"/>
-                <w:i w:val="false"/>
-                <w:b w:val="false"/>
-                <w:u w:val="none"/>
-                <w:sz w:val="20"/>
-                <w:szCs w:val="20"/>
+                <w:rFonts w:ascii="Arial" w:hAnsi="Arial" w:eastAsia="Arial" w:cs="Arial"/>
+                <w:i w:val="false"/>
+                <w:b w:val="false"/>
+                <w:u w:val="none"/>
+                <w:sz w:val="22"/>
+                <w:szCs w:val="22"/>
                 <w:color w:val="000000"/>
               </w:rPr>
               <w:t xml:space="preserve"> (</w:t>
             </w:r>
             <w:r>
               <w:rPr>
-                <w:rFonts w:ascii="Open Sans" w:hAnsi="Arial" w:eastAsia="Arial" w:cs="Arial"/>
-                <w:i w:val="false"/>
-                <w:b w:val="false"/>
-                <w:u w:val="none"/>
-                <w:sz w:val="20"/>
-                <w:szCs w:val="20"/>
+                <w:rFonts w:ascii="Arial" w:hAnsi="Arial" w:eastAsia="Arial" w:cs="Arial"/>
+                <w:i w:val="false"/>
+                <w:b w:val="false"/>
+                <w:u w:val="none"/>
+                <w:sz w:val="22"/>
+                <w:szCs w:val="22"/>
                 <w:color w:val="000000"/>
               </w:rPr>
               <w:t xml:space="preserve">8.9</w:t>
             </w:r>
             <w:r>
               <w:rPr>
-                <w:rFonts w:ascii="Open Sans" w:hAnsi="Arial" w:eastAsia="Arial" w:cs="Arial"/>
-                <w:i w:val="false"/>
-                <w:b w:val="false"/>
-                <w:u w:val="none"/>
-                <w:sz w:val="20"/>
-                <w:szCs w:val="20"/>
+                <w:rFonts w:ascii="Arial" w:hAnsi="Arial" w:eastAsia="Arial" w:cs="Arial"/>
+                <w:i w:val="false"/>
+                <w:b w:val="false"/>
+                <w:u w:val="none"/>
+                <w:sz w:val="22"/>
+                <w:szCs w:val="22"/>
                 <w:color w:val="000000"/>
               </w:rPr>
               <w:t xml:space="preserve">)</w:t>
@@ -2520,8 +2520,8 @@
         <w:tc>
           <w:tcPr>
             <w:tcBorders>
-              <w:bottom w:val="single" w:sz="16" w:space="0" w:color="AAAAAA"/>
-              <w:top w:val="single" w:sz="4" w:space="0" w:color="AAAAAA"/>
+              <w:bottom w:val="single" w:sz="12" w:space="0" w:color="666666"/>
+              <w:top w:val="single" w:sz="6" w:space="0" w:color="666666"/>
               <w:left w:val="none" w:sz="0" w:space="0" w:color="000000"/>
               <w:right w:val="none" w:sz="0" w:space="0" w:color="000000"/>
             </w:tcBorders>
@@ -2544,17 +2544,17 @@
                 <w:left w:val="none" w:sz="0" w:space="0" w:color="000000"/>
                 <w:right w:val="none" w:sz="0" w:space="0" w:color="000000"/>
               </w:pBdr>
-              <w:spacing w:after="0" w:before="0" w:line="336"/>
-              <w:ind w:firstLine="0" w:left="0" w:right="0"/>
-            </w:pPr>
-            <w:r>
-              <w:rPr>
-                <w:rFonts w:ascii="Open Sans" w:hAnsi="Open Sans" w:eastAsia="Open Sans" w:cs="Open Sans"/>
-                <w:i w:val="false"/>
-                <w:b w:val="false"/>
-                <w:u w:val="none"/>
-                <w:sz w:val="20"/>
-                <w:szCs w:val="20"/>
+              <w:spacing w:after="0" w:before="0" w:line="240"/>
+              <w:ind w:left="0" w:right="0" w:firstLine="0" w:firstLineChars="0"/>
+            </w:pPr>
+            <w:r>
+              <w:rPr>
+                <w:rFonts w:ascii="Arial" w:hAnsi="Arial" w:eastAsia="Arial" w:cs="Arial"/>
+                <w:i w:val="false"/>
+                <w:b w:val="false"/>
+                <w:u w:val="none"/>
+                <w:sz w:val="22"/>
+                <w:szCs w:val="22"/>
                 <w:color w:val="000000"/>
               </w:rPr>
               <w:t xml:space="preserve"/>
@@ -2564,8 +2564,8 @@
         <w:tc>
           <w:tcPr>
             <w:tcBorders>
-              <w:bottom w:val="single" w:sz="16" w:space="0" w:color="AAAAAA"/>
-              <w:top w:val="single" w:sz="4" w:space="0" w:color="AAAAAA"/>
+              <w:bottom w:val="single" w:sz="12" w:space="0" w:color="666666"/>
+              <w:top w:val="single" w:sz="6" w:space="0" w:color="666666"/>
               <w:left w:val="none" w:sz="0" w:space="0" w:color="000000"/>
               <w:right w:val="none" w:sz="0" w:space="0" w:color="000000"/>
             </w:tcBorders>
@@ -2588,53 +2588,53 @@
                 <w:left w:val="none" w:sz="0" w:space="0" w:color="000000"/>
                 <w:right w:val="none" w:sz="0" w:space="0" w:color="000000"/>
               </w:pBdr>
-              <w:spacing w:after="60" w:before="60" w:line="336"/>
-              <w:ind w:firstLine="0" w:left="60" w:right="60"/>
-            </w:pPr>
-            <w:r>
-              <w:rPr>
-                <w:rFonts w:ascii="Open Sans" w:hAnsi="Arial" w:eastAsia="Arial" w:cs="Arial"/>
-                <w:i w:val="false"/>
-                <w:b w:val="false"/>
-                <w:u w:val="none"/>
-                <w:sz w:val="20"/>
-                <w:szCs w:val="20"/>
+              <w:spacing w:after="100" w:before="100" w:line="240"/>
+              <w:ind w:left="100" w:right="100" w:firstLine="0" w:firstLineChars="0"/>
+            </w:pPr>
+            <w:r>
+              <w:rPr>
+                <w:rFonts w:ascii="Arial" w:hAnsi="Arial" w:eastAsia="Arial" w:cs="Arial"/>
+                <w:i w:val="false"/>
+                <w:b w:val="false"/>
+                <w:u w:val="none"/>
+                <w:sz w:val="22"/>
+                <w:szCs w:val="22"/>
                 <w:color w:val="000000"/>
               </w:rPr>
               <w:t xml:space="preserve">35.7</w:t>
             </w:r>
             <w:r>
               <w:rPr>
-                <w:rFonts w:ascii="Open Sans" w:hAnsi="Arial" w:eastAsia="Arial" w:cs="Arial"/>
-                <w:i w:val="false"/>
-                <w:b w:val="false"/>
-                <w:u w:val="none"/>
-                <w:sz w:val="20"/>
-                <w:szCs w:val="20"/>
+                <w:rFonts w:ascii="Arial" w:hAnsi="Arial" w:eastAsia="Arial" w:cs="Arial"/>
+                <w:i w:val="false"/>
+                <w:b w:val="false"/>
+                <w:u w:val="none"/>
+                <w:sz w:val="22"/>
+                <w:szCs w:val="22"/>
                 <w:color w:val="000000"/>
               </w:rPr>
               <w:t xml:space="preserve"> (</w:t>
             </w:r>
             <w:r>
               <w:rPr>
-                <w:rFonts w:ascii="Open Sans" w:hAnsi="Arial" w:eastAsia="Arial" w:cs="Arial"/>
-                <w:i w:val="false"/>
-                <w:b w:val="false"/>
-                <w:u w:val="none"/>
-                <w:sz w:val="20"/>
-                <w:szCs w:val="20"/>
+                <w:rFonts w:ascii="Arial" w:hAnsi="Arial" w:eastAsia="Arial" w:cs="Arial"/>
+                <w:i w:val="false"/>
+                <w:b w:val="false"/>
+                <w:u w:val="none"/>
+                <w:sz w:val="22"/>
+                <w:szCs w:val="22"/>
                 <w:color w:val="000000"/>
               </w:rPr>
               <w:t xml:space="preserve">8.2</w:t>
             </w:r>
             <w:r>
               <w:rPr>
-                <w:rFonts w:ascii="Open Sans" w:hAnsi="Arial" w:eastAsia="Arial" w:cs="Arial"/>
-                <w:i w:val="false"/>
-                <w:b w:val="false"/>
-                <w:u w:val="none"/>
-                <w:sz w:val="20"/>
-                <w:szCs w:val="20"/>
+                <w:rFonts w:ascii="Arial" w:hAnsi="Arial" w:eastAsia="Arial" w:cs="Arial"/>
+                <w:i w:val="false"/>
+                <w:b w:val="false"/>
+                <w:u w:val="none"/>
+                <w:sz w:val="22"/>
+                <w:szCs w:val="22"/>
                 <w:color w:val="000000"/>
               </w:rPr>
               <w:t xml:space="preserve">)</w:t>
@@ -2651,8 +2651,8 @@
           <w:tcPr>
             <w:gridSpan w:val="7"/>
             <w:tcBorders>
-              <w:bottom w:val="single" w:sz="4" w:space="0" w:color="AAAAAA"/>
-              <w:top w:val="single" w:sz="16" w:space="0" w:color="AAAAAA"/>
+              <w:bottom w:val="single" w:sz="6" w:space="0" w:color="666666"/>
+              <w:top w:val="single" w:sz="12" w:space="0" w:color="666666"/>
               <w:left w:val="none" w:sz="0" w:space="0" w:color="000000"/>
               <w:right w:val="none" w:sz="0" w:space="0" w:color="000000"/>
             </w:tcBorders>
@@ -2675,17 +2675,17 @@
                 <w:left w:val="none" w:sz="0" w:space="0" w:color="000000"/>
                 <w:right w:val="none" w:sz="0" w:space="0" w:color="000000"/>
               </w:pBdr>
-              <w:spacing w:after="60" w:before="60" w:line="336"/>
-              <w:ind w:firstLine="0" w:left="60" w:right="60"/>
-            </w:pPr>
-            <w:r>
-              <w:rPr>
-                <w:rFonts w:ascii="Open Sans" w:hAnsi="Arial" w:eastAsia="Arial" w:cs="Arial"/>
-                <w:i w:val="false"/>
-                <w:b w:val="false"/>
-                <w:u w:val="none"/>
-                <w:sz w:val="20"/>
-                <w:szCs w:val="20"/>
+              <w:spacing w:after="100" w:before="100" w:line="240"/>
+              <w:ind w:left="100" w:right="100" w:firstLine="0" w:firstLineChars="0"/>
+            </w:pPr>
+            <w:r>
+              <w:rPr>
+                <w:rFonts w:ascii="Arial" w:hAnsi="Arial" w:eastAsia="Arial" w:cs="Arial"/>
+                <w:i w:val="false"/>
+                <w:b w:val="false"/>
+                <w:u w:val="none"/>
+                <w:sz w:val="22"/>
+                <w:szCs w:val="22"/>
                 <w:color w:val="000000"/>
               </w:rPr>
               <w:t xml:space="preserve">bye bye world</w:t>
@@ -2694,7 +2694,7 @@
         </w:tc>
       </w:tr>
     </w:tbl>
-    <w:sectPr>
+    <w:sectPr w:officer="true">
       <w:pgMar w:header="720" w:bottom="1440" w:top="1440" w:right="1440" w:left="1440" w:footer="720" w:gutter="720"/>
       <w:pgSz w:h="16848" w:w="11952" w:orient="portrait"/>
       <w:type w:val="continuous"/>

</xml_diff>

<commit_message>
Update of gt disposition table (#116)
* Update of gt disposition table

Created new design of gt disposition table and cleaned up code for conmeds.

* Code clean-up for demo table

* Update of disposition table with gt

Update now closely matches the table package example. @dmurdoch: your table has an empty cell in the last row, where there is no unknown death in the C: Combination group.
</commit_message>
<xml_diff>
--- a/tables-book/reports/flextable-title-01.docx
+++ b/tables-book/reports/flextable-title-01.docx
@@ -17,17 +17,17 @@
         <w:tblLook w:firstRow="1" w:lastRow="0" w:firstColumn="0" w:lastColumn="0" w:noHBand="0" w:noVBand="1"/>
       </w:tblPr>
       <w:tblGrid>
-        <w:gridCol w:w="674"/>
+        <w:gridCol w:w="820"/>
         <w:gridCol w:w="113"/>
-        <w:gridCol w:w="1140"/>
+        <w:gridCol w:w="1334"/>
         <w:gridCol w:w="113"/>
-        <w:gridCol w:w="1241"/>
+        <w:gridCol w:w="1444"/>
         <w:gridCol w:w="113"/>
-        <w:gridCol w:w="1652"/>
+        <w:gridCol w:w="1896"/>
       </w:tblGrid>
       <w:tr>
         <w:trPr>
-          <w:trHeight w:val="345" w:hRule="auto"/>
+          <w:trHeight w:val="470" w:hRule="auto"/>
           <w:tblHeader/>
         </w:trPr>
         header1
@@ -35,8 +35,8 @@
           <w:tcPr>
             <w:gridSpan w:val="7"/>
             <w:tcBorders>
-              <w:bottom w:val="single" w:sz="4" w:space="0" w:color="AAAAAA"/>
-              <w:top w:val="single" w:sz="16" w:space="0" w:color="AAAAAA"/>
+              <w:bottom w:val="single" w:sz="6" w:space="0" w:color="666666"/>
+              <w:top w:val="single" w:sz="12" w:space="0" w:color="666666"/>
               <w:left w:val="none" w:sz="0" w:space="0" w:color="000000"/>
               <w:right w:val="none" w:sz="0" w:space="0" w:color="000000"/>
             </w:tcBorders>
@@ -59,77 +59,77 @@
                 <w:left w:val="none" w:sz="0" w:space="0" w:color="000000"/>
                 <w:right w:val="none" w:sz="0" w:space="0" w:color="000000"/>
               </w:pBdr>
-              <w:spacing w:after="60" w:before="60" w:line="336"/>
-              <w:ind w:firstLine="0" w:left="60" w:right="60"/>
-            </w:pPr>
-            <w:r>
-              <w:rPr>
-                <w:rFonts w:ascii="Open Sans" w:hAnsi="Arial" w:eastAsia="Arial" w:cs="Arial"/>
+              <w:spacing w:after="100" w:before="100" w:line="240"/>
+              <w:ind w:left="100" w:right="100" w:firstLine="0" w:firstLineChars="0"/>
+            </w:pPr>
+            <w:r>
+              <w:rPr>
+                <w:rFonts w:ascii="Arial" w:hAnsi="Arial" w:eastAsia="Arial" w:cs="Arial"/>
                 <w:i w:val="false"/>
                 <w:b w:val="true"/>
                 <w:u w:val="none"/>
-                <w:sz w:val="20"/>
-                <w:szCs w:val="20"/>
+                <w:sz w:val="22"/>
+                <w:szCs w:val="22"/>
                 <w:color w:val="000000"/>
               </w:rPr>
               <w:t xml:space="preserve">Table </w:t>
             </w:r>
             <w:r>
               <w:rPr>
-                <w:rFonts w:ascii="Open Sans" w:hAnsi="Arial" w:eastAsia="Arial" w:cs="Arial"/>
+                <w:rFonts w:ascii="Arial" w:hAnsi="Arial" w:eastAsia="Arial" w:cs="Arial"/>
                 <w:i w:val="false"/>
                 <w:b w:val="true"/>
                 <w:u w:val="none"/>
-                <w:sz w:val="20"/>
-                <w:szCs w:val="20"/>
+                <w:sz w:val="22"/>
+                <w:szCs w:val="22"/>
                 <w:color w:val="000000"/>
               </w:rPr>
               <w:fldChar w:fldCharType="begin" w:dirty="true"/>
             </w:r>
             <w:r>
               <w:rPr>
-                <w:rFonts w:ascii="Open Sans" w:hAnsi="Arial" w:eastAsia="Arial" w:cs="Arial"/>
+                <w:rFonts w:ascii="Arial" w:hAnsi="Arial" w:eastAsia="Arial" w:cs="Arial"/>
                 <w:i w:val="false"/>
                 <w:b w:val="true"/>
                 <w:u w:val="none"/>
-                <w:sz w:val="20"/>
-                <w:szCs w:val="20"/>
+                <w:sz w:val="22"/>
+                <w:szCs w:val="22"/>
                 <w:color w:val="000000"/>
               </w:rPr>
               <w:instrText xml:space="preserve" w:dirty="true">SEQ tab \* Arabic</w:instrText>
             </w:r>
             <w:r>
               <w:rPr>
-                <w:rFonts w:ascii="Open Sans" w:hAnsi="Arial" w:eastAsia="Arial" w:cs="Arial"/>
+                <w:rFonts w:ascii="Arial" w:hAnsi="Arial" w:eastAsia="Arial" w:cs="Arial"/>
                 <w:i w:val="false"/>
                 <w:b w:val="true"/>
                 <w:u w:val="none"/>
-                <w:sz w:val="20"/>
-                <w:szCs w:val="20"/>
+                <w:sz w:val="22"/>
+                <w:szCs w:val="22"/>
                 <w:color w:val="000000"/>
               </w:rPr>
               <w:fldChar w:fldCharType="end" w:dirty="true"/>
             </w:r>
             <w:r>
               <w:rPr>
-                <w:rFonts w:ascii="Open Sans" w:hAnsi="Arial" w:eastAsia="Arial" w:cs="Arial"/>
+                <w:rFonts w:ascii="Arial" w:hAnsi="Arial" w:eastAsia="Arial" w:cs="Arial"/>
                 <w:i w:val="false"/>
                 <w:b w:val="true"/>
                 <w:u w:val="none"/>
-                <w:sz w:val="20"/>
-                <w:szCs w:val="20"/>
+                <w:sz w:val="22"/>
+                <w:szCs w:val="22"/>
                 <w:color w:val="000000"/>
               </w:rPr>
               <w:t xml:space="preserve">: </w:t>
             </w:r>
             <w:r>
               <w:rPr>
-                <w:rFonts w:ascii="Open Sans" w:hAnsi="Arial" w:eastAsia="Arial" w:cs="Arial"/>
+                <w:rFonts w:ascii="Arial" w:hAnsi="Arial" w:eastAsia="Arial" w:cs="Arial"/>
                 <w:i w:val="false"/>
                 <w:b w:val="true"/>
                 <w:u w:val="none"/>
-                <w:sz w:val="20"/>
-                <w:szCs w:val="20"/>
+                <w:sz w:val="22"/>
+                <w:szCs w:val="22"/>
                 <w:color w:val="000000"/>
               </w:rPr>
               <w:t xml:space="preserve">hello world</w:t>
@@ -139,15 +139,15 @@
       </w:tr>
       <w:tr>
         <w:trPr>
-          <w:trHeight w:val="345" w:hRule="auto"/>
+          <w:trHeight w:val="470" w:hRule="auto"/>
           <w:tblHeader/>
         </w:trPr>
         header2
         <w:tc>
           <w:tcPr>
             <w:tcBorders>
-              <w:bottom w:val="single" w:sz="16" w:space="0" w:color="AAAAAA"/>
-              <w:top w:val="single" w:sz="4" w:space="0" w:color="AAAAAA"/>
+              <w:bottom w:val="single" w:sz="12" w:space="0" w:color="666666"/>
+              <w:top w:val="single" w:sz="6" w:space="0" w:color="666666"/>
               <w:left w:val="none" w:sz="0" w:space="0" w:color="000000"/>
               <w:right w:val="none" w:sz="0" w:space="0" w:color="000000"/>
             </w:tcBorders>
@@ -170,17 +170,17 @@
                 <w:left w:val="none" w:sz="0" w:space="0" w:color="000000"/>
                 <w:right w:val="none" w:sz="0" w:space="0" w:color="000000"/>
               </w:pBdr>
-              <w:spacing w:after="60" w:before="60" w:line="336"/>
-              <w:ind w:firstLine="0" w:left="60" w:right="60"/>
-            </w:pPr>
-            <w:r>
-              <w:rPr>
-                <w:rFonts w:ascii="Open Sans" w:hAnsi="Arial" w:eastAsia="Arial" w:cs="Arial"/>
+              <w:spacing w:after="100" w:before="100" w:line="240"/>
+              <w:ind w:left="100" w:right="100" w:firstLine="0" w:firstLineChars="0"/>
+            </w:pPr>
+            <w:r>
+              <w:rPr>
+                <w:rFonts w:ascii="Arial" w:hAnsi="Arial" w:eastAsia="Arial" w:cs="Arial"/>
                 <w:i w:val="false"/>
                 <w:b w:val="true"/>
                 <w:u w:val="none"/>
-                <w:sz w:val="20"/>
-                <w:szCs w:val="20"/>
+                <w:sz w:val="22"/>
+                <w:szCs w:val="22"/>
                 <w:color w:val="000000"/>
               </w:rPr>
               <w:t xml:space="preserve">SEX</w:t>
@@ -190,8 +190,8 @@
         <w:tc>
           <w:tcPr>
             <w:tcBorders>
-              <w:bottom w:val="single" w:sz="16" w:space="0" w:color="AAAAAA"/>
-              <w:top w:val="single" w:sz="4" w:space="0" w:color="AAAAAA"/>
+              <w:bottom w:val="single" w:sz="12" w:space="0" w:color="666666"/>
+              <w:top w:val="single" w:sz="6" w:space="0" w:color="666666"/>
               <w:left w:val="none" w:sz="0" w:space="0" w:color="000000"/>
               <w:right w:val="none" w:sz="0" w:space="0" w:color="000000"/>
             </w:tcBorders>
@@ -214,17 +214,17 @@
                 <w:left w:val="none" w:sz="0" w:space="0" w:color="000000"/>
                 <w:right w:val="none" w:sz="0" w:space="0" w:color="000000"/>
               </w:pBdr>
-              <w:spacing w:after="0" w:before="0" w:line="336"/>
-              <w:ind w:firstLine="0" w:left="0" w:right="0"/>
-            </w:pPr>
-            <w:r>
-              <w:rPr>
-                <w:rFonts w:ascii="Open Sans" w:hAnsi="Open Sans" w:eastAsia="Open Sans" w:cs="Open Sans"/>
-                <w:i w:val="false"/>
-                <w:b w:val="false"/>
-                <w:u w:val="none"/>
-                <w:sz w:val="20"/>
-                <w:szCs w:val="20"/>
+              <w:spacing w:after="0" w:before="0" w:line="240"/>
+              <w:ind w:left="0" w:right="0" w:firstLine="0" w:firstLineChars="0"/>
+            </w:pPr>
+            <w:r>
+              <w:rPr>
+                <w:rFonts w:ascii="Arial" w:hAnsi="Arial" w:eastAsia="Arial" w:cs="Arial"/>
+                <w:i w:val="false"/>
+                <w:b w:val="false"/>
+                <w:u w:val="none"/>
+                <w:sz w:val="22"/>
+                <w:szCs w:val="22"/>
                 <w:color w:val="000000"/>
               </w:rPr>
               <w:t xml:space="preserve"/>
@@ -234,8 +234,8 @@
         <w:tc>
           <w:tcPr>
             <w:tcBorders>
-              <w:bottom w:val="single" w:sz="16" w:space="0" w:color="AAAAAA"/>
-              <w:top w:val="single" w:sz="4" w:space="0" w:color="AAAAAA"/>
+              <w:bottom w:val="single" w:sz="12" w:space="0" w:color="666666"/>
+              <w:top w:val="single" w:sz="6" w:space="0" w:color="666666"/>
               <w:left w:val="none" w:sz="0" w:space="0" w:color="000000"/>
               <w:right w:val="none" w:sz="0" w:space="0" w:color="000000"/>
             </w:tcBorders>
@@ -258,17 +258,17 @@
                 <w:left w:val="none" w:sz="0" w:space="0" w:color="000000"/>
                 <w:right w:val="none" w:sz="0" w:space="0" w:color="000000"/>
               </w:pBdr>
-              <w:spacing w:after="60" w:before="60" w:line="336"/>
-              <w:ind w:firstLine="0" w:left="60" w:right="60"/>
-            </w:pPr>
-            <w:r>
-              <w:rPr>
-                <w:rFonts w:ascii="Open Sans" w:hAnsi="Arial" w:eastAsia="Arial" w:cs="Arial"/>
+              <w:spacing w:after="100" w:before="100" w:line="240"/>
+              <w:ind w:left="100" w:right="100" w:firstLine="0" w:firstLineChars="0"/>
+            </w:pPr>
+            <w:r>
+              <w:rPr>
+                <w:rFonts w:ascii="Arial" w:hAnsi="Arial" w:eastAsia="Arial" w:cs="Arial"/>
                 <w:i w:val="false"/>
                 <w:b w:val="true"/>
                 <w:u w:val="none"/>
-                <w:sz w:val="20"/>
-                <w:szCs w:val="20"/>
+                <w:sz w:val="22"/>
+                <w:szCs w:val="22"/>
                 <w:color w:val="000000"/>
               </w:rPr>
               <w:t xml:space="preserve">A: Drug X</w:t>
@@ -278,8 +278,8 @@
         <w:tc>
           <w:tcPr>
             <w:tcBorders>
-              <w:bottom w:val="single" w:sz="16" w:space="0" w:color="AAAAAA"/>
-              <w:top w:val="single" w:sz="4" w:space="0" w:color="AAAAAA"/>
+              <w:bottom w:val="single" w:sz="12" w:space="0" w:color="666666"/>
+              <w:top w:val="single" w:sz="6" w:space="0" w:color="666666"/>
               <w:left w:val="none" w:sz="0" w:space="0" w:color="000000"/>
               <w:right w:val="none" w:sz="0" w:space="0" w:color="000000"/>
             </w:tcBorders>
@@ -302,17 +302,17 @@
                 <w:left w:val="none" w:sz="0" w:space="0" w:color="000000"/>
                 <w:right w:val="none" w:sz="0" w:space="0" w:color="000000"/>
               </w:pBdr>
-              <w:spacing w:after="0" w:before="0" w:line="336"/>
-              <w:ind w:firstLine="0" w:left="0" w:right="0"/>
-            </w:pPr>
-            <w:r>
-              <w:rPr>
-                <w:rFonts w:ascii="Open Sans" w:hAnsi="Open Sans" w:eastAsia="Open Sans" w:cs="Open Sans"/>
-                <w:i w:val="false"/>
-                <w:b w:val="false"/>
-                <w:u w:val="none"/>
-                <w:sz w:val="20"/>
-                <w:szCs w:val="20"/>
+              <w:spacing w:after="0" w:before="0" w:line="240"/>
+              <w:ind w:left="0" w:right="0" w:firstLine="0" w:firstLineChars="0"/>
+            </w:pPr>
+            <w:r>
+              <w:rPr>
+                <w:rFonts w:ascii="Arial" w:hAnsi="Arial" w:eastAsia="Arial" w:cs="Arial"/>
+                <w:i w:val="false"/>
+                <w:b w:val="false"/>
+                <w:u w:val="none"/>
+                <w:sz w:val="22"/>
+                <w:szCs w:val="22"/>
                 <w:color w:val="000000"/>
               </w:rPr>
               <w:t xml:space="preserve"/>
@@ -322,8 +322,8 @@
         <w:tc>
           <w:tcPr>
             <w:tcBorders>
-              <w:bottom w:val="single" w:sz="16" w:space="0" w:color="AAAAAA"/>
-              <w:top w:val="single" w:sz="4" w:space="0" w:color="AAAAAA"/>
+              <w:bottom w:val="single" w:sz="12" w:space="0" w:color="666666"/>
+              <w:top w:val="single" w:sz="6" w:space="0" w:color="666666"/>
               <w:left w:val="none" w:sz="0" w:space="0" w:color="000000"/>
               <w:right w:val="none" w:sz="0" w:space="0" w:color="000000"/>
             </w:tcBorders>
@@ -346,17 +346,17 @@
                 <w:left w:val="none" w:sz="0" w:space="0" w:color="000000"/>
                 <w:right w:val="none" w:sz="0" w:space="0" w:color="000000"/>
               </w:pBdr>
-              <w:spacing w:after="60" w:before="60" w:line="336"/>
-              <w:ind w:firstLine="0" w:left="60" w:right="60"/>
-            </w:pPr>
-            <w:r>
-              <w:rPr>
-                <w:rFonts w:ascii="Open Sans" w:hAnsi="Arial" w:eastAsia="Arial" w:cs="Arial"/>
+              <w:spacing w:after="100" w:before="100" w:line="240"/>
+              <w:ind w:left="100" w:right="100" w:firstLine="0" w:firstLineChars="0"/>
+            </w:pPr>
+            <w:r>
+              <w:rPr>
+                <w:rFonts w:ascii="Arial" w:hAnsi="Arial" w:eastAsia="Arial" w:cs="Arial"/>
                 <w:i w:val="false"/>
                 <w:b w:val="true"/>
                 <w:u w:val="none"/>
-                <w:sz w:val="20"/>
-                <w:szCs w:val="20"/>
+                <w:sz w:val="22"/>
+                <w:szCs w:val="22"/>
                 <w:color w:val="000000"/>
               </w:rPr>
               <w:t xml:space="preserve">B: Placebo</w:t>
@@ -366,8 +366,8 @@
         <w:tc>
           <w:tcPr>
             <w:tcBorders>
-              <w:bottom w:val="single" w:sz="16" w:space="0" w:color="AAAAAA"/>
-              <w:top w:val="single" w:sz="4" w:space="0" w:color="AAAAAA"/>
+              <w:bottom w:val="single" w:sz="12" w:space="0" w:color="666666"/>
+              <w:top w:val="single" w:sz="6" w:space="0" w:color="666666"/>
               <w:left w:val="none" w:sz="0" w:space="0" w:color="000000"/>
               <w:right w:val="none" w:sz="0" w:space="0" w:color="000000"/>
             </w:tcBorders>
@@ -390,17 +390,17 @@
                 <w:left w:val="none" w:sz="0" w:space="0" w:color="000000"/>
                 <w:right w:val="none" w:sz="0" w:space="0" w:color="000000"/>
               </w:pBdr>
-              <w:spacing w:after="0" w:before="0" w:line="336"/>
-              <w:ind w:firstLine="0" w:left="0" w:right="0"/>
-            </w:pPr>
-            <w:r>
-              <w:rPr>
-                <w:rFonts w:ascii="Open Sans" w:hAnsi="Open Sans" w:eastAsia="Open Sans" w:cs="Open Sans"/>
-                <w:i w:val="false"/>
-                <w:b w:val="false"/>
-                <w:u w:val="none"/>
-                <w:sz w:val="20"/>
-                <w:szCs w:val="20"/>
+              <w:spacing w:after="0" w:before="0" w:line="240"/>
+              <w:ind w:left="0" w:right="0" w:firstLine="0" w:firstLineChars="0"/>
+            </w:pPr>
+            <w:r>
+              <w:rPr>
+                <w:rFonts w:ascii="Arial" w:hAnsi="Arial" w:eastAsia="Arial" w:cs="Arial"/>
+                <w:i w:val="false"/>
+                <w:b w:val="false"/>
+                <w:u w:val="none"/>
+                <w:sz w:val="22"/>
+                <w:szCs w:val="22"/>
                 <w:color w:val="000000"/>
               </w:rPr>
               <w:t xml:space="preserve"/>
@@ -410,8 +410,8 @@
         <w:tc>
           <w:tcPr>
             <w:tcBorders>
-              <w:bottom w:val="single" w:sz="16" w:space="0" w:color="AAAAAA"/>
-              <w:top w:val="single" w:sz="4" w:space="0" w:color="AAAAAA"/>
+              <w:bottom w:val="single" w:sz="12" w:space="0" w:color="666666"/>
+              <w:top w:val="single" w:sz="6" w:space="0" w:color="666666"/>
               <w:left w:val="none" w:sz="0" w:space="0" w:color="000000"/>
               <w:right w:val="none" w:sz="0" w:space="0" w:color="000000"/>
             </w:tcBorders>
@@ -434,17 +434,17 @@
                 <w:left w:val="none" w:sz="0" w:space="0" w:color="000000"/>
                 <w:right w:val="none" w:sz="0" w:space="0" w:color="000000"/>
               </w:pBdr>
-              <w:spacing w:after="60" w:before="60" w:line="336"/>
-              <w:ind w:firstLine="0" w:left="60" w:right="60"/>
-            </w:pPr>
-            <w:r>
-              <w:rPr>
-                <w:rFonts w:ascii="Open Sans" w:hAnsi="Arial" w:eastAsia="Arial" w:cs="Arial"/>
+              <w:spacing w:after="100" w:before="100" w:line="240"/>
+              <w:ind w:left="100" w:right="100" w:firstLine="0" w:firstLineChars="0"/>
+            </w:pPr>
+            <w:r>
+              <w:rPr>
+                <w:rFonts w:ascii="Arial" w:hAnsi="Arial" w:eastAsia="Arial" w:cs="Arial"/>
                 <w:i w:val="false"/>
                 <w:b w:val="true"/>
                 <w:u w:val="none"/>
-                <w:sz w:val="20"/>
-                <w:szCs w:val="20"/>
+                <w:sz w:val="22"/>
+                <w:szCs w:val="22"/>
                 <w:color w:val="000000"/>
               </w:rPr>
               <w:t xml:space="preserve">C: Combination</w:t>
@@ -454,14 +454,14 @@
       </w:tr>
       <w:tr>
         <w:trPr>
-          <w:trHeight w:val="348" w:hRule="auto"/>
+          <w:trHeight w:val="473" w:hRule="auto"/>
         </w:trPr>
         body1
         <w:tc>
           <w:tcPr>
             <w:tcBorders>
-              <w:bottom w:val="single" w:sz="4" w:space="0" w:color="AAAAAA"/>
-              <w:top w:val="single" w:sz="16" w:space="0" w:color="AAAAAA"/>
+              <w:bottom w:val="single" w:sz="6" w:space="0" w:color="666666"/>
+              <w:top w:val="single" w:sz="12" w:space="0" w:color="666666"/>
               <w:left w:val="none" w:sz="0" w:space="0" w:color="000000"/>
               <w:right w:val="none" w:sz="0" w:space="0" w:color="000000"/>
             </w:tcBorders>
@@ -484,17 +484,17 @@
                 <w:left w:val="none" w:sz="0" w:space="0" w:color="000000"/>
                 <w:right w:val="none" w:sz="0" w:space="0" w:color="000000"/>
               </w:pBdr>
-              <w:spacing w:after="60" w:before="60" w:line="336"/>
-              <w:ind w:firstLine="0" w:left="60" w:right="60"/>
-            </w:pPr>
-            <w:r>
-              <w:rPr>
-                <w:rFonts w:ascii="Open Sans" w:hAnsi="Arial" w:eastAsia="Arial" w:cs="Arial"/>
-                <w:i w:val="false"/>
-                <w:b w:val="false"/>
-                <w:u w:val="none"/>
-                <w:sz w:val="20"/>
-                <w:szCs w:val="20"/>
+              <w:spacing w:after="100" w:before="100" w:line="240"/>
+              <w:ind w:left="100" w:right="100" w:firstLine="0" w:firstLineChars="0"/>
+            </w:pPr>
+            <w:r>
+              <w:rPr>
+                <w:rFonts w:ascii="Arial" w:hAnsi="Arial" w:eastAsia="Arial" w:cs="Arial"/>
+                <w:i w:val="false"/>
+                <w:b w:val="false"/>
+                <w:u w:val="none"/>
+                <w:sz w:val="22"/>
+                <w:szCs w:val="22"/>
                 <w:color w:val="000000"/>
               </w:rPr>
               <w:t xml:space="preserve">F</w:t>
@@ -504,8 +504,8 @@
         <w:tc>
           <w:tcPr>
             <w:tcBorders>
-              <w:bottom w:val="single" w:sz="4" w:space="0" w:color="AAAAAA"/>
-              <w:top w:val="single" w:sz="16" w:space="0" w:color="AAAAAA"/>
+              <w:bottom w:val="single" w:sz="6" w:space="0" w:color="666666"/>
+              <w:top w:val="single" w:sz="12" w:space="0" w:color="666666"/>
               <w:left w:val="none" w:sz="0" w:space="0" w:color="000000"/>
               <w:right w:val="none" w:sz="0" w:space="0" w:color="000000"/>
             </w:tcBorders>
@@ -528,17 +528,17 @@
                 <w:left w:val="none" w:sz="0" w:space="0" w:color="000000"/>
                 <w:right w:val="none" w:sz="0" w:space="0" w:color="000000"/>
               </w:pBdr>
-              <w:spacing w:after="0" w:before="0" w:line="336"/>
-              <w:ind w:firstLine="0" w:left="0" w:right="0"/>
-            </w:pPr>
-            <w:r>
-              <w:rPr>
-                <w:rFonts w:ascii="Open Sans" w:hAnsi="Open Sans" w:eastAsia="Open Sans" w:cs="Open Sans"/>
-                <w:i w:val="false"/>
-                <w:b w:val="false"/>
-                <w:u w:val="none"/>
-                <w:sz w:val="20"/>
-                <w:szCs w:val="20"/>
+              <w:spacing w:after="0" w:before="0" w:line="240"/>
+              <w:ind w:left="0" w:right="0" w:firstLine="0" w:firstLineChars="0"/>
+            </w:pPr>
+            <w:r>
+              <w:rPr>
+                <w:rFonts w:ascii="Arial" w:hAnsi="Arial" w:eastAsia="Arial" w:cs="Arial"/>
+                <w:i w:val="false"/>
+                <w:b w:val="false"/>
+                <w:u w:val="none"/>
+                <w:sz w:val="22"/>
+                <w:szCs w:val="22"/>
                 <w:color w:val="000000"/>
               </w:rPr>
               <w:t xml:space="preserve"/>
@@ -548,8 +548,8 @@
         <w:tc>
           <w:tcPr>
             <w:tcBorders>
-              <w:bottom w:val="single" w:sz="4" w:space="0" w:color="AAAAAA"/>
-              <w:top w:val="single" w:sz="16" w:space="0" w:color="AAAAAA"/>
+              <w:bottom w:val="single" w:sz="6" w:space="0" w:color="666666"/>
+              <w:top w:val="single" w:sz="12" w:space="0" w:color="666666"/>
               <w:left w:val="none" w:sz="0" w:space="0" w:color="000000"/>
               <w:right w:val="none" w:sz="0" w:space="0" w:color="000000"/>
             </w:tcBorders>
@@ -572,53 +572,53 @@
                 <w:left w:val="none" w:sz="0" w:space="0" w:color="000000"/>
                 <w:right w:val="none" w:sz="0" w:space="0" w:color="000000"/>
               </w:pBdr>
-              <w:spacing w:after="60" w:before="60" w:line="336"/>
-              <w:ind w:firstLine="0" w:left="60" w:right="60"/>
-            </w:pPr>
-            <w:r>
-              <w:rPr>
-                <w:rFonts w:ascii="Open Sans" w:hAnsi="Arial" w:eastAsia="Arial" w:cs="Arial"/>
-                <w:i w:val="false"/>
-                <w:b w:val="false"/>
-                <w:u w:val="none"/>
-                <w:sz w:val="20"/>
-                <w:szCs w:val="20"/>
+              <w:spacing w:after="100" w:before="100" w:line="240"/>
+              <w:ind w:left="100" w:right="100" w:firstLine="0" w:firstLineChars="0"/>
+            </w:pPr>
+            <w:r>
+              <w:rPr>
+                <w:rFonts w:ascii="Arial" w:hAnsi="Arial" w:eastAsia="Arial" w:cs="Arial"/>
+                <w:i w:val="false"/>
+                <w:b w:val="false"/>
+                <w:u w:val="none"/>
+                <w:sz w:val="22"/>
+                <w:szCs w:val="22"/>
                 <w:color w:val="000000"/>
               </w:rPr>
               <w:t xml:space="preserve">32.8</w:t>
             </w:r>
             <w:r>
               <w:rPr>
-                <w:rFonts w:ascii="Open Sans" w:hAnsi="Arial" w:eastAsia="Arial" w:cs="Arial"/>
-                <w:i w:val="false"/>
-                <w:b w:val="false"/>
-                <w:u w:val="none"/>
-                <w:sz w:val="20"/>
-                <w:szCs w:val="20"/>
+                <w:rFonts w:ascii="Arial" w:hAnsi="Arial" w:eastAsia="Arial" w:cs="Arial"/>
+                <w:i w:val="false"/>
+                <w:b w:val="false"/>
+                <w:u w:val="none"/>
+                <w:sz w:val="22"/>
+                <w:szCs w:val="22"/>
                 <w:color w:val="000000"/>
               </w:rPr>
               <w:t xml:space="preserve"> (</w:t>
             </w:r>
             <w:r>
               <w:rPr>
-                <w:rFonts w:ascii="Open Sans" w:hAnsi="Arial" w:eastAsia="Arial" w:cs="Arial"/>
-                <w:i w:val="false"/>
-                <w:b w:val="false"/>
-                <w:u w:val="none"/>
-                <w:sz w:val="20"/>
-                <w:szCs w:val="20"/>
+                <w:rFonts w:ascii="Arial" w:hAnsi="Arial" w:eastAsia="Arial" w:cs="Arial"/>
+                <w:i w:val="false"/>
+                <w:b w:val="false"/>
+                <w:u w:val="none"/>
+                <w:sz w:val="22"/>
+                <w:szCs w:val="22"/>
                 <w:color w:val="000000"/>
               </w:rPr>
               <w:t xml:space="preserve">6.1</w:t>
             </w:r>
             <w:r>
               <w:rPr>
-                <w:rFonts w:ascii="Open Sans" w:hAnsi="Arial" w:eastAsia="Arial" w:cs="Arial"/>
-                <w:i w:val="false"/>
-                <w:b w:val="false"/>
-                <w:u w:val="none"/>
-                <w:sz w:val="20"/>
-                <w:szCs w:val="20"/>
+                <w:rFonts w:ascii="Arial" w:hAnsi="Arial" w:eastAsia="Arial" w:cs="Arial"/>
+                <w:i w:val="false"/>
+                <w:b w:val="false"/>
+                <w:u w:val="none"/>
+                <w:sz w:val="22"/>
+                <w:szCs w:val="22"/>
                 <w:color w:val="000000"/>
               </w:rPr>
               <w:t xml:space="preserve">)</w:t>
@@ -628,8 +628,8 @@
         <w:tc>
           <w:tcPr>
             <w:tcBorders>
-              <w:bottom w:val="single" w:sz="4" w:space="0" w:color="AAAAAA"/>
-              <w:top w:val="single" w:sz="16" w:space="0" w:color="AAAAAA"/>
+              <w:bottom w:val="single" w:sz="6" w:space="0" w:color="666666"/>
+              <w:top w:val="single" w:sz="12" w:space="0" w:color="666666"/>
               <w:left w:val="none" w:sz="0" w:space="0" w:color="000000"/>
               <w:right w:val="none" w:sz="0" w:space="0" w:color="000000"/>
             </w:tcBorders>
@@ -652,17 +652,17 @@
                 <w:left w:val="none" w:sz="0" w:space="0" w:color="000000"/>
                 <w:right w:val="none" w:sz="0" w:space="0" w:color="000000"/>
               </w:pBdr>
-              <w:spacing w:after="0" w:before="0" w:line="336"/>
-              <w:ind w:firstLine="0" w:left="0" w:right="0"/>
-            </w:pPr>
-            <w:r>
-              <w:rPr>
-                <w:rFonts w:ascii="Open Sans" w:hAnsi="Open Sans" w:eastAsia="Open Sans" w:cs="Open Sans"/>
-                <w:i w:val="false"/>
-                <w:b w:val="false"/>
-                <w:u w:val="none"/>
-                <w:sz w:val="20"/>
-                <w:szCs w:val="20"/>
+              <w:spacing w:after="0" w:before="0" w:line="240"/>
+              <w:ind w:left="0" w:right="0" w:firstLine="0" w:firstLineChars="0"/>
+            </w:pPr>
+            <w:r>
+              <w:rPr>
+                <w:rFonts w:ascii="Arial" w:hAnsi="Arial" w:eastAsia="Arial" w:cs="Arial"/>
+                <w:i w:val="false"/>
+                <w:b w:val="false"/>
+                <w:u w:val="none"/>
+                <w:sz w:val="22"/>
+                <w:szCs w:val="22"/>
                 <w:color w:val="000000"/>
               </w:rPr>
               <w:t xml:space="preserve"/>
@@ -672,8 +672,8 @@
         <w:tc>
           <w:tcPr>
             <w:tcBorders>
-              <w:bottom w:val="single" w:sz="4" w:space="0" w:color="AAAAAA"/>
-              <w:top w:val="single" w:sz="16" w:space="0" w:color="AAAAAA"/>
+              <w:bottom w:val="single" w:sz="6" w:space="0" w:color="666666"/>
+              <w:top w:val="single" w:sz="12" w:space="0" w:color="666666"/>
               <w:left w:val="none" w:sz="0" w:space="0" w:color="000000"/>
               <w:right w:val="none" w:sz="0" w:space="0" w:color="000000"/>
             </w:tcBorders>
@@ -696,53 +696,53 @@
                 <w:left w:val="none" w:sz="0" w:space="0" w:color="000000"/>
                 <w:right w:val="none" w:sz="0" w:space="0" w:color="000000"/>
               </w:pBdr>
-              <w:spacing w:after="60" w:before="60" w:line="336"/>
-              <w:ind w:firstLine="0" w:left="60" w:right="60"/>
-            </w:pPr>
-            <w:r>
-              <w:rPr>
-                <w:rFonts w:ascii="Open Sans" w:hAnsi="Arial" w:eastAsia="Arial" w:cs="Arial"/>
-                <w:i w:val="false"/>
-                <w:b w:val="false"/>
-                <w:u w:val="none"/>
-                <w:sz w:val="20"/>
-                <w:szCs w:val="20"/>
+              <w:spacing w:after="100" w:before="100" w:line="240"/>
+              <w:ind w:left="100" w:right="100" w:firstLine="0" w:firstLineChars="0"/>
+            </w:pPr>
+            <w:r>
+              <w:rPr>
+                <w:rFonts w:ascii="Arial" w:hAnsi="Arial" w:eastAsia="Arial" w:cs="Arial"/>
+                <w:i w:val="false"/>
+                <w:b w:val="false"/>
+                <w:u w:val="none"/>
+                <w:sz w:val="22"/>
+                <w:szCs w:val="22"/>
                 <w:color w:val="000000"/>
               </w:rPr>
               <w:t xml:space="preserve">34.2</w:t>
             </w:r>
             <w:r>
               <w:rPr>
-                <w:rFonts w:ascii="Open Sans" w:hAnsi="Arial" w:eastAsia="Arial" w:cs="Arial"/>
-                <w:i w:val="false"/>
-                <w:b w:val="false"/>
-                <w:u w:val="none"/>
-                <w:sz w:val="20"/>
-                <w:szCs w:val="20"/>
+                <w:rFonts w:ascii="Arial" w:hAnsi="Arial" w:eastAsia="Arial" w:cs="Arial"/>
+                <w:i w:val="false"/>
+                <w:b w:val="false"/>
+                <w:u w:val="none"/>
+                <w:sz w:val="22"/>
+                <w:szCs w:val="22"/>
                 <w:color w:val="000000"/>
               </w:rPr>
               <w:t xml:space="preserve"> (</w:t>
             </w:r>
             <w:r>
               <w:rPr>
-                <w:rFonts w:ascii="Open Sans" w:hAnsi="Arial" w:eastAsia="Arial" w:cs="Arial"/>
-                <w:i w:val="false"/>
-                <w:b w:val="false"/>
-                <w:u w:val="none"/>
-                <w:sz w:val="20"/>
-                <w:szCs w:val="20"/>
+                <w:rFonts w:ascii="Arial" w:hAnsi="Arial" w:eastAsia="Arial" w:cs="Arial"/>
+                <w:i w:val="false"/>
+                <w:b w:val="false"/>
+                <w:u w:val="none"/>
+                <w:sz w:val="22"/>
+                <w:szCs w:val="22"/>
                 <w:color w:val="000000"/>
               </w:rPr>
               <w:t xml:space="preserve">7.0</w:t>
             </w:r>
             <w:r>
               <w:rPr>
-                <w:rFonts w:ascii="Open Sans" w:hAnsi="Arial" w:eastAsia="Arial" w:cs="Arial"/>
-                <w:i w:val="false"/>
-                <w:b w:val="false"/>
-                <w:u w:val="none"/>
-                <w:sz w:val="20"/>
-                <w:szCs w:val="20"/>
+                <w:rFonts w:ascii="Arial" w:hAnsi="Arial" w:eastAsia="Arial" w:cs="Arial"/>
+                <w:i w:val="false"/>
+                <w:b w:val="false"/>
+                <w:u w:val="none"/>
+                <w:sz w:val="22"/>
+                <w:szCs w:val="22"/>
                 <w:color w:val="000000"/>
               </w:rPr>
               <w:t xml:space="preserve">)</w:t>
@@ -752,8 +752,8 @@
         <w:tc>
           <w:tcPr>
             <w:tcBorders>
-              <w:bottom w:val="single" w:sz="4" w:space="0" w:color="AAAAAA"/>
-              <w:top w:val="single" w:sz="16" w:space="0" w:color="AAAAAA"/>
+              <w:bottom w:val="single" w:sz="6" w:space="0" w:color="666666"/>
+              <w:top w:val="single" w:sz="12" w:space="0" w:color="666666"/>
               <w:left w:val="none" w:sz="0" w:space="0" w:color="000000"/>
               <w:right w:val="none" w:sz="0" w:space="0" w:color="000000"/>
             </w:tcBorders>
@@ -776,17 +776,17 @@
                 <w:left w:val="none" w:sz="0" w:space="0" w:color="000000"/>
                 <w:right w:val="none" w:sz="0" w:space="0" w:color="000000"/>
               </w:pBdr>
-              <w:spacing w:after="0" w:before="0" w:line="336"/>
-              <w:ind w:firstLine="0" w:left="0" w:right="0"/>
-            </w:pPr>
-            <w:r>
-              <w:rPr>
-                <w:rFonts w:ascii="Open Sans" w:hAnsi="Open Sans" w:eastAsia="Open Sans" w:cs="Open Sans"/>
-                <w:i w:val="false"/>
-                <w:b w:val="false"/>
-                <w:u w:val="none"/>
-                <w:sz w:val="20"/>
-                <w:szCs w:val="20"/>
+              <w:spacing w:after="0" w:before="0" w:line="240"/>
+              <w:ind w:left="0" w:right="0" w:firstLine="0" w:firstLineChars="0"/>
+            </w:pPr>
+            <w:r>
+              <w:rPr>
+                <w:rFonts w:ascii="Arial" w:hAnsi="Arial" w:eastAsia="Arial" w:cs="Arial"/>
+                <w:i w:val="false"/>
+                <w:b w:val="false"/>
+                <w:u w:val="none"/>
+                <w:sz w:val="22"/>
+                <w:szCs w:val="22"/>
                 <w:color w:val="000000"/>
               </w:rPr>
               <w:t xml:space="preserve"/>
@@ -796,8 +796,8 @@
         <w:tc>
           <w:tcPr>
             <w:tcBorders>
-              <w:bottom w:val="single" w:sz="4" w:space="0" w:color="AAAAAA"/>
-              <w:top w:val="single" w:sz="16" w:space="0" w:color="AAAAAA"/>
+              <w:bottom w:val="single" w:sz="6" w:space="0" w:color="666666"/>
+              <w:top w:val="single" w:sz="12" w:space="0" w:color="666666"/>
               <w:left w:val="none" w:sz="0" w:space="0" w:color="000000"/>
               <w:right w:val="none" w:sz="0" w:space="0" w:color="000000"/>
             </w:tcBorders>
@@ -820,53 +820,53 @@
                 <w:left w:val="none" w:sz="0" w:space="0" w:color="000000"/>
                 <w:right w:val="none" w:sz="0" w:space="0" w:color="000000"/>
               </w:pBdr>
-              <w:spacing w:after="60" w:before="60" w:line="336"/>
-              <w:ind w:firstLine="0" w:left="60" w:right="60"/>
-            </w:pPr>
-            <w:r>
-              <w:rPr>
-                <w:rFonts w:ascii="Open Sans" w:hAnsi="Arial" w:eastAsia="Arial" w:cs="Arial"/>
-                <w:i w:val="false"/>
-                <w:b w:val="false"/>
-                <w:u w:val="none"/>
-                <w:sz w:val="20"/>
-                <w:szCs w:val="20"/>
+              <w:spacing w:after="100" w:before="100" w:line="240"/>
+              <w:ind w:left="100" w:right="100" w:firstLine="0" w:firstLineChars="0"/>
+            </w:pPr>
+            <w:r>
+              <w:rPr>
+                <w:rFonts w:ascii="Arial" w:hAnsi="Arial" w:eastAsia="Arial" w:cs="Arial"/>
+                <w:i w:val="false"/>
+                <w:b w:val="false"/>
+                <w:u w:val="none"/>
+                <w:sz w:val="22"/>
+                <w:szCs w:val="22"/>
                 <w:color w:val="000000"/>
               </w:rPr>
               <w:t xml:space="preserve">35.2</w:t>
             </w:r>
             <w:r>
               <w:rPr>
-                <w:rFonts w:ascii="Open Sans" w:hAnsi="Arial" w:eastAsia="Arial" w:cs="Arial"/>
-                <w:i w:val="false"/>
-                <w:b w:val="false"/>
-                <w:u w:val="none"/>
-                <w:sz w:val="20"/>
-                <w:szCs w:val="20"/>
+                <w:rFonts w:ascii="Arial" w:hAnsi="Arial" w:eastAsia="Arial" w:cs="Arial"/>
+                <w:i w:val="false"/>
+                <w:b w:val="false"/>
+                <w:u w:val="none"/>
+                <w:sz w:val="22"/>
+                <w:szCs w:val="22"/>
                 <w:color w:val="000000"/>
               </w:rPr>
               <w:t xml:space="preserve"> (</w:t>
             </w:r>
             <w:r>
               <w:rPr>
-                <w:rFonts w:ascii="Open Sans" w:hAnsi="Arial" w:eastAsia="Arial" w:cs="Arial"/>
-                <w:i w:val="false"/>
-                <w:b w:val="false"/>
-                <w:u w:val="none"/>
-                <w:sz w:val="20"/>
-                <w:szCs w:val="20"/>
+                <w:rFonts w:ascii="Arial" w:hAnsi="Arial" w:eastAsia="Arial" w:cs="Arial"/>
+                <w:i w:val="false"/>
+                <w:b w:val="false"/>
+                <w:u w:val="none"/>
+                <w:sz w:val="22"/>
+                <w:szCs w:val="22"/>
                 <w:color w:val="000000"/>
               </w:rPr>
               <w:t xml:space="preserve">7.4</w:t>
             </w:r>
             <w:r>
               <w:rPr>
-                <w:rFonts w:ascii="Open Sans" w:hAnsi="Arial" w:eastAsia="Arial" w:cs="Arial"/>
-                <w:i w:val="false"/>
-                <w:b w:val="false"/>
-                <w:u w:val="none"/>
-                <w:sz w:val="20"/>
-                <w:szCs w:val="20"/>
+                <w:rFonts w:ascii="Arial" w:hAnsi="Arial" w:eastAsia="Arial" w:cs="Arial"/>
+                <w:i w:val="false"/>
+                <w:b w:val="false"/>
+                <w:u w:val="none"/>
+                <w:sz w:val="22"/>
+                <w:szCs w:val="22"/>
                 <w:color w:val="000000"/>
               </w:rPr>
               <w:t xml:space="preserve">)</w:t>
@@ -876,14 +876,14 @@
       </w:tr>
       <w:tr>
         <w:trPr>
-          <w:trHeight w:val="348" w:hRule="auto"/>
+          <w:trHeight w:val="473" w:hRule="auto"/>
         </w:trPr>
         body2
         <w:tc>
           <w:tcPr>
             <w:tcBorders>
-              <w:bottom w:val="single" w:sz="16" w:space="0" w:color="AAAAAA"/>
-              <w:top w:val="single" w:sz="4" w:space="0" w:color="AAAAAA"/>
+              <w:bottom w:val="single" w:sz="12" w:space="0" w:color="666666"/>
+              <w:top w:val="single" w:sz="6" w:space="0" w:color="666666"/>
               <w:left w:val="none" w:sz="0" w:space="0" w:color="000000"/>
               <w:right w:val="none" w:sz="0" w:space="0" w:color="000000"/>
             </w:tcBorders>
@@ -906,17 +906,17 @@
                 <w:left w:val="none" w:sz="0" w:space="0" w:color="000000"/>
                 <w:right w:val="none" w:sz="0" w:space="0" w:color="000000"/>
               </w:pBdr>
-              <w:spacing w:after="60" w:before="60" w:line="336"/>
-              <w:ind w:firstLine="0" w:left="60" w:right="60"/>
-            </w:pPr>
-            <w:r>
-              <w:rPr>
-                <w:rFonts w:ascii="Open Sans" w:hAnsi="Arial" w:eastAsia="Arial" w:cs="Arial"/>
-                <w:i w:val="false"/>
-                <w:b w:val="false"/>
-                <w:u w:val="none"/>
-                <w:sz w:val="20"/>
-                <w:szCs w:val="20"/>
+              <w:spacing w:after="100" w:before="100" w:line="240"/>
+              <w:ind w:left="100" w:right="100" w:firstLine="0" w:firstLineChars="0"/>
+            </w:pPr>
+            <w:r>
+              <w:rPr>
+                <w:rFonts w:ascii="Arial" w:hAnsi="Arial" w:eastAsia="Arial" w:cs="Arial"/>
+                <w:i w:val="false"/>
+                <w:b w:val="false"/>
+                <w:u w:val="none"/>
+                <w:sz w:val="22"/>
+                <w:szCs w:val="22"/>
                 <w:color w:val="000000"/>
               </w:rPr>
               <w:t xml:space="preserve">M</w:t>
@@ -926,8 +926,8 @@
         <w:tc>
           <w:tcPr>
             <w:tcBorders>
-              <w:bottom w:val="single" w:sz="16" w:space="0" w:color="AAAAAA"/>
-              <w:top w:val="single" w:sz="4" w:space="0" w:color="AAAAAA"/>
+              <w:bottom w:val="single" w:sz="12" w:space="0" w:color="666666"/>
+              <w:top w:val="single" w:sz="6" w:space="0" w:color="666666"/>
               <w:left w:val="none" w:sz="0" w:space="0" w:color="000000"/>
               <w:right w:val="none" w:sz="0" w:space="0" w:color="000000"/>
             </w:tcBorders>
@@ -950,17 +950,17 @@
                 <w:left w:val="none" w:sz="0" w:space="0" w:color="000000"/>
                 <w:right w:val="none" w:sz="0" w:space="0" w:color="000000"/>
               </w:pBdr>
-              <w:spacing w:after="0" w:before="0" w:line="336"/>
-              <w:ind w:firstLine="0" w:left="0" w:right="0"/>
-            </w:pPr>
-            <w:r>
-              <w:rPr>
-                <w:rFonts w:ascii="Open Sans" w:hAnsi="Open Sans" w:eastAsia="Open Sans" w:cs="Open Sans"/>
-                <w:i w:val="false"/>
-                <w:b w:val="false"/>
-                <w:u w:val="none"/>
-                <w:sz w:val="20"/>
-                <w:szCs w:val="20"/>
+              <w:spacing w:after="0" w:before="0" w:line="240"/>
+              <w:ind w:left="0" w:right="0" w:firstLine="0" w:firstLineChars="0"/>
+            </w:pPr>
+            <w:r>
+              <w:rPr>
+                <w:rFonts w:ascii="Arial" w:hAnsi="Arial" w:eastAsia="Arial" w:cs="Arial"/>
+                <w:i w:val="false"/>
+                <w:b w:val="false"/>
+                <w:u w:val="none"/>
+                <w:sz w:val="22"/>
+                <w:szCs w:val="22"/>
                 <w:color w:val="000000"/>
               </w:rPr>
               <w:t xml:space="preserve"/>
@@ -970,8 +970,8 @@
         <w:tc>
           <w:tcPr>
             <w:tcBorders>
-              <w:bottom w:val="single" w:sz="16" w:space="0" w:color="AAAAAA"/>
-              <w:top w:val="single" w:sz="4" w:space="0" w:color="AAAAAA"/>
+              <w:bottom w:val="single" w:sz="12" w:space="0" w:color="666666"/>
+              <w:top w:val="single" w:sz="6" w:space="0" w:color="666666"/>
               <w:left w:val="none" w:sz="0" w:space="0" w:color="000000"/>
               <w:right w:val="none" w:sz="0" w:space="0" w:color="000000"/>
             </w:tcBorders>
@@ -994,53 +994,53 @@
                 <w:left w:val="none" w:sz="0" w:space="0" w:color="000000"/>
                 <w:right w:val="none" w:sz="0" w:space="0" w:color="000000"/>
               </w:pBdr>
-              <w:spacing w:after="60" w:before="60" w:line="336"/>
-              <w:ind w:firstLine="0" w:left="60" w:right="60"/>
-            </w:pPr>
-            <w:r>
-              <w:rPr>
-                <w:rFonts w:ascii="Open Sans" w:hAnsi="Arial" w:eastAsia="Arial" w:cs="Arial"/>
-                <w:i w:val="false"/>
-                <w:b w:val="false"/>
-                <w:u w:val="none"/>
-                <w:sz w:val="20"/>
-                <w:szCs w:val="20"/>
+              <w:spacing w:after="100" w:before="100" w:line="240"/>
+              <w:ind w:left="100" w:right="100" w:firstLine="0" w:firstLineChars="0"/>
+            </w:pPr>
+            <w:r>
+              <w:rPr>
+                <w:rFonts w:ascii="Arial" w:hAnsi="Arial" w:eastAsia="Arial" w:cs="Arial"/>
+                <w:i w:val="false"/>
+                <w:b w:val="false"/>
+                <w:u w:val="none"/>
+                <w:sz w:val="22"/>
+                <w:szCs w:val="22"/>
                 <w:color w:val="000000"/>
               </w:rPr>
               <w:t xml:space="preserve">35.2</w:t>
             </w:r>
             <w:r>
               <w:rPr>
-                <w:rFonts w:ascii="Open Sans" w:hAnsi="Arial" w:eastAsia="Arial" w:cs="Arial"/>
-                <w:i w:val="false"/>
-                <w:b w:val="false"/>
-                <w:u w:val="none"/>
-                <w:sz w:val="20"/>
-                <w:szCs w:val="20"/>
+                <w:rFonts w:ascii="Arial" w:hAnsi="Arial" w:eastAsia="Arial" w:cs="Arial"/>
+                <w:i w:val="false"/>
+                <w:b w:val="false"/>
+                <w:u w:val="none"/>
+                <w:sz w:val="22"/>
+                <w:szCs w:val="22"/>
                 <w:color w:val="000000"/>
               </w:rPr>
               <w:t xml:space="preserve"> (</w:t>
             </w:r>
             <w:r>
               <w:rPr>
-                <w:rFonts w:ascii="Open Sans" w:hAnsi="Arial" w:eastAsia="Arial" w:cs="Arial"/>
-                <w:i w:val="false"/>
-                <w:b w:val="false"/>
-                <w:u w:val="none"/>
-                <w:sz w:val="20"/>
-                <w:szCs w:val="20"/>
+                <w:rFonts w:ascii="Arial" w:hAnsi="Arial" w:eastAsia="Arial" w:cs="Arial"/>
+                <w:i w:val="false"/>
+                <w:b w:val="false"/>
+                <w:u w:val="none"/>
+                <w:sz w:val="22"/>
+                <w:szCs w:val="22"/>
                 <w:color w:val="000000"/>
               </w:rPr>
               <w:t xml:space="preserve">7.0</w:t>
             </w:r>
             <w:r>
               <w:rPr>
-                <w:rFonts w:ascii="Open Sans" w:hAnsi="Arial" w:eastAsia="Arial" w:cs="Arial"/>
-                <w:i w:val="false"/>
-                <w:b w:val="false"/>
-                <w:u w:val="none"/>
-                <w:sz w:val="20"/>
-                <w:szCs w:val="20"/>
+                <w:rFonts w:ascii="Arial" w:hAnsi="Arial" w:eastAsia="Arial" w:cs="Arial"/>
+                <w:i w:val="false"/>
+                <w:b w:val="false"/>
+                <w:u w:val="none"/>
+                <w:sz w:val="22"/>
+                <w:szCs w:val="22"/>
                 <w:color w:val="000000"/>
               </w:rPr>
               <w:t xml:space="preserve">)</w:t>
@@ -1050,8 +1050,8 @@
         <w:tc>
           <w:tcPr>
             <w:tcBorders>
-              <w:bottom w:val="single" w:sz="16" w:space="0" w:color="AAAAAA"/>
-              <w:top w:val="single" w:sz="4" w:space="0" w:color="AAAAAA"/>
+              <w:bottom w:val="single" w:sz="12" w:space="0" w:color="666666"/>
+              <w:top w:val="single" w:sz="6" w:space="0" w:color="666666"/>
               <w:left w:val="none" w:sz="0" w:space="0" w:color="000000"/>
               <w:right w:val="none" w:sz="0" w:space="0" w:color="000000"/>
             </w:tcBorders>
@@ -1074,17 +1074,17 @@
                 <w:left w:val="none" w:sz="0" w:space="0" w:color="000000"/>
                 <w:right w:val="none" w:sz="0" w:space="0" w:color="000000"/>
               </w:pBdr>
-              <w:spacing w:after="0" w:before="0" w:line="336"/>
-              <w:ind w:firstLine="0" w:left="0" w:right="0"/>
-            </w:pPr>
-            <w:r>
-              <w:rPr>
-                <w:rFonts w:ascii="Open Sans" w:hAnsi="Open Sans" w:eastAsia="Open Sans" w:cs="Open Sans"/>
-                <w:i w:val="false"/>
-                <w:b w:val="false"/>
-                <w:u w:val="none"/>
-                <w:sz w:val="20"/>
-                <w:szCs w:val="20"/>
+              <w:spacing w:after="0" w:before="0" w:line="240"/>
+              <w:ind w:left="0" w:right="0" w:firstLine="0" w:firstLineChars="0"/>
+            </w:pPr>
+            <w:r>
+              <w:rPr>
+                <w:rFonts w:ascii="Arial" w:hAnsi="Arial" w:eastAsia="Arial" w:cs="Arial"/>
+                <w:i w:val="false"/>
+                <w:b w:val="false"/>
+                <w:u w:val="none"/>
+                <w:sz w:val="22"/>
+                <w:szCs w:val="22"/>
                 <w:color w:val="000000"/>
               </w:rPr>
               <w:t xml:space="preserve"/>
@@ -1094,8 +1094,8 @@
         <w:tc>
           <w:tcPr>
             <w:tcBorders>
-              <w:bottom w:val="single" w:sz="16" w:space="0" w:color="AAAAAA"/>
-              <w:top w:val="single" w:sz="4" w:space="0" w:color="AAAAAA"/>
+              <w:bottom w:val="single" w:sz="12" w:space="0" w:color="666666"/>
+              <w:top w:val="single" w:sz="6" w:space="0" w:color="666666"/>
               <w:left w:val="none" w:sz="0" w:space="0" w:color="000000"/>
               <w:right w:val="none" w:sz="0" w:space="0" w:color="000000"/>
             </w:tcBorders>
@@ -1118,53 +1118,53 @@
                 <w:left w:val="none" w:sz="0" w:space="0" w:color="000000"/>
                 <w:right w:val="none" w:sz="0" w:space="0" w:color="000000"/>
               </w:pBdr>
-              <w:spacing w:after="60" w:before="60" w:line="336"/>
-              <w:ind w:firstLine="0" w:left="60" w:right="60"/>
-            </w:pPr>
-            <w:r>
-              <w:rPr>
-                <w:rFonts w:ascii="Open Sans" w:hAnsi="Arial" w:eastAsia="Arial" w:cs="Arial"/>
-                <w:i w:val="false"/>
-                <w:b w:val="false"/>
-                <w:u w:val="none"/>
-                <w:sz w:val="20"/>
-                <w:szCs w:val="20"/>
+              <w:spacing w:after="100" w:before="100" w:line="240"/>
+              <w:ind w:left="100" w:right="100" w:firstLine="0" w:firstLineChars="0"/>
+            </w:pPr>
+            <w:r>
+              <w:rPr>
+                <w:rFonts w:ascii="Arial" w:hAnsi="Arial" w:eastAsia="Arial" w:cs="Arial"/>
+                <w:i w:val="false"/>
+                <w:b w:val="false"/>
+                <w:u w:val="none"/>
+                <w:sz w:val="22"/>
+                <w:szCs w:val="22"/>
                 <w:color w:val="000000"/>
               </w:rPr>
               <w:t xml:space="preserve">37.3</w:t>
             </w:r>
             <w:r>
               <w:rPr>
-                <w:rFonts w:ascii="Open Sans" w:hAnsi="Arial" w:eastAsia="Arial" w:cs="Arial"/>
-                <w:i w:val="false"/>
-                <w:b w:val="false"/>
-                <w:u w:val="none"/>
-                <w:sz w:val="20"/>
-                <w:szCs w:val="20"/>
+                <w:rFonts w:ascii="Arial" w:hAnsi="Arial" w:eastAsia="Arial" w:cs="Arial"/>
+                <w:i w:val="false"/>
+                <w:b w:val="false"/>
+                <w:u w:val="none"/>
+                <w:sz w:val="22"/>
+                <w:szCs w:val="22"/>
                 <w:color w:val="000000"/>
               </w:rPr>
               <w:t xml:space="preserve"> (</w:t>
             </w:r>
             <w:r>
               <w:rPr>
-                <w:rFonts w:ascii="Open Sans" w:hAnsi="Arial" w:eastAsia="Arial" w:cs="Arial"/>
-                <w:i w:val="false"/>
-                <w:b w:val="false"/>
-                <w:u w:val="none"/>
-                <w:sz w:val="20"/>
-                <w:szCs w:val="20"/>
+                <w:rFonts w:ascii="Arial" w:hAnsi="Arial" w:eastAsia="Arial" w:cs="Arial"/>
+                <w:i w:val="false"/>
+                <w:b w:val="false"/>
+                <w:u w:val="none"/>
+                <w:sz w:val="22"/>
+                <w:szCs w:val="22"/>
                 <w:color w:val="000000"/>
               </w:rPr>
               <w:t xml:space="preserve">8.9</w:t>
             </w:r>
             <w:r>
               <w:rPr>
-                <w:rFonts w:ascii="Open Sans" w:hAnsi="Arial" w:eastAsia="Arial" w:cs="Arial"/>
-                <w:i w:val="false"/>
-                <w:b w:val="false"/>
-                <w:u w:val="none"/>
-                <w:sz w:val="20"/>
-                <w:szCs w:val="20"/>
+                <w:rFonts w:ascii="Arial" w:hAnsi="Arial" w:eastAsia="Arial" w:cs="Arial"/>
+                <w:i w:val="false"/>
+                <w:b w:val="false"/>
+                <w:u w:val="none"/>
+                <w:sz w:val="22"/>
+                <w:szCs w:val="22"/>
                 <w:color w:val="000000"/>
               </w:rPr>
               <w:t xml:space="preserve">)</w:t>
@@ -1174,8 +1174,8 @@
         <w:tc>
           <w:tcPr>
             <w:tcBorders>
-              <w:bottom w:val="single" w:sz="16" w:space="0" w:color="AAAAAA"/>
-              <w:top w:val="single" w:sz="4" w:space="0" w:color="AAAAAA"/>
+              <w:bottom w:val="single" w:sz="12" w:space="0" w:color="666666"/>
+              <w:top w:val="single" w:sz="6" w:space="0" w:color="666666"/>
               <w:left w:val="none" w:sz="0" w:space="0" w:color="000000"/>
               <w:right w:val="none" w:sz="0" w:space="0" w:color="000000"/>
             </w:tcBorders>
@@ -1198,17 +1198,17 @@
                 <w:left w:val="none" w:sz="0" w:space="0" w:color="000000"/>
                 <w:right w:val="none" w:sz="0" w:space="0" w:color="000000"/>
               </w:pBdr>
-              <w:spacing w:after="0" w:before="0" w:line="336"/>
-              <w:ind w:firstLine="0" w:left="0" w:right="0"/>
-            </w:pPr>
-            <w:r>
-              <w:rPr>
-                <w:rFonts w:ascii="Open Sans" w:hAnsi="Open Sans" w:eastAsia="Open Sans" w:cs="Open Sans"/>
-                <w:i w:val="false"/>
-                <w:b w:val="false"/>
-                <w:u w:val="none"/>
-                <w:sz w:val="20"/>
-                <w:szCs w:val="20"/>
+              <w:spacing w:after="0" w:before="0" w:line="240"/>
+              <w:ind w:left="0" w:right="0" w:firstLine="0" w:firstLineChars="0"/>
+            </w:pPr>
+            <w:r>
+              <w:rPr>
+                <w:rFonts w:ascii="Arial" w:hAnsi="Arial" w:eastAsia="Arial" w:cs="Arial"/>
+                <w:i w:val="false"/>
+                <w:b w:val="false"/>
+                <w:u w:val="none"/>
+                <w:sz w:val="22"/>
+                <w:szCs w:val="22"/>
                 <w:color w:val="000000"/>
               </w:rPr>
               <w:t xml:space="preserve"/>
@@ -1218,8 +1218,8 @@
         <w:tc>
           <w:tcPr>
             <w:tcBorders>
-              <w:bottom w:val="single" w:sz="16" w:space="0" w:color="AAAAAA"/>
-              <w:top w:val="single" w:sz="4" w:space="0" w:color="AAAAAA"/>
+              <w:bottom w:val="single" w:sz="12" w:space="0" w:color="666666"/>
+              <w:top w:val="single" w:sz="6" w:space="0" w:color="666666"/>
               <w:left w:val="none" w:sz="0" w:space="0" w:color="000000"/>
               <w:right w:val="none" w:sz="0" w:space="0" w:color="000000"/>
             </w:tcBorders>
@@ -1242,53 +1242,53 @@
                 <w:left w:val="none" w:sz="0" w:space="0" w:color="000000"/>
                 <w:right w:val="none" w:sz="0" w:space="0" w:color="000000"/>
               </w:pBdr>
-              <w:spacing w:after="60" w:before="60" w:line="336"/>
-              <w:ind w:firstLine="0" w:left="60" w:right="60"/>
-            </w:pPr>
-            <w:r>
-              <w:rPr>
-                <w:rFonts w:ascii="Open Sans" w:hAnsi="Arial" w:eastAsia="Arial" w:cs="Arial"/>
-                <w:i w:val="false"/>
-                <w:b w:val="false"/>
-                <w:u w:val="none"/>
-                <w:sz w:val="20"/>
-                <w:szCs w:val="20"/>
+              <w:spacing w:after="100" w:before="100" w:line="240"/>
+              <w:ind w:left="100" w:right="100" w:firstLine="0" w:firstLineChars="0"/>
+            </w:pPr>
+            <w:r>
+              <w:rPr>
+                <w:rFonts w:ascii="Arial" w:hAnsi="Arial" w:eastAsia="Arial" w:cs="Arial"/>
+                <w:i w:val="false"/>
+                <w:b w:val="false"/>
+                <w:u w:val="none"/>
+                <w:sz w:val="22"/>
+                <w:szCs w:val="22"/>
                 <w:color w:val="000000"/>
               </w:rPr>
               <w:t xml:space="preserve">35.7</w:t>
             </w:r>
             <w:r>
               <w:rPr>
-                <w:rFonts w:ascii="Open Sans" w:hAnsi="Arial" w:eastAsia="Arial" w:cs="Arial"/>
-                <w:i w:val="false"/>
-                <w:b w:val="false"/>
-                <w:u w:val="none"/>
-                <w:sz w:val="20"/>
-                <w:szCs w:val="20"/>
+                <w:rFonts w:ascii="Arial" w:hAnsi="Arial" w:eastAsia="Arial" w:cs="Arial"/>
+                <w:i w:val="false"/>
+                <w:b w:val="false"/>
+                <w:u w:val="none"/>
+                <w:sz w:val="22"/>
+                <w:szCs w:val="22"/>
                 <w:color w:val="000000"/>
               </w:rPr>
               <w:t xml:space="preserve"> (</w:t>
             </w:r>
             <w:r>
               <w:rPr>
-                <w:rFonts w:ascii="Open Sans" w:hAnsi="Arial" w:eastAsia="Arial" w:cs="Arial"/>
-                <w:i w:val="false"/>
-                <w:b w:val="false"/>
-                <w:u w:val="none"/>
-                <w:sz w:val="20"/>
-                <w:szCs w:val="20"/>
+                <w:rFonts w:ascii="Arial" w:hAnsi="Arial" w:eastAsia="Arial" w:cs="Arial"/>
+                <w:i w:val="false"/>
+                <w:b w:val="false"/>
+                <w:u w:val="none"/>
+                <w:sz w:val="22"/>
+                <w:szCs w:val="22"/>
                 <w:color w:val="000000"/>
               </w:rPr>
               <w:t xml:space="preserve">8.2</w:t>
             </w:r>
             <w:r>
               <w:rPr>
-                <w:rFonts w:ascii="Open Sans" w:hAnsi="Arial" w:eastAsia="Arial" w:cs="Arial"/>
-                <w:i w:val="false"/>
-                <w:b w:val="false"/>
-                <w:u w:val="none"/>
-                <w:sz w:val="20"/>
-                <w:szCs w:val="20"/>
+                <w:rFonts w:ascii="Arial" w:hAnsi="Arial" w:eastAsia="Arial" w:cs="Arial"/>
+                <w:i w:val="false"/>
+                <w:b w:val="false"/>
+                <w:u w:val="none"/>
+                <w:sz w:val="22"/>
+                <w:szCs w:val="22"/>
                 <w:color w:val="000000"/>
               </w:rPr>
               <w:t xml:space="preserve">)</w:t>
@@ -1305,8 +1305,8 @@
           <w:tcPr>
             <w:gridSpan w:val="7"/>
             <w:tcBorders>
-              <w:bottom w:val="single" w:sz="4" w:space="0" w:color="AAAAAA"/>
-              <w:top w:val="single" w:sz="16" w:space="0" w:color="AAAAAA"/>
+              <w:bottom w:val="single" w:sz="6" w:space="0" w:color="666666"/>
+              <w:top w:val="single" w:sz="12" w:space="0" w:color="666666"/>
               <w:left w:val="none" w:sz="0" w:space="0" w:color="000000"/>
               <w:right w:val="none" w:sz="0" w:space="0" w:color="000000"/>
             </w:tcBorders>
@@ -1329,17 +1329,17 @@
                 <w:left w:val="none" w:sz="0" w:space="0" w:color="000000"/>
                 <w:right w:val="none" w:sz="0" w:space="0" w:color="000000"/>
               </w:pBdr>
-              <w:spacing w:after="60" w:before="60" w:line="336"/>
-              <w:ind w:firstLine="0" w:left="60" w:right="60"/>
-            </w:pPr>
-            <w:r>
-              <w:rPr>
-                <w:rFonts w:ascii="Open Sans" w:hAnsi="Arial" w:eastAsia="Arial" w:cs="Arial"/>
-                <w:i w:val="false"/>
-                <w:b w:val="false"/>
-                <w:u w:val="none"/>
-                <w:sz w:val="20"/>
-                <w:szCs w:val="20"/>
+              <w:spacing w:after="100" w:before="100" w:line="240"/>
+              <w:ind w:left="100" w:right="100" w:firstLine="0" w:firstLineChars="0"/>
+            </w:pPr>
+            <w:r>
+              <w:rPr>
+                <w:rFonts w:ascii="Arial" w:hAnsi="Arial" w:eastAsia="Arial" w:cs="Arial"/>
+                <w:i w:val="false"/>
+                <w:b w:val="false"/>
+                <w:u w:val="none"/>
+                <w:sz w:val="22"/>
+                <w:szCs w:val="22"/>
                 <w:color w:val="000000"/>
               </w:rPr>
               <w:t xml:space="preserve">bye bye world</w:t>
@@ -1363,17 +1363,17 @@
         <w:tblLook w:firstRow="1" w:lastRow="0" w:firstColumn="0" w:lastColumn="0" w:noHBand="0" w:noVBand="1"/>
       </w:tblPr>
       <w:tblGrid>
-        <w:gridCol w:w="674"/>
+        <w:gridCol w:w="820"/>
         <w:gridCol w:w="113"/>
-        <w:gridCol w:w="1140"/>
+        <w:gridCol w:w="1334"/>
         <w:gridCol w:w="113"/>
-        <w:gridCol w:w="1241"/>
+        <w:gridCol w:w="1444"/>
         <w:gridCol w:w="113"/>
-        <w:gridCol w:w="1652"/>
+        <w:gridCol w:w="1896"/>
       </w:tblGrid>
       <w:tr>
         <w:trPr>
-          <w:trHeight w:val="345" w:hRule="auto"/>
+          <w:trHeight w:val="470" w:hRule="auto"/>
           <w:tblHeader/>
         </w:trPr>
         header1
@@ -1381,8 +1381,8 @@
           <w:tcPr>
             <w:gridSpan w:val="7"/>
             <w:tcBorders>
-              <w:bottom w:val="single" w:sz="4" w:space="0" w:color="AAAAAA"/>
-              <w:top w:val="single" w:sz="16" w:space="0" w:color="AAAAAA"/>
+              <w:bottom w:val="single" w:sz="6" w:space="0" w:color="666666"/>
+              <w:top w:val="single" w:sz="12" w:space="0" w:color="666666"/>
               <w:left w:val="none" w:sz="0" w:space="0" w:color="000000"/>
               <w:right w:val="none" w:sz="0" w:space="0" w:color="000000"/>
             </w:tcBorders>
@@ -1405,77 +1405,77 @@
                 <w:left w:val="none" w:sz="0" w:space="0" w:color="000000"/>
                 <w:right w:val="none" w:sz="0" w:space="0" w:color="000000"/>
               </w:pBdr>
-              <w:spacing w:after="60" w:before="60" w:line="336"/>
-              <w:ind w:firstLine="0" w:left="60" w:right="60"/>
-            </w:pPr>
-            <w:r>
-              <w:rPr>
-                <w:rFonts w:ascii="Open Sans" w:hAnsi="Arial" w:eastAsia="Arial" w:cs="Arial"/>
+              <w:spacing w:after="100" w:before="100" w:line="240"/>
+              <w:ind w:left="100" w:right="100" w:firstLine="0" w:firstLineChars="0"/>
+            </w:pPr>
+            <w:r>
+              <w:rPr>
+                <w:rFonts w:ascii="Arial" w:hAnsi="Arial" w:eastAsia="Arial" w:cs="Arial"/>
                 <w:i w:val="false"/>
                 <w:b w:val="true"/>
                 <w:u w:val="none"/>
-                <w:sz w:val="20"/>
-                <w:szCs w:val="20"/>
+                <w:sz w:val="22"/>
+                <w:szCs w:val="22"/>
                 <w:color w:val="000000"/>
               </w:rPr>
               <w:t xml:space="preserve">Table </w:t>
             </w:r>
             <w:r>
               <w:rPr>
-                <w:rFonts w:ascii="Open Sans" w:hAnsi="Arial" w:eastAsia="Arial" w:cs="Arial"/>
+                <w:rFonts w:ascii="Arial" w:hAnsi="Arial" w:eastAsia="Arial" w:cs="Arial"/>
                 <w:i w:val="false"/>
                 <w:b w:val="true"/>
                 <w:u w:val="none"/>
-                <w:sz w:val="20"/>
-                <w:szCs w:val="20"/>
+                <w:sz w:val="22"/>
+                <w:szCs w:val="22"/>
                 <w:color w:val="000000"/>
               </w:rPr>
               <w:fldChar w:fldCharType="begin" w:dirty="true"/>
             </w:r>
             <w:r>
               <w:rPr>
-                <w:rFonts w:ascii="Open Sans" w:hAnsi="Arial" w:eastAsia="Arial" w:cs="Arial"/>
+                <w:rFonts w:ascii="Arial" w:hAnsi="Arial" w:eastAsia="Arial" w:cs="Arial"/>
                 <w:i w:val="false"/>
                 <w:b w:val="true"/>
                 <w:u w:val="none"/>
-                <w:sz w:val="20"/>
-                <w:szCs w:val="20"/>
+                <w:sz w:val="22"/>
+                <w:szCs w:val="22"/>
                 <w:color w:val="000000"/>
               </w:rPr>
               <w:instrText xml:space="preserve" w:dirty="true">SEQ tab \* Arabic</w:instrText>
             </w:r>
             <w:r>
               <w:rPr>
-                <w:rFonts w:ascii="Open Sans" w:hAnsi="Arial" w:eastAsia="Arial" w:cs="Arial"/>
+                <w:rFonts w:ascii="Arial" w:hAnsi="Arial" w:eastAsia="Arial" w:cs="Arial"/>
                 <w:i w:val="false"/>
                 <w:b w:val="true"/>
                 <w:u w:val="none"/>
-                <w:sz w:val="20"/>
-                <w:szCs w:val="20"/>
+                <w:sz w:val="22"/>
+                <w:szCs w:val="22"/>
                 <w:color w:val="000000"/>
               </w:rPr>
               <w:fldChar w:fldCharType="end" w:dirty="true"/>
             </w:r>
             <w:r>
               <w:rPr>
-                <w:rFonts w:ascii="Open Sans" w:hAnsi="Arial" w:eastAsia="Arial" w:cs="Arial"/>
+                <w:rFonts w:ascii="Arial" w:hAnsi="Arial" w:eastAsia="Arial" w:cs="Arial"/>
                 <w:i w:val="false"/>
                 <w:b w:val="true"/>
                 <w:u w:val="none"/>
-                <w:sz w:val="20"/>
-                <w:szCs w:val="20"/>
+                <w:sz w:val="22"/>
+                <w:szCs w:val="22"/>
                 <w:color w:val="000000"/>
               </w:rPr>
               <w:t xml:space="preserve">: </w:t>
             </w:r>
             <w:r>
               <w:rPr>
-                <w:rFonts w:ascii="Open Sans" w:hAnsi="Arial" w:eastAsia="Arial" w:cs="Arial"/>
+                <w:rFonts w:ascii="Arial" w:hAnsi="Arial" w:eastAsia="Arial" w:cs="Arial"/>
                 <w:i w:val="false"/>
                 <w:b w:val="true"/>
                 <w:u w:val="none"/>
-                <w:sz w:val="20"/>
-                <w:szCs w:val="20"/>
+                <w:sz w:val="22"/>
+                <w:szCs w:val="22"/>
                 <w:color w:val="000000"/>
               </w:rPr>
               <w:t xml:space="preserve">hello world</w:t>
@@ -1485,15 +1485,15 @@
       </w:tr>
       <w:tr>
         <w:trPr>
-          <w:trHeight w:val="345" w:hRule="auto"/>
+          <w:trHeight w:val="470" w:hRule="auto"/>
           <w:tblHeader/>
         </w:trPr>
         header2
         <w:tc>
           <w:tcPr>
             <w:tcBorders>
-              <w:bottom w:val="single" w:sz="16" w:space="0" w:color="AAAAAA"/>
-              <w:top w:val="single" w:sz="4" w:space="0" w:color="AAAAAA"/>
+              <w:bottom w:val="single" w:sz="12" w:space="0" w:color="666666"/>
+              <w:top w:val="single" w:sz="6" w:space="0" w:color="666666"/>
               <w:left w:val="none" w:sz="0" w:space="0" w:color="000000"/>
               <w:right w:val="none" w:sz="0" w:space="0" w:color="000000"/>
             </w:tcBorders>
@@ -1516,17 +1516,17 @@
                 <w:left w:val="none" w:sz="0" w:space="0" w:color="000000"/>
                 <w:right w:val="none" w:sz="0" w:space="0" w:color="000000"/>
               </w:pBdr>
-              <w:spacing w:after="60" w:before="60" w:line="336"/>
-              <w:ind w:firstLine="0" w:left="60" w:right="60"/>
-            </w:pPr>
-            <w:r>
-              <w:rPr>
-                <w:rFonts w:ascii="Open Sans" w:hAnsi="Arial" w:eastAsia="Arial" w:cs="Arial"/>
+              <w:spacing w:after="100" w:before="100" w:line="240"/>
+              <w:ind w:left="100" w:right="100" w:firstLine="0" w:firstLineChars="0"/>
+            </w:pPr>
+            <w:r>
+              <w:rPr>
+                <w:rFonts w:ascii="Arial" w:hAnsi="Arial" w:eastAsia="Arial" w:cs="Arial"/>
                 <w:i w:val="false"/>
                 <w:b w:val="true"/>
                 <w:u w:val="none"/>
-                <w:sz w:val="20"/>
-                <w:szCs w:val="20"/>
+                <w:sz w:val="22"/>
+                <w:szCs w:val="22"/>
                 <w:color w:val="000000"/>
               </w:rPr>
               <w:t xml:space="preserve">SEX</w:t>
@@ -1536,8 +1536,8 @@
         <w:tc>
           <w:tcPr>
             <w:tcBorders>
-              <w:bottom w:val="single" w:sz="16" w:space="0" w:color="AAAAAA"/>
-              <w:top w:val="single" w:sz="4" w:space="0" w:color="AAAAAA"/>
+              <w:bottom w:val="single" w:sz="12" w:space="0" w:color="666666"/>
+              <w:top w:val="single" w:sz="6" w:space="0" w:color="666666"/>
               <w:left w:val="none" w:sz="0" w:space="0" w:color="000000"/>
               <w:right w:val="none" w:sz="0" w:space="0" w:color="000000"/>
             </w:tcBorders>
@@ -1560,17 +1560,17 @@
                 <w:left w:val="none" w:sz="0" w:space="0" w:color="000000"/>
                 <w:right w:val="none" w:sz="0" w:space="0" w:color="000000"/>
               </w:pBdr>
-              <w:spacing w:after="0" w:before="0" w:line="336"/>
-              <w:ind w:firstLine="0" w:left="0" w:right="0"/>
-            </w:pPr>
-            <w:r>
-              <w:rPr>
-                <w:rFonts w:ascii="Open Sans" w:hAnsi="Open Sans" w:eastAsia="Open Sans" w:cs="Open Sans"/>
-                <w:i w:val="false"/>
-                <w:b w:val="false"/>
-                <w:u w:val="none"/>
-                <w:sz w:val="20"/>
-                <w:szCs w:val="20"/>
+              <w:spacing w:after="0" w:before="0" w:line="240"/>
+              <w:ind w:left="0" w:right="0" w:firstLine="0" w:firstLineChars="0"/>
+            </w:pPr>
+            <w:r>
+              <w:rPr>
+                <w:rFonts w:ascii="Arial" w:hAnsi="Arial" w:eastAsia="Arial" w:cs="Arial"/>
+                <w:i w:val="false"/>
+                <w:b w:val="false"/>
+                <w:u w:val="none"/>
+                <w:sz w:val="22"/>
+                <w:szCs w:val="22"/>
                 <w:color w:val="000000"/>
               </w:rPr>
               <w:t xml:space="preserve"/>
@@ -1580,8 +1580,8 @@
         <w:tc>
           <w:tcPr>
             <w:tcBorders>
-              <w:bottom w:val="single" w:sz="16" w:space="0" w:color="AAAAAA"/>
-              <w:top w:val="single" w:sz="4" w:space="0" w:color="AAAAAA"/>
+              <w:bottom w:val="single" w:sz="12" w:space="0" w:color="666666"/>
+              <w:top w:val="single" w:sz="6" w:space="0" w:color="666666"/>
               <w:left w:val="none" w:sz="0" w:space="0" w:color="000000"/>
               <w:right w:val="none" w:sz="0" w:space="0" w:color="000000"/>
             </w:tcBorders>
@@ -1604,17 +1604,17 @@
                 <w:left w:val="none" w:sz="0" w:space="0" w:color="000000"/>
                 <w:right w:val="none" w:sz="0" w:space="0" w:color="000000"/>
               </w:pBdr>
-              <w:spacing w:after="60" w:before="60" w:line="336"/>
-              <w:ind w:firstLine="0" w:left="60" w:right="60"/>
-            </w:pPr>
-            <w:r>
-              <w:rPr>
-                <w:rFonts w:ascii="Open Sans" w:hAnsi="Arial" w:eastAsia="Arial" w:cs="Arial"/>
+              <w:spacing w:after="100" w:before="100" w:line="240"/>
+              <w:ind w:left="100" w:right="100" w:firstLine="0" w:firstLineChars="0"/>
+            </w:pPr>
+            <w:r>
+              <w:rPr>
+                <w:rFonts w:ascii="Arial" w:hAnsi="Arial" w:eastAsia="Arial" w:cs="Arial"/>
                 <w:i w:val="false"/>
                 <w:b w:val="true"/>
                 <w:u w:val="none"/>
-                <w:sz w:val="20"/>
-                <w:szCs w:val="20"/>
+                <w:sz w:val="22"/>
+                <w:szCs w:val="22"/>
                 <w:color w:val="000000"/>
               </w:rPr>
               <w:t xml:space="preserve">A: Drug X</w:t>
@@ -1624,8 +1624,8 @@
         <w:tc>
           <w:tcPr>
             <w:tcBorders>
-              <w:bottom w:val="single" w:sz="16" w:space="0" w:color="AAAAAA"/>
-              <w:top w:val="single" w:sz="4" w:space="0" w:color="AAAAAA"/>
+              <w:bottom w:val="single" w:sz="12" w:space="0" w:color="666666"/>
+              <w:top w:val="single" w:sz="6" w:space="0" w:color="666666"/>
               <w:left w:val="none" w:sz="0" w:space="0" w:color="000000"/>
               <w:right w:val="none" w:sz="0" w:space="0" w:color="000000"/>
             </w:tcBorders>
@@ -1648,17 +1648,17 @@
                 <w:left w:val="none" w:sz="0" w:space="0" w:color="000000"/>
                 <w:right w:val="none" w:sz="0" w:space="0" w:color="000000"/>
               </w:pBdr>
-              <w:spacing w:after="0" w:before="0" w:line="336"/>
-              <w:ind w:firstLine="0" w:left="0" w:right="0"/>
-            </w:pPr>
-            <w:r>
-              <w:rPr>
-                <w:rFonts w:ascii="Open Sans" w:hAnsi="Open Sans" w:eastAsia="Open Sans" w:cs="Open Sans"/>
-                <w:i w:val="false"/>
-                <w:b w:val="false"/>
-                <w:u w:val="none"/>
-                <w:sz w:val="20"/>
-                <w:szCs w:val="20"/>
+              <w:spacing w:after="0" w:before="0" w:line="240"/>
+              <w:ind w:left="0" w:right="0" w:firstLine="0" w:firstLineChars="0"/>
+            </w:pPr>
+            <w:r>
+              <w:rPr>
+                <w:rFonts w:ascii="Arial" w:hAnsi="Arial" w:eastAsia="Arial" w:cs="Arial"/>
+                <w:i w:val="false"/>
+                <w:b w:val="false"/>
+                <w:u w:val="none"/>
+                <w:sz w:val="22"/>
+                <w:szCs w:val="22"/>
                 <w:color w:val="000000"/>
               </w:rPr>
               <w:t xml:space="preserve"/>
@@ -1668,8 +1668,8 @@
         <w:tc>
           <w:tcPr>
             <w:tcBorders>
-              <w:bottom w:val="single" w:sz="16" w:space="0" w:color="AAAAAA"/>
-              <w:top w:val="single" w:sz="4" w:space="0" w:color="AAAAAA"/>
+              <w:bottom w:val="single" w:sz="12" w:space="0" w:color="666666"/>
+              <w:top w:val="single" w:sz="6" w:space="0" w:color="666666"/>
               <w:left w:val="none" w:sz="0" w:space="0" w:color="000000"/>
               <w:right w:val="none" w:sz="0" w:space="0" w:color="000000"/>
             </w:tcBorders>
@@ -1692,17 +1692,17 @@
                 <w:left w:val="none" w:sz="0" w:space="0" w:color="000000"/>
                 <w:right w:val="none" w:sz="0" w:space="0" w:color="000000"/>
               </w:pBdr>
-              <w:spacing w:after="60" w:before="60" w:line="336"/>
-              <w:ind w:firstLine="0" w:left="60" w:right="60"/>
-            </w:pPr>
-            <w:r>
-              <w:rPr>
-                <w:rFonts w:ascii="Open Sans" w:hAnsi="Arial" w:eastAsia="Arial" w:cs="Arial"/>
+              <w:spacing w:after="100" w:before="100" w:line="240"/>
+              <w:ind w:left="100" w:right="100" w:firstLine="0" w:firstLineChars="0"/>
+            </w:pPr>
+            <w:r>
+              <w:rPr>
+                <w:rFonts w:ascii="Arial" w:hAnsi="Arial" w:eastAsia="Arial" w:cs="Arial"/>
                 <w:i w:val="false"/>
                 <w:b w:val="true"/>
                 <w:u w:val="none"/>
-                <w:sz w:val="20"/>
-                <w:szCs w:val="20"/>
+                <w:sz w:val="22"/>
+                <w:szCs w:val="22"/>
                 <w:color w:val="000000"/>
               </w:rPr>
               <w:t xml:space="preserve">B: Placebo</w:t>
@@ -1712,8 +1712,8 @@
         <w:tc>
           <w:tcPr>
             <w:tcBorders>
-              <w:bottom w:val="single" w:sz="16" w:space="0" w:color="AAAAAA"/>
-              <w:top w:val="single" w:sz="4" w:space="0" w:color="AAAAAA"/>
+              <w:bottom w:val="single" w:sz="12" w:space="0" w:color="666666"/>
+              <w:top w:val="single" w:sz="6" w:space="0" w:color="666666"/>
               <w:left w:val="none" w:sz="0" w:space="0" w:color="000000"/>
               <w:right w:val="none" w:sz="0" w:space="0" w:color="000000"/>
             </w:tcBorders>
@@ -1736,17 +1736,17 @@
                 <w:left w:val="none" w:sz="0" w:space="0" w:color="000000"/>
                 <w:right w:val="none" w:sz="0" w:space="0" w:color="000000"/>
               </w:pBdr>
-              <w:spacing w:after="0" w:before="0" w:line="336"/>
-              <w:ind w:firstLine="0" w:left="0" w:right="0"/>
-            </w:pPr>
-            <w:r>
-              <w:rPr>
-                <w:rFonts w:ascii="Open Sans" w:hAnsi="Open Sans" w:eastAsia="Open Sans" w:cs="Open Sans"/>
-                <w:i w:val="false"/>
-                <w:b w:val="false"/>
-                <w:u w:val="none"/>
-                <w:sz w:val="20"/>
-                <w:szCs w:val="20"/>
+              <w:spacing w:after="0" w:before="0" w:line="240"/>
+              <w:ind w:left="0" w:right="0" w:firstLine="0" w:firstLineChars="0"/>
+            </w:pPr>
+            <w:r>
+              <w:rPr>
+                <w:rFonts w:ascii="Arial" w:hAnsi="Arial" w:eastAsia="Arial" w:cs="Arial"/>
+                <w:i w:val="false"/>
+                <w:b w:val="false"/>
+                <w:u w:val="none"/>
+                <w:sz w:val="22"/>
+                <w:szCs w:val="22"/>
                 <w:color w:val="000000"/>
               </w:rPr>
               <w:t xml:space="preserve"/>
@@ -1756,8 +1756,8 @@
         <w:tc>
           <w:tcPr>
             <w:tcBorders>
-              <w:bottom w:val="single" w:sz="16" w:space="0" w:color="AAAAAA"/>
-              <w:top w:val="single" w:sz="4" w:space="0" w:color="AAAAAA"/>
+              <w:bottom w:val="single" w:sz="12" w:space="0" w:color="666666"/>
+              <w:top w:val="single" w:sz="6" w:space="0" w:color="666666"/>
               <w:left w:val="none" w:sz="0" w:space="0" w:color="000000"/>
               <w:right w:val="none" w:sz="0" w:space="0" w:color="000000"/>
             </w:tcBorders>
@@ -1780,17 +1780,17 @@
                 <w:left w:val="none" w:sz="0" w:space="0" w:color="000000"/>
                 <w:right w:val="none" w:sz="0" w:space="0" w:color="000000"/>
               </w:pBdr>
-              <w:spacing w:after="60" w:before="60" w:line="336"/>
-              <w:ind w:firstLine="0" w:left="60" w:right="60"/>
-            </w:pPr>
-            <w:r>
-              <w:rPr>
-                <w:rFonts w:ascii="Open Sans" w:hAnsi="Arial" w:eastAsia="Arial" w:cs="Arial"/>
+              <w:spacing w:after="100" w:before="100" w:line="240"/>
+              <w:ind w:left="100" w:right="100" w:firstLine="0" w:firstLineChars="0"/>
+            </w:pPr>
+            <w:r>
+              <w:rPr>
+                <w:rFonts w:ascii="Arial" w:hAnsi="Arial" w:eastAsia="Arial" w:cs="Arial"/>
                 <w:i w:val="false"/>
                 <w:b w:val="true"/>
                 <w:u w:val="none"/>
-                <w:sz w:val="20"/>
-                <w:szCs w:val="20"/>
+                <w:sz w:val="22"/>
+                <w:szCs w:val="22"/>
                 <w:color w:val="000000"/>
               </w:rPr>
               <w:t xml:space="preserve">C: Combination</w:t>
@@ -1800,14 +1800,14 @@
       </w:tr>
       <w:tr>
         <w:trPr>
-          <w:trHeight w:val="348" w:hRule="auto"/>
+          <w:trHeight w:val="473" w:hRule="auto"/>
         </w:trPr>
         body1
         <w:tc>
           <w:tcPr>
             <w:tcBorders>
-              <w:bottom w:val="single" w:sz="4" w:space="0" w:color="AAAAAA"/>
-              <w:top w:val="single" w:sz="16" w:space="0" w:color="AAAAAA"/>
+              <w:bottom w:val="single" w:sz="6" w:space="0" w:color="666666"/>
+              <w:top w:val="single" w:sz="12" w:space="0" w:color="666666"/>
               <w:left w:val="none" w:sz="0" w:space="0" w:color="000000"/>
               <w:right w:val="none" w:sz="0" w:space="0" w:color="000000"/>
             </w:tcBorders>
@@ -1830,17 +1830,17 @@
                 <w:left w:val="none" w:sz="0" w:space="0" w:color="000000"/>
                 <w:right w:val="none" w:sz="0" w:space="0" w:color="000000"/>
               </w:pBdr>
-              <w:spacing w:after="60" w:before="60" w:line="336"/>
-              <w:ind w:firstLine="0" w:left="60" w:right="60"/>
-            </w:pPr>
-            <w:r>
-              <w:rPr>
-                <w:rFonts w:ascii="Open Sans" w:hAnsi="Arial" w:eastAsia="Arial" w:cs="Arial"/>
-                <w:i w:val="false"/>
-                <w:b w:val="false"/>
-                <w:u w:val="none"/>
-                <w:sz w:val="20"/>
-                <w:szCs w:val="20"/>
+              <w:spacing w:after="100" w:before="100" w:line="240"/>
+              <w:ind w:left="100" w:right="100" w:firstLine="0" w:firstLineChars="0"/>
+            </w:pPr>
+            <w:r>
+              <w:rPr>
+                <w:rFonts w:ascii="Arial" w:hAnsi="Arial" w:eastAsia="Arial" w:cs="Arial"/>
+                <w:i w:val="false"/>
+                <w:b w:val="false"/>
+                <w:u w:val="none"/>
+                <w:sz w:val="22"/>
+                <w:szCs w:val="22"/>
                 <w:color w:val="000000"/>
               </w:rPr>
               <w:t xml:space="preserve">F</w:t>
@@ -1850,8 +1850,8 @@
         <w:tc>
           <w:tcPr>
             <w:tcBorders>
-              <w:bottom w:val="single" w:sz="4" w:space="0" w:color="AAAAAA"/>
-              <w:top w:val="single" w:sz="16" w:space="0" w:color="AAAAAA"/>
+              <w:bottom w:val="single" w:sz="6" w:space="0" w:color="666666"/>
+              <w:top w:val="single" w:sz="12" w:space="0" w:color="666666"/>
               <w:left w:val="none" w:sz="0" w:space="0" w:color="000000"/>
               <w:right w:val="none" w:sz="0" w:space="0" w:color="000000"/>
             </w:tcBorders>
@@ -1874,17 +1874,17 @@
                 <w:left w:val="none" w:sz="0" w:space="0" w:color="000000"/>
                 <w:right w:val="none" w:sz="0" w:space="0" w:color="000000"/>
               </w:pBdr>
-              <w:spacing w:after="0" w:before="0" w:line="336"/>
-              <w:ind w:firstLine="0" w:left="0" w:right="0"/>
-            </w:pPr>
-            <w:r>
-              <w:rPr>
-                <w:rFonts w:ascii="Open Sans" w:hAnsi="Open Sans" w:eastAsia="Open Sans" w:cs="Open Sans"/>
-                <w:i w:val="false"/>
-                <w:b w:val="false"/>
-                <w:u w:val="none"/>
-                <w:sz w:val="20"/>
-                <w:szCs w:val="20"/>
+              <w:spacing w:after="0" w:before="0" w:line="240"/>
+              <w:ind w:left="0" w:right="0" w:firstLine="0" w:firstLineChars="0"/>
+            </w:pPr>
+            <w:r>
+              <w:rPr>
+                <w:rFonts w:ascii="Arial" w:hAnsi="Arial" w:eastAsia="Arial" w:cs="Arial"/>
+                <w:i w:val="false"/>
+                <w:b w:val="false"/>
+                <w:u w:val="none"/>
+                <w:sz w:val="22"/>
+                <w:szCs w:val="22"/>
                 <w:color w:val="000000"/>
               </w:rPr>
               <w:t xml:space="preserve"/>
@@ -1894,8 +1894,8 @@
         <w:tc>
           <w:tcPr>
             <w:tcBorders>
-              <w:bottom w:val="single" w:sz="4" w:space="0" w:color="AAAAAA"/>
-              <w:top w:val="single" w:sz="16" w:space="0" w:color="AAAAAA"/>
+              <w:bottom w:val="single" w:sz="6" w:space="0" w:color="666666"/>
+              <w:top w:val="single" w:sz="12" w:space="0" w:color="666666"/>
               <w:left w:val="none" w:sz="0" w:space="0" w:color="000000"/>
               <w:right w:val="none" w:sz="0" w:space="0" w:color="000000"/>
             </w:tcBorders>
@@ -1918,53 +1918,53 @@
                 <w:left w:val="none" w:sz="0" w:space="0" w:color="000000"/>
                 <w:right w:val="none" w:sz="0" w:space="0" w:color="000000"/>
               </w:pBdr>
-              <w:spacing w:after="60" w:before="60" w:line="336"/>
-              <w:ind w:firstLine="0" w:left="60" w:right="60"/>
-            </w:pPr>
-            <w:r>
-              <w:rPr>
-                <w:rFonts w:ascii="Open Sans" w:hAnsi="Arial" w:eastAsia="Arial" w:cs="Arial"/>
-                <w:i w:val="false"/>
-                <w:b w:val="false"/>
-                <w:u w:val="none"/>
-                <w:sz w:val="20"/>
-                <w:szCs w:val="20"/>
+              <w:spacing w:after="100" w:before="100" w:line="240"/>
+              <w:ind w:left="100" w:right="100" w:firstLine="0" w:firstLineChars="0"/>
+            </w:pPr>
+            <w:r>
+              <w:rPr>
+                <w:rFonts w:ascii="Arial" w:hAnsi="Arial" w:eastAsia="Arial" w:cs="Arial"/>
+                <w:i w:val="false"/>
+                <w:b w:val="false"/>
+                <w:u w:val="none"/>
+                <w:sz w:val="22"/>
+                <w:szCs w:val="22"/>
                 <w:color w:val="000000"/>
               </w:rPr>
               <w:t xml:space="preserve">32.8</w:t>
             </w:r>
             <w:r>
               <w:rPr>
-                <w:rFonts w:ascii="Open Sans" w:hAnsi="Arial" w:eastAsia="Arial" w:cs="Arial"/>
-                <w:i w:val="false"/>
-                <w:b w:val="false"/>
-                <w:u w:val="none"/>
-                <w:sz w:val="20"/>
-                <w:szCs w:val="20"/>
+                <w:rFonts w:ascii="Arial" w:hAnsi="Arial" w:eastAsia="Arial" w:cs="Arial"/>
+                <w:i w:val="false"/>
+                <w:b w:val="false"/>
+                <w:u w:val="none"/>
+                <w:sz w:val="22"/>
+                <w:szCs w:val="22"/>
                 <w:color w:val="000000"/>
               </w:rPr>
               <w:t xml:space="preserve"> (</w:t>
             </w:r>
             <w:r>
               <w:rPr>
-                <w:rFonts w:ascii="Open Sans" w:hAnsi="Arial" w:eastAsia="Arial" w:cs="Arial"/>
-                <w:i w:val="false"/>
-                <w:b w:val="false"/>
-                <w:u w:val="none"/>
-                <w:sz w:val="20"/>
-                <w:szCs w:val="20"/>
+                <w:rFonts w:ascii="Arial" w:hAnsi="Arial" w:eastAsia="Arial" w:cs="Arial"/>
+                <w:i w:val="false"/>
+                <w:b w:val="false"/>
+                <w:u w:val="none"/>
+                <w:sz w:val="22"/>
+                <w:szCs w:val="22"/>
                 <w:color w:val="000000"/>
               </w:rPr>
               <w:t xml:space="preserve">6.1</w:t>
             </w:r>
             <w:r>
               <w:rPr>
-                <w:rFonts w:ascii="Open Sans" w:hAnsi="Arial" w:eastAsia="Arial" w:cs="Arial"/>
-                <w:i w:val="false"/>
-                <w:b w:val="false"/>
-                <w:u w:val="none"/>
-                <w:sz w:val="20"/>
-                <w:szCs w:val="20"/>
+                <w:rFonts w:ascii="Arial" w:hAnsi="Arial" w:eastAsia="Arial" w:cs="Arial"/>
+                <w:i w:val="false"/>
+                <w:b w:val="false"/>
+                <w:u w:val="none"/>
+                <w:sz w:val="22"/>
+                <w:szCs w:val="22"/>
                 <w:color w:val="000000"/>
               </w:rPr>
               <w:t xml:space="preserve">)</w:t>
@@ -1974,8 +1974,8 @@
         <w:tc>
           <w:tcPr>
             <w:tcBorders>
-              <w:bottom w:val="single" w:sz="4" w:space="0" w:color="AAAAAA"/>
-              <w:top w:val="single" w:sz="16" w:space="0" w:color="AAAAAA"/>
+              <w:bottom w:val="single" w:sz="6" w:space="0" w:color="666666"/>
+              <w:top w:val="single" w:sz="12" w:space="0" w:color="666666"/>
               <w:left w:val="none" w:sz="0" w:space="0" w:color="000000"/>
               <w:right w:val="none" w:sz="0" w:space="0" w:color="000000"/>
             </w:tcBorders>
@@ -1998,17 +1998,17 @@
                 <w:left w:val="none" w:sz="0" w:space="0" w:color="000000"/>
                 <w:right w:val="none" w:sz="0" w:space="0" w:color="000000"/>
               </w:pBdr>
-              <w:spacing w:after="0" w:before="0" w:line="336"/>
-              <w:ind w:firstLine="0" w:left="0" w:right="0"/>
-            </w:pPr>
-            <w:r>
-              <w:rPr>
-                <w:rFonts w:ascii="Open Sans" w:hAnsi="Open Sans" w:eastAsia="Open Sans" w:cs="Open Sans"/>
-                <w:i w:val="false"/>
-                <w:b w:val="false"/>
-                <w:u w:val="none"/>
-                <w:sz w:val="20"/>
-                <w:szCs w:val="20"/>
+              <w:spacing w:after="0" w:before="0" w:line="240"/>
+              <w:ind w:left="0" w:right="0" w:firstLine="0" w:firstLineChars="0"/>
+            </w:pPr>
+            <w:r>
+              <w:rPr>
+                <w:rFonts w:ascii="Arial" w:hAnsi="Arial" w:eastAsia="Arial" w:cs="Arial"/>
+                <w:i w:val="false"/>
+                <w:b w:val="false"/>
+                <w:u w:val="none"/>
+                <w:sz w:val="22"/>
+                <w:szCs w:val="22"/>
                 <w:color w:val="000000"/>
               </w:rPr>
               <w:t xml:space="preserve"/>
@@ -2018,8 +2018,8 @@
         <w:tc>
           <w:tcPr>
             <w:tcBorders>
-              <w:bottom w:val="single" w:sz="4" w:space="0" w:color="AAAAAA"/>
-              <w:top w:val="single" w:sz="16" w:space="0" w:color="AAAAAA"/>
+              <w:bottom w:val="single" w:sz="6" w:space="0" w:color="666666"/>
+              <w:top w:val="single" w:sz="12" w:space="0" w:color="666666"/>
               <w:left w:val="none" w:sz="0" w:space="0" w:color="000000"/>
               <w:right w:val="none" w:sz="0" w:space="0" w:color="000000"/>
             </w:tcBorders>
@@ -2042,53 +2042,53 @@
                 <w:left w:val="none" w:sz="0" w:space="0" w:color="000000"/>
                 <w:right w:val="none" w:sz="0" w:space="0" w:color="000000"/>
               </w:pBdr>
-              <w:spacing w:after="60" w:before="60" w:line="336"/>
-              <w:ind w:firstLine="0" w:left="60" w:right="60"/>
-            </w:pPr>
-            <w:r>
-              <w:rPr>
-                <w:rFonts w:ascii="Open Sans" w:hAnsi="Arial" w:eastAsia="Arial" w:cs="Arial"/>
-                <w:i w:val="false"/>
-                <w:b w:val="false"/>
-                <w:u w:val="none"/>
-                <w:sz w:val="20"/>
-                <w:szCs w:val="20"/>
+              <w:spacing w:after="100" w:before="100" w:line="240"/>
+              <w:ind w:left="100" w:right="100" w:firstLine="0" w:firstLineChars="0"/>
+            </w:pPr>
+            <w:r>
+              <w:rPr>
+                <w:rFonts w:ascii="Arial" w:hAnsi="Arial" w:eastAsia="Arial" w:cs="Arial"/>
+                <w:i w:val="false"/>
+                <w:b w:val="false"/>
+                <w:u w:val="none"/>
+                <w:sz w:val="22"/>
+                <w:szCs w:val="22"/>
                 <w:color w:val="000000"/>
               </w:rPr>
               <w:t xml:space="preserve">34.2</w:t>
             </w:r>
             <w:r>
               <w:rPr>
-                <w:rFonts w:ascii="Open Sans" w:hAnsi="Arial" w:eastAsia="Arial" w:cs="Arial"/>
-                <w:i w:val="false"/>
-                <w:b w:val="false"/>
-                <w:u w:val="none"/>
-                <w:sz w:val="20"/>
-                <w:szCs w:val="20"/>
+                <w:rFonts w:ascii="Arial" w:hAnsi="Arial" w:eastAsia="Arial" w:cs="Arial"/>
+                <w:i w:val="false"/>
+                <w:b w:val="false"/>
+                <w:u w:val="none"/>
+                <w:sz w:val="22"/>
+                <w:szCs w:val="22"/>
                 <w:color w:val="000000"/>
               </w:rPr>
               <w:t xml:space="preserve"> (</w:t>
             </w:r>
             <w:r>
               <w:rPr>
-                <w:rFonts w:ascii="Open Sans" w:hAnsi="Arial" w:eastAsia="Arial" w:cs="Arial"/>
-                <w:i w:val="false"/>
-                <w:b w:val="false"/>
-                <w:u w:val="none"/>
-                <w:sz w:val="20"/>
-                <w:szCs w:val="20"/>
+                <w:rFonts w:ascii="Arial" w:hAnsi="Arial" w:eastAsia="Arial" w:cs="Arial"/>
+                <w:i w:val="false"/>
+                <w:b w:val="false"/>
+                <w:u w:val="none"/>
+                <w:sz w:val="22"/>
+                <w:szCs w:val="22"/>
                 <w:color w:val="000000"/>
               </w:rPr>
               <w:t xml:space="preserve">7.0</w:t>
             </w:r>
             <w:r>
               <w:rPr>
-                <w:rFonts w:ascii="Open Sans" w:hAnsi="Arial" w:eastAsia="Arial" w:cs="Arial"/>
-                <w:i w:val="false"/>
-                <w:b w:val="false"/>
-                <w:u w:val="none"/>
-                <w:sz w:val="20"/>
-                <w:szCs w:val="20"/>
+                <w:rFonts w:ascii="Arial" w:hAnsi="Arial" w:eastAsia="Arial" w:cs="Arial"/>
+                <w:i w:val="false"/>
+                <w:b w:val="false"/>
+                <w:u w:val="none"/>
+                <w:sz w:val="22"/>
+                <w:szCs w:val="22"/>
                 <w:color w:val="000000"/>
               </w:rPr>
               <w:t xml:space="preserve">)</w:t>
@@ -2098,8 +2098,8 @@
         <w:tc>
           <w:tcPr>
             <w:tcBorders>
-              <w:bottom w:val="single" w:sz="4" w:space="0" w:color="AAAAAA"/>
-              <w:top w:val="single" w:sz="16" w:space="0" w:color="AAAAAA"/>
+              <w:bottom w:val="single" w:sz="6" w:space="0" w:color="666666"/>
+              <w:top w:val="single" w:sz="12" w:space="0" w:color="666666"/>
               <w:left w:val="none" w:sz="0" w:space="0" w:color="000000"/>
               <w:right w:val="none" w:sz="0" w:space="0" w:color="000000"/>
             </w:tcBorders>
@@ -2122,17 +2122,17 @@
                 <w:left w:val="none" w:sz="0" w:space="0" w:color="000000"/>
                 <w:right w:val="none" w:sz="0" w:space="0" w:color="000000"/>
               </w:pBdr>
-              <w:spacing w:after="0" w:before="0" w:line="336"/>
-              <w:ind w:firstLine="0" w:left="0" w:right="0"/>
-            </w:pPr>
-            <w:r>
-              <w:rPr>
-                <w:rFonts w:ascii="Open Sans" w:hAnsi="Open Sans" w:eastAsia="Open Sans" w:cs="Open Sans"/>
-                <w:i w:val="false"/>
-                <w:b w:val="false"/>
-                <w:u w:val="none"/>
-                <w:sz w:val="20"/>
-                <w:szCs w:val="20"/>
+              <w:spacing w:after="0" w:before="0" w:line="240"/>
+              <w:ind w:left="0" w:right="0" w:firstLine="0" w:firstLineChars="0"/>
+            </w:pPr>
+            <w:r>
+              <w:rPr>
+                <w:rFonts w:ascii="Arial" w:hAnsi="Arial" w:eastAsia="Arial" w:cs="Arial"/>
+                <w:i w:val="false"/>
+                <w:b w:val="false"/>
+                <w:u w:val="none"/>
+                <w:sz w:val="22"/>
+                <w:szCs w:val="22"/>
                 <w:color w:val="000000"/>
               </w:rPr>
               <w:t xml:space="preserve"/>
@@ -2142,8 +2142,8 @@
         <w:tc>
           <w:tcPr>
             <w:tcBorders>
-              <w:bottom w:val="single" w:sz="4" w:space="0" w:color="AAAAAA"/>
-              <w:top w:val="single" w:sz="16" w:space="0" w:color="AAAAAA"/>
+              <w:bottom w:val="single" w:sz="6" w:space="0" w:color="666666"/>
+              <w:top w:val="single" w:sz="12" w:space="0" w:color="666666"/>
               <w:left w:val="none" w:sz="0" w:space="0" w:color="000000"/>
               <w:right w:val="none" w:sz="0" w:space="0" w:color="000000"/>
             </w:tcBorders>
@@ -2166,53 +2166,53 @@
                 <w:left w:val="none" w:sz="0" w:space="0" w:color="000000"/>
                 <w:right w:val="none" w:sz="0" w:space="0" w:color="000000"/>
               </w:pBdr>
-              <w:spacing w:after="60" w:before="60" w:line="336"/>
-              <w:ind w:firstLine="0" w:left="60" w:right="60"/>
-            </w:pPr>
-            <w:r>
-              <w:rPr>
-                <w:rFonts w:ascii="Open Sans" w:hAnsi="Arial" w:eastAsia="Arial" w:cs="Arial"/>
-                <w:i w:val="false"/>
-                <w:b w:val="false"/>
-                <w:u w:val="none"/>
-                <w:sz w:val="20"/>
-                <w:szCs w:val="20"/>
+              <w:spacing w:after="100" w:before="100" w:line="240"/>
+              <w:ind w:left="100" w:right="100" w:firstLine="0" w:firstLineChars="0"/>
+            </w:pPr>
+            <w:r>
+              <w:rPr>
+                <w:rFonts w:ascii="Arial" w:hAnsi="Arial" w:eastAsia="Arial" w:cs="Arial"/>
+                <w:i w:val="false"/>
+                <w:b w:val="false"/>
+                <w:u w:val="none"/>
+                <w:sz w:val="22"/>
+                <w:szCs w:val="22"/>
                 <w:color w:val="000000"/>
               </w:rPr>
               <w:t xml:space="preserve">35.2</w:t>
             </w:r>
             <w:r>
               <w:rPr>
-                <w:rFonts w:ascii="Open Sans" w:hAnsi="Arial" w:eastAsia="Arial" w:cs="Arial"/>
-                <w:i w:val="false"/>
-                <w:b w:val="false"/>
-                <w:u w:val="none"/>
-                <w:sz w:val="20"/>
-                <w:szCs w:val="20"/>
+                <w:rFonts w:ascii="Arial" w:hAnsi="Arial" w:eastAsia="Arial" w:cs="Arial"/>
+                <w:i w:val="false"/>
+                <w:b w:val="false"/>
+                <w:u w:val="none"/>
+                <w:sz w:val="22"/>
+                <w:szCs w:val="22"/>
                 <w:color w:val="000000"/>
               </w:rPr>
               <w:t xml:space="preserve"> (</w:t>
             </w:r>
             <w:r>
               <w:rPr>
-                <w:rFonts w:ascii="Open Sans" w:hAnsi="Arial" w:eastAsia="Arial" w:cs="Arial"/>
-                <w:i w:val="false"/>
-                <w:b w:val="false"/>
-                <w:u w:val="none"/>
-                <w:sz w:val="20"/>
-                <w:szCs w:val="20"/>
+                <w:rFonts w:ascii="Arial" w:hAnsi="Arial" w:eastAsia="Arial" w:cs="Arial"/>
+                <w:i w:val="false"/>
+                <w:b w:val="false"/>
+                <w:u w:val="none"/>
+                <w:sz w:val="22"/>
+                <w:szCs w:val="22"/>
                 <w:color w:val="000000"/>
               </w:rPr>
               <w:t xml:space="preserve">7.4</w:t>
             </w:r>
             <w:r>
               <w:rPr>
-                <w:rFonts w:ascii="Open Sans" w:hAnsi="Arial" w:eastAsia="Arial" w:cs="Arial"/>
-                <w:i w:val="false"/>
-                <w:b w:val="false"/>
-                <w:u w:val="none"/>
-                <w:sz w:val="20"/>
-                <w:szCs w:val="20"/>
+                <w:rFonts w:ascii="Arial" w:hAnsi="Arial" w:eastAsia="Arial" w:cs="Arial"/>
+                <w:i w:val="false"/>
+                <w:b w:val="false"/>
+                <w:u w:val="none"/>
+                <w:sz w:val="22"/>
+                <w:szCs w:val="22"/>
                 <w:color w:val="000000"/>
               </w:rPr>
               <w:t xml:space="preserve">)</w:t>
@@ -2222,14 +2222,14 @@
       </w:tr>
       <w:tr>
         <w:trPr>
-          <w:trHeight w:val="348" w:hRule="auto"/>
+          <w:trHeight w:val="473" w:hRule="auto"/>
         </w:trPr>
         body2
         <w:tc>
           <w:tcPr>
             <w:tcBorders>
-              <w:bottom w:val="single" w:sz="16" w:space="0" w:color="AAAAAA"/>
-              <w:top w:val="single" w:sz="4" w:space="0" w:color="AAAAAA"/>
+              <w:bottom w:val="single" w:sz="12" w:space="0" w:color="666666"/>
+              <w:top w:val="single" w:sz="6" w:space="0" w:color="666666"/>
               <w:left w:val="none" w:sz="0" w:space="0" w:color="000000"/>
               <w:right w:val="none" w:sz="0" w:space="0" w:color="000000"/>
             </w:tcBorders>
@@ -2252,17 +2252,17 @@
                 <w:left w:val="none" w:sz="0" w:space="0" w:color="000000"/>
                 <w:right w:val="none" w:sz="0" w:space="0" w:color="000000"/>
               </w:pBdr>
-              <w:spacing w:after="60" w:before="60" w:line="336"/>
-              <w:ind w:firstLine="0" w:left="60" w:right="60"/>
-            </w:pPr>
-            <w:r>
-              <w:rPr>
-                <w:rFonts w:ascii="Open Sans" w:hAnsi="Arial" w:eastAsia="Arial" w:cs="Arial"/>
-                <w:i w:val="false"/>
-                <w:b w:val="false"/>
-                <w:u w:val="none"/>
-                <w:sz w:val="20"/>
-                <w:szCs w:val="20"/>
+              <w:spacing w:after="100" w:before="100" w:line="240"/>
+              <w:ind w:left="100" w:right="100" w:firstLine="0" w:firstLineChars="0"/>
+            </w:pPr>
+            <w:r>
+              <w:rPr>
+                <w:rFonts w:ascii="Arial" w:hAnsi="Arial" w:eastAsia="Arial" w:cs="Arial"/>
+                <w:i w:val="false"/>
+                <w:b w:val="false"/>
+                <w:u w:val="none"/>
+                <w:sz w:val="22"/>
+                <w:szCs w:val="22"/>
                 <w:color w:val="000000"/>
               </w:rPr>
               <w:t xml:space="preserve">M</w:t>
@@ -2272,8 +2272,8 @@
         <w:tc>
           <w:tcPr>
             <w:tcBorders>
-              <w:bottom w:val="single" w:sz="16" w:space="0" w:color="AAAAAA"/>
-              <w:top w:val="single" w:sz="4" w:space="0" w:color="AAAAAA"/>
+              <w:bottom w:val="single" w:sz="12" w:space="0" w:color="666666"/>
+              <w:top w:val="single" w:sz="6" w:space="0" w:color="666666"/>
               <w:left w:val="none" w:sz="0" w:space="0" w:color="000000"/>
               <w:right w:val="none" w:sz="0" w:space="0" w:color="000000"/>
             </w:tcBorders>
@@ -2296,17 +2296,17 @@
                 <w:left w:val="none" w:sz="0" w:space="0" w:color="000000"/>
                 <w:right w:val="none" w:sz="0" w:space="0" w:color="000000"/>
               </w:pBdr>
-              <w:spacing w:after="0" w:before="0" w:line="336"/>
-              <w:ind w:firstLine="0" w:left="0" w:right="0"/>
-            </w:pPr>
-            <w:r>
-              <w:rPr>
-                <w:rFonts w:ascii="Open Sans" w:hAnsi="Open Sans" w:eastAsia="Open Sans" w:cs="Open Sans"/>
-                <w:i w:val="false"/>
-                <w:b w:val="false"/>
-                <w:u w:val="none"/>
-                <w:sz w:val="20"/>
-                <w:szCs w:val="20"/>
+              <w:spacing w:after="0" w:before="0" w:line="240"/>
+              <w:ind w:left="0" w:right="0" w:firstLine="0" w:firstLineChars="0"/>
+            </w:pPr>
+            <w:r>
+              <w:rPr>
+                <w:rFonts w:ascii="Arial" w:hAnsi="Arial" w:eastAsia="Arial" w:cs="Arial"/>
+                <w:i w:val="false"/>
+                <w:b w:val="false"/>
+                <w:u w:val="none"/>
+                <w:sz w:val="22"/>
+                <w:szCs w:val="22"/>
                 <w:color w:val="000000"/>
               </w:rPr>
               <w:t xml:space="preserve"/>
@@ -2316,8 +2316,8 @@
         <w:tc>
           <w:tcPr>
             <w:tcBorders>
-              <w:bottom w:val="single" w:sz="16" w:space="0" w:color="AAAAAA"/>
-              <w:top w:val="single" w:sz="4" w:space="0" w:color="AAAAAA"/>
+              <w:bottom w:val="single" w:sz="12" w:space="0" w:color="666666"/>
+              <w:top w:val="single" w:sz="6" w:space="0" w:color="666666"/>
               <w:left w:val="none" w:sz="0" w:space="0" w:color="000000"/>
               <w:right w:val="none" w:sz="0" w:space="0" w:color="000000"/>
             </w:tcBorders>
@@ -2340,53 +2340,53 @@
                 <w:left w:val="none" w:sz="0" w:space="0" w:color="000000"/>
                 <w:right w:val="none" w:sz="0" w:space="0" w:color="000000"/>
               </w:pBdr>
-              <w:spacing w:after="60" w:before="60" w:line="336"/>
-              <w:ind w:firstLine="0" w:left="60" w:right="60"/>
-            </w:pPr>
-            <w:r>
-              <w:rPr>
-                <w:rFonts w:ascii="Open Sans" w:hAnsi="Arial" w:eastAsia="Arial" w:cs="Arial"/>
-                <w:i w:val="false"/>
-                <w:b w:val="false"/>
-                <w:u w:val="none"/>
-                <w:sz w:val="20"/>
-                <w:szCs w:val="20"/>
+              <w:spacing w:after="100" w:before="100" w:line="240"/>
+              <w:ind w:left="100" w:right="100" w:firstLine="0" w:firstLineChars="0"/>
+            </w:pPr>
+            <w:r>
+              <w:rPr>
+                <w:rFonts w:ascii="Arial" w:hAnsi="Arial" w:eastAsia="Arial" w:cs="Arial"/>
+                <w:i w:val="false"/>
+                <w:b w:val="false"/>
+                <w:u w:val="none"/>
+                <w:sz w:val="22"/>
+                <w:szCs w:val="22"/>
                 <w:color w:val="000000"/>
               </w:rPr>
               <w:t xml:space="preserve">35.2</w:t>
             </w:r>
             <w:r>
               <w:rPr>
-                <w:rFonts w:ascii="Open Sans" w:hAnsi="Arial" w:eastAsia="Arial" w:cs="Arial"/>
-                <w:i w:val="false"/>
-                <w:b w:val="false"/>
-                <w:u w:val="none"/>
-                <w:sz w:val="20"/>
-                <w:szCs w:val="20"/>
+                <w:rFonts w:ascii="Arial" w:hAnsi="Arial" w:eastAsia="Arial" w:cs="Arial"/>
+                <w:i w:val="false"/>
+                <w:b w:val="false"/>
+                <w:u w:val="none"/>
+                <w:sz w:val="22"/>
+                <w:szCs w:val="22"/>
                 <w:color w:val="000000"/>
               </w:rPr>
               <w:t xml:space="preserve"> (</w:t>
             </w:r>
             <w:r>
               <w:rPr>
-                <w:rFonts w:ascii="Open Sans" w:hAnsi="Arial" w:eastAsia="Arial" w:cs="Arial"/>
-                <w:i w:val="false"/>
-                <w:b w:val="false"/>
-                <w:u w:val="none"/>
-                <w:sz w:val="20"/>
-                <w:szCs w:val="20"/>
+                <w:rFonts w:ascii="Arial" w:hAnsi="Arial" w:eastAsia="Arial" w:cs="Arial"/>
+                <w:i w:val="false"/>
+                <w:b w:val="false"/>
+                <w:u w:val="none"/>
+                <w:sz w:val="22"/>
+                <w:szCs w:val="22"/>
                 <w:color w:val="000000"/>
               </w:rPr>
               <w:t xml:space="preserve">7.0</w:t>
             </w:r>
             <w:r>
               <w:rPr>
-                <w:rFonts w:ascii="Open Sans" w:hAnsi="Arial" w:eastAsia="Arial" w:cs="Arial"/>
-                <w:i w:val="false"/>
-                <w:b w:val="false"/>
-                <w:u w:val="none"/>
-                <w:sz w:val="20"/>
-                <w:szCs w:val="20"/>
+                <w:rFonts w:ascii="Arial" w:hAnsi="Arial" w:eastAsia="Arial" w:cs="Arial"/>
+                <w:i w:val="false"/>
+                <w:b w:val="false"/>
+                <w:u w:val="none"/>
+                <w:sz w:val="22"/>
+                <w:szCs w:val="22"/>
                 <w:color w:val="000000"/>
               </w:rPr>
               <w:t xml:space="preserve">)</w:t>
@@ -2396,8 +2396,8 @@
         <w:tc>
           <w:tcPr>
             <w:tcBorders>
-              <w:bottom w:val="single" w:sz="16" w:space="0" w:color="AAAAAA"/>
-              <w:top w:val="single" w:sz="4" w:space="0" w:color="AAAAAA"/>
+              <w:bottom w:val="single" w:sz="12" w:space="0" w:color="666666"/>
+              <w:top w:val="single" w:sz="6" w:space="0" w:color="666666"/>
               <w:left w:val="none" w:sz="0" w:space="0" w:color="000000"/>
               <w:right w:val="none" w:sz="0" w:space="0" w:color="000000"/>
             </w:tcBorders>
@@ -2420,17 +2420,17 @@
                 <w:left w:val="none" w:sz="0" w:space="0" w:color="000000"/>
                 <w:right w:val="none" w:sz="0" w:space="0" w:color="000000"/>
               </w:pBdr>
-              <w:spacing w:after="0" w:before="0" w:line="336"/>
-              <w:ind w:firstLine="0" w:left="0" w:right="0"/>
-            </w:pPr>
-            <w:r>
-              <w:rPr>
-                <w:rFonts w:ascii="Open Sans" w:hAnsi="Open Sans" w:eastAsia="Open Sans" w:cs="Open Sans"/>
-                <w:i w:val="false"/>
-                <w:b w:val="false"/>
-                <w:u w:val="none"/>
-                <w:sz w:val="20"/>
-                <w:szCs w:val="20"/>
+              <w:spacing w:after="0" w:before="0" w:line="240"/>
+              <w:ind w:left="0" w:right="0" w:firstLine="0" w:firstLineChars="0"/>
+            </w:pPr>
+            <w:r>
+              <w:rPr>
+                <w:rFonts w:ascii="Arial" w:hAnsi="Arial" w:eastAsia="Arial" w:cs="Arial"/>
+                <w:i w:val="false"/>
+                <w:b w:val="false"/>
+                <w:u w:val="none"/>
+                <w:sz w:val="22"/>
+                <w:szCs w:val="22"/>
                 <w:color w:val="000000"/>
               </w:rPr>
               <w:t xml:space="preserve"/>
@@ -2440,8 +2440,8 @@
         <w:tc>
           <w:tcPr>
             <w:tcBorders>
-              <w:bottom w:val="single" w:sz="16" w:space="0" w:color="AAAAAA"/>
-              <w:top w:val="single" w:sz="4" w:space="0" w:color="AAAAAA"/>
+              <w:bottom w:val="single" w:sz="12" w:space="0" w:color="666666"/>
+              <w:top w:val="single" w:sz="6" w:space="0" w:color="666666"/>
               <w:left w:val="none" w:sz="0" w:space="0" w:color="000000"/>
               <w:right w:val="none" w:sz="0" w:space="0" w:color="000000"/>
             </w:tcBorders>
@@ -2464,53 +2464,53 @@
                 <w:left w:val="none" w:sz="0" w:space="0" w:color="000000"/>
                 <w:right w:val="none" w:sz="0" w:space="0" w:color="000000"/>
               </w:pBdr>
-              <w:spacing w:after="60" w:before="60" w:line="336"/>
-              <w:ind w:firstLine="0" w:left="60" w:right="60"/>
-            </w:pPr>
-            <w:r>
-              <w:rPr>
-                <w:rFonts w:ascii="Open Sans" w:hAnsi="Arial" w:eastAsia="Arial" w:cs="Arial"/>
-                <w:i w:val="false"/>
-                <w:b w:val="false"/>
-                <w:u w:val="none"/>
-                <w:sz w:val="20"/>
-                <w:szCs w:val="20"/>
+              <w:spacing w:after="100" w:before="100" w:line="240"/>
+              <w:ind w:left="100" w:right="100" w:firstLine="0" w:firstLineChars="0"/>
+            </w:pPr>
+            <w:r>
+              <w:rPr>
+                <w:rFonts w:ascii="Arial" w:hAnsi="Arial" w:eastAsia="Arial" w:cs="Arial"/>
+                <w:i w:val="false"/>
+                <w:b w:val="false"/>
+                <w:u w:val="none"/>
+                <w:sz w:val="22"/>
+                <w:szCs w:val="22"/>
                 <w:color w:val="000000"/>
               </w:rPr>
               <w:t xml:space="preserve">37.3</w:t>
             </w:r>
             <w:r>
               <w:rPr>
-                <w:rFonts w:ascii="Open Sans" w:hAnsi="Arial" w:eastAsia="Arial" w:cs="Arial"/>
-                <w:i w:val="false"/>
-                <w:b w:val="false"/>
-                <w:u w:val="none"/>
-                <w:sz w:val="20"/>
-                <w:szCs w:val="20"/>
+                <w:rFonts w:ascii="Arial" w:hAnsi="Arial" w:eastAsia="Arial" w:cs="Arial"/>
+                <w:i w:val="false"/>
+                <w:b w:val="false"/>
+                <w:u w:val="none"/>
+                <w:sz w:val="22"/>
+                <w:szCs w:val="22"/>
                 <w:color w:val="000000"/>
               </w:rPr>
               <w:t xml:space="preserve"> (</w:t>
             </w:r>
             <w:r>
               <w:rPr>
-                <w:rFonts w:ascii="Open Sans" w:hAnsi="Arial" w:eastAsia="Arial" w:cs="Arial"/>
-                <w:i w:val="false"/>
-                <w:b w:val="false"/>
-                <w:u w:val="none"/>
-                <w:sz w:val="20"/>
-                <w:szCs w:val="20"/>
+                <w:rFonts w:ascii="Arial" w:hAnsi="Arial" w:eastAsia="Arial" w:cs="Arial"/>
+                <w:i w:val="false"/>
+                <w:b w:val="false"/>
+                <w:u w:val="none"/>
+                <w:sz w:val="22"/>
+                <w:szCs w:val="22"/>
                 <w:color w:val="000000"/>
               </w:rPr>
               <w:t xml:space="preserve">8.9</w:t>
             </w:r>
             <w:r>
               <w:rPr>
-                <w:rFonts w:ascii="Open Sans" w:hAnsi="Arial" w:eastAsia="Arial" w:cs="Arial"/>
-                <w:i w:val="false"/>
-                <w:b w:val="false"/>
-                <w:u w:val="none"/>
-                <w:sz w:val="20"/>
-                <w:szCs w:val="20"/>
+                <w:rFonts w:ascii="Arial" w:hAnsi="Arial" w:eastAsia="Arial" w:cs="Arial"/>
+                <w:i w:val="false"/>
+                <w:b w:val="false"/>
+                <w:u w:val="none"/>
+                <w:sz w:val="22"/>
+                <w:szCs w:val="22"/>
                 <w:color w:val="000000"/>
               </w:rPr>
               <w:t xml:space="preserve">)</w:t>
@@ -2520,8 +2520,8 @@
         <w:tc>
           <w:tcPr>
             <w:tcBorders>
-              <w:bottom w:val="single" w:sz="16" w:space="0" w:color="AAAAAA"/>
-              <w:top w:val="single" w:sz="4" w:space="0" w:color="AAAAAA"/>
+              <w:bottom w:val="single" w:sz="12" w:space="0" w:color="666666"/>
+              <w:top w:val="single" w:sz="6" w:space="0" w:color="666666"/>
               <w:left w:val="none" w:sz="0" w:space="0" w:color="000000"/>
               <w:right w:val="none" w:sz="0" w:space="0" w:color="000000"/>
             </w:tcBorders>
@@ -2544,17 +2544,17 @@
                 <w:left w:val="none" w:sz="0" w:space="0" w:color="000000"/>
                 <w:right w:val="none" w:sz="0" w:space="0" w:color="000000"/>
               </w:pBdr>
-              <w:spacing w:after="0" w:before="0" w:line="336"/>
-              <w:ind w:firstLine="0" w:left="0" w:right="0"/>
-            </w:pPr>
-            <w:r>
-              <w:rPr>
-                <w:rFonts w:ascii="Open Sans" w:hAnsi="Open Sans" w:eastAsia="Open Sans" w:cs="Open Sans"/>
-                <w:i w:val="false"/>
-                <w:b w:val="false"/>
-                <w:u w:val="none"/>
-                <w:sz w:val="20"/>
-                <w:szCs w:val="20"/>
+              <w:spacing w:after="0" w:before="0" w:line="240"/>
+              <w:ind w:left="0" w:right="0" w:firstLine="0" w:firstLineChars="0"/>
+            </w:pPr>
+            <w:r>
+              <w:rPr>
+                <w:rFonts w:ascii="Arial" w:hAnsi="Arial" w:eastAsia="Arial" w:cs="Arial"/>
+                <w:i w:val="false"/>
+                <w:b w:val="false"/>
+                <w:u w:val="none"/>
+                <w:sz w:val="22"/>
+                <w:szCs w:val="22"/>
                 <w:color w:val="000000"/>
               </w:rPr>
               <w:t xml:space="preserve"/>
@@ -2564,8 +2564,8 @@
         <w:tc>
           <w:tcPr>
             <w:tcBorders>
-              <w:bottom w:val="single" w:sz="16" w:space="0" w:color="AAAAAA"/>
-              <w:top w:val="single" w:sz="4" w:space="0" w:color="AAAAAA"/>
+              <w:bottom w:val="single" w:sz="12" w:space="0" w:color="666666"/>
+              <w:top w:val="single" w:sz="6" w:space="0" w:color="666666"/>
               <w:left w:val="none" w:sz="0" w:space="0" w:color="000000"/>
               <w:right w:val="none" w:sz="0" w:space="0" w:color="000000"/>
             </w:tcBorders>
@@ -2588,53 +2588,53 @@
                 <w:left w:val="none" w:sz="0" w:space="0" w:color="000000"/>
                 <w:right w:val="none" w:sz="0" w:space="0" w:color="000000"/>
               </w:pBdr>
-              <w:spacing w:after="60" w:before="60" w:line="336"/>
-              <w:ind w:firstLine="0" w:left="60" w:right="60"/>
-            </w:pPr>
-            <w:r>
-              <w:rPr>
-                <w:rFonts w:ascii="Open Sans" w:hAnsi="Arial" w:eastAsia="Arial" w:cs="Arial"/>
-                <w:i w:val="false"/>
-                <w:b w:val="false"/>
-                <w:u w:val="none"/>
-                <w:sz w:val="20"/>
-                <w:szCs w:val="20"/>
+              <w:spacing w:after="100" w:before="100" w:line="240"/>
+              <w:ind w:left="100" w:right="100" w:firstLine="0" w:firstLineChars="0"/>
+            </w:pPr>
+            <w:r>
+              <w:rPr>
+                <w:rFonts w:ascii="Arial" w:hAnsi="Arial" w:eastAsia="Arial" w:cs="Arial"/>
+                <w:i w:val="false"/>
+                <w:b w:val="false"/>
+                <w:u w:val="none"/>
+                <w:sz w:val="22"/>
+                <w:szCs w:val="22"/>
                 <w:color w:val="000000"/>
               </w:rPr>
               <w:t xml:space="preserve">35.7</w:t>
             </w:r>
             <w:r>
               <w:rPr>
-                <w:rFonts w:ascii="Open Sans" w:hAnsi="Arial" w:eastAsia="Arial" w:cs="Arial"/>
-                <w:i w:val="false"/>
-                <w:b w:val="false"/>
-                <w:u w:val="none"/>
-                <w:sz w:val="20"/>
-                <w:szCs w:val="20"/>
+                <w:rFonts w:ascii="Arial" w:hAnsi="Arial" w:eastAsia="Arial" w:cs="Arial"/>
+                <w:i w:val="false"/>
+                <w:b w:val="false"/>
+                <w:u w:val="none"/>
+                <w:sz w:val="22"/>
+                <w:szCs w:val="22"/>
                 <w:color w:val="000000"/>
               </w:rPr>
               <w:t xml:space="preserve"> (</w:t>
             </w:r>
             <w:r>
               <w:rPr>
-                <w:rFonts w:ascii="Open Sans" w:hAnsi="Arial" w:eastAsia="Arial" w:cs="Arial"/>
-                <w:i w:val="false"/>
-                <w:b w:val="false"/>
-                <w:u w:val="none"/>
-                <w:sz w:val="20"/>
-                <w:szCs w:val="20"/>
+                <w:rFonts w:ascii="Arial" w:hAnsi="Arial" w:eastAsia="Arial" w:cs="Arial"/>
+                <w:i w:val="false"/>
+                <w:b w:val="false"/>
+                <w:u w:val="none"/>
+                <w:sz w:val="22"/>
+                <w:szCs w:val="22"/>
                 <w:color w:val="000000"/>
               </w:rPr>
               <w:t xml:space="preserve">8.2</w:t>
             </w:r>
             <w:r>
               <w:rPr>
-                <w:rFonts w:ascii="Open Sans" w:hAnsi="Arial" w:eastAsia="Arial" w:cs="Arial"/>
-                <w:i w:val="false"/>
-                <w:b w:val="false"/>
-                <w:u w:val="none"/>
-                <w:sz w:val="20"/>
-                <w:szCs w:val="20"/>
+                <w:rFonts w:ascii="Arial" w:hAnsi="Arial" w:eastAsia="Arial" w:cs="Arial"/>
+                <w:i w:val="false"/>
+                <w:b w:val="false"/>
+                <w:u w:val="none"/>
+                <w:sz w:val="22"/>
+                <w:szCs w:val="22"/>
                 <w:color w:val="000000"/>
               </w:rPr>
               <w:t xml:space="preserve">)</w:t>
@@ -2651,8 +2651,8 @@
           <w:tcPr>
             <w:gridSpan w:val="7"/>
             <w:tcBorders>
-              <w:bottom w:val="single" w:sz="4" w:space="0" w:color="AAAAAA"/>
-              <w:top w:val="single" w:sz="16" w:space="0" w:color="AAAAAA"/>
+              <w:bottom w:val="single" w:sz="6" w:space="0" w:color="666666"/>
+              <w:top w:val="single" w:sz="12" w:space="0" w:color="666666"/>
               <w:left w:val="none" w:sz="0" w:space="0" w:color="000000"/>
               <w:right w:val="none" w:sz="0" w:space="0" w:color="000000"/>
             </w:tcBorders>
@@ -2675,17 +2675,17 @@
                 <w:left w:val="none" w:sz="0" w:space="0" w:color="000000"/>
                 <w:right w:val="none" w:sz="0" w:space="0" w:color="000000"/>
               </w:pBdr>
-              <w:spacing w:after="60" w:before="60" w:line="336"/>
-              <w:ind w:firstLine="0" w:left="60" w:right="60"/>
-            </w:pPr>
-            <w:r>
-              <w:rPr>
-                <w:rFonts w:ascii="Open Sans" w:hAnsi="Arial" w:eastAsia="Arial" w:cs="Arial"/>
-                <w:i w:val="false"/>
-                <w:b w:val="false"/>
-                <w:u w:val="none"/>
-                <w:sz w:val="20"/>
-                <w:szCs w:val="20"/>
+              <w:spacing w:after="100" w:before="100" w:line="240"/>
+              <w:ind w:left="100" w:right="100" w:firstLine="0" w:firstLineChars="0"/>
+            </w:pPr>
+            <w:r>
+              <w:rPr>
+                <w:rFonts w:ascii="Arial" w:hAnsi="Arial" w:eastAsia="Arial" w:cs="Arial"/>
+                <w:i w:val="false"/>
+                <w:b w:val="false"/>
+                <w:u w:val="none"/>
+                <w:sz w:val="22"/>
+                <w:szCs w:val="22"/>
                 <w:color w:val="000000"/>
               </w:rPr>
               <w:t xml:space="preserve">bye bye world</w:t>
@@ -2694,7 +2694,7 @@
         </w:tc>
       </w:tr>
     </w:tbl>
-    <w:sectPr>
+    <w:sectPr w:officer="true">
       <w:pgMar w:header="720" w:bottom="1440" w:top="1440" w:right="1440" w:left="1440" w:footer="720" w:gutter="720"/>
       <w:pgSz w:h="16848" w:w="11952" w:orient="portrait"/>
       <w:type w:val="continuous"/>

</xml_diff>